<commit_message>
refactor: Troca provedor de email para Resend e ajusta frontend
</commit_message>
<xml_diff>
--- a/outros_documentos/Manual de Implantação e Arquitetura da Plataforma IAprovas.docx
+++ b/outros_documentos/Manual de Implantação e Arquitetura da Plataforma IAprovas.docx
@@ -1966,7 +1966,151 @@
           <w:kern w:val="0"/>
           <w14:ligatures w14:val="none"/>
         </w:rPr>
-        <w:t xml:space="preserve"> (limites de velocidade) padrão foram mantidos como proteção automática contra picos de uso.</w:t>
+        <w:t xml:space="preserve"> (limites de velocidade) padrão foram mantidos como proteção automática contra picos de</w:t>
+      </w:r>
+      <w:r>
+        <w:rPr>
+          <w:rFonts w:ascii="Times New Roman" w:eastAsia="Times New Roman" w:hAnsi="Times New Roman" w:cs="Times New Roman"/>
+          <w:kern w:val="0"/>
+          <w14:ligatures w14:val="none"/>
+        </w:rPr>
+        <w:t xml:space="preserve"> </w:t>
+      </w:r>
+      <w:r>
+        <w:rPr>
+          <w:rFonts w:ascii="Times New Roman" w:eastAsia="Times New Roman" w:hAnsi="Times New Roman" w:cs="Times New Roman"/>
+          <w:kern w:val="0"/>
+          <w14:ligatures w14:val="none"/>
+        </w:rPr>
+        <w:t>uso.</w:t>
+      </w:r>
+    </w:p>
+    <w:p>
+      <w:pPr>
+        <w:spacing w:before="100" w:beforeAutospacing="1" w:after="100" w:afterAutospacing="1" w:line="240" w:lineRule="auto"/>
+        <w:rPr>
+          <w:rFonts w:ascii="Times New Roman" w:eastAsia="Times New Roman" w:hAnsi="Times New Roman" w:cs="Times New Roman"/>
+          <w:b/>
+          <w:bCs/>
+          <w:kern w:val="0"/>
+          <w14:ligatures w14:val="none"/>
+        </w:rPr>
+      </w:pPr>
+      <w:r>
+        <w:rPr>
+          <w:rFonts w:ascii="Times New Roman" w:eastAsia="Times New Roman" w:hAnsi="Times New Roman" w:cs="Times New Roman"/>
+          <w:b/>
+          <w:bCs/>
+          <w:kern w:val="0"/>
+          <w14:ligatures w14:val="none"/>
+        </w:rPr>
+        <w:t xml:space="preserve">2.4. </w:t>
+      </w:r>
+      <w:r>
+        <w:rPr>
+          <w:rFonts w:ascii="Times New Roman" w:eastAsia="Times New Roman" w:hAnsi="Times New Roman" w:cs="Times New Roman"/>
+          <w:b/>
+          <w:bCs/>
+          <w:kern w:val="0"/>
+          <w14:ligatures w14:val="none"/>
+        </w:rPr>
+        <w:t>Resend (E-mails Transacionais):</w:t>
+      </w:r>
+    </w:p>
+    <w:p>
+      <w:pPr>
+        <w:numPr>
+          <w:ilvl w:val="0"/>
+          <w:numId w:val="5"/>
+        </w:numPr>
+        <w:spacing w:before="100" w:beforeAutospacing="1" w:after="100" w:afterAutospacing="1" w:line="240" w:lineRule="auto"/>
+        <w:rPr>
+          <w:rFonts w:ascii="Times New Roman" w:eastAsia="Times New Roman" w:hAnsi="Times New Roman" w:cs="Times New Roman"/>
+          <w:kern w:val="0"/>
+          <w14:ligatures w14:val="none"/>
+        </w:rPr>
+      </w:pPr>
+      <w:r>
+        <w:rPr>
+          <w:rFonts w:ascii="Times New Roman" w:eastAsia="Times New Roman" w:hAnsi="Times New Roman" w:cs="Times New Roman"/>
+          <w:b/>
+          <w:bCs/>
+          <w:kern w:val="0"/>
+          <w14:ligatures w14:val="none"/>
+        </w:rPr>
+        <w:t>Configuração:</w:t>
+      </w:r>
+      <w:r>
+        <w:rPr>
+          <w:rFonts w:ascii="Times New Roman" w:eastAsia="Times New Roman" w:hAnsi="Times New Roman" w:cs="Times New Roman"/>
+          <w:kern w:val="0"/>
+          <w14:ligatures w14:val="none"/>
+        </w:rPr>
+        <w:t xml:space="preserve"> Optou-se pelo Resend devido à sua API moderna e, principalmente, por oferecer e-mails "white-label" (sem branding do provedor) em seu plano gratuito, garantindo uma comunicação mais profissional com o usuário desde o início.</w:t>
+      </w:r>
+    </w:p>
+    <w:p>
+      <w:pPr>
+        <w:numPr>
+          <w:ilvl w:val="0"/>
+          <w:numId w:val="5"/>
+        </w:numPr>
+        <w:spacing w:before="100" w:beforeAutospacing="1" w:after="100" w:afterAutospacing="1" w:line="240" w:lineRule="auto"/>
+        <w:rPr>
+          <w:rFonts w:ascii="Times New Roman" w:eastAsia="Times New Roman" w:hAnsi="Times New Roman" w:cs="Times New Roman"/>
+          <w:kern w:val="0"/>
+          <w14:ligatures w14:val="none"/>
+        </w:rPr>
+      </w:pPr>
+      <w:r>
+        <w:rPr>
+          <w:rFonts w:ascii="Times New Roman" w:eastAsia="Times New Roman" w:hAnsi="Times New Roman" w:cs="Times New Roman"/>
+          <w:b/>
+          <w:bCs/>
+          <w:kern w:val="0"/>
+          <w14:ligatures w14:val="none"/>
+        </w:rPr>
+        <w:t>Chave de API:</w:t>
+      </w:r>
+      <w:r>
+        <w:rPr>
+          <w:rFonts w:ascii="Times New Roman" w:eastAsia="Times New Roman" w:hAnsi="Times New Roman" w:cs="Times New Roman"/>
+          <w:kern w:val="0"/>
+          <w14:ligatures w14:val="none"/>
+        </w:rPr>
+        <w:t xml:space="preserve"> Uma chave de API foi gerada no painel do Resend e configurada como variável de ambiente (RESEND_API_KEY) no backend.</w:t>
+      </w:r>
+    </w:p>
+    <w:p>
+      <w:pPr>
+        <w:numPr>
+          <w:ilvl w:val="0"/>
+          <w:numId w:val="5"/>
+        </w:numPr>
+        <w:spacing w:before="100" w:beforeAutospacing="1" w:after="100" w:afterAutospacing="1" w:line="240" w:lineRule="auto"/>
+        <w:rPr>
+          <w:rFonts w:ascii="Times New Roman" w:eastAsia="Times New Roman" w:hAnsi="Times New Roman" w:cs="Times New Roman"/>
+          <w:kern w:val="0"/>
+          <w14:ligatures w14:val="none"/>
+        </w:rPr>
+      </w:pPr>
+      <w:r>
+        <w:rPr>
+          <w:rFonts w:ascii="Times New Roman" w:eastAsia="Times New Roman" w:hAnsi="Times New Roman" w:cs="Times New Roman"/>
+          <w:b/>
+          <w:bCs/>
+          <w:kern w:val="0"/>
+          <w14:ligatures w14:val="none"/>
+        </w:rPr>
+        <w:t>Domínio Verificado:</w:t>
+      </w:r>
+      <w:r>
+        <w:rPr>
+          <w:rFonts w:ascii="Times New Roman" w:eastAsia="Times New Roman" w:hAnsi="Times New Roman" w:cs="Times New Roman"/>
+          <w:kern w:val="0"/>
+          <w14:ligatures w14:val="none"/>
+        </w:rPr>
+        <w:t xml:space="preserve"> O domínio iaprovas.com.br foi verificado no Resend para garantir a máxima entregabilidade e autenticidade dos e-mails enviados.</w:t>
       </w:r>
     </w:p>
     <w:p>
@@ -2247,6 +2391,7 @@
           <w:kern w:val="0"/>
           <w14:ligatures w14:val="none"/>
         </w:rPr>
+        <w:lastRenderedPageBreak/>
         <w:t>3.2. Deploy do Backend (Web Service):</w:t>
       </w:r>
     </w:p>
@@ -2497,7 +2642,6 @@
           <w:kern w:val="0"/>
           <w14:ligatures w14:val="none"/>
         </w:rPr>
-        <w:lastRenderedPageBreak/>
         <w:t>3.3. Deploy do Frontend (Static Site):</w:t>
       </w:r>
     </w:p>
@@ -3311,6 +3455,7 @@
           <w:kern w:val="0"/>
           <w14:ligatures w14:val="none"/>
         </w:rPr>
+        <w:lastRenderedPageBreak/>
         <w:t>4.2. Arquivos de Estilo CSS (A Aparência Visual)</w:t>
       </w:r>
     </w:p>
@@ -3420,7 +3565,6 @@
           <w:kern w:val="0"/>
           <w14:ligatures w14:val="none"/>
         </w:rPr>
-        <w:lastRenderedPageBreak/>
         <w:t>4.3. Arquivos JavaScript (A Interatividade e a Lógica)</w:t>
       </w:r>
     </w:p>
@@ -3978,7 +4122,18 @@
           <w:szCs w:val="20"/>
           <w14:ligatures w14:val="none"/>
         </w:rPr>
-        <w:t>/stripe-webhook</w:t>
+        <w:t>/stripe-</w:t>
+      </w:r>
+      <w:r>
+        <w:rPr>
+          <w:rFonts w:ascii="Courier New" w:eastAsia="Times New Roman" w:hAnsi="Courier New" w:cs="Courier New"/>
+          <w:kern w:val="0"/>
+          <w:sz w:val="20"/>
+          <w:szCs w:val="20"/>
+          <w14:ligatures w14:val="none"/>
+        </w:rPr>
+        <w:lastRenderedPageBreak/>
+        <w:t>webhook</w:t>
       </w:r>
       <w:r>
         <w:rPr>
@@ -4061,7 +4216,23 @@
           <w:kern w:val="0"/>
           <w14:ligatures w14:val="none"/>
         </w:rPr>
-        <w:t xml:space="preserve"> funcione (Flask, OpenAI, Stripe, etc.).</w:t>
+        <w:t xml:space="preserve"> funcione (Flask, OpenAI, Stripe,</w:t>
+      </w:r>
+      <w:r>
+        <w:rPr>
+          <w:rFonts w:ascii="Times New Roman" w:eastAsia="Times New Roman" w:hAnsi="Times New Roman" w:cs="Times New Roman"/>
+          <w:kern w:val="0"/>
+          <w14:ligatures w14:val="none"/>
+        </w:rPr>
+        <w:t xml:space="preserve"> Resend,</w:t>
+      </w:r>
+      <w:r>
+        <w:rPr>
+          <w:rFonts w:ascii="Times New Roman" w:eastAsia="Times New Roman" w:hAnsi="Times New Roman" w:cs="Times New Roman"/>
+          <w:kern w:val="0"/>
+          <w14:ligatures w14:val="none"/>
+        </w:rPr>
+        <w:t xml:space="preserve"> etc.).</w:t>
       </w:r>
     </w:p>
     <w:p>
@@ -4121,7 +4292,6 @@
           <w:szCs w:val="20"/>
           <w14:ligatures w14:val="none"/>
         </w:rPr>
-        <w:lastRenderedPageBreak/>
         <w:t>.gitignore</w:t>
       </w:r>
       <w:r>
@@ -5510,6 +5680,155 @@
     </w:lvl>
   </w:abstractNum>
   <w:abstractNum w:abstractNumId="9" w15:restartNumberingAfterBreak="0">
+    <w:nsid w:val="4C4E0B34"/>
+    <w:multiLevelType w:val="multilevel"/>
+    <w:tmpl w:val="0C3EF702"/>
+    <w:lvl w:ilvl="0">
+      <w:start w:val="1"/>
+      <w:numFmt w:val="bullet"/>
+      <w:lvlText w:val=""/>
+      <w:lvlJc w:val="left"/>
+      <w:pPr>
+        <w:tabs>
+          <w:tab w:val="num" w:pos="720"/>
+        </w:tabs>
+        <w:ind w:left="720" w:hanging="360"/>
+      </w:pPr>
+      <w:rPr>
+        <w:rFonts w:ascii="Symbol" w:hAnsi="Symbol" w:hint="default"/>
+        <w:sz w:val="20"/>
+      </w:rPr>
+    </w:lvl>
+    <w:lvl w:ilvl="1" w:tentative="1">
+      <w:start w:val="1"/>
+      <w:numFmt w:val="bullet"/>
+      <w:lvlText w:val="o"/>
+      <w:lvlJc w:val="left"/>
+      <w:pPr>
+        <w:tabs>
+          <w:tab w:val="num" w:pos="1440"/>
+        </w:tabs>
+        <w:ind w:left="1440" w:hanging="360"/>
+      </w:pPr>
+      <w:rPr>
+        <w:rFonts w:ascii="Courier New" w:hAnsi="Courier New" w:hint="default"/>
+        <w:sz w:val="20"/>
+      </w:rPr>
+    </w:lvl>
+    <w:lvl w:ilvl="2" w:tentative="1">
+      <w:start w:val="1"/>
+      <w:numFmt w:val="bullet"/>
+      <w:lvlText w:val=""/>
+      <w:lvlJc w:val="left"/>
+      <w:pPr>
+        <w:tabs>
+          <w:tab w:val="num" w:pos="2160"/>
+        </w:tabs>
+        <w:ind w:left="2160" w:hanging="360"/>
+      </w:pPr>
+      <w:rPr>
+        <w:rFonts w:ascii="Wingdings" w:hAnsi="Wingdings" w:hint="default"/>
+        <w:sz w:val="20"/>
+      </w:rPr>
+    </w:lvl>
+    <w:lvl w:ilvl="3" w:tentative="1">
+      <w:start w:val="1"/>
+      <w:numFmt w:val="bullet"/>
+      <w:lvlText w:val=""/>
+      <w:lvlJc w:val="left"/>
+      <w:pPr>
+        <w:tabs>
+          <w:tab w:val="num" w:pos="2880"/>
+        </w:tabs>
+        <w:ind w:left="2880" w:hanging="360"/>
+      </w:pPr>
+      <w:rPr>
+        <w:rFonts w:ascii="Wingdings" w:hAnsi="Wingdings" w:hint="default"/>
+        <w:sz w:val="20"/>
+      </w:rPr>
+    </w:lvl>
+    <w:lvl w:ilvl="4" w:tentative="1">
+      <w:start w:val="1"/>
+      <w:numFmt w:val="bullet"/>
+      <w:lvlText w:val=""/>
+      <w:lvlJc w:val="left"/>
+      <w:pPr>
+        <w:tabs>
+          <w:tab w:val="num" w:pos="3600"/>
+        </w:tabs>
+        <w:ind w:left="3600" w:hanging="360"/>
+      </w:pPr>
+      <w:rPr>
+        <w:rFonts w:ascii="Wingdings" w:hAnsi="Wingdings" w:hint="default"/>
+        <w:sz w:val="20"/>
+      </w:rPr>
+    </w:lvl>
+    <w:lvl w:ilvl="5" w:tentative="1">
+      <w:start w:val="1"/>
+      <w:numFmt w:val="bullet"/>
+      <w:lvlText w:val=""/>
+      <w:lvlJc w:val="left"/>
+      <w:pPr>
+        <w:tabs>
+          <w:tab w:val="num" w:pos="4320"/>
+        </w:tabs>
+        <w:ind w:left="4320" w:hanging="360"/>
+      </w:pPr>
+      <w:rPr>
+        <w:rFonts w:ascii="Wingdings" w:hAnsi="Wingdings" w:hint="default"/>
+        <w:sz w:val="20"/>
+      </w:rPr>
+    </w:lvl>
+    <w:lvl w:ilvl="6" w:tentative="1">
+      <w:start w:val="1"/>
+      <w:numFmt w:val="bullet"/>
+      <w:lvlText w:val=""/>
+      <w:lvlJc w:val="left"/>
+      <w:pPr>
+        <w:tabs>
+          <w:tab w:val="num" w:pos="5040"/>
+        </w:tabs>
+        <w:ind w:left="5040" w:hanging="360"/>
+      </w:pPr>
+      <w:rPr>
+        <w:rFonts w:ascii="Wingdings" w:hAnsi="Wingdings" w:hint="default"/>
+        <w:sz w:val="20"/>
+      </w:rPr>
+    </w:lvl>
+    <w:lvl w:ilvl="7" w:tentative="1">
+      <w:start w:val="1"/>
+      <w:numFmt w:val="bullet"/>
+      <w:lvlText w:val=""/>
+      <w:lvlJc w:val="left"/>
+      <w:pPr>
+        <w:tabs>
+          <w:tab w:val="num" w:pos="5760"/>
+        </w:tabs>
+        <w:ind w:left="5760" w:hanging="360"/>
+      </w:pPr>
+      <w:rPr>
+        <w:rFonts w:ascii="Wingdings" w:hAnsi="Wingdings" w:hint="default"/>
+        <w:sz w:val="20"/>
+      </w:rPr>
+    </w:lvl>
+    <w:lvl w:ilvl="8" w:tentative="1">
+      <w:start w:val="1"/>
+      <w:numFmt w:val="bullet"/>
+      <w:lvlText w:val=""/>
+      <w:lvlJc w:val="left"/>
+      <w:pPr>
+        <w:tabs>
+          <w:tab w:val="num" w:pos="6480"/>
+        </w:tabs>
+        <w:ind w:left="6480" w:hanging="360"/>
+      </w:pPr>
+      <w:rPr>
+        <w:rFonts w:ascii="Wingdings" w:hAnsi="Wingdings" w:hint="default"/>
+        <w:sz w:val="20"/>
+      </w:rPr>
+    </w:lvl>
+  </w:abstractNum>
+  <w:abstractNum w:abstractNumId="10" w15:restartNumberingAfterBreak="0">
     <w:nsid w:val="4D155BEC"/>
     <w:multiLevelType w:val="multilevel"/>
     <w:tmpl w:val="6C72D048"/>
@@ -5622,7 +5941,7 @@
       </w:pPr>
     </w:lvl>
   </w:abstractNum>
-  <w:abstractNum w:abstractNumId="10" w15:restartNumberingAfterBreak="0">
+  <w:abstractNum w:abstractNumId="11" w15:restartNumberingAfterBreak="0">
     <w:nsid w:val="5591667A"/>
     <w:multiLevelType w:val="multilevel"/>
     <w:tmpl w:val="48BCD73E"/>
@@ -5771,7 +6090,7 @@
       </w:rPr>
     </w:lvl>
   </w:abstractNum>
-  <w:abstractNum w:abstractNumId="11" w15:restartNumberingAfterBreak="0">
+  <w:abstractNum w:abstractNumId="12" w15:restartNumberingAfterBreak="0">
     <w:nsid w:val="58F577EA"/>
     <w:multiLevelType w:val="multilevel"/>
     <w:tmpl w:val="1FCE6872"/>
@@ -5884,7 +6203,7 @@
       </w:pPr>
     </w:lvl>
   </w:abstractNum>
-  <w:abstractNum w:abstractNumId="12" w15:restartNumberingAfterBreak="0">
+  <w:abstractNum w:abstractNumId="13" w15:restartNumberingAfterBreak="0">
     <w:nsid w:val="69A35096"/>
     <w:multiLevelType w:val="multilevel"/>
     <w:tmpl w:val="AB5684E6"/>
@@ -6033,7 +6352,7 @@
       </w:rPr>
     </w:lvl>
   </w:abstractNum>
-  <w:abstractNum w:abstractNumId="13" w15:restartNumberingAfterBreak="0">
+  <w:abstractNum w:abstractNumId="14" w15:restartNumberingAfterBreak="0">
     <w:nsid w:val="72307DE2"/>
     <w:multiLevelType w:val="multilevel"/>
     <w:tmpl w:val="5A7E1426"/>
@@ -6204,25 +6523,28 @@
     <w:abstractNumId w:val="1"/>
   </w:num>
   <w:num w:numId="8" w16cid:durableId="7756177">
-    <w:abstractNumId w:val="9"/>
+    <w:abstractNumId w:val="10"/>
   </w:num>
   <w:num w:numId="9" w16cid:durableId="797381797">
-    <w:abstractNumId w:val="11"/>
+    <w:abstractNumId w:val="12"/>
   </w:num>
   <w:num w:numId="10" w16cid:durableId="946545795">
     <w:abstractNumId w:val="6"/>
   </w:num>
   <w:num w:numId="11" w16cid:durableId="15230442">
-    <w:abstractNumId w:val="12"/>
+    <w:abstractNumId w:val="13"/>
   </w:num>
   <w:num w:numId="12" w16cid:durableId="643049309">
     <w:abstractNumId w:val="0"/>
   </w:num>
   <w:num w:numId="13" w16cid:durableId="1878423789">
-    <w:abstractNumId w:val="10"/>
+    <w:abstractNumId w:val="11"/>
   </w:num>
   <w:num w:numId="14" w16cid:durableId="791946895">
-    <w:abstractNumId w:val="13"/>
+    <w:abstractNumId w:val="14"/>
+  </w:num>
+  <w:num w:numId="15" w16cid:durableId="1429306985">
+    <w:abstractNumId w:val="9"/>
   </w:num>
 </w:numbering>
 </file>

</xml_diff>

<commit_message>
feat: Adiciona seção de material de estudos e realiza adaptações nas outras páginas para que os links de acesso sejam acrescentados
</commit_message>
<xml_diff>
--- a/outros_documentos/Manual de Implantação e Arquitetura da Plataforma IAprovas.docx
+++ b/outros_documentos/Manual de Implantação e Arquitetura da Plataforma IAprovas.docx
@@ -60,7 +60,7 @@
           <w:kern w:val="0"/>
           <w14:ligatures w14:val="none"/>
         </w:rPr>
-        <w:t>Versão 1.2 - 20 de Junho de 2025</w:t>
+        <w:t>Versão 1.4 - 21 de Junho de 2025</w:t>
       </w:r>
     </w:p>
     <w:p>
@@ -154,7 +154,7 @@
       <w:pPr>
         <w:numPr>
           <w:ilvl w:val="0"/>
-          <w:numId w:val="48"/>
+          <w:numId w:val="56"/>
         </w:numPr>
         <w:spacing w:before="100" w:beforeAutospacing="1" w:after="100" w:afterAutospacing="1" w:line="240" w:lineRule="auto"/>
         <w:rPr>
@@ -236,7 +236,7 @@
       <w:pPr>
         <w:numPr>
           <w:ilvl w:val="0"/>
-          <w:numId w:val="48"/>
+          <w:numId w:val="56"/>
         </w:numPr>
         <w:spacing w:before="100" w:beforeAutospacing="1" w:after="100" w:afterAutospacing="1" w:line="240" w:lineRule="auto"/>
         <w:rPr>
@@ -318,7 +318,7 @@
       <w:pPr>
         <w:numPr>
           <w:ilvl w:val="0"/>
-          <w:numId w:val="48"/>
+          <w:numId w:val="56"/>
         </w:numPr>
         <w:spacing w:before="100" w:beforeAutospacing="1" w:after="100" w:afterAutospacing="1" w:line="240" w:lineRule="auto"/>
         <w:rPr>
@@ -400,7 +400,7 @@
       <w:pPr>
         <w:numPr>
           <w:ilvl w:val="0"/>
-          <w:numId w:val="48"/>
+          <w:numId w:val="56"/>
         </w:numPr>
         <w:spacing w:before="100" w:beforeAutospacing="1" w:after="100" w:afterAutospacing="1" w:line="240" w:lineRule="auto"/>
         <w:rPr>
@@ -468,7 +468,7 @@
       <w:pPr>
         <w:numPr>
           <w:ilvl w:val="0"/>
-          <w:numId w:val="49"/>
+          <w:numId w:val="57"/>
         </w:numPr>
         <w:spacing w:before="100" w:beforeAutospacing="1" w:after="100" w:afterAutospacing="1" w:line="240" w:lineRule="auto"/>
         <w:rPr>
@@ -526,7 +526,7 @@
       <w:pPr>
         <w:numPr>
           <w:ilvl w:val="0"/>
-          <w:numId w:val="49"/>
+          <w:numId w:val="57"/>
         </w:numPr>
         <w:spacing w:before="100" w:beforeAutospacing="1" w:after="100" w:afterAutospacing="1" w:line="240" w:lineRule="auto"/>
         <w:rPr>
@@ -558,7 +558,7 @@
       <w:pPr>
         <w:numPr>
           <w:ilvl w:val="0"/>
-          <w:numId w:val="49"/>
+          <w:numId w:val="57"/>
         </w:numPr>
         <w:spacing w:before="100" w:beforeAutospacing="1" w:after="100" w:afterAutospacing="1" w:line="240" w:lineRule="auto"/>
         <w:rPr>
@@ -590,7 +590,7 @@
       <w:pPr>
         <w:numPr>
           <w:ilvl w:val="0"/>
-          <w:numId w:val="49"/>
+          <w:numId w:val="57"/>
         </w:numPr>
         <w:spacing w:before="100" w:beforeAutospacing="1" w:after="100" w:afterAutospacing="1" w:line="240" w:lineRule="auto"/>
         <w:rPr>
@@ -673,7 +673,7 @@
       <w:pPr>
         <w:numPr>
           <w:ilvl w:val="0"/>
-          <w:numId w:val="49"/>
+          <w:numId w:val="57"/>
         </w:numPr>
         <w:spacing w:before="100" w:beforeAutospacing="1" w:after="100" w:afterAutospacing="1" w:line="240" w:lineRule="auto"/>
         <w:rPr>
@@ -705,7 +705,7 @@
       <w:pPr>
         <w:numPr>
           <w:ilvl w:val="0"/>
-          <w:numId w:val="49"/>
+          <w:numId w:val="57"/>
         </w:numPr>
         <w:spacing w:before="100" w:beforeAutospacing="1" w:after="100" w:afterAutospacing="1" w:line="240" w:lineRule="auto"/>
         <w:rPr>
@@ -737,7 +737,7 @@
       <w:pPr>
         <w:numPr>
           <w:ilvl w:val="0"/>
-          <w:numId w:val="49"/>
+          <w:numId w:val="57"/>
         </w:numPr>
         <w:spacing w:before="100" w:beforeAutospacing="1" w:after="100" w:afterAutospacing="1" w:line="240" w:lineRule="auto"/>
         <w:rPr>
@@ -800,7 +800,7 @@
       <w:pPr>
         <w:numPr>
           <w:ilvl w:val="0"/>
-          <w:numId w:val="50"/>
+          <w:numId w:val="58"/>
         </w:numPr>
         <w:spacing w:before="100" w:beforeAutospacing="1" w:after="100" w:afterAutospacing="1" w:line="240" w:lineRule="auto"/>
         <w:rPr>
@@ -824,7 +824,7 @@
       <w:pPr>
         <w:numPr>
           <w:ilvl w:val="1"/>
-          <w:numId w:val="50"/>
+          <w:numId w:val="58"/>
         </w:numPr>
         <w:spacing w:before="100" w:beforeAutospacing="1" w:after="100" w:afterAutospacing="1" w:line="240" w:lineRule="auto"/>
         <w:rPr>
@@ -874,7 +874,7 @@
       <w:pPr>
         <w:numPr>
           <w:ilvl w:val="1"/>
-          <w:numId w:val="50"/>
+          <w:numId w:val="58"/>
         </w:numPr>
         <w:spacing w:before="100" w:beforeAutospacing="1" w:after="100" w:afterAutospacing="1" w:line="240" w:lineRule="auto"/>
         <w:rPr>
@@ -960,7 +960,7 @@
       <w:pPr>
         <w:numPr>
           <w:ilvl w:val="0"/>
-          <w:numId w:val="50"/>
+          <w:numId w:val="58"/>
         </w:numPr>
         <w:spacing w:before="100" w:beforeAutospacing="1" w:after="100" w:afterAutospacing="1" w:line="240" w:lineRule="auto"/>
         <w:rPr>
@@ -984,7 +984,7 @@
       <w:pPr>
         <w:numPr>
           <w:ilvl w:val="1"/>
-          <w:numId w:val="50"/>
+          <w:numId w:val="58"/>
         </w:numPr>
         <w:spacing w:before="100" w:beforeAutospacing="1" w:after="100" w:afterAutospacing="1" w:line="240" w:lineRule="auto"/>
         <w:rPr>
@@ -1016,7 +1016,7 @@
       <w:pPr>
         <w:numPr>
           <w:ilvl w:val="1"/>
-          <w:numId w:val="50"/>
+          <w:numId w:val="58"/>
         </w:numPr>
         <w:spacing w:before="100" w:beforeAutospacing="1" w:after="100" w:afterAutospacing="1" w:line="240" w:lineRule="auto"/>
         <w:rPr>
@@ -1102,7 +1102,7 @@
       <w:pPr>
         <w:numPr>
           <w:ilvl w:val="1"/>
-          <w:numId w:val="50"/>
+          <w:numId w:val="58"/>
         </w:numPr>
         <w:spacing w:before="100" w:beforeAutospacing="1" w:after="100" w:afterAutospacing="1" w:line="240" w:lineRule="auto"/>
         <w:rPr>
@@ -1188,7 +1188,7 @@
       <w:pPr>
         <w:numPr>
           <w:ilvl w:val="0"/>
-          <w:numId w:val="50"/>
+          <w:numId w:val="58"/>
         </w:numPr>
         <w:spacing w:before="100" w:beforeAutospacing="1" w:after="100" w:afterAutospacing="1" w:line="240" w:lineRule="auto"/>
         <w:rPr>
@@ -1212,7 +1212,7 @@
       <w:pPr>
         <w:numPr>
           <w:ilvl w:val="1"/>
-          <w:numId w:val="50"/>
+          <w:numId w:val="58"/>
         </w:numPr>
         <w:spacing w:before="100" w:beforeAutospacing="1" w:after="100" w:afterAutospacing="1" w:line="240" w:lineRule="auto"/>
         <w:rPr>
@@ -1261,8 +1261,8 @@
     <w:p>
       <w:pPr>
         <w:numPr>
-          <w:ilvl w:val="1"/>
-          <w:numId w:val="50"/>
+          <w:ilvl w:val="0"/>
+          <w:numId w:val="58"/>
         </w:numPr>
         <w:spacing w:before="100" w:beforeAutospacing="1" w:after="100" w:afterAutospacing="1" w:line="240" w:lineRule="auto"/>
         <w:rPr>
@@ -1279,15 +1279,71 @@
           <w:kern w:val="0"/>
           <w14:ligatures w14:val="none"/>
         </w:rPr>
-        <w:t>Otimização de Modelo:</w:t>
-      </w:r>
-      <w:r>
-        <w:rPr>
-          <w:rFonts w:ascii="Times New Roman" w:eastAsia="Times New Roman" w:hAnsi="Times New Roman" w:cs="Times New Roman"/>
-          <w:kern w:val="0"/>
-          <w14:ligatures w14:val="none"/>
-        </w:rPr>
-        <w:t xml:space="preserve"> Para a geração de cronogramas, utilizamos o modelo </w:t>
+        <w:t>2.4. Resend (E-mails Transacionais):</w:t>
+      </w:r>
+    </w:p>
+    <w:p>
+      <w:pPr>
+        <w:numPr>
+          <w:ilvl w:val="1"/>
+          <w:numId w:val="58"/>
+        </w:numPr>
+        <w:spacing w:before="100" w:beforeAutospacing="1" w:after="100" w:afterAutospacing="1" w:line="240" w:lineRule="auto"/>
+        <w:rPr>
+          <w:rFonts w:ascii="Times New Roman" w:eastAsia="Times New Roman" w:hAnsi="Times New Roman" w:cs="Times New Roman"/>
+          <w:kern w:val="0"/>
+          <w14:ligatures w14:val="none"/>
+        </w:rPr>
+      </w:pPr>
+      <w:r>
+        <w:rPr>
+          <w:rFonts w:ascii="Times New Roman" w:eastAsia="Times New Roman" w:hAnsi="Times New Roman" w:cs="Times New Roman"/>
+          <w:b/>
+          <w:bCs/>
+          <w:kern w:val="0"/>
+          <w14:ligatures w14:val="none"/>
+        </w:rPr>
+        <w:t>Configuração:</w:t>
+      </w:r>
+      <w:r>
+        <w:rPr>
+          <w:rFonts w:ascii="Times New Roman" w:eastAsia="Times New Roman" w:hAnsi="Times New Roman" w:cs="Times New Roman"/>
+          <w:kern w:val="0"/>
+          <w14:ligatures w14:val="none"/>
+        </w:rPr>
+        <w:t xml:space="preserve"> Optou-se pelo Resend devido à sua API moderna e plano gratuito. A chave de API foi configurada como variável de ambiente no backend.</w:t>
+      </w:r>
+    </w:p>
+    <w:p>
+      <w:pPr>
+        <w:numPr>
+          <w:ilvl w:val="1"/>
+          <w:numId w:val="58"/>
+        </w:numPr>
+        <w:spacing w:before="100" w:beforeAutospacing="1" w:after="100" w:afterAutospacing="1" w:line="240" w:lineRule="auto"/>
+        <w:rPr>
+          <w:rFonts w:ascii="Times New Roman" w:eastAsia="Times New Roman" w:hAnsi="Times New Roman" w:cs="Times New Roman"/>
+          <w:kern w:val="0"/>
+          <w14:ligatures w14:val="none"/>
+        </w:rPr>
+      </w:pPr>
+      <w:r>
+        <w:rPr>
+          <w:rFonts w:ascii="Times New Roman" w:eastAsia="Times New Roman" w:hAnsi="Times New Roman" w:cs="Times New Roman"/>
+          <w:b/>
+          <w:bCs/>
+          <w:kern w:val="0"/>
+          <w14:ligatures w14:val="none"/>
+        </w:rPr>
+        <w:t>Domínio Verificado:</w:t>
+      </w:r>
+      <w:r>
+        <w:rPr>
+          <w:rFonts w:ascii="Times New Roman" w:eastAsia="Times New Roman" w:hAnsi="Times New Roman" w:cs="Times New Roman"/>
+          <w:kern w:val="0"/>
+          <w14:ligatures w14:val="none"/>
+        </w:rPr>
+        <w:t xml:space="preserve"> O domínio </w:t>
       </w:r>
       <w:r>
         <w:rPr>
@@ -1297,22 +1353,64 @@
           <w:szCs w:val="20"/>
           <w14:ligatures w14:val="none"/>
         </w:rPr>
-        <w:t>gpt-3.5-turbo</w:t>
-      </w:r>
-      <w:r>
-        <w:rPr>
-          <w:rFonts w:ascii="Times New Roman" w:eastAsia="Times New Roman" w:hAnsi="Times New Roman" w:cs="Times New Roman"/>
-          <w:kern w:val="0"/>
-          <w14:ligatures w14:val="none"/>
-        </w:rPr>
-        <w:t xml:space="preserve"> para otimizar a velocidade e o custo, mantendo a qualidade da resposta para tarefas estruturadas.</w:t>
+        <w:t>iaprovas.com.br</w:t>
+      </w:r>
+      <w:r>
+        <w:rPr>
+          <w:rFonts w:ascii="Times New Roman" w:eastAsia="Times New Roman" w:hAnsi="Times New Roman" w:cs="Times New Roman"/>
+          <w:kern w:val="0"/>
+          <w14:ligatures w14:val="none"/>
+        </w:rPr>
+        <w:t xml:space="preserve"> foi verificado no Resend para garantir a máxima entregabilidade dos e-mails.</w:t>
       </w:r>
     </w:p>
     <w:p>
       <w:pPr>
+        <w:spacing w:before="100" w:beforeAutospacing="1" w:after="100" w:afterAutospacing="1" w:line="240" w:lineRule="auto"/>
+        <w:outlineLvl w:val="3"/>
+        <w:rPr>
+          <w:rFonts w:ascii="Times New Roman" w:eastAsia="Times New Roman" w:hAnsi="Times New Roman" w:cs="Times New Roman"/>
+          <w:b/>
+          <w:bCs/>
+          <w:kern w:val="0"/>
+          <w14:ligatures w14:val="none"/>
+        </w:rPr>
+      </w:pPr>
+      <w:r>
+        <w:rPr>
+          <w:rFonts w:ascii="Times New Roman" w:eastAsia="Times New Roman" w:hAnsi="Times New Roman" w:cs="Times New Roman"/>
+          <w:b/>
+          <w:bCs/>
+          <w:kern w:val="0"/>
+          <w14:ligatures w14:val="none"/>
+        </w:rPr>
+        <w:t>Parte 3: Deploy na Render (Produção)</w:t>
+      </w:r>
+    </w:p>
+    <w:p>
+      <w:pPr>
+        <w:spacing w:before="100" w:beforeAutospacing="1" w:after="100" w:afterAutospacing="1" w:line="240" w:lineRule="auto"/>
+        <w:rPr>
+          <w:rFonts w:ascii="Times New Roman" w:eastAsia="Times New Roman" w:hAnsi="Times New Roman" w:cs="Times New Roman"/>
+          <w:kern w:val="0"/>
+          <w14:ligatures w14:val="none"/>
+        </w:rPr>
+      </w:pPr>
+      <w:r>
+        <w:rPr>
+          <w:rFonts w:ascii="Times New Roman" w:eastAsia="Times New Roman" w:hAnsi="Times New Roman" w:cs="Times New Roman"/>
+          <w:kern w:val="0"/>
+          <w14:ligatures w14:val="none"/>
+        </w:rPr>
+        <w:lastRenderedPageBreak/>
+        <w:t>Colocamos a aplicação no ar usando a plataforma Render.</w:t>
+      </w:r>
+    </w:p>
+    <w:p>
+      <w:pPr>
         <w:numPr>
           <w:ilvl w:val="0"/>
-          <w:numId w:val="50"/>
+          <w:numId w:val="59"/>
         </w:numPr>
         <w:spacing w:before="100" w:beforeAutospacing="1" w:after="100" w:afterAutospacing="1" w:line="240" w:lineRule="auto"/>
         <w:rPr>
@@ -1329,14 +1427,14 @@
           <w:kern w:val="0"/>
           <w14:ligatures w14:val="none"/>
         </w:rPr>
-        <w:t>2.4. Resend (E-mails Transacionais):</w:t>
+        <w:t>3.1. Arquivos de Configuração para Deploy:</w:t>
       </w:r>
     </w:p>
     <w:p>
       <w:pPr>
         <w:numPr>
           <w:ilvl w:val="1"/>
-          <w:numId w:val="50"/>
+          <w:numId w:val="59"/>
         </w:numPr>
         <w:spacing w:before="100" w:beforeAutospacing="1" w:after="100" w:afterAutospacing="1" w:line="240" w:lineRule="auto"/>
         <w:rPr>
@@ -1347,28 +1445,152 @@
       </w:pPr>
       <w:r>
         <w:rPr>
+          <w:rFonts w:ascii="Courier New" w:eastAsia="Times New Roman" w:hAnsi="Courier New" w:cs="Courier New"/>
+          <w:kern w:val="0"/>
+          <w:sz w:val="20"/>
+          <w:szCs w:val="20"/>
+          <w14:ligatures w14:val="none"/>
+        </w:rPr>
+        <w:t>requirements.txt</w:t>
+      </w:r>
+      <w:r>
+        <w:rPr>
+          <w:rFonts w:ascii="Times New Roman" w:eastAsia="Times New Roman" w:hAnsi="Times New Roman" w:cs="Times New Roman"/>
+          <w:kern w:val="0"/>
+          <w14:ligatures w14:val="none"/>
+        </w:rPr>
+        <w:t>: Lista todas as bibliotecas Python que o backend precisa.</w:t>
+      </w:r>
+    </w:p>
+    <w:p>
+      <w:pPr>
+        <w:numPr>
+          <w:ilvl w:val="1"/>
+          <w:numId w:val="59"/>
+        </w:numPr>
+        <w:spacing w:before="100" w:beforeAutospacing="1" w:after="100" w:afterAutospacing="1" w:line="240" w:lineRule="auto"/>
+        <w:rPr>
+          <w:rFonts w:ascii="Times New Roman" w:eastAsia="Times New Roman" w:hAnsi="Times New Roman" w:cs="Times New Roman"/>
+          <w:kern w:val="0"/>
+          <w14:ligatures w14:val="none"/>
+        </w:rPr>
+      </w:pPr>
+      <w:r>
+        <w:rPr>
+          <w:rFonts w:ascii="Courier New" w:eastAsia="Times New Roman" w:hAnsi="Courier New" w:cs="Courier New"/>
+          <w:kern w:val="0"/>
+          <w:sz w:val="20"/>
+          <w:szCs w:val="20"/>
+          <w14:ligatures w14:val="none"/>
+        </w:rPr>
+        <w:t>build.sh</w:t>
+      </w:r>
+      <w:r>
+        <w:rPr>
+          <w:rFonts w:ascii="Times New Roman" w:eastAsia="Times New Roman" w:hAnsi="Times New Roman" w:cs="Times New Roman"/>
+          <w:kern w:val="0"/>
+          <w14:ligatures w14:val="none"/>
+        </w:rPr>
+        <w:t>: Script executado pelo Render para instalar as dependências (</w:t>
+      </w:r>
+      <w:r>
+        <w:rPr>
+          <w:rFonts w:ascii="Courier New" w:eastAsia="Times New Roman" w:hAnsi="Courier New" w:cs="Courier New"/>
+          <w:kern w:val="0"/>
+          <w:sz w:val="20"/>
+          <w:szCs w:val="20"/>
+          <w14:ligatures w14:val="none"/>
+        </w:rPr>
+        <w:t>pip install -r requirements.txt</w:t>
+      </w:r>
+      <w:r>
+        <w:rPr>
+          <w:rFonts w:ascii="Times New Roman" w:eastAsia="Times New Roman" w:hAnsi="Times New Roman" w:cs="Times New Roman"/>
+          <w:kern w:val="0"/>
+          <w14:ligatures w14:val="none"/>
+        </w:rPr>
+        <w:t>).</w:t>
+      </w:r>
+    </w:p>
+    <w:p>
+      <w:pPr>
+        <w:numPr>
+          <w:ilvl w:val="1"/>
+          <w:numId w:val="59"/>
+        </w:numPr>
+        <w:spacing w:before="100" w:beforeAutospacing="1" w:after="100" w:afterAutospacing="1" w:line="240" w:lineRule="auto"/>
+        <w:rPr>
+          <w:rFonts w:ascii="Times New Roman" w:eastAsia="Times New Roman" w:hAnsi="Times New Roman" w:cs="Times New Roman"/>
+          <w:kern w:val="0"/>
+          <w14:ligatures w14:val="none"/>
+        </w:rPr>
+      </w:pPr>
+      <w:r>
+        <w:rPr>
+          <w:rFonts w:ascii="Courier New" w:eastAsia="Times New Roman" w:hAnsi="Courier New" w:cs="Courier New"/>
+          <w:kern w:val="0"/>
+          <w:sz w:val="20"/>
+          <w:szCs w:val="20"/>
+          <w14:ligatures w14:val="none"/>
+        </w:rPr>
+        <w:t>Procfile</w:t>
+      </w:r>
+      <w:r>
+        <w:rPr>
+          <w:rFonts w:ascii="Times New Roman" w:eastAsia="Times New Roman" w:hAnsi="Times New Roman" w:cs="Times New Roman"/>
+          <w:kern w:val="0"/>
+          <w14:ligatures w14:val="none"/>
+        </w:rPr>
+        <w:t xml:space="preserve">: Define o comando para iniciar o servidor: </w:t>
+      </w:r>
+      <w:r>
+        <w:rPr>
+          <w:rFonts w:ascii="Courier New" w:eastAsia="Times New Roman" w:hAnsi="Courier New" w:cs="Courier New"/>
+          <w:kern w:val="0"/>
+          <w:sz w:val="20"/>
+          <w:szCs w:val="20"/>
+          <w14:ligatures w14:val="none"/>
+        </w:rPr>
+        <w:t>web: gunicorn app:app</w:t>
+      </w:r>
+      <w:r>
+        <w:rPr>
+          <w:rFonts w:ascii="Times New Roman" w:eastAsia="Times New Roman" w:hAnsi="Times New Roman" w:cs="Times New Roman"/>
+          <w:kern w:val="0"/>
+          <w14:ligatures w14:val="none"/>
+        </w:rPr>
+        <w:t>.</w:t>
+      </w:r>
+    </w:p>
+    <w:p>
+      <w:pPr>
+        <w:numPr>
+          <w:ilvl w:val="0"/>
+          <w:numId w:val="59"/>
+        </w:numPr>
+        <w:spacing w:before="100" w:beforeAutospacing="1" w:after="100" w:afterAutospacing="1" w:line="240" w:lineRule="auto"/>
+        <w:rPr>
+          <w:rFonts w:ascii="Times New Roman" w:eastAsia="Times New Roman" w:hAnsi="Times New Roman" w:cs="Times New Roman"/>
+          <w:kern w:val="0"/>
+          <w14:ligatures w14:val="none"/>
+        </w:rPr>
+      </w:pPr>
+      <w:r>
+        <w:rPr>
           <w:rFonts w:ascii="Times New Roman" w:eastAsia="Times New Roman" w:hAnsi="Times New Roman" w:cs="Times New Roman"/>
           <w:b/>
           <w:bCs/>
           <w:kern w:val="0"/>
           <w14:ligatures w14:val="none"/>
         </w:rPr>
-        <w:t>Configuração:</w:t>
-      </w:r>
-      <w:r>
-        <w:rPr>
-          <w:rFonts w:ascii="Times New Roman" w:eastAsia="Times New Roman" w:hAnsi="Times New Roman" w:cs="Times New Roman"/>
-          <w:kern w:val="0"/>
-          <w14:ligatures w14:val="none"/>
-        </w:rPr>
-        <w:t xml:space="preserve"> Optou-se pelo Resend devido à sua API moderna e plano gratuito. A chave de API foi configurada como variável de ambiente no backend.</w:t>
+        <w:t>3.2. Deploy do Backend (Web Service):</w:t>
       </w:r>
     </w:p>
     <w:p>
       <w:pPr>
         <w:numPr>
           <w:ilvl w:val="1"/>
-          <w:numId w:val="50"/>
+          <w:numId w:val="59"/>
         </w:numPr>
         <w:spacing w:before="100" w:beforeAutospacing="1" w:after="100" w:afterAutospacing="1" w:line="240" w:lineRule="auto"/>
         <w:rPr>
@@ -1380,20 +1602,42 @@
       <w:r>
         <w:rPr>
           <w:rFonts w:ascii="Times New Roman" w:eastAsia="Times New Roman" w:hAnsi="Times New Roman" w:cs="Times New Roman"/>
+          <w:kern w:val="0"/>
+          <w14:ligatures w14:val="none"/>
+        </w:rPr>
+        <w:t>Criamos um "Web Service" na Render conectado ao nosso GitHub.</w:t>
+      </w:r>
+    </w:p>
+    <w:p>
+      <w:pPr>
+        <w:numPr>
+          <w:ilvl w:val="1"/>
+          <w:numId w:val="59"/>
+        </w:numPr>
+        <w:spacing w:before="100" w:beforeAutospacing="1" w:after="100" w:afterAutospacing="1" w:line="240" w:lineRule="auto"/>
+        <w:rPr>
+          <w:rFonts w:ascii="Times New Roman" w:eastAsia="Times New Roman" w:hAnsi="Times New Roman" w:cs="Times New Roman"/>
+          <w:kern w:val="0"/>
+          <w14:ligatures w14:val="none"/>
+        </w:rPr>
+      </w:pPr>
+      <w:r>
+        <w:rPr>
+          <w:rFonts w:ascii="Times New Roman" w:eastAsia="Times New Roman" w:hAnsi="Times New Roman" w:cs="Times New Roman"/>
           <w:b/>
           <w:bCs/>
           <w:kern w:val="0"/>
           <w14:ligatures w14:val="none"/>
         </w:rPr>
-        <w:t>Domínio Verificado:</w:t>
-      </w:r>
-      <w:r>
-        <w:rPr>
-          <w:rFonts w:ascii="Times New Roman" w:eastAsia="Times New Roman" w:hAnsi="Times New Roman" w:cs="Times New Roman"/>
-          <w:kern w:val="0"/>
-          <w14:ligatures w14:val="none"/>
-        </w:rPr>
-        <w:t xml:space="preserve"> O domínio </w:t>
+        <w:t>Configurações:</w:t>
+      </w:r>
+      <w:r>
+        <w:rPr>
+          <w:rFonts w:ascii="Times New Roman" w:eastAsia="Times New Roman" w:hAnsi="Times New Roman" w:cs="Times New Roman"/>
+          <w:kern w:val="0"/>
+          <w14:ligatures w14:val="none"/>
+        </w:rPr>
+        <w:t xml:space="preserve"> Runtime: </w:t>
       </w:r>
       <w:r>
         <w:rPr>
@@ -1403,19 +1647,273 @@
           <w:szCs w:val="20"/>
           <w14:ligatures w14:val="none"/>
         </w:rPr>
-        <w:t>iaprovas.com.br</w:t>
-      </w:r>
-      <w:r>
-        <w:rPr>
-          <w:rFonts w:ascii="Times New Roman" w:eastAsia="Times New Roman" w:hAnsi="Times New Roman" w:cs="Times New Roman"/>
-          <w:kern w:val="0"/>
-          <w14:ligatures w14:val="none"/>
-        </w:rPr>
-        <w:t xml:space="preserve"> foi verificado no Resend para garantir a máxima entregabilidade dos e-mails.</w:t>
+        <w:t>Python 3</w:t>
+      </w:r>
+      <w:r>
+        <w:rPr>
+          <w:rFonts w:ascii="Times New Roman" w:eastAsia="Times New Roman" w:hAnsi="Times New Roman" w:cs="Times New Roman"/>
+          <w:kern w:val="0"/>
+          <w14:ligatures w14:val="none"/>
+        </w:rPr>
+        <w:t xml:space="preserve">, Build Command: </w:t>
+      </w:r>
+      <w:r>
+        <w:rPr>
+          <w:rFonts w:ascii="Courier New" w:eastAsia="Times New Roman" w:hAnsi="Courier New" w:cs="Courier New"/>
+          <w:kern w:val="0"/>
+          <w:sz w:val="20"/>
+          <w:szCs w:val="20"/>
+          <w14:ligatures w14:val="none"/>
+        </w:rPr>
+        <w:t>bash build.sh</w:t>
+      </w:r>
+      <w:r>
+        <w:rPr>
+          <w:rFonts w:ascii="Times New Roman" w:eastAsia="Times New Roman" w:hAnsi="Times New Roman" w:cs="Times New Roman"/>
+          <w:kern w:val="0"/>
+          <w14:ligatures w14:val="none"/>
+        </w:rPr>
+        <w:t xml:space="preserve">, Start Command: </w:t>
+      </w:r>
+      <w:r>
+        <w:rPr>
+          <w:rFonts w:ascii="Courier New" w:eastAsia="Times New Roman" w:hAnsi="Courier New" w:cs="Courier New"/>
+          <w:kern w:val="0"/>
+          <w:sz w:val="20"/>
+          <w:szCs w:val="20"/>
+          <w14:ligatures w14:val="none"/>
+        </w:rPr>
+        <w:t>gunicorn app:app</w:t>
+      </w:r>
+      <w:r>
+        <w:rPr>
+          <w:rFonts w:ascii="Times New Roman" w:eastAsia="Times New Roman" w:hAnsi="Times New Roman" w:cs="Times New Roman"/>
+          <w:kern w:val="0"/>
+          <w14:ligatures w14:val="none"/>
+        </w:rPr>
+        <w:t>.</w:t>
       </w:r>
     </w:p>
     <w:p>
       <w:pPr>
+        <w:numPr>
+          <w:ilvl w:val="1"/>
+          <w:numId w:val="59"/>
+        </w:numPr>
+        <w:spacing w:before="100" w:beforeAutospacing="1" w:after="100" w:afterAutospacing="1" w:line="240" w:lineRule="auto"/>
+        <w:rPr>
+          <w:rFonts w:ascii="Times New Roman" w:eastAsia="Times New Roman" w:hAnsi="Times New Roman" w:cs="Times New Roman"/>
+          <w:kern w:val="0"/>
+          <w14:ligatures w14:val="none"/>
+        </w:rPr>
+      </w:pPr>
+      <w:r>
+        <w:rPr>
+          <w:rFonts w:ascii="Times New Roman" w:eastAsia="Times New Roman" w:hAnsi="Times New Roman" w:cs="Times New Roman"/>
+          <w:b/>
+          <w:bCs/>
+          <w:kern w:val="0"/>
+          <w14:ligatures w14:val="none"/>
+        </w:rPr>
+        <w:t>Variáveis de Ambiente:</w:t>
+      </w:r>
+      <w:r>
+        <w:rPr>
+          <w:rFonts w:ascii="Times New Roman" w:eastAsia="Times New Roman" w:hAnsi="Times New Roman" w:cs="Times New Roman"/>
+          <w:kern w:val="0"/>
+          <w14:ligatures w14:val="none"/>
+        </w:rPr>
+        <w:t xml:space="preserve"> Configuramos um "Environment Group" na Render com as chaves: </w:t>
+      </w:r>
+      <w:r>
+        <w:rPr>
+          <w:rFonts w:ascii="Courier New" w:eastAsia="Times New Roman" w:hAnsi="Courier New" w:cs="Courier New"/>
+          <w:kern w:val="0"/>
+          <w:sz w:val="20"/>
+          <w:szCs w:val="20"/>
+          <w14:ligatures w14:val="none"/>
+        </w:rPr>
+        <w:t>OPENAI_API_KEY</w:t>
+      </w:r>
+      <w:r>
+        <w:rPr>
+          <w:rFonts w:ascii="Times New Roman" w:eastAsia="Times New Roman" w:hAnsi="Times New Roman" w:cs="Times New Roman"/>
+          <w:kern w:val="0"/>
+          <w14:ligatures w14:val="none"/>
+        </w:rPr>
+        <w:t xml:space="preserve">, </w:t>
+      </w:r>
+      <w:r>
+        <w:rPr>
+          <w:rFonts w:ascii="Courier New" w:eastAsia="Times New Roman" w:hAnsi="Courier New" w:cs="Courier New"/>
+          <w:kern w:val="0"/>
+          <w:sz w:val="20"/>
+          <w:szCs w:val="20"/>
+          <w14:ligatures w14:val="none"/>
+        </w:rPr>
+        <w:t>STRIPE_SECRET_KEY</w:t>
+      </w:r>
+      <w:r>
+        <w:rPr>
+          <w:rFonts w:ascii="Times New Roman" w:eastAsia="Times New Roman" w:hAnsi="Times New Roman" w:cs="Times New Roman"/>
+          <w:kern w:val="0"/>
+          <w14:ligatures w14:val="none"/>
+        </w:rPr>
+        <w:t xml:space="preserve"> (produção), </w:t>
+      </w:r>
+      <w:r>
+        <w:rPr>
+          <w:rFonts w:ascii="Courier New" w:eastAsia="Times New Roman" w:hAnsi="Courier New" w:cs="Courier New"/>
+          <w:kern w:val="0"/>
+          <w:sz w:val="20"/>
+          <w:szCs w:val="20"/>
+          <w14:ligatures w14:val="none"/>
+        </w:rPr>
+        <w:t>STRIPE_WEBHOOK_SECRET</w:t>
+      </w:r>
+      <w:r>
+        <w:rPr>
+          <w:rFonts w:ascii="Times New Roman" w:eastAsia="Times New Roman" w:hAnsi="Times New Roman" w:cs="Times New Roman"/>
+          <w:kern w:val="0"/>
+          <w14:ligatures w14:val="none"/>
+        </w:rPr>
+        <w:t xml:space="preserve"> (produção), </w:t>
+      </w:r>
+      <w:r>
+        <w:rPr>
+          <w:rFonts w:ascii="Courier New" w:eastAsia="Times New Roman" w:hAnsi="Courier New" w:cs="Courier New"/>
+          <w:kern w:val="0"/>
+          <w:sz w:val="20"/>
+          <w:szCs w:val="20"/>
+          <w14:ligatures w14:val="none"/>
+        </w:rPr>
+        <w:t>RESEND_API_KEY</w:t>
+      </w:r>
+      <w:r>
+        <w:rPr>
+          <w:rFonts w:ascii="Times New Roman" w:eastAsia="Times New Roman" w:hAnsi="Times New Roman" w:cs="Times New Roman"/>
+          <w:kern w:val="0"/>
+          <w14:ligatures w14:val="none"/>
+        </w:rPr>
+        <w:t xml:space="preserve"> e o conteúdo do </w:t>
+      </w:r>
+      <w:r>
+        <w:rPr>
+          <w:rFonts w:ascii="Courier New" w:eastAsia="Times New Roman" w:hAnsi="Courier New" w:cs="Courier New"/>
+          <w:kern w:val="0"/>
+          <w:sz w:val="20"/>
+          <w:szCs w:val="20"/>
+          <w14:ligatures w14:val="none"/>
+        </w:rPr>
+        <w:t>serviceAccountKey.json</w:t>
+      </w:r>
+      <w:r>
+        <w:rPr>
+          <w:rFonts w:ascii="Times New Roman" w:eastAsia="Times New Roman" w:hAnsi="Times New Roman" w:cs="Times New Roman"/>
+          <w:kern w:val="0"/>
+          <w14:ligatures w14:val="none"/>
+        </w:rPr>
+        <w:t xml:space="preserve"> como um "Secret File".</w:t>
+      </w:r>
+    </w:p>
+    <w:p>
+      <w:pPr>
+        <w:numPr>
+          <w:ilvl w:val="0"/>
+          <w:numId w:val="59"/>
+        </w:numPr>
+        <w:spacing w:before="100" w:beforeAutospacing="1" w:after="100" w:afterAutospacing="1" w:line="240" w:lineRule="auto"/>
+        <w:rPr>
+          <w:rFonts w:ascii="Times New Roman" w:eastAsia="Times New Roman" w:hAnsi="Times New Roman" w:cs="Times New Roman"/>
+          <w:kern w:val="0"/>
+          <w14:ligatures w14:val="none"/>
+        </w:rPr>
+      </w:pPr>
+      <w:r>
+        <w:rPr>
+          <w:rFonts w:ascii="Times New Roman" w:eastAsia="Times New Roman" w:hAnsi="Times New Roman" w:cs="Times New Roman"/>
+          <w:b/>
+          <w:bCs/>
+          <w:kern w:val="0"/>
+          <w14:ligatures w14:val="none"/>
+        </w:rPr>
+        <w:t>3.3. Deploy do Frontend (Static Site):</w:t>
+      </w:r>
+    </w:p>
+    <w:p>
+      <w:pPr>
+        <w:numPr>
+          <w:ilvl w:val="1"/>
+          <w:numId w:val="59"/>
+        </w:numPr>
+        <w:spacing w:before="100" w:beforeAutospacing="1" w:after="100" w:afterAutospacing="1" w:line="240" w:lineRule="auto"/>
+        <w:rPr>
+          <w:rFonts w:ascii="Times New Roman" w:eastAsia="Times New Roman" w:hAnsi="Times New Roman" w:cs="Times New Roman"/>
+          <w:kern w:val="0"/>
+          <w14:ligatures w14:val="none"/>
+        </w:rPr>
+      </w:pPr>
+      <w:r>
+        <w:rPr>
+          <w:rFonts w:ascii="Times New Roman" w:eastAsia="Times New Roman" w:hAnsi="Times New Roman" w:cs="Times New Roman"/>
+          <w:kern w:val="0"/>
+          <w14:ligatures w14:val="none"/>
+        </w:rPr>
+        <w:t>Criamos um "Static Site" na Render conectado ao GitHub.</w:t>
+      </w:r>
+    </w:p>
+    <w:p>
+      <w:pPr>
+        <w:numPr>
+          <w:ilvl w:val="1"/>
+          <w:numId w:val="59"/>
+        </w:numPr>
+        <w:spacing w:before="100" w:beforeAutospacing="1" w:after="100" w:afterAutospacing="1" w:line="240" w:lineRule="auto"/>
+        <w:rPr>
+          <w:rFonts w:ascii="Times New Roman" w:eastAsia="Times New Roman" w:hAnsi="Times New Roman" w:cs="Times New Roman"/>
+          <w:kern w:val="0"/>
+          <w14:ligatures w14:val="none"/>
+        </w:rPr>
+      </w:pPr>
+      <w:r>
+        <w:rPr>
+          <w:rFonts w:ascii="Times New Roman" w:eastAsia="Times New Roman" w:hAnsi="Times New Roman" w:cs="Times New Roman"/>
+          <w:b/>
+          <w:bCs/>
+          <w:kern w:val="0"/>
+          <w14:ligatures w14:val="none"/>
+        </w:rPr>
+        <w:t>Configurações:</w:t>
+      </w:r>
+      <w:r>
+        <w:rPr>
+          <w:rFonts w:ascii="Times New Roman" w:eastAsia="Times New Roman" w:hAnsi="Times New Roman" w:cs="Times New Roman"/>
+          <w:kern w:val="0"/>
+          <w14:ligatures w14:val="none"/>
+        </w:rPr>
+        <w:t xml:space="preserve"> Publish Directory: </w:t>
+      </w:r>
+      <w:r>
+        <w:rPr>
+          <w:rFonts w:ascii="Courier New" w:eastAsia="Times New Roman" w:hAnsi="Courier New" w:cs="Courier New"/>
+          <w:kern w:val="0"/>
+          <w:sz w:val="20"/>
+          <w:szCs w:val="20"/>
+          <w14:ligatures w14:val="none"/>
+        </w:rPr>
+        <w:t>.</w:t>
+      </w:r>
+      <w:r>
+        <w:rPr>
+          <w:rFonts w:ascii="Times New Roman" w:eastAsia="Times New Roman" w:hAnsi="Times New Roman" w:cs="Times New Roman"/>
+          <w:kern w:val="0"/>
+          <w14:ligatures w14:val="none"/>
+        </w:rPr>
+        <w:t xml:space="preserve"> (ponto), para publicar todos os arquivos HTML/CSS/JS.</w:t>
+      </w:r>
+    </w:p>
+    <w:p>
+      <w:pPr>
         <w:spacing w:before="100" w:beforeAutospacing="1" w:after="100" w:afterAutospacing="1" w:line="240" w:lineRule="auto"/>
         <w:outlineLvl w:val="3"/>
         <w:rPr>
@@ -1434,8 +1932,7 @@
           <w:kern w:val="0"/>
           <w14:ligatures w14:val="none"/>
         </w:rPr>
-        <w:lastRenderedPageBreak/>
-        <w:t>Parte 3: Deploy na Render (Produção)</w:t>
+        <w:t>Parte 4: Arquitetura do Projeto (O que cada arquivo faz)</w:t>
       </w:r>
     </w:p>
     <w:p>
@@ -1450,17 +1947,19 @@
       <w:r>
         <w:rPr>
           <w:rFonts w:ascii="Times New Roman" w:eastAsia="Times New Roman" w:hAnsi="Times New Roman" w:cs="Times New Roman"/>
-          <w:kern w:val="0"/>
-          <w14:ligatures w14:val="none"/>
-        </w:rPr>
-        <w:t>Colocamos a aplicação no ar usando a plataforma Render.</w:t>
+          <w:b/>
+          <w:bCs/>
+          <w:kern w:val="0"/>
+          <w14:ligatures w14:val="none"/>
+        </w:rPr>
+        <w:t>4.1. Arquivos HTML (A Estrutura):</w:t>
       </w:r>
     </w:p>
     <w:p>
       <w:pPr>
         <w:numPr>
           <w:ilvl w:val="0"/>
-          <w:numId w:val="51"/>
+          <w:numId w:val="60"/>
         </w:numPr>
         <w:spacing w:before="100" w:beforeAutospacing="1" w:after="100" w:afterAutospacing="1" w:line="240" w:lineRule="auto"/>
         <w:rPr>
@@ -1471,20 +1970,248 @@
       </w:pPr>
       <w:r>
         <w:rPr>
+          <w:rFonts w:ascii="Courier New" w:eastAsia="Times New Roman" w:hAnsi="Courier New" w:cs="Courier New"/>
+          <w:kern w:val="0"/>
+          <w:sz w:val="20"/>
+          <w:szCs w:val="20"/>
+          <w14:ligatures w14:val="none"/>
+        </w:rPr>
+        <w:t>index.html</w:t>
+      </w:r>
+      <w:r>
+        <w:rPr>
+          <w:rFonts w:ascii="Times New Roman" w:eastAsia="Times New Roman" w:hAnsi="Times New Roman" w:cs="Times New Roman"/>
+          <w:kern w:val="0"/>
+          <w14:ligatures w14:val="none"/>
+        </w:rPr>
+        <w:t>: Página inicial, com a apresentação das funcionalidades e planos.</w:t>
+      </w:r>
+    </w:p>
+    <w:p>
+      <w:pPr>
+        <w:numPr>
+          <w:ilvl w:val="0"/>
+          <w:numId w:val="60"/>
+        </w:numPr>
+        <w:spacing w:before="100" w:beforeAutospacing="1" w:after="100" w:afterAutospacing="1" w:line="240" w:lineRule="auto"/>
+        <w:rPr>
+          <w:rFonts w:ascii="Times New Roman" w:eastAsia="Times New Roman" w:hAnsi="Times New Roman" w:cs="Times New Roman"/>
+          <w:kern w:val="0"/>
+          <w14:ligatures w14:val="none"/>
+        </w:rPr>
+      </w:pPr>
+      <w:r>
+        <w:rPr>
+          <w:rFonts w:ascii="Courier New" w:eastAsia="Times New Roman" w:hAnsi="Courier New" w:cs="Courier New"/>
+          <w:kern w:val="0"/>
+          <w:sz w:val="20"/>
+          <w:szCs w:val="20"/>
+          <w14:ligatures w14:val="none"/>
+        </w:rPr>
+        <w:t>login.html</w:t>
+      </w:r>
+      <w:r>
+        <w:rPr>
+          <w:rFonts w:ascii="Times New Roman" w:eastAsia="Times New Roman" w:hAnsi="Times New Roman" w:cs="Times New Roman"/>
+          <w:kern w:val="0"/>
+          <w14:ligatures w14:val="none"/>
+        </w:rPr>
+        <w:t xml:space="preserve">, </w:t>
+      </w:r>
+      <w:r>
+        <w:rPr>
+          <w:rFonts w:ascii="Courier New" w:eastAsia="Times New Roman" w:hAnsi="Courier New" w:cs="Courier New"/>
+          <w:kern w:val="0"/>
+          <w:sz w:val="20"/>
+          <w:szCs w:val="20"/>
+          <w14:ligatures w14:val="none"/>
+        </w:rPr>
+        <w:t>cadastro.html</w:t>
+      </w:r>
+      <w:r>
+        <w:rPr>
+          <w:rFonts w:ascii="Times New Roman" w:eastAsia="Times New Roman" w:hAnsi="Times New Roman" w:cs="Times New Roman"/>
+          <w:kern w:val="0"/>
+          <w14:ligatures w14:val="none"/>
+        </w:rPr>
+        <w:t>: Páginas de autenticação.</w:t>
+      </w:r>
+    </w:p>
+    <w:p>
+      <w:pPr>
+        <w:numPr>
+          <w:ilvl w:val="0"/>
+          <w:numId w:val="60"/>
+        </w:numPr>
+        <w:spacing w:before="100" w:beforeAutospacing="1" w:after="100" w:afterAutospacing="1" w:line="240" w:lineRule="auto"/>
+        <w:rPr>
+          <w:rFonts w:ascii="Times New Roman" w:eastAsia="Times New Roman" w:hAnsi="Times New Roman" w:cs="Times New Roman"/>
+          <w:kern w:val="0"/>
+          <w14:ligatures w14:val="none"/>
+        </w:rPr>
+      </w:pPr>
+      <w:r>
+        <w:rPr>
+          <w:rFonts w:ascii="Courier New" w:eastAsia="Times New Roman" w:hAnsi="Courier New" w:cs="Courier New"/>
+          <w:kern w:val="0"/>
+          <w:sz w:val="20"/>
+          <w:szCs w:val="20"/>
+          <w14:ligatures w14:val="none"/>
+        </w:rPr>
+        <w:t>home.html</w:t>
+      </w:r>
+      <w:r>
+        <w:rPr>
+          <w:rFonts w:ascii="Times New Roman" w:eastAsia="Times New Roman" w:hAnsi="Times New Roman" w:cs="Times New Roman"/>
+          <w:kern w:val="0"/>
+          <w14:ligatures w14:val="none"/>
+        </w:rPr>
+        <w:t xml:space="preserve">, </w:t>
+      </w:r>
+      <w:r>
+        <w:rPr>
+          <w:rFonts w:ascii="Courier New" w:eastAsia="Times New Roman" w:hAnsi="Courier New" w:cs="Courier New"/>
+          <w:kern w:val="0"/>
+          <w:sz w:val="20"/>
+          <w:szCs w:val="20"/>
+          <w14:ligatures w14:val="none"/>
+        </w:rPr>
+        <w:t>exercicios.html</w:t>
+      </w:r>
+      <w:r>
+        <w:rPr>
+          <w:rFonts w:ascii="Times New Roman" w:eastAsia="Times New Roman" w:hAnsi="Times New Roman" w:cs="Times New Roman"/>
+          <w:kern w:val="0"/>
+          <w14:ligatures w14:val="none"/>
+        </w:rPr>
+        <w:t xml:space="preserve">, </w:t>
+      </w:r>
+      <w:r>
+        <w:rPr>
+          <w:rFonts w:ascii="Courier New" w:eastAsia="Times New Roman" w:hAnsi="Courier New" w:cs="Courier New"/>
+          <w:kern w:val="0"/>
+          <w:sz w:val="20"/>
+          <w:szCs w:val="20"/>
+          <w14:ligatures w14:val="none"/>
+        </w:rPr>
+        <w:t>discursivas.html</w:t>
+      </w:r>
+      <w:r>
+        <w:rPr>
+          <w:rFonts w:ascii="Times New Roman" w:eastAsia="Times New Roman" w:hAnsi="Times New Roman" w:cs="Times New Roman"/>
+          <w:kern w:val="0"/>
+          <w14:ligatures w14:val="none"/>
+        </w:rPr>
+        <w:t xml:space="preserve">, </w:t>
+      </w:r>
+      <w:r>
+        <w:rPr>
+          <w:rFonts w:ascii="Courier New" w:eastAsia="Times New Roman" w:hAnsi="Courier New" w:cs="Courier New"/>
+          <w:kern w:val="0"/>
+          <w:sz w:val="20"/>
+          <w:szCs w:val="20"/>
+          <w14:ligatures w14:val="none"/>
+        </w:rPr>
+        <w:t>dicas-estrategicas.html</w:t>
+      </w:r>
+      <w:r>
+        <w:rPr>
+          <w:rFonts w:ascii="Times New Roman" w:eastAsia="Times New Roman" w:hAnsi="Times New Roman" w:cs="Times New Roman"/>
+          <w:kern w:val="0"/>
+          <w14:ligatures w14:val="none"/>
+        </w:rPr>
+        <w:t>: Páginas de funcionalidades do dashboard do usuário.</w:t>
+      </w:r>
+    </w:p>
+    <w:p>
+      <w:pPr>
+        <w:numPr>
+          <w:ilvl w:val="0"/>
+          <w:numId w:val="60"/>
+        </w:numPr>
+        <w:spacing w:before="100" w:beforeAutospacing="1" w:after="100" w:afterAutospacing="1" w:line="240" w:lineRule="auto"/>
+        <w:rPr>
+          <w:rFonts w:ascii="Times New Roman" w:eastAsia="Times New Roman" w:hAnsi="Times New Roman" w:cs="Times New Roman"/>
+          <w:kern w:val="0"/>
+          <w14:ligatures w14:val="none"/>
+        </w:rPr>
+      </w:pPr>
+      <w:r>
+        <w:rPr>
+          <w:rFonts w:ascii="Courier New" w:eastAsia="Times New Roman" w:hAnsi="Courier New" w:cs="Courier New"/>
+          <w:kern w:val="0"/>
+          <w:sz w:val="20"/>
+          <w:szCs w:val="20"/>
+          <w14:ligatures w14:val="none"/>
+        </w:rPr>
+        <w:t>cronograma.html</w:t>
+      </w:r>
+      <w:r>
+        <w:rPr>
+          <w:rFonts w:ascii="Times New Roman" w:eastAsia="Times New Roman" w:hAnsi="Times New Roman" w:cs="Times New Roman"/>
+          <w:kern w:val="0"/>
+          <w14:ligatures w14:val="none"/>
+        </w:rPr>
+        <w:t>: Página para geração e visualização de cronogramas. O formulário foi atualizado para incluir uma lista de matérias comuns (checkboxes) e um campo de "tags" para adicionar outras.</w:t>
+      </w:r>
+    </w:p>
+    <w:p>
+      <w:pPr>
+        <w:numPr>
+          <w:ilvl w:val="0"/>
+          <w:numId w:val="60"/>
+        </w:numPr>
+        <w:spacing w:before="100" w:beforeAutospacing="1" w:after="100" w:afterAutospacing="1" w:line="240" w:lineRule="auto"/>
+        <w:rPr>
+          <w:rFonts w:ascii="Times New Roman" w:eastAsia="Times New Roman" w:hAnsi="Times New Roman" w:cs="Times New Roman"/>
+          <w:kern w:val="0"/>
+          <w14:ligatures w14:val="none"/>
+        </w:rPr>
+      </w:pPr>
+      <w:r>
+        <w:rPr>
+          <w:rFonts w:ascii="Courier New" w:eastAsia="Times New Roman" w:hAnsi="Courier New" w:cs="Courier New"/>
+          <w:kern w:val="0"/>
+          <w:sz w:val="20"/>
+          <w:szCs w:val="20"/>
+          <w14:ligatures w14:val="none"/>
+        </w:rPr>
+        <w:t>meu-perfil.html</w:t>
+      </w:r>
+      <w:r>
+        <w:rPr>
+          <w:rFonts w:ascii="Times New Roman" w:eastAsia="Times New Roman" w:hAnsi="Times New Roman" w:cs="Times New Roman"/>
+          <w:kern w:val="0"/>
+          <w14:ligatures w14:val="none"/>
+        </w:rPr>
+        <w:t>: Página para gerenciamento da conta do usuário, incluindo dados pessoais, alteração de senha, gestão de assinatura e exclusão de conta.</w:t>
+      </w:r>
+    </w:p>
+    <w:p>
+      <w:pPr>
+        <w:spacing w:before="100" w:beforeAutospacing="1" w:after="100" w:afterAutospacing="1" w:line="240" w:lineRule="auto"/>
+        <w:rPr>
+          <w:rFonts w:ascii="Times New Roman" w:eastAsia="Times New Roman" w:hAnsi="Times New Roman" w:cs="Times New Roman"/>
+          <w:kern w:val="0"/>
+          <w14:ligatures w14:val="none"/>
+        </w:rPr>
+      </w:pPr>
+      <w:r>
+        <w:rPr>
           <w:rFonts w:ascii="Times New Roman" w:eastAsia="Times New Roman" w:hAnsi="Times New Roman" w:cs="Times New Roman"/>
           <w:b/>
           <w:bCs/>
           <w:kern w:val="0"/>
           <w14:ligatures w14:val="none"/>
         </w:rPr>
-        <w:t>3.1. Arquivos de Configuração para Deploy:</w:t>
+        <w:t>4.2. Arquivos de Estilo CSS (A Aparência):</w:t>
       </w:r>
     </w:p>
     <w:p>
       <w:pPr>
         <w:numPr>
-          <w:ilvl w:val="1"/>
-          <w:numId w:val="51"/>
+          <w:ilvl w:val="0"/>
+          <w:numId w:val="61"/>
         </w:numPr>
         <w:spacing w:before="100" w:beforeAutospacing="1" w:after="100" w:afterAutospacing="1" w:line="240" w:lineRule="auto"/>
         <w:rPr>
@@ -1501,22 +2228,58 @@
           <w:szCs w:val="20"/>
           <w14:ligatures w14:val="none"/>
         </w:rPr>
-        <w:t>requirements.txt</w:t>
-      </w:r>
-      <w:r>
-        <w:rPr>
-          <w:rFonts w:ascii="Times New Roman" w:eastAsia="Times New Roman" w:hAnsi="Times New Roman" w:cs="Times New Roman"/>
-          <w:kern w:val="0"/>
-          <w14:ligatures w14:val="none"/>
-        </w:rPr>
-        <w:t>: Lista todas as bibliotecas Python que o backend precisa.</w:t>
+        <w:t>styles.css</w:t>
+      </w:r>
+      <w:r>
+        <w:rPr>
+          <w:rFonts w:ascii="Times New Roman" w:eastAsia="Times New Roman" w:hAnsi="Times New Roman" w:cs="Times New Roman"/>
+          <w:kern w:val="0"/>
+          <w14:ligatures w14:val="none"/>
+        </w:rPr>
+        <w:t xml:space="preserve">: Estilo principal para páginas públicas (como </w:t>
+      </w:r>
+      <w:r>
+        <w:rPr>
+          <w:rFonts w:ascii="Courier New" w:eastAsia="Times New Roman" w:hAnsi="Courier New" w:cs="Courier New"/>
+          <w:kern w:val="0"/>
+          <w:sz w:val="20"/>
+          <w:szCs w:val="20"/>
+          <w14:ligatures w14:val="none"/>
+        </w:rPr>
+        <w:t>index.html</w:t>
+      </w:r>
+      <w:r>
+        <w:rPr>
+          <w:rFonts w:ascii="Times New Roman" w:eastAsia="Times New Roman" w:hAnsi="Times New Roman" w:cs="Times New Roman"/>
+          <w:kern w:val="0"/>
+          <w14:ligatures w14:val="none"/>
+        </w:rPr>
+        <w:t xml:space="preserve">, </w:t>
+      </w:r>
+      <w:r>
+        <w:rPr>
+          <w:rFonts w:ascii="Courier New" w:eastAsia="Times New Roman" w:hAnsi="Courier New" w:cs="Courier New"/>
+          <w:kern w:val="0"/>
+          <w:sz w:val="20"/>
+          <w:szCs w:val="20"/>
+          <w14:ligatures w14:val="none"/>
+        </w:rPr>
+        <w:t>login.html</w:t>
+      </w:r>
+      <w:r>
+        <w:rPr>
+          <w:rFonts w:ascii="Times New Roman" w:eastAsia="Times New Roman" w:hAnsi="Times New Roman" w:cs="Times New Roman"/>
+          <w:kern w:val="0"/>
+          <w14:ligatures w14:val="none"/>
+        </w:rPr>
+        <w:t>).</w:t>
       </w:r>
     </w:p>
     <w:p>
       <w:pPr>
         <w:numPr>
-          <w:ilvl w:val="1"/>
-          <w:numId w:val="51"/>
+          <w:ilvl w:val="0"/>
+          <w:numId w:val="61"/>
         </w:numPr>
         <w:spacing w:before="100" w:beforeAutospacing="1" w:after="100" w:afterAutospacing="1" w:line="240" w:lineRule="auto"/>
         <w:rPr>
@@ -1533,16 +2296,50 @@
           <w:szCs w:val="20"/>
           <w14:ligatures w14:val="none"/>
         </w:rPr>
-        <w:t>build.sh</w:t>
-      </w:r>
-      <w:r>
-        <w:rPr>
-          <w:rFonts w:ascii="Times New Roman" w:eastAsia="Times New Roman" w:hAnsi="Times New Roman" w:cs="Times New Roman"/>
-          <w:kern w:val="0"/>
-          <w14:ligatures w14:val="none"/>
-        </w:rPr>
-        <w:t>: Script executado pelo Render para instalar as dependências (</w:t>
-      </w:r>
+        <w:t>dashboard-lovable.css</w:t>
+      </w:r>
+      <w:r>
+        <w:rPr>
+          <w:rFonts w:ascii="Times New Roman" w:eastAsia="Times New Roman" w:hAnsi="Times New Roman" w:cs="Times New Roman"/>
+          <w:kern w:val="0"/>
+          <w14:ligatures w14:val="none"/>
+        </w:rPr>
+        <w:t>: Estilo para o painel do usuário. Contém todos os estilos para os componentes do dashboard, modais, formulários, incluindo a grade de checkboxes de matérias e as caixas de informação de limite de uso.</w:t>
+      </w:r>
+    </w:p>
+    <w:p>
+      <w:pPr>
+        <w:spacing w:before="100" w:beforeAutospacing="1" w:after="100" w:afterAutospacing="1" w:line="240" w:lineRule="auto"/>
+        <w:rPr>
+          <w:rFonts w:ascii="Times New Roman" w:eastAsia="Times New Roman" w:hAnsi="Times New Roman" w:cs="Times New Roman"/>
+          <w:kern w:val="0"/>
+          <w14:ligatures w14:val="none"/>
+        </w:rPr>
+      </w:pPr>
+      <w:r>
+        <w:rPr>
+          <w:rFonts w:ascii="Times New Roman" w:eastAsia="Times New Roman" w:hAnsi="Times New Roman" w:cs="Times New Roman"/>
+          <w:b/>
+          <w:bCs/>
+          <w:kern w:val="0"/>
+          <w14:ligatures w14:val="none"/>
+        </w:rPr>
+        <w:t>4.3. Arquivos JavaScript (A Interatividade):</w:t>
+      </w:r>
+    </w:p>
+    <w:p>
+      <w:pPr>
+        <w:numPr>
+          <w:ilvl w:val="0"/>
+          <w:numId w:val="62"/>
+        </w:numPr>
+        <w:spacing w:before="100" w:beforeAutospacing="1" w:after="100" w:afterAutospacing="1" w:line="240" w:lineRule="auto"/>
+        <w:rPr>
+          <w:rFonts w:ascii="Times New Roman" w:eastAsia="Times New Roman" w:hAnsi="Times New Roman" w:cs="Times New Roman"/>
+          <w:kern w:val="0"/>
+          <w14:ligatures w14:val="none"/>
+        </w:rPr>
+      </w:pPr>
       <w:r>
         <w:rPr>
           <w:rFonts w:ascii="Courier New" w:eastAsia="Times New Roman" w:hAnsi="Courier New" w:cs="Courier New"/>
@@ -1551,22 +2348,40 @@
           <w:szCs w:val="20"/>
           <w14:ligatures w14:val="none"/>
         </w:rPr>
-        <w:t>pip install -r requirements.txt</w:t>
-      </w:r>
-      <w:r>
-        <w:rPr>
-          <w:rFonts w:ascii="Times New Roman" w:eastAsia="Times New Roman" w:hAnsi="Times New Roman" w:cs="Times New Roman"/>
-          <w:kern w:val="0"/>
-          <w14:ligatures w14:val="none"/>
-        </w:rPr>
-        <w:t>).</w:t>
+        <w:t>main-app.js</w:t>
+      </w:r>
+      <w:r>
+        <w:rPr>
+          <w:rFonts w:ascii="Times New Roman" w:eastAsia="Times New Roman" w:hAnsi="Times New Roman" w:cs="Times New Roman"/>
+          <w:kern w:val="0"/>
+          <w14:ligatures w14:val="none"/>
+        </w:rPr>
+        <w:t xml:space="preserve">: Orquestrador principal do dashboard. Gerencia o estado de autenticação e dispara o evento </w:t>
+      </w:r>
+      <w:r>
+        <w:rPr>
+          <w:rFonts w:ascii="Courier New" w:eastAsia="Times New Roman" w:hAnsi="Courier New" w:cs="Courier New"/>
+          <w:kern w:val="0"/>
+          <w:sz w:val="20"/>
+          <w:szCs w:val="20"/>
+          <w14:ligatures w14:val="none"/>
+        </w:rPr>
+        <w:t>userDataReady</w:t>
+      </w:r>
+      <w:r>
+        <w:rPr>
+          <w:rFonts w:ascii="Times New Roman" w:eastAsia="Times New Roman" w:hAnsi="Times New Roman" w:cs="Times New Roman"/>
+          <w:kern w:val="0"/>
+          <w14:ligatures w14:val="none"/>
+        </w:rPr>
+        <w:t xml:space="preserve"> para sincronizar a inicialização de outras páginas.</w:t>
       </w:r>
     </w:p>
     <w:p>
       <w:pPr>
         <w:numPr>
-          <w:ilvl w:val="1"/>
-          <w:numId w:val="51"/>
+          <w:ilvl w:val="0"/>
+          <w:numId w:val="62"/>
         </w:numPr>
         <w:spacing w:before="100" w:beforeAutospacing="1" w:after="100" w:afterAutospacing="1" w:line="240" w:lineRule="auto"/>
         <w:rPr>
@@ -1583,15 +2398,16 @@
           <w:szCs w:val="20"/>
           <w14:ligatures w14:val="none"/>
         </w:rPr>
-        <w:t>Procfile</w:t>
-      </w:r>
-      <w:r>
-        <w:rPr>
-          <w:rFonts w:ascii="Times New Roman" w:eastAsia="Times New Roman" w:hAnsi="Times New Roman" w:cs="Times New Roman"/>
-          <w:kern w:val="0"/>
-          <w14:ligatures w14:val="none"/>
-        </w:rPr>
-        <w:t xml:space="preserve">: Define o comando para iniciar o servidor: </w:t>
+        <w:lastRenderedPageBreak/>
+        <w:t>api.js</w:t>
+      </w:r>
+      <w:r>
+        <w:rPr>
+          <w:rFonts w:ascii="Times New Roman" w:eastAsia="Times New Roman" w:hAnsi="Times New Roman" w:cs="Times New Roman"/>
+          <w:kern w:val="0"/>
+          <w14:ligatures w14:val="none"/>
+        </w:rPr>
+        <w:t xml:space="preserve">: Centraliza todas as chamadas </w:t>
       </w:r>
       <w:r>
         <w:rPr>
@@ -1601,15 +2417,15 @@
           <w:szCs w:val="20"/>
           <w14:ligatures w14:val="none"/>
         </w:rPr>
-        <w:t>web: gunicorn app:app</w:t>
-      </w:r>
-      <w:r>
-        <w:rPr>
-          <w:rFonts w:ascii="Times New Roman" w:eastAsia="Times New Roman" w:hAnsi="Times New Roman" w:cs="Times New Roman"/>
-          <w:kern w:val="0"/>
-          <w14:ligatures w14:val="none"/>
-        </w:rPr>
-        <w:t xml:space="preserve">. Este arquivo foi ajustado para remover o </w:t>
+        <w:t>fetch</w:t>
+      </w:r>
+      <w:r>
+        <w:rPr>
+          <w:rFonts w:ascii="Times New Roman" w:eastAsia="Times New Roman" w:hAnsi="Times New Roman" w:cs="Times New Roman"/>
+          <w:kern w:val="0"/>
+          <w14:ligatures w14:val="none"/>
+        </w:rPr>
+        <w:t xml:space="preserve"> para o backend. A </w:t>
       </w:r>
       <w:r>
         <w:rPr>
@@ -1619,22 +2435,58 @@
           <w:szCs w:val="20"/>
           <w14:ligatures w14:val="none"/>
         </w:rPr>
-        <w:t>timeout</w:t>
-      </w:r>
-      <w:r>
-        <w:rPr>
-          <w:rFonts w:ascii="Times New Roman" w:eastAsia="Times New Roman" w:hAnsi="Times New Roman" w:cs="Times New Roman"/>
-          <w:kern w:val="0"/>
-          <w14:ligatures w14:val="none"/>
-        </w:rPr>
-        <w:t>, otimizando o processo de geração no backend.</w:t>
+        <w:t>API_BASE_URL</w:t>
+      </w:r>
+      <w:r>
+        <w:rPr>
+          <w:rFonts w:ascii="Times New Roman" w:eastAsia="Times New Roman" w:hAnsi="Times New Roman" w:cs="Times New Roman"/>
+          <w:kern w:val="0"/>
+          <w14:ligatures w14:val="none"/>
+        </w:rPr>
+        <w:t xml:space="preserve"> é dinâmica e a função </w:t>
+      </w:r>
+      <w:r>
+        <w:rPr>
+          <w:rFonts w:ascii="Courier New" w:eastAsia="Times New Roman" w:hAnsi="Courier New" w:cs="Courier New"/>
+          <w:kern w:val="0"/>
+          <w:sz w:val="20"/>
+          <w:szCs w:val="20"/>
+          <w14:ligatures w14:val="none"/>
+        </w:rPr>
+        <w:t>fetchApi</w:t>
+      </w:r>
+      <w:r>
+        <w:rPr>
+          <w:rFonts w:ascii="Times New Roman" w:eastAsia="Times New Roman" w:hAnsi="Times New Roman" w:cs="Times New Roman"/>
+          <w:kern w:val="0"/>
+          <w14:ligatures w14:val="none"/>
+        </w:rPr>
+        <w:t xml:space="preserve"> foi aprimorada para interpretar respostas de erro (como </w:t>
+      </w:r>
+      <w:r>
+        <w:rPr>
+          <w:rFonts w:ascii="Courier New" w:eastAsia="Times New Roman" w:hAnsi="Courier New" w:cs="Courier New"/>
+          <w:kern w:val="0"/>
+          <w:sz w:val="20"/>
+          <w:szCs w:val="20"/>
+          <w14:ligatures w14:val="none"/>
+        </w:rPr>
+        <w:t>429 Too Many Requests</w:t>
+      </w:r>
+      <w:r>
+        <w:rPr>
+          <w:rFonts w:ascii="Times New Roman" w:eastAsia="Times New Roman" w:hAnsi="Times New Roman" w:cs="Times New Roman"/>
+          <w:kern w:val="0"/>
+          <w14:ligatures w14:val="none"/>
+        </w:rPr>
+        <w:t>) e repassar mensagens amigáveis.</w:t>
       </w:r>
     </w:p>
     <w:p>
       <w:pPr>
         <w:numPr>
           <w:ilvl w:val="0"/>
-          <w:numId w:val="51"/>
+          <w:numId w:val="62"/>
         </w:numPr>
         <w:spacing w:before="100" w:beforeAutospacing="1" w:after="100" w:afterAutospacing="1" w:line="240" w:lineRule="auto"/>
         <w:rPr>
@@ -1651,595 +2503,8 @@
           <w:kern w:val="0"/>
           <w14:ligatures w14:val="none"/>
         </w:rPr>
-        <w:t>3.2. Deploy do Backend (Web Service):</w:t>
-      </w:r>
-    </w:p>
-    <w:p>
-      <w:pPr>
-        <w:numPr>
-          <w:ilvl w:val="1"/>
-          <w:numId w:val="51"/>
-        </w:numPr>
-        <w:spacing w:before="100" w:beforeAutospacing="1" w:after="100" w:afterAutospacing="1" w:line="240" w:lineRule="auto"/>
-        <w:rPr>
-          <w:rFonts w:ascii="Times New Roman" w:eastAsia="Times New Roman" w:hAnsi="Times New Roman" w:cs="Times New Roman"/>
-          <w:kern w:val="0"/>
-          <w14:ligatures w14:val="none"/>
-        </w:rPr>
-      </w:pPr>
-      <w:r>
-        <w:rPr>
-          <w:rFonts w:ascii="Times New Roman" w:eastAsia="Times New Roman" w:hAnsi="Times New Roman" w:cs="Times New Roman"/>
-          <w:kern w:val="0"/>
-          <w14:ligatures w14:val="none"/>
-        </w:rPr>
-        <w:t>Criamos um "Web Service" na Render conectado ao nosso GitHub.</w:t>
-      </w:r>
-    </w:p>
-    <w:p>
-      <w:pPr>
-        <w:numPr>
-          <w:ilvl w:val="1"/>
-          <w:numId w:val="51"/>
-        </w:numPr>
-        <w:spacing w:before="100" w:beforeAutospacing="1" w:after="100" w:afterAutospacing="1" w:line="240" w:lineRule="auto"/>
-        <w:rPr>
-          <w:rFonts w:ascii="Times New Roman" w:eastAsia="Times New Roman" w:hAnsi="Times New Roman" w:cs="Times New Roman"/>
-          <w:kern w:val="0"/>
-          <w14:ligatures w14:val="none"/>
-        </w:rPr>
-      </w:pPr>
-      <w:r>
-        <w:rPr>
-          <w:rFonts w:ascii="Times New Roman" w:eastAsia="Times New Roman" w:hAnsi="Times New Roman" w:cs="Times New Roman"/>
-          <w:b/>
-          <w:bCs/>
-          <w:kern w:val="0"/>
-          <w14:ligatures w14:val="none"/>
-        </w:rPr>
-        <w:t>Configurações:</w:t>
-      </w:r>
-      <w:r>
-        <w:rPr>
-          <w:rFonts w:ascii="Times New Roman" w:eastAsia="Times New Roman" w:hAnsi="Times New Roman" w:cs="Times New Roman"/>
-          <w:kern w:val="0"/>
-          <w14:ligatures w14:val="none"/>
-        </w:rPr>
-        <w:t xml:space="preserve"> Runtime: </w:t>
-      </w:r>
-      <w:r>
-        <w:rPr>
-          <w:rFonts w:ascii="Courier New" w:eastAsia="Times New Roman" w:hAnsi="Courier New" w:cs="Courier New"/>
-          <w:kern w:val="0"/>
-          <w:sz w:val="20"/>
-          <w:szCs w:val="20"/>
-          <w14:ligatures w14:val="none"/>
-        </w:rPr>
-        <w:t>Python 3</w:t>
-      </w:r>
-      <w:r>
-        <w:rPr>
-          <w:rFonts w:ascii="Times New Roman" w:eastAsia="Times New Roman" w:hAnsi="Times New Roman" w:cs="Times New Roman"/>
-          <w:kern w:val="0"/>
-          <w14:ligatures w14:val="none"/>
-        </w:rPr>
-        <w:t xml:space="preserve">, Build Command: </w:t>
-      </w:r>
-      <w:r>
-        <w:rPr>
-          <w:rFonts w:ascii="Courier New" w:eastAsia="Times New Roman" w:hAnsi="Courier New" w:cs="Courier New"/>
-          <w:kern w:val="0"/>
-          <w:sz w:val="20"/>
-          <w:szCs w:val="20"/>
-          <w14:ligatures w14:val="none"/>
-        </w:rPr>
-        <w:t>bash build.sh</w:t>
-      </w:r>
-      <w:r>
-        <w:rPr>
-          <w:rFonts w:ascii="Times New Roman" w:eastAsia="Times New Roman" w:hAnsi="Times New Roman" w:cs="Times New Roman"/>
-          <w:kern w:val="0"/>
-          <w14:ligatures w14:val="none"/>
-        </w:rPr>
-        <w:t xml:space="preserve">, Start Command: </w:t>
-      </w:r>
-      <w:r>
-        <w:rPr>
-          <w:rFonts w:ascii="Courier New" w:eastAsia="Times New Roman" w:hAnsi="Courier New" w:cs="Courier New"/>
-          <w:kern w:val="0"/>
-          <w:sz w:val="20"/>
-          <w:szCs w:val="20"/>
-          <w14:ligatures w14:val="none"/>
-        </w:rPr>
-        <w:t>gunicorn app:app</w:t>
-      </w:r>
-      <w:r>
-        <w:rPr>
-          <w:rFonts w:ascii="Times New Roman" w:eastAsia="Times New Roman" w:hAnsi="Times New Roman" w:cs="Times New Roman"/>
-          <w:kern w:val="0"/>
-          <w14:ligatures w14:val="none"/>
-        </w:rPr>
-        <w:t>.</w:t>
-      </w:r>
-    </w:p>
-    <w:p>
-      <w:pPr>
-        <w:numPr>
-          <w:ilvl w:val="1"/>
-          <w:numId w:val="51"/>
-        </w:numPr>
-        <w:spacing w:before="100" w:beforeAutospacing="1" w:after="100" w:afterAutospacing="1" w:line="240" w:lineRule="auto"/>
-        <w:rPr>
-          <w:rFonts w:ascii="Times New Roman" w:eastAsia="Times New Roman" w:hAnsi="Times New Roman" w:cs="Times New Roman"/>
-          <w:kern w:val="0"/>
-          <w14:ligatures w14:val="none"/>
-        </w:rPr>
-      </w:pPr>
-      <w:r>
-        <w:rPr>
-          <w:rFonts w:ascii="Times New Roman" w:eastAsia="Times New Roman" w:hAnsi="Times New Roman" w:cs="Times New Roman"/>
-          <w:b/>
-          <w:bCs/>
-          <w:kern w:val="0"/>
-          <w14:ligatures w14:val="none"/>
-        </w:rPr>
-        <w:t>Variáveis de Ambiente:</w:t>
-      </w:r>
-      <w:r>
-        <w:rPr>
-          <w:rFonts w:ascii="Times New Roman" w:eastAsia="Times New Roman" w:hAnsi="Times New Roman" w:cs="Times New Roman"/>
-          <w:kern w:val="0"/>
-          <w14:ligatures w14:val="none"/>
-        </w:rPr>
-        <w:t xml:space="preserve"> Configuramos um "Environment Group" na Render com as chaves: </w:t>
-      </w:r>
-      <w:r>
-        <w:rPr>
-          <w:rFonts w:ascii="Courier New" w:eastAsia="Times New Roman" w:hAnsi="Courier New" w:cs="Courier New"/>
-          <w:kern w:val="0"/>
-          <w:sz w:val="20"/>
-          <w:szCs w:val="20"/>
-          <w14:ligatures w14:val="none"/>
-        </w:rPr>
-        <w:t>OPENAI_API_KEY</w:t>
-      </w:r>
-      <w:r>
-        <w:rPr>
-          <w:rFonts w:ascii="Times New Roman" w:eastAsia="Times New Roman" w:hAnsi="Times New Roman" w:cs="Times New Roman"/>
-          <w:kern w:val="0"/>
-          <w14:ligatures w14:val="none"/>
-        </w:rPr>
-        <w:t xml:space="preserve">, </w:t>
-      </w:r>
-      <w:r>
-        <w:rPr>
-          <w:rFonts w:ascii="Courier New" w:eastAsia="Times New Roman" w:hAnsi="Courier New" w:cs="Courier New"/>
-          <w:kern w:val="0"/>
-          <w:sz w:val="20"/>
-          <w:szCs w:val="20"/>
-          <w14:ligatures w14:val="none"/>
-        </w:rPr>
-        <w:t>STRIPE_SECRET_KEY</w:t>
-      </w:r>
-      <w:r>
-        <w:rPr>
-          <w:rFonts w:ascii="Times New Roman" w:eastAsia="Times New Roman" w:hAnsi="Times New Roman" w:cs="Times New Roman"/>
-          <w:kern w:val="0"/>
-          <w14:ligatures w14:val="none"/>
-        </w:rPr>
-        <w:t xml:space="preserve"> (produção), </w:t>
-      </w:r>
-      <w:r>
-        <w:rPr>
-          <w:rFonts w:ascii="Courier New" w:eastAsia="Times New Roman" w:hAnsi="Courier New" w:cs="Courier New"/>
-          <w:kern w:val="0"/>
-          <w:sz w:val="20"/>
-          <w:szCs w:val="20"/>
-          <w14:ligatures w14:val="none"/>
-        </w:rPr>
-        <w:t>STRIPE_WEBHOOK_SECRET</w:t>
-      </w:r>
-      <w:r>
-        <w:rPr>
-          <w:rFonts w:ascii="Times New Roman" w:eastAsia="Times New Roman" w:hAnsi="Times New Roman" w:cs="Times New Roman"/>
-          <w:kern w:val="0"/>
-          <w14:ligatures w14:val="none"/>
-        </w:rPr>
-        <w:t xml:space="preserve"> (produção) e o conteúdo do </w:t>
-      </w:r>
-      <w:r>
-        <w:rPr>
-          <w:rFonts w:ascii="Courier New" w:eastAsia="Times New Roman" w:hAnsi="Courier New" w:cs="Courier New"/>
-          <w:kern w:val="0"/>
-          <w:sz w:val="20"/>
-          <w:szCs w:val="20"/>
-          <w14:ligatures w14:val="none"/>
-        </w:rPr>
-        <w:t>serviceAccountKey.json</w:t>
-      </w:r>
-      <w:r>
-        <w:rPr>
-          <w:rFonts w:ascii="Times New Roman" w:eastAsia="Times New Roman" w:hAnsi="Times New Roman" w:cs="Times New Roman"/>
-          <w:kern w:val="0"/>
-          <w14:ligatures w14:val="none"/>
-        </w:rPr>
-        <w:t xml:space="preserve"> como um "Secret File".</w:t>
-      </w:r>
-    </w:p>
-    <w:p>
-      <w:pPr>
-        <w:numPr>
-          <w:ilvl w:val="0"/>
-          <w:numId w:val="51"/>
-        </w:numPr>
-        <w:spacing w:before="100" w:beforeAutospacing="1" w:after="100" w:afterAutospacing="1" w:line="240" w:lineRule="auto"/>
-        <w:rPr>
-          <w:rFonts w:ascii="Times New Roman" w:eastAsia="Times New Roman" w:hAnsi="Times New Roman" w:cs="Times New Roman"/>
-          <w:kern w:val="0"/>
-          <w14:ligatures w14:val="none"/>
-        </w:rPr>
-      </w:pPr>
-      <w:r>
-        <w:rPr>
-          <w:rFonts w:ascii="Times New Roman" w:eastAsia="Times New Roman" w:hAnsi="Times New Roman" w:cs="Times New Roman"/>
-          <w:b/>
-          <w:bCs/>
-          <w:kern w:val="0"/>
-          <w14:ligatures w14:val="none"/>
-        </w:rPr>
-        <w:t>3.3. Deploy do Frontend (Static Site):</w:t>
-      </w:r>
-    </w:p>
-    <w:p>
-      <w:pPr>
-        <w:numPr>
-          <w:ilvl w:val="1"/>
-          <w:numId w:val="51"/>
-        </w:numPr>
-        <w:spacing w:before="100" w:beforeAutospacing="1" w:after="100" w:afterAutospacing="1" w:line="240" w:lineRule="auto"/>
-        <w:rPr>
-          <w:rFonts w:ascii="Times New Roman" w:eastAsia="Times New Roman" w:hAnsi="Times New Roman" w:cs="Times New Roman"/>
-          <w:kern w:val="0"/>
-          <w14:ligatures w14:val="none"/>
-        </w:rPr>
-      </w:pPr>
-      <w:r>
-        <w:rPr>
-          <w:rFonts w:ascii="Times New Roman" w:eastAsia="Times New Roman" w:hAnsi="Times New Roman" w:cs="Times New Roman"/>
-          <w:kern w:val="0"/>
-          <w14:ligatures w14:val="none"/>
-        </w:rPr>
-        <w:t>Criamos um "Static Site" na Render conectado ao GitHub.</w:t>
-      </w:r>
-    </w:p>
-    <w:p>
-      <w:pPr>
-        <w:numPr>
-          <w:ilvl w:val="1"/>
-          <w:numId w:val="51"/>
-        </w:numPr>
-        <w:spacing w:before="100" w:beforeAutospacing="1" w:after="100" w:afterAutospacing="1" w:line="240" w:lineRule="auto"/>
-        <w:rPr>
-          <w:rFonts w:ascii="Times New Roman" w:eastAsia="Times New Roman" w:hAnsi="Times New Roman" w:cs="Times New Roman"/>
-          <w:kern w:val="0"/>
-          <w14:ligatures w14:val="none"/>
-        </w:rPr>
-      </w:pPr>
-      <w:r>
-        <w:rPr>
-          <w:rFonts w:ascii="Times New Roman" w:eastAsia="Times New Roman" w:hAnsi="Times New Roman" w:cs="Times New Roman"/>
-          <w:b/>
-          <w:bCs/>
-          <w:kern w:val="0"/>
-          <w14:ligatures w14:val="none"/>
-        </w:rPr>
-        <w:t>Configurações:</w:t>
-      </w:r>
-      <w:r>
-        <w:rPr>
-          <w:rFonts w:ascii="Times New Roman" w:eastAsia="Times New Roman" w:hAnsi="Times New Roman" w:cs="Times New Roman"/>
-          <w:kern w:val="0"/>
-          <w14:ligatures w14:val="none"/>
-        </w:rPr>
-        <w:t xml:space="preserve"> Publish Directory: </w:t>
-      </w:r>
-      <w:r>
-        <w:rPr>
-          <w:rFonts w:ascii="Courier New" w:eastAsia="Times New Roman" w:hAnsi="Courier New" w:cs="Courier New"/>
-          <w:kern w:val="0"/>
-          <w:sz w:val="20"/>
-          <w:szCs w:val="20"/>
-          <w14:ligatures w14:val="none"/>
-        </w:rPr>
-        <w:t>.</w:t>
-      </w:r>
-      <w:r>
-        <w:rPr>
-          <w:rFonts w:ascii="Times New Roman" w:eastAsia="Times New Roman" w:hAnsi="Times New Roman" w:cs="Times New Roman"/>
-          <w:kern w:val="0"/>
-          <w14:ligatures w14:val="none"/>
-        </w:rPr>
-        <w:t xml:space="preserve"> (ponto), para publicar todos os arquivos HTML/CSS/JS.</w:t>
-      </w:r>
-    </w:p>
-    <w:p>
-      <w:pPr>
-        <w:spacing w:before="100" w:beforeAutospacing="1" w:after="100" w:afterAutospacing="1" w:line="240" w:lineRule="auto"/>
-        <w:outlineLvl w:val="3"/>
-        <w:rPr>
-          <w:rFonts w:ascii="Times New Roman" w:eastAsia="Times New Roman" w:hAnsi="Times New Roman" w:cs="Times New Roman"/>
-          <w:b/>
-          <w:bCs/>
-          <w:kern w:val="0"/>
-          <w14:ligatures w14:val="none"/>
-        </w:rPr>
-      </w:pPr>
-      <w:r>
-        <w:rPr>
-          <w:rFonts w:ascii="Times New Roman" w:eastAsia="Times New Roman" w:hAnsi="Times New Roman" w:cs="Times New Roman"/>
-          <w:b/>
-          <w:bCs/>
-          <w:kern w:val="0"/>
-          <w14:ligatures w14:val="none"/>
-        </w:rPr>
-        <w:t>Parte 4: Arquitetura do Projeto (O que cada arquivo faz)</w:t>
-      </w:r>
-    </w:p>
-    <w:p>
-      <w:pPr>
-        <w:spacing w:before="100" w:beforeAutospacing="1" w:after="100" w:afterAutospacing="1" w:line="240" w:lineRule="auto"/>
-        <w:rPr>
-          <w:rFonts w:ascii="Times New Roman" w:eastAsia="Times New Roman" w:hAnsi="Times New Roman" w:cs="Times New Roman"/>
-          <w:kern w:val="0"/>
-          <w14:ligatures w14:val="none"/>
-        </w:rPr>
-      </w:pPr>
-      <w:r>
-        <w:rPr>
-          <w:rFonts w:ascii="Times New Roman" w:eastAsia="Times New Roman" w:hAnsi="Times New Roman" w:cs="Times New Roman"/>
-          <w:b/>
-          <w:bCs/>
-          <w:kern w:val="0"/>
-          <w14:ligatures w14:val="none"/>
-        </w:rPr>
-        <w:t>4.1. Arquivos HTML (A Estrutura):</w:t>
-      </w:r>
-    </w:p>
-    <w:p>
-      <w:pPr>
-        <w:numPr>
-          <w:ilvl w:val="0"/>
-          <w:numId w:val="52"/>
-        </w:numPr>
-        <w:spacing w:before="100" w:beforeAutospacing="1" w:after="100" w:afterAutospacing="1" w:line="240" w:lineRule="auto"/>
-        <w:rPr>
-          <w:rFonts w:ascii="Times New Roman" w:eastAsia="Times New Roman" w:hAnsi="Times New Roman" w:cs="Times New Roman"/>
-          <w:kern w:val="0"/>
-          <w14:ligatures w14:val="none"/>
-        </w:rPr>
-      </w:pPr>
-      <w:r>
-        <w:rPr>
-          <w:rFonts w:ascii="Courier New" w:eastAsia="Times New Roman" w:hAnsi="Courier New" w:cs="Courier New"/>
-          <w:kern w:val="0"/>
-          <w:sz w:val="20"/>
-          <w:szCs w:val="20"/>
-          <w14:ligatures w14:val="none"/>
-        </w:rPr>
-        <w:t>cronograma.html</w:t>
-      </w:r>
-      <w:r>
-        <w:rPr>
-          <w:rFonts w:ascii="Times New Roman" w:eastAsia="Times New Roman" w:hAnsi="Times New Roman" w:cs="Times New Roman"/>
-          <w:kern w:val="0"/>
-          <w14:ligatures w14:val="none"/>
-        </w:rPr>
-        <w:t>: Página para geração e visualização de cronogramas. O formulário foi atualizado para incluir uma lista de matérias comuns (checkboxes) e um campo de "tags" para adicionar outras matérias, melhorando a experiência do usuário.</w:t>
-      </w:r>
-    </w:p>
-    <w:p>
-      <w:pPr>
-        <w:spacing w:before="100" w:beforeAutospacing="1" w:after="100" w:afterAutospacing="1" w:line="240" w:lineRule="auto"/>
-        <w:rPr>
-          <w:rFonts w:ascii="Times New Roman" w:eastAsia="Times New Roman" w:hAnsi="Times New Roman" w:cs="Times New Roman"/>
-          <w:kern w:val="0"/>
-          <w14:ligatures w14:val="none"/>
-        </w:rPr>
-      </w:pPr>
-      <w:r>
-        <w:rPr>
-          <w:rFonts w:ascii="Times New Roman" w:eastAsia="Times New Roman" w:hAnsi="Times New Roman" w:cs="Times New Roman"/>
-          <w:b/>
-          <w:bCs/>
-          <w:kern w:val="0"/>
-          <w14:ligatures w14:val="none"/>
-        </w:rPr>
-        <w:t>4.2. Arquivos de Estilo CSS (A Aparência):</w:t>
-      </w:r>
-    </w:p>
-    <w:p>
-      <w:pPr>
-        <w:numPr>
-          <w:ilvl w:val="0"/>
-          <w:numId w:val="53"/>
-        </w:numPr>
-        <w:spacing w:before="100" w:beforeAutospacing="1" w:after="100" w:afterAutospacing="1" w:line="240" w:lineRule="auto"/>
-        <w:rPr>
-          <w:rFonts w:ascii="Times New Roman" w:eastAsia="Times New Roman" w:hAnsi="Times New Roman" w:cs="Times New Roman"/>
-          <w:kern w:val="0"/>
-          <w14:ligatures w14:val="none"/>
-        </w:rPr>
-      </w:pPr>
-      <w:r>
-        <w:rPr>
-          <w:rFonts w:ascii="Courier New" w:eastAsia="Times New Roman" w:hAnsi="Courier New" w:cs="Courier New"/>
-          <w:kern w:val="0"/>
-          <w:sz w:val="20"/>
-          <w:szCs w:val="20"/>
-          <w14:ligatures w14:val="none"/>
-        </w:rPr>
-        <w:t>dashboard-lovable.css</w:t>
-      </w:r>
-      <w:r>
-        <w:rPr>
-          <w:rFonts w:ascii="Times New Roman" w:eastAsia="Times New Roman" w:hAnsi="Times New Roman" w:cs="Times New Roman"/>
-          <w:kern w:val="0"/>
-          <w14:ligatures w14:val="none"/>
-        </w:rPr>
-        <w:t>: Adicionados novos estilos para a grade de checkboxes de matérias, melhorando a organização visual do novo formulário.</w:t>
-      </w:r>
-    </w:p>
-    <w:p>
-      <w:pPr>
-        <w:spacing w:before="100" w:beforeAutospacing="1" w:after="100" w:afterAutospacing="1" w:line="240" w:lineRule="auto"/>
-        <w:rPr>
-          <w:rFonts w:ascii="Times New Roman" w:eastAsia="Times New Roman" w:hAnsi="Times New Roman" w:cs="Times New Roman"/>
-          <w:kern w:val="0"/>
-          <w14:ligatures w14:val="none"/>
-        </w:rPr>
-      </w:pPr>
-      <w:r>
-        <w:rPr>
-          <w:rFonts w:ascii="Times New Roman" w:eastAsia="Times New Roman" w:hAnsi="Times New Roman" w:cs="Times New Roman"/>
-          <w:b/>
-          <w:bCs/>
-          <w:kern w:val="0"/>
-          <w14:ligatures w14:val="none"/>
-        </w:rPr>
-        <w:t>4.3. Arquivos JavaScript (A Interatividade):</w:t>
-      </w:r>
-    </w:p>
-    <w:p>
-      <w:pPr>
-        <w:numPr>
-          <w:ilvl w:val="0"/>
-          <w:numId w:val="54"/>
-        </w:numPr>
-        <w:spacing w:before="100" w:beforeAutospacing="1" w:after="100" w:afterAutospacing="1" w:line="240" w:lineRule="auto"/>
-        <w:rPr>
-          <w:rFonts w:ascii="Times New Roman" w:eastAsia="Times New Roman" w:hAnsi="Times New Roman" w:cs="Times New Roman"/>
-          <w:kern w:val="0"/>
-          <w14:ligatures w14:val="none"/>
-        </w:rPr>
-      </w:pPr>
-      <w:r>
-        <w:rPr>
-          <w:rFonts w:ascii="Courier New" w:eastAsia="Times New Roman" w:hAnsi="Courier New" w:cs="Courier New"/>
-          <w:kern w:val="0"/>
-          <w:sz w:val="20"/>
-          <w:szCs w:val="20"/>
-          <w14:ligatures w14:val="none"/>
-        </w:rPr>
-        <w:t>main-app.js</w:t>
-      </w:r>
-      <w:r>
-        <w:rPr>
-          <w:rFonts w:ascii="Times New Roman" w:eastAsia="Times New Roman" w:hAnsi="Times New Roman" w:cs="Times New Roman"/>
-          <w:kern w:val="0"/>
-          <w14:ligatures w14:val="none"/>
-        </w:rPr>
-        <w:t xml:space="preserve">: Orquestrador principal do dashboard. Gerencia o estado de autenticação e dispara o evento </w:t>
-      </w:r>
-      <w:r>
-        <w:rPr>
-          <w:rFonts w:ascii="Courier New" w:eastAsia="Times New Roman" w:hAnsi="Courier New" w:cs="Courier New"/>
-          <w:kern w:val="0"/>
-          <w:sz w:val="20"/>
-          <w:szCs w:val="20"/>
-          <w14:ligatures w14:val="none"/>
-        </w:rPr>
-        <w:t>userDataReady</w:t>
-      </w:r>
-      <w:r>
-        <w:rPr>
-          <w:rFonts w:ascii="Times New Roman" w:eastAsia="Times New Roman" w:hAnsi="Times New Roman" w:cs="Times New Roman"/>
-          <w:kern w:val="0"/>
-          <w14:ligatures w14:val="none"/>
-        </w:rPr>
-        <w:t xml:space="preserve"> para sincronizar a inicialização de outras páginas.</w:t>
-      </w:r>
-    </w:p>
-    <w:p>
-      <w:pPr>
-        <w:numPr>
-          <w:ilvl w:val="0"/>
-          <w:numId w:val="54"/>
-        </w:numPr>
-        <w:spacing w:before="100" w:beforeAutospacing="1" w:after="100" w:afterAutospacing="1" w:line="240" w:lineRule="auto"/>
-        <w:rPr>
-          <w:rFonts w:ascii="Times New Roman" w:eastAsia="Times New Roman" w:hAnsi="Times New Roman" w:cs="Times New Roman"/>
-          <w:kern w:val="0"/>
-          <w14:ligatures w14:val="none"/>
-        </w:rPr>
-      </w:pPr>
-      <w:r>
-        <w:rPr>
-          <w:rFonts w:ascii="Courier New" w:eastAsia="Times New Roman" w:hAnsi="Courier New" w:cs="Courier New"/>
-          <w:kern w:val="0"/>
-          <w:sz w:val="20"/>
-          <w:szCs w:val="20"/>
-          <w14:ligatures w14:val="none"/>
-        </w:rPr>
-        <w:t>api.js</w:t>
-      </w:r>
-      <w:r>
-        <w:rPr>
-          <w:rFonts w:ascii="Times New Roman" w:eastAsia="Times New Roman" w:hAnsi="Times New Roman" w:cs="Times New Roman"/>
-          <w:kern w:val="0"/>
-          <w14:ligatures w14:val="none"/>
-        </w:rPr>
-        <w:t xml:space="preserve">: Centraliza todas as chamadas </w:t>
-      </w:r>
-      <w:r>
-        <w:rPr>
-          <w:rFonts w:ascii="Courier New" w:eastAsia="Times New Roman" w:hAnsi="Courier New" w:cs="Courier New"/>
-          <w:kern w:val="0"/>
-          <w:sz w:val="20"/>
-          <w:szCs w:val="20"/>
-          <w14:ligatures w14:val="none"/>
-        </w:rPr>
-        <w:t>fetch</w:t>
-      </w:r>
-      <w:r>
-        <w:rPr>
-          <w:rFonts w:ascii="Times New Roman" w:eastAsia="Times New Roman" w:hAnsi="Times New Roman" w:cs="Times New Roman"/>
-          <w:kern w:val="0"/>
-          <w14:ligatures w14:val="none"/>
-        </w:rPr>
-        <w:t xml:space="preserve"> para o backend. A </w:t>
-      </w:r>
-      <w:r>
-        <w:rPr>
-          <w:rFonts w:ascii="Courier New" w:eastAsia="Times New Roman" w:hAnsi="Courier New" w:cs="Courier New"/>
-          <w:kern w:val="0"/>
-          <w:sz w:val="20"/>
-          <w:szCs w:val="20"/>
-          <w14:ligatures w14:val="none"/>
-        </w:rPr>
-        <w:t>API_BASE_URL</w:t>
-      </w:r>
-      <w:r>
-        <w:rPr>
-          <w:rFonts w:ascii="Times New Roman" w:eastAsia="Times New Roman" w:hAnsi="Times New Roman" w:cs="Times New Roman"/>
-          <w:kern w:val="0"/>
-          <w14:ligatures w14:val="none"/>
-        </w:rPr>
-        <w:t xml:space="preserve"> é definida dinamicamente para funcionar em ambiente local e de produção.</w:t>
-      </w:r>
-    </w:p>
-    <w:p>
-      <w:pPr>
-        <w:numPr>
-          <w:ilvl w:val="0"/>
-          <w:numId w:val="54"/>
-        </w:numPr>
-        <w:spacing w:before="100" w:beforeAutospacing="1" w:after="100" w:afterAutospacing="1" w:line="240" w:lineRule="auto"/>
-        <w:rPr>
-          <w:rFonts w:ascii="Times New Roman" w:eastAsia="Times New Roman" w:hAnsi="Times New Roman" w:cs="Times New Roman"/>
-          <w:kern w:val="0"/>
-          <w14:ligatures w14:val="none"/>
-        </w:rPr>
-      </w:pPr>
+        <w:t>Scripts de Página (</w:t>
+      </w:r>
       <w:r>
         <w:rPr>
           <w:rFonts w:ascii="Courier New" w:eastAsia="Times New Roman" w:hAnsi="Courier New" w:cs="Courier New"/>
@@ -2260,236 +2525,7 @@
           <w:kern w:val="0"/>
           <w14:ligatures w14:val="none"/>
         </w:rPr>
-        <w:t xml:space="preserve"> (Atualizado):</w:t>
-      </w:r>
-      <w:r>
-        <w:rPr>
-          <w:rFonts w:ascii="Times New Roman" w:eastAsia="Times New Roman" w:hAnsi="Times New Roman" w:cs="Times New Roman"/>
-          <w:kern w:val="0"/>
-          <w14:ligatures w14:val="none"/>
-        </w:rPr>
-        <w:t xml:space="preserve"> Gerencia a página de cronogramas com uma arquitetura assíncrona. </w:t>
-      </w:r>
-    </w:p>
-    <w:p>
-      <w:pPr>
-        <w:numPr>
-          <w:ilvl w:val="1"/>
-          <w:numId w:val="54"/>
-        </w:numPr>
-        <w:spacing w:before="100" w:beforeAutospacing="1" w:after="100" w:afterAutospacing="1" w:line="240" w:lineRule="auto"/>
-        <w:rPr>
-          <w:rFonts w:ascii="Times New Roman" w:eastAsia="Times New Roman" w:hAnsi="Times New Roman" w:cs="Times New Roman"/>
-          <w:kern w:val="0"/>
-          <w14:ligatures w14:val="none"/>
-        </w:rPr>
-      </w:pPr>
-      <w:r>
-        <w:rPr>
-          <w:rFonts w:ascii="Times New Roman" w:eastAsia="Times New Roman" w:hAnsi="Times New Roman" w:cs="Times New Roman"/>
-          <w:b/>
-          <w:bCs/>
-          <w:kern w:val="0"/>
-          <w14:ligatures w14:val="none"/>
-        </w:rPr>
-        <w:lastRenderedPageBreak/>
-        <w:t>Geração Assíncrona:</w:t>
-      </w:r>
-      <w:r>
-        <w:rPr>
-          <w:rFonts w:ascii="Times New Roman" w:eastAsia="Times New Roman" w:hAnsi="Times New Roman" w:cs="Times New Roman"/>
-          <w:kern w:val="0"/>
-          <w14:ligatures w14:val="none"/>
-        </w:rPr>
-        <w:t xml:space="preserve"> Ao submeter o formulário, o script chama uma rota que inicia um </w:t>
-      </w:r>
-      <w:r>
-        <w:rPr>
-          <w:rFonts w:ascii="Times New Roman" w:eastAsia="Times New Roman" w:hAnsi="Times New Roman" w:cs="Times New Roman"/>
-          <w:b/>
-          <w:bCs/>
-          <w:kern w:val="0"/>
-          <w14:ligatures w14:val="none"/>
-        </w:rPr>
-        <w:t>trabalho assíncrono</w:t>
-      </w:r>
-      <w:r>
-        <w:rPr>
-          <w:rFonts w:ascii="Times New Roman" w:eastAsia="Times New Roman" w:hAnsi="Times New Roman" w:cs="Times New Roman"/>
-          <w:kern w:val="0"/>
-          <w14:ligatures w14:val="none"/>
-        </w:rPr>
-        <w:t xml:space="preserve"> no backend.</w:t>
-      </w:r>
-    </w:p>
-    <w:p>
-      <w:pPr>
-        <w:numPr>
-          <w:ilvl w:val="1"/>
-          <w:numId w:val="54"/>
-        </w:numPr>
-        <w:spacing w:before="100" w:beforeAutospacing="1" w:after="100" w:afterAutospacing="1" w:line="240" w:lineRule="auto"/>
-        <w:rPr>
-          <w:rFonts w:ascii="Times New Roman" w:eastAsia="Times New Roman" w:hAnsi="Times New Roman" w:cs="Times New Roman"/>
-          <w:kern w:val="0"/>
-          <w14:ligatures w14:val="none"/>
-        </w:rPr>
-      </w:pPr>
-      <w:r>
-        <w:rPr>
-          <w:rFonts w:ascii="Times New Roman" w:eastAsia="Times New Roman" w:hAnsi="Times New Roman" w:cs="Times New Roman"/>
-          <w:b/>
-          <w:bCs/>
-          <w:kern w:val="0"/>
-          <w14:ligatures w14:val="none"/>
-        </w:rPr>
-        <w:t>Listener em Tempo Real:</w:t>
-      </w:r>
-      <w:r>
-        <w:rPr>
-          <w:rFonts w:ascii="Times New Roman" w:eastAsia="Times New Roman" w:hAnsi="Times New Roman" w:cs="Times New Roman"/>
-          <w:kern w:val="0"/>
-          <w14:ligatures w14:val="none"/>
-        </w:rPr>
-        <w:t xml:space="preserve"> A página utiliza um listener em tempo real do Firestore (</w:t>
-      </w:r>
-      <w:r>
-        <w:rPr>
-          <w:rFonts w:ascii="Courier New" w:eastAsia="Times New Roman" w:hAnsi="Courier New" w:cs="Courier New"/>
-          <w:kern w:val="0"/>
-          <w:sz w:val="20"/>
-          <w:szCs w:val="20"/>
-          <w14:ligatures w14:val="none"/>
-        </w:rPr>
-        <w:t>onSnapshot</w:t>
-      </w:r>
-      <w:r>
-        <w:rPr>
-          <w:rFonts w:ascii="Times New Roman" w:eastAsia="Times New Roman" w:hAnsi="Times New Roman" w:cs="Times New Roman"/>
-          <w:kern w:val="0"/>
-          <w14:ligatures w14:val="none"/>
-        </w:rPr>
-        <w:t>) para "ouvir" as atualizações do cronograma que está sendo gerado no servidor.</w:t>
-      </w:r>
-    </w:p>
-    <w:p>
-      <w:pPr>
-        <w:numPr>
-          <w:ilvl w:val="1"/>
-          <w:numId w:val="54"/>
-        </w:numPr>
-        <w:spacing w:before="100" w:beforeAutospacing="1" w:after="100" w:afterAutospacing="1" w:line="240" w:lineRule="auto"/>
-        <w:rPr>
-          <w:rFonts w:ascii="Times New Roman" w:eastAsia="Times New Roman" w:hAnsi="Times New Roman" w:cs="Times New Roman"/>
-          <w:kern w:val="0"/>
-          <w14:ligatures w14:val="none"/>
-        </w:rPr>
-      </w:pPr>
-      <w:r>
-        <w:rPr>
-          <w:rFonts w:ascii="Times New Roman" w:eastAsia="Times New Roman" w:hAnsi="Times New Roman" w:cs="Times New Roman"/>
-          <w:b/>
-          <w:bCs/>
-          <w:kern w:val="0"/>
-          <w14:ligatures w14:val="none"/>
-        </w:rPr>
-        <w:t>Feedback de Status:</w:t>
-      </w:r>
-      <w:r>
-        <w:rPr>
-          <w:rFonts w:ascii="Times New Roman" w:eastAsia="Times New Roman" w:hAnsi="Times New Roman" w:cs="Times New Roman"/>
-          <w:kern w:val="0"/>
-          <w14:ligatures w14:val="none"/>
-        </w:rPr>
-        <w:t xml:space="preserve"> A interface exibe o status "Gerando..." e atualiza automaticamente para "Abrir" ou "Falhou" quando a tarefa no servidor é concluída, sem precisar recarregar a página.</w:t>
-      </w:r>
-    </w:p>
-    <w:p>
-      <w:pPr>
-        <w:numPr>
-          <w:ilvl w:val="1"/>
-          <w:numId w:val="54"/>
-        </w:numPr>
-        <w:spacing w:before="100" w:beforeAutospacing="1" w:after="100" w:afterAutospacing="1" w:line="240" w:lineRule="auto"/>
-        <w:rPr>
-          <w:rFonts w:ascii="Times New Roman" w:eastAsia="Times New Roman" w:hAnsi="Times New Roman" w:cs="Times New Roman"/>
-          <w:kern w:val="0"/>
-          <w14:ligatures w14:val="none"/>
-        </w:rPr>
-      </w:pPr>
-      <w:r>
-        <w:rPr>
-          <w:rFonts w:ascii="Times New Roman" w:eastAsia="Times New Roman" w:hAnsi="Times New Roman" w:cs="Times New Roman"/>
-          <w:b/>
-          <w:bCs/>
-          <w:kern w:val="0"/>
-          <w14:ligatures w14:val="none"/>
-        </w:rPr>
-        <w:t>Renderização:</w:t>
-      </w:r>
-      <w:r>
-        <w:rPr>
-          <w:rFonts w:ascii="Times New Roman" w:eastAsia="Times New Roman" w:hAnsi="Times New Roman" w:cs="Times New Roman"/>
-          <w:kern w:val="0"/>
-          <w14:ligatures w14:val="none"/>
-        </w:rPr>
-        <w:t xml:space="preserve"> A função </w:t>
-      </w:r>
-      <w:r>
-        <w:rPr>
-          <w:rFonts w:ascii="Courier New" w:eastAsia="Times New Roman" w:hAnsi="Courier New" w:cs="Courier New"/>
-          <w:kern w:val="0"/>
-          <w:sz w:val="20"/>
-          <w:szCs w:val="20"/>
-          <w14:ligatures w14:val="none"/>
-        </w:rPr>
-        <w:t>exibirPlanoNaTela</w:t>
-      </w:r>
-      <w:r>
-        <w:rPr>
-          <w:rFonts w:ascii="Times New Roman" w:eastAsia="Times New Roman" w:hAnsi="Times New Roman" w:cs="Times New Roman"/>
-          <w:kern w:val="0"/>
-          <w14:ligatures w14:val="none"/>
-        </w:rPr>
-        <w:t xml:space="preserve"> foi corrigida para ler a estrutura de dados correta (</w:t>
-      </w:r>
-      <w:r>
-        <w:rPr>
-          <w:rFonts w:ascii="Courier New" w:eastAsia="Times New Roman" w:hAnsi="Courier New" w:cs="Courier New"/>
-          <w:kern w:val="0"/>
-          <w:sz w:val="20"/>
-          <w:szCs w:val="20"/>
-          <w14:ligatures w14:val="none"/>
-        </w:rPr>
-        <w:t>dias_de_estudo</w:t>
-      </w:r>
-      <w:r>
-        <w:rPr>
-          <w:rFonts w:ascii="Times New Roman" w:eastAsia="Times New Roman" w:hAnsi="Times New Roman" w:cs="Times New Roman"/>
-          <w:kern w:val="0"/>
-          <w14:ligatures w14:val="none"/>
-        </w:rPr>
-        <w:t>) enviada pelo backend, resolvendo o problema do cronograma em branco.</w:t>
-      </w:r>
-    </w:p>
-    <w:p>
-      <w:pPr>
-        <w:spacing w:before="100" w:beforeAutospacing="1" w:after="100" w:afterAutospacing="1" w:line="240" w:lineRule="auto"/>
-        <w:rPr>
-          <w:rFonts w:ascii="Times New Roman" w:eastAsia="Times New Roman" w:hAnsi="Times New Roman" w:cs="Times New Roman"/>
-          <w:kern w:val="0"/>
-          <w14:ligatures w14:val="none"/>
-        </w:rPr>
-      </w:pPr>
-      <w:r>
-        <w:rPr>
-          <w:rFonts w:ascii="Times New Roman" w:eastAsia="Times New Roman" w:hAnsi="Times New Roman" w:cs="Times New Roman"/>
-          <w:b/>
-          <w:bCs/>
-          <w:kern w:val="0"/>
-          <w14:ligatures w14:val="none"/>
-        </w:rPr>
-        <w:t>4.4. Backend e Arquivos de Servidor (</w:t>
+        <w:t xml:space="preserve">, </w:t>
       </w:r>
       <w:r>
         <w:rPr>
@@ -2501,7 +2537,7 @@
           <w:szCs w:val="20"/>
           <w14:ligatures w14:val="none"/>
         </w:rPr>
-        <w:t>app.py</w:t>
+        <w:t>exercicios-page.js</w:t>
       </w:r>
       <w:r>
         <w:rPr>
@@ -2511,14 +2547,22 @@
           <w:kern w:val="0"/>
           <w14:ligatures w14:val="none"/>
         </w:rPr>
-        <w:t>):</w:t>
+        <w:t>, etc.):</w:t>
+      </w:r>
+      <w:r>
+        <w:rPr>
+          <w:rFonts w:ascii="Times New Roman" w:eastAsia="Times New Roman" w:hAnsi="Times New Roman" w:cs="Times New Roman"/>
+          <w:kern w:val="0"/>
+          <w14:ligatures w14:val="none"/>
+        </w:rPr>
+        <w:t xml:space="preserve"> </w:t>
       </w:r>
     </w:p>
     <w:p>
       <w:pPr>
         <w:numPr>
-          <w:ilvl w:val="0"/>
-          <w:numId w:val="55"/>
+          <w:ilvl w:val="1"/>
+          <w:numId w:val="62"/>
         </w:numPr>
         <w:spacing w:before="100" w:beforeAutospacing="1" w:after="100" w:afterAutospacing="1" w:line="240" w:lineRule="auto"/>
         <w:rPr>
@@ -2527,6 +2571,112 @@
           <w14:ligatures w14:val="none"/>
         </w:rPr>
       </w:pPr>
+      <w:r>
+        <w:rPr>
+          <w:rFonts w:ascii="Times New Roman" w:eastAsia="Times New Roman" w:hAnsi="Times New Roman" w:cs="Times New Roman"/>
+          <w:b/>
+          <w:bCs/>
+          <w:kern w:val="0"/>
+          <w14:ligatures w14:val="none"/>
+        </w:rPr>
+        <w:t>Arquitetura Assíncrona:</w:t>
+      </w:r>
+      <w:r>
+        <w:rPr>
+          <w:rFonts w:ascii="Times New Roman" w:eastAsia="Times New Roman" w:hAnsi="Times New Roman" w:cs="Times New Roman"/>
+          <w:kern w:val="0"/>
+          <w14:ligatures w14:val="none"/>
+        </w:rPr>
+        <w:t xml:space="preserve"> Gerenciam a interação com as funcionalidades de IA. Eles chamam as rotas assíncronas no backend e usam </w:t>
+      </w:r>
+      <w:r>
+        <w:rPr>
+          <w:rFonts w:ascii="Courier New" w:eastAsia="Times New Roman" w:hAnsi="Courier New" w:cs="Courier New"/>
+          <w:kern w:val="0"/>
+          <w:sz w:val="20"/>
+          <w:szCs w:val="20"/>
+          <w14:ligatures w14:val="none"/>
+        </w:rPr>
+        <w:t>onSnapshot</w:t>
+      </w:r>
+      <w:r>
+        <w:rPr>
+          <w:rFonts w:ascii="Times New Roman" w:eastAsia="Times New Roman" w:hAnsi="Times New Roman" w:cs="Times New Roman"/>
+          <w:kern w:val="0"/>
+          <w14:ligatures w14:val="none"/>
+        </w:rPr>
+        <w:t xml:space="preserve"> do Firestore para "ouvir" as atualizações das tarefas, atualizando a interface em tempo real (ex: de "Gerando..." para "Abrir") sem precisar recarregar a página.</w:t>
+      </w:r>
+    </w:p>
+    <w:p>
+      <w:pPr>
+        <w:numPr>
+          <w:ilvl w:val="1"/>
+          <w:numId w:val="62"/>
+        </w:numPr>
+        <w:spacing w:before="100" w:beforeAutospacing="1" w:after="100" w:afterAutospacing="1" w:line="240" w:lineRule="auto"/>
+        <w:rPr>
+          <w:rFonts w:ascii="Times New Roman" w:eastAsia="Times New Roman" w:hAnsi="Times New Roman" w:cs="Times New Roman"/>
+          <w:kern w:val="0"/>
+          <w14:ligatures w14:val="none"/>
+        </w:rPr>
+      </w:pPr>
+      <w:r>
+        <w:rPr>
+          <w:rFonts w:ascii="Times New Roman" w:eastAsia="Times New Roman" w:hAnsi="Times New Roman" w:cs="Times New Roman"/>
+          <w:b/>
+          <w:bCs/>
+          <w:kern w:val="0"/>
+          <w14:ligatures w14:val="none"/>
+        </w:rPr>
+        <w:t>Contador de Uso:</w:t>
+      </w:r>
+      <w:r>
+        <w:rPr>
+          <w:rFonts w:ascii="Times New Roman" w:eastAsia="Times New Roman" w:hAnsi="Times New Roman" w:cs="Times New Roman"/>
+          <w:kern w:val="0"/>
+          <w14:ligatures w14:val="none"/>
+        </w:rPr>
+        <w:t xml:space="preserve"> Na inicialização, cada página relevante chama a rota </w:t>
+      </w:r>
+      <w:r>
+        <w:rPr>
+          <w:rFonts w:ascii="Courier New" w:eastAsia="Times New Roman" w:hAnsi="Courier New" w:cs="Courier New"/>
+          <w:kern w:val="0"/>
+          <w:sz w:val="20"/>
+          <w:szCs w:val="20"/>
+          <w14:ligatures w14:val="none"/>
+        </w:rPr>
+        <w:t>/get-usage-limits</w:t>
+      </w:r>
+      <w:r>
+        <w:rPr>
+          <w:rFonts w:ascii="Times New Roman" w:eastAsia="Times New Roman" w:hAnsi="Times New Roman" w:cs="Times New Roman"/>
+          <w:kern w:val="0"/>
+          <w14:ligatures w14:val="none"/>
+        </w:rPr>
+        <w:t xml:space="preserve"> para buscar e exibir ao usuário quantos usos daquela funcionalidade ele ainda tem disponíveis no dia, com base em seu plano.</w:t>
+      </w:r>
+    </w:p>
+    <w:p>
+      <w:pPr>
+        <w:spacing w:before="100" w:beforeAutospacing="1" w:after="100" w:afterAutospacing="1" w:line="240" w:lineRule="auto"/>
+        <w:rPr>
+          <w:rFonts w:ascii="Times New Roman" w:eastAsia="Times New Roman" w:hAnsi="Times New Roman" w:cs="Times New Roman"/>
+          <w:kern w:val="0"/>
+          <w14:ligatures w14:val="none"/>
+        </w:rPr>
+      </w:pPr>
+      <w:r>
+        <w:rPr>
+          <w:rFonts w:ascii="Times New Roman" w:eastAsia="Times New Roman" w:hAnsi="Times New Roman" w:cs="Times New Roman"/>
+          <w:b/>
+          <w:bCs/>
+          <w:kern w:val="0"/>
+          <w14:ligatures w14:val="none"/>
+        </w:rPr>
+        <w:t>4.4. Backend e Arquivos de Servidor (</w:t>
+      </w:r>
       <w:r>
         <w:rPr>
           <w:rFonts w:ascii="Courier New" w:eastAsia="Times New Roman" w:hAnsi="Courier New" w:cs="Courier New"/>
@@ -2547,22 +2697,14 @@
           <w:kern w:val="0"/>
           <w14:ligatures w14:val="none"/>
         </w:rPr>
-        <w:t xml:space="preserve"> (Atualizado):</w:t>
-      </w:r>
-      <w:r>
-        <w:rPr>
-          <w:rFonts w:ascii="Times New Roman" w:eastAsia="Times New Roman" w:hAnsi="Times New Roman" w:cs="Times New Roman"/>
-          <w:kern w:val="0"/>
-          <w14:ligatures w14:val="none"/>
-        </w:rPr>
-        <w:t xml:space="preserve"> O motor da plataforma, com a rota de geração de cronograma totalmente reformulada. </w:t>
+        <w:t>):</w:t>
       </w:r>
     </w:p>
     <w:p>
       <w:pPr>
         <w:numPr>
-          <w:ilvl w:val="1"/>
-          <w:numId w:val="55"/>
+          <w:ilvl w:val="0"/>
+          <w:numId w:val="63"/>
         </w:numPr>
         <w:spacing w:before="100" w:beforeAutospacing="1" w:after="100" w:afterAutospacing="1" w:line="240" w:lineRule="auto"/>
         <w:rPr>
@@ -2573,39 +2715,65 @@
       </w:pPr>
       <w:r>
         <w:rPr>
-          <w:rFonts w:ascii="Times New Roman" w:eastAsia="Times New Roman" w:hAnsi="Times New Roman" w:cs="Times New Roman"/>
+          <w:rFonts w:ascii="Courier New" w:eastAsia="Times New Roman" w:hAnsi="Courier New" w:cs="Courier New"/>
           <w:b/>
           <w:bCs/>
           <w:kern w:val="0"/>
-          <w14:ligatures w14:val="none"/>
-        </w:rPr>
-        <w:t>Geração de Cronograma Assíncrona:</w:t>
-      </w:r>
-      <w:r>
-        <w:rPr>
-          <w:rFonts w:ascii="Times New Roman" w:eastAsia="Times New Roman" w:hAnsi="Times New Roman" w:cs="Times New Roman"/>
-          <w:kern w:val="0"/>
-          <w14:ligatures w14:val="none"/>
-        </w:rPr>
-        <w:t xml:space="preserve"> A rota </w:t>
-      </w:r>
-      <w:r>
-        <w:rPr>
-          <w:rFonts w:ascii="Courier New" w:eastAsia="Times New Roman" w:hAnsi="Courier New" w:cs="Courier New"/>
-          <w:kern w:val="0"/>
           <w:sz w:val="20"/>
           <w:szCs w:val="20"/>
           <w14:ligatures w14:val="none"/>
         </w:rPr>
-        <w:t>/gerar-plano-estudos</w:t>
-      </w:r>
-      <w:r>
-        <w:rPr>
-          <w:rFonts w:ascii="Times New Roman" w:eastAsia="Times New Roman" w:hAnsi="Times New Roman" w:cs="Times New Roman"/>
-          <w:kern w:val="0"/>
-          <w14:ligatures w14:val="none"/>
-        </w:rPr>
-        <w:t xml:space="preserve"> agora é assíncrona. Ela recebe a solicitação, pré-processa os dados (ex: corrigindo "Terca" para "Terça-feira"), cria um documento "placeholder" no Firestore com </w:t>
+        <w:t>app.py</w:t>
+      </w:r>
+      <w:r>
+        <w:rPr>
+          <w:rFonts w:ascii="Times New Roman" w:eastAsia="Times New Roman" w:hAnsi="Times New Roman" w:cs="Times New Roman"/>
+          <w:b/>
+          <w:bCs/>
+          <w:kern w:val="0"/>
+          <w14:ligatures w14:val="none"/>
+        </w:rPr>
+        <w:t xml:space="preserve"> (Atualizado):</w:t>
+      </w:r>
+      <w:r>
+        <w:rPr>
+          <w:rFonts w:ascii="Times New Roman" w:eastAsia="Times New Roman" w:hAnsi="Times New Roman" w:cs="Times New Roman"/>
+          <w:kern w:val="0"/>
+          <w14:ligatures w14:val="none"/>
+        </w:rPr>
+        <w:t xml:space="preserve"> O motor da plataforma. </w:t>
+      </w:r>
+    </w:p>
+    <w:p>
+      <w:pPr>
+        <w:numPr>
+          <w:ilvl w:val="1"/>
+          <w:numId w:val="63"/>
+        </w:numPr>
+        <w:spacing w:before="100" w:beforeAutospacing="1" w:after="100" w:afterAutospacing="1" w:line="240" w:lineRule="auto"/>
+        <w:rPr>
+          <w:rFonts w:ascii="Times New Roman" w:eastAsia="Times New Roman" w:hAnsi="Times New Roman" w:cs="Times New Roman"/>
+          <w:kern w:val="0"/>
+          <w14:ligatures w14:val="none"/>
+        </w:rPr>
+      </w:pPr>
+      <w:r>
+        <w:rPr>
+          <w:rFonts w:ascii="Times New Roman" w:eastAsia="Times New Roman" w:hAnsi="Times New Roman" w:cs="Times New Roman"/>
+          <w:b/>
+          <w:bCs/>
+          <w:kern w:val="0"/>
+          <w14:ligatures w14:val="none"/>
+        </w:rPr>
+        <w:t>Arquitetura Assíncrona:</w:t>
+      </w:r>
+      <w:r>
+        <w:rPr>
+          <w:rFonts w:ascii="Times New Roman" w:eastAsia="Times New Roman" w:hAnsi="Times New Roman" w:cs="Times New Roman"/>
+          <w:kern w:val="0"/>
+          <w14:ligatures w14:val="none"/>
+        </w:rPr>
+        <w:t xml:space="preserve"> Todas as rotas que dependem da OpenAI (</w:t>
       </w:r>
       <w:r>
         <w:rPr>
@@ -2615,15 +2783,15 @@
           <w:szCs w:val="20"/>
           <w14:ligatures w14:val="none"/>
         </w:rPr>
-        <w:t>status: 'processing'</w:t>
-      </w:r>
-      <w:r>
-        <w:rPr>
-          <w:rFonts w:ascii="Times New Roman" w:eastAsia="Times New Roman" w:hAnsi="Times New Roman" w:cs="Times New Roman"/>
-          <w:kern w:val="0"/>
-          <w14:ligatures w14:val="none"/>
-        </w:rPr>
-        <w:t xml:space="preserve">, inicia a chamada para a OpenAI em um </w:t>
+        <w:t>/gerar-plano-estudos</w:t>
+      </w:r>
+      <w:r>
+        <w:rPr>
+          <w:rFonts w:ascii="Times New Roman" w:eastAsia="Times New Roman" w:hAnsi="Times New Roman" w:cs="Times New Roman"/>
+          <w:kern w:val="0"/>
+          <w14:ligatures w14:val="none"/>
+        </w:rPr>
+        <w:t xml:space="preserve">, </w:t>
       </w:r>
       <w:r>
         <w:rPr>
@@ -2633,15 +2801,15 @@
           <w:szCs w:val="20"/>
           <w14:ligatures w14:val="none"/>
         </w:rPr>
-        <w:t>threading.Thread</w:t>
-      </w:r>
-      <w:r>
-        <w:rPr>
-          <w:rFonts w:ascii="Times New Roman" w:eastAsia="Times New Roman" w:hAnsi="Times New Roman" w:cs="Times New Roman"/>
-          <w:kern w:val="0"/>
-          <w14:ligatures w14:val="none"/>
-        </w:rPr>
-        <w:t xml:space="preserve"> (tarefa de segundo plano) e retorna uma resposta imediata </w:t>
+        <w:t>/gerar-exercicios-async</w:t>
+      </w:r>
+      <w:r>
+        <w:rPr>
+          <w:rFonts w:ascii="Times New Roman" w:eastAsia="Times New Roman" w:hAnsi="Times New Roman" w:cs="Times New Roman"/>
+          <w:kern w:val="0"/>
+          <w14:ligatures w14:val="none"/>
+        </w:rPr>
+        <w:t xml:space="preserve">, etc.) agora são assíncronas. Elas recebem a requisição, criam um documento "placeholder" no Firestore com status </w:t>
       </w:r>
       <w:r>
         <w:rPr>
@@ -2651,7 +2819,79 @@
           <w:szCs w:val="20"/>
           <w14:ligatures w14:val="none"/>
         </w:rPr>
+        <w:t>processing</w:t>
+      </w:r>
+      <w:r>
+        <w:rPr>
+          <w:rFonts w:ascii="Times New Roman" w:eastAsia="Times New Roman" w:hAnsi="Times New Roman" w:cs="Times New Roman"/>
+          <w:kern w:val="0"/>
+          <w14:ligatures w14:val="none"/>
+        </w:rPr>
+        <w:t xml:space="preserve">, iniciam a tarefa pesada em um </w:t>
+      </w:r>
+      <w:r>
+        <w:rPr>
+          <w:rFonts w:ascii="Courier New" w:eastAsia="Times New Roman" w:hAnsi="Courier New" w:cs="Courier New"/>
+          <w:kern w:val="0"/>
+          <w:sz w:val="20"/>
+          <w:szCs w:val="20"/>
+          <w14:ligatures w14:val="none"/>
+        </w:rPr>
+        <w:t>threading.Thread</w:t>
+      </w:r>
+      <w:r>
+        <w:rPr>
+          <w:rFonts w:ascii="Times New Roman" w:eastAsia="Times New Roman" w:hAnsi="Times New Roman" w:cs="Times New Roman"/>
+          <w:kern w:val="0"/>
+          <w14:ligatures w14:val="none"/>
+        </w:rPr>
+        <w:t xml:space="preserve"> e retornam uma resposta imediata </w:t>
+      </w:r>
+      <w:r>
+        <w:rPr>
+          <w:rFonts w:ascii="Courier New" w:eastAsia="Times New Roman" w:hAnsi="Courier New" w:cs="Courier New"/>
+          <w:kern w:val="0"/>
+          <w:sz w:val="20"/>
+          <w:szCs w:val="20"/>
+          <w14:ligatures w14:val="none"/>
+        </w:rPr>
         <w:t>202 Accepted</w:t>
+      </w:r>
+      <w:r>
+        <w:rPr>
+          <w:rFonts w:ascii="Times New Roman" w:eastAsia="Times New Roman" w:hAnsi="Times New Roman" w:cs="Times New Roman"/>
+          <w:kern w:val="0"/>
+          <w14:ligatures w14:val="none"/>
+        </w:rPr>
+        <w:t xml:space="preserve">. A thread, ao finalizar, atualiza o documento com o resultado e o status </w:t>
+      </w:r>
+      <w:r>
+        <w:rPr>
+          <w:rFonts w:ascii="Courier New" w:eastAsia="Times New Roman" w:hAnsi="Courier New" w:cs="Courier New"/>
+          <w:kern w:val="0"/>
+          <w:sz w:val="20"/>
+          <w:szCs w:val="20"/>
+          <w14:ligatures w14:val="none"/>
+        </w:rPr>
+        <w:t>completed</w:t>
+      </w:r>
+      <w:r>
+        <w:rPr>
+          <w:rFonts w:ascii="Times New Roman" w:eastAsia="Times New Roman" w:hAnsi="Times New Roman" w:cs="Times New Roman"/>
+          <w:kern w:val="0"/>
+          <w14:ligatures w14:val="none"/>
+        </w:rPr>
+        <w:t xml:space="preserve"> ou </w:t>
+      </w:r>
+      <w:r>
+        <w:rPr>
+          <w:rFonts w:ascii="Courier New" w:eastAsia="Times New Roman" w:hAnsi="Courier New" w:cs="Courier New"/>
+          <w:kern w:val="0"/>
+          <w:sz w:val="20"/>
+          <w:szCs w:val="20"/>
+          <w14:ligatures w14:val="none"/>
+        </w:rPr>
+        <w:t>failed</w:t>
       </w:r>
       <w:r>
         <w:rPr>
@@ -2666,7 +2906,7 @@
       <w:pPr>
         <w:numPr>
           <w:ilvl w:val="1"/>
-          <w:numId w:val="55"/>
+          <w:numId w:val="63"/>
         </w:numPr>
         <w:spacing w:before="100" w:beforeAutospacing="1" w:after="100" w:afterAutospacing="1" w:line="240" w:lineRule="auto"/>
         <w:rPr>
@@ -2683,15 +2923,15 @@
           <w:kern w:val="0"/>
           <w14:ligatures w14:val="none"/>
         </w:rPr>
-        <w:t>Tratamento de Erros:</w:t>
-      </w:r>
-      <w:r>
-        <w:rPr>
-          <w:rFonts w:ascii="Times New Roman" w:eastAsia="Times New Roman" w:hAnsi="Times New Roman" w:cs="Times New Roman"/>
-          <w:kern w:val="0"/>
-          <w14:ligatures w14:val="none"/>
-        </w:rPr>
-        <w:t xml:space="preserve"> A tarefa em segundo plano possui um bloco </w:t>
+        <w:t>Gerenciamento de Limites:</w:t>
+      </w:r>
+      <w:r>
+        <w:rPr>
+          <w:rFonts w:ascii="Times New Roman" w:eastAsia="Times New Roman" w:hAnsi="Times New Roman" w:cs="Times New Roman"/>
+          <w:kern w:val="0"/>
+          <w14:ligatures w14:val="none"/>
+        </w:rPr>
+        <w:t xml:space="preserve"> Inclui a função </w:t>
       </w:r>
       <w:r>
         <w:rPr>
@@ -2701,15 +2941,15 @@
           <w:szCs w:val="20"/>
           <w14:ligatures w14:val="none"/>
         </w:rPr>
-        <w:t>try...except</w:t>
-      </w:r>
-      <w:r>
-        <w:rPr>
-          <w:rFonts w:ascii="Times New Roman" w:eastAsia="Times New Roman" w:hAnsi="Times New Roman" w:cs="Times New Roman"/>
-          <w:kern w:val="0"/>
-          <w14:ligatures w14:val="none"/>
-        </w:rPr>
-        <w:t xml:space="preserve"> que, em caso de falha, atualiza o status do plano no Firestore para </w:t>
+        <w:t>check_usage_and_update</w:t>
+      </w:r>
+      <w:r>
+        <w:rPr>
+          <w:rFonts w:ascii="Times New Roman" w:eastAsia="Times New Roman" w:hAnsi="Times New Roman" w:cs="Times New Roman"/>
+          <w:kern w:val="0"/>
+          <w14:ligatures w14:val="none"/>
+        </w:rPr>
+        <w:t xml:space="preserve"> que verifica o uso de cada funcionalidade por usuário com base no seu plano (trial, premium, etc.) antes de executar uma chamada à API da OpenAI. A rota </w:t>
       </w:r>
       <w:r>
         <w:rPr>
@@ -2719,22 +2959,22 @@
           <w:szCs w:val="20"/>
           <w14:ligatures w14:val="none"/>
         </w:rPr>
-        <w:t>failed</w:t>
-      </w:r>
-      <w:r>
-        <w:rPr>
-          <w:rFonts w:ascii="Times New Roman" w:eastAsia="Times New Roman" w:hAnsi="Times New Roman" w:cs="Times New Roman"/>
-          <w:kern w:val="0"/>
-          <w14:ligatures w14:val="none"/>
-        </w:rPr>
-        <w:t>, fornecendo feedback claro ao usuário.</w:t>
+        <w:t>/get-usage-limits</w:t>
+      </w:r>
+      <w:r>
+        <w:rPr>
+          <w:rFonts w:ascii="Times New Roman" w:eastAsia="Times New Roman" w:hAnsi="Times New Roman" w:cs="Times New Roman"/>
+          <w:kern w:val="0"/>
+          <w14:ligatures w14:val="none"/>
+        </w:rPr>
+        <w:t xml:space="preserve"> fornece os dados de uso para o frontend.</w:t>
       </w:r>
     </w:p>
     <w:p>
       <w:pPr>
         <w:numPr>
           <w:ilvl w:val="1"/>
-          <w:numId w:val="55"/>
+          <w:numId w:val="63"/>
         </w:numPr>
         <w:spacing w:before="100" w:beforeAutospacing="1" w:after="100" w:afterAutospacing="1" w:line="240" w:lineRule="auto"/>
         <w:rPr>
@@ -2759,7 +2999,7 @@
           <w:kern w:val="0"/>
           <w14:ligatures w14:val="none"/>
         </w:rPr>
-        <w:t xml:space="preserve"> O prompt enviado à OpenAI foi significativamente refinado para forçar a IA a usar todos os dias e horas disponíveis, aplicar uma variedade de métodos de estudo de forma pedagógica (Teoria -&gt; Exercícios -&gt; Revisão) e respeitar todas as matérias informadas pelo usuário, garantindo planos de alta qualidade.</w:t>
+        <w:t xml:space="preserve"> Os prompts enviados à OpenAI foram refinados para forçar a IA a seguir regras estritas de formato e conteúdo, como aplicar uma variedade de métodos de estudo de forma pedagógica (Teoria -&gt; Exercícios -&gt; Revisão) e criar questões realistas e complexas, garantindo resultados de alta qualidade.</w:t>
       </w:r>
     </w:p>
     <w:p/>
@@ -3571,6 +3811,119 @@
     </w:lvl>
   </w:abstractNum>
   <w:abstractNum w:abstractNumId="5" w15:restartNumberingAfterBreak="0">
+    <w:nsid w:val="0E86557D"/>
+    <w:multiLevelType w:val="multilevel"/>
+    <w:tmpl w:val="A844BE06"/>
+    <w:lvl w:ilvl="0">
+      <w:start w:val="1"/>
+      <w:numFmt w:val="decimal"/>
+      <w:lvlText w:val="%1."/>
+      <w:lvlJc w:val="left"/>
+      <w:pPr>
+        <w:tabs>
+          <w:tab w:val="num" w:pos="720"/>
+        </w:tabs>
+        <w:ind w:left="720" w:hanging="360"/>
+      </w:pPr>
+    </w:lvl>
+    <w:lvl w:ilvl="1" w:tentative="1">
+      <w:start w:val="1"/>
+      <w:numFmt w:val="decimal"/>
+      <w:lvlText w:val="%2."/>
+      <w:lvlJc w:val="left"/>
+      <w:pPr>
+        <w:tabs>
+          <w:tab w:val="num" w:pos="1440"/>
+        </w:tabs>
+        <w:ind w:left="1440" w:hanging="360"/>
+      </w:pPr>
+    </w:lvl>
+    <w:lvl w:ilvl="2" w:tentative="1">
+      <w:start w:val="1"/>
+      <w:numFmt w:val="decimal"/>
+      <w:lvlText w:val="%3."/>
+      <w:lvlJc w:val="left"/>
+      <w:pPr>
+        <w:tabs>
+          <w:tab w:val="num" w:pos="2160"/>
+        </w:tabs>
+        <w:ind w:left="2160" w:hanging="360"/>
+      </w:pPr>
+    </w:lvl>
+    <w:lvl w:ilvl="3" w:tentative="1">
+      <w:start w:val="1"/>
+      <w:numFmt w:val="decimal"/>
+      <w:lvlText w:val="%4."/>
+      <w:lvlJc w:val="left"/>
+      <w:pPr>
+        <w:tabs>
+          <w:tab w:val="num" w:pos="2880"/>
+        </w:tabs>
+        <w:ind w:left="2880" w:hanging="360"/>
+      </w:pPr>
+    </w:lvl>
+    <w:lvl w:ilvl="4" w:tentative="1">
+      <w:start w:val="1"/>
+      <w:numFmt w:val="decimal"/>
+      <w:lvlText w:val="%5."/>
+      <w:lvlJc w:val="left"/>
+      <w:pPr>
+        <w:tabs>
+          <w:tab w:val="num" w:pos="3600"/>
+        </w:tabs>
+        <w:ind w:left="3600" w:hanging="360"/>
+      </w:pPr>
+    </w:lvl>
+    <w:lvl w:ilvl="5" w:tentative="1">
+      <w:start w:val="1"/>
+      <w:numFmt w:val="decimal"/>
+      <w:lvlText w:val="%6."/>
+      <w:lvlJc w:val="left"/>
+      <w:pPr>
+        <w:tabs>
+          <w:tab w:val="num" w:pos="4320"/>
+        </w:tabs>
+        <w:ind w:left="4320" w:hanging="360"/>
+      </w:pPr>
+    </w:lvl>
+    <w:lvl w:ilvl="6" w:tentative="1">
+      <w:start w:val="1"/>
+      <w:numFmt w:val="decimal"/>
+      <w:lvlText w:val="%7."/>
+      <w:lvlJc w:val="left"/>
+      <w:pPr>
+        <w:tabs>
+          <w:tab w:val="num" w:pos="5040"/>
+        </w:tabs>
+        <w:ind w:left="5040" w:hanging="360"/>
+      </w:pPr>
+    </w:lvl>
+    <w:lvl w:ilvl="7" w:tentative="1">
+      <w:start w:val="1"/>
+      <w:numFmt w:val="decimal"/>
+      <w:lvlText w:val="%8."/>
+      <w:lvlJc w:val="left"/>
+      <w:pPr>
+        <w:tabs>
+          <w:tab w:val="num" w:pos="5760"/>
+        </w:tabs>
+        <w:ind w:left="5760" w:hanging="360"/>
+      </w:pPr>
+    </w:lvl>
+    <w:lvl w:ilvl="8" w:tentative="1">
+      <w:start w:val="1"/>
+      <w:numFmt w:val="decimal"/>
+      <w:lvlText w:val="%9."/>
+      <w:lvlJc w:val="left"/>
+      <w:pPr>
+        <w:tabs>
+          <w:tab w:val="num" w:pos="6480"/>
+        </w:tabs>
+        <w:ind w:left="6480" w:hanging="360"/>
+      </w:pPr>
+    </w:lvl>
+  </w:abstractNum>
+  <w:abstractNum w:abstractNumId="6" w15:restartNumberingAfterBreak="0">
     <w:nsid w:val="10E854A5"/>
     <w:multiLevelType w:val="multilevel"/>
     <w:tmpl w:val="F7089556"/>
@@ -3719,7 +4072,120 @@
       </w:rPr>
     </w:lvl>
   </w:abstractNum>
-  <w:abstractNum w:abstractNumId="6" w15:restartNumberingAfterBreak="0">
+  <w:abstractNum w:abstractNumId="7" w15:restartNumberingAfterBreak="0">
+    <w:nsid w:val="116743E7"/>
+    <w:multiLevelType w:val="multilevel"/>
+    <w:tmpl w:val="7CDA349C"/>
+    <w:lvl w:ilvl="0">
+      <w:start w:val="1"/>
+      <w:numFmt w:val="decimal"/>
+      <w:lvlText w:val="%1."/>
+      <w:lvlJc w:val="left"/>
+      <w:pPr>
+        <w:tabs>
+          <w:tab w:val="num" w:pos="720"/>
+        </w:tabs>
+        <w:ind w:left="720" w:hanging="360"/>
+      </w:pPr>
+    </w:lvl>
+    <w:lvl w:ilvl="1" w:tentative="1">
+      <w:start w:val="1"/>
+      <w:numFmt w:val="decimal"/>
+      <w:lvlText w:val="%2."/>
+      <w:lvlJc w:val="left"/>
+      <w:pPr>
+        <w:tabs>
+          <w:tab w:val="num" w:pos="1440"/>
+        </w:tabs>
+        <w:ind w:left="1440" w:hanging="360"/>
+      </w:pPr>
+    </w:lvl>
+    <w:lvl w:ilvl="2" w:tentative="1">
+      <w:start w:val="1"/>
+      <w:numFmt w:val="decimal"/>
+      <w:lvlText w:val="%3."/>
+      <w:lvlJc w:val="left"/>
+      <w:pPr>
+        <w:tabs>
+          <w:tab w:val="num" w:pos="2160"/>
+        </w:tabs>
+        <w:ind w:left="2160" w:hanging="360"/>
+      </w:pPr>
+    </w:lvl>
+    <w:lvl w:ilvl="3" w:tentative="1">
+      <w:start w:val="1"/>
+      <w:numFmt w:val="decimal"/>
+      <w:lvlText w:val="%4."/>
+      <w:lvlJc w:val="left"/>
+      <w:pPr>
+        <w:tabs>
+          <w:tab w:val="num" w:pos="2880"/>
+        </w:tabs>
+        <w:ind w:left="2880" w:hanging="360"/>
+      </w:pPr>
+    </w:lvl>
+    <w:lvl w:ilvl="4" w:tentative="1">
+      <w:start w:val="1"/>
+      <w:numFmt w:val="decimal"/>
+      <w:lvlText w:val="%5."/>
+      <w:lvlJc w:val="left"/>
+      <w:pPr>
+        <w:tabs>
+          <w:tab w:val="num" w:pos="3600"/>
+        </w:tabs>
+        <w:ind w:left="3600" w:hanging="360"/>
+      </w:pPr>
+    </w:lvl>
+    <w:lvl w:ilvl="5" w:tentative="1">
+      <w:start w:val="1"/>
+      <w:numFmt w:val="decimal"/>
+      <w:lvlText w:val="%6."/>
+      <w:lvlJc w:val="left"/>
+      <w:pPr>
+        <w:tabs>
+          <w:tab w:val="num" w:pos="4320"/>
+        </w:tabs>
+        <w:ind w:left="4320" w:hanging="360"/>
+      </w:pPr>
+    </w:lvl>
+    <w:lvl w:ilvl="6" w:tentative="1">
+      <w:start w:val="1"/>
+      <w:numFmt w:val="decimal"/>
+      <w:lvlText w:val="%7."/>
+      <w:lvlJc w:val="left"/>
+      <w:pPr>
+        <w:tabs>
+          <w:tab w:val="num" w:pos="5040"/>
+        </w:tabs>
+        <w:ind w:left="5040" w:hanging="360"/>
+      </w:pPr>
+    </w:lvl>
+    <w:lvl w:ilvl="7" w:tentative="1">
+      <w:start w:val="1"/>
+      <w:numFmt w:val="decimal"/>
+      <w:lvlText w:val="%8."/>
+      <w:lvlJc w:val="left"/>
+      <w:pPr>
+        <w:tabs>
+          <w:tab w:val="num" w:pos="5760"/>
+        </w:tabs>
+        <w:ind w:left="5760" w:hanging="360"/>
+      </w:pPr>
+    </w:lvl>
+    <w:lvl w:ilvl="8" w:tentative="1">
+      <w:start w:val="1"/>
+      <w:numFmt w:val="decimal"/>
+      <w:lvlText w:val="%9."/>
+      <w:lvlJc w:val="left"/>
+      <w:pPr>
+        <w:tabs>
+          <w:tab w:val="num" w:pos="6480"/>
+        </w:tabs>
+        <w:ind w:left="6480" w:hanging="360"/>
+      </w:pPr>
+    </w:lvl>
+  </w:abstractNum>
+  <w:abstractNum w:abstractNumId="8" w15:restartNumberingAfterBreak="0">
     <w:nsid w:val="14152FAF"/>
     <w:multiLevelType w:val="multilevel"/>
     <w:tmpl w:val="01D4877E"/>
@@ -3868,7 +4334,7 @@
       </w:rPr>
     </w:lvl>
   </w:abstractNum>
-  <w:abstractNum w:abstractNumId="7" w15:restartNumberingAfterBreak="0">
+  <w:abstractNum w:abstractNumId="9" w15:restartNumberingAfterBreak="0">
     <w:nsid w:val="1CB87772"/>
     <w:multiLevelType w:val="multilevel"/>
     <w:tmpl w:val="4FEC88EC"/>
@@ -4017,7 +4483,7 @@
       </w:rPr>
     </w:lvl>
   </w:abstractNum>
-  <w:abstractNum w:abstractNumId="8" w15:restartNumberingAfterBreak="0">
+  <w:abstractNum w:abstractNumId="10" w15:restartNumberingAfterBreak="0">
     <w:nsid w:val="200805BD"/>
     <w:multiLevelType w:val="multilevel"/>
     <w:tmpl w:val="B330EE8E"/>
@@ -4166,7 +4632,156 @@
       </w:rPr>
     </w:lvl>
   </w:abstractNum>
-  <w:abstractNum w:abstractNumId="9" w15:restartNumberingAfterBreak="0">
+  <w:abstractNum w:abstractNumId="11" w15:restartNumberingAfterBreak="0">
+    <w:nsid w:val="24645803"/>
+    <w:multiLevelType w:val="multilevel"/>
+    <w:tmpl w:val="87F2DA0C"/>
+    <w:lvl w:ilvl="0">
+      <w:start w:val="1"/>
+      <w:numFmt w:val="bullet"/>
+      <w:lvlText w:val=""/>
+      <w:lvlJc w:val="left"/>
+      <w:pPr>
+        <w:tabs>
+          <w:tab w:val="num" w:pos="720"/>
+        </w:tabs>
+        <w:ind w:left="720" w:hanging="360"/>
+      </w:pPr>
+      <w:rPr>
+        <w:rFonts w:ascii="Symbol" w:hAnsi="Symbol" w:hint="default"/>
+        <w:sz w:val="20"/>
+      </w:rPr>
+    </w:lvl>
+    <w:lvl w:ilvl="1">
+      <w:start w:val="1"/>
+      <w:numFmt w:val="bullet"/>
+      <w:lvlText w:val="o"/>
+      <w:lvlJc w:val="left"/>
+      <w:pPr>
+        <w:tabs>
+          <w:tab w:val="num" w:pos="1440"/>
+        </w:tabs>
+        <w:ind w:left="1440" w:hanging="360"/>
+      </w:pPr>
+      <w:rPr>
+        <w:rFonts w:ascii="Courier New" w:hAnsi="Courier New" w:hint="default"/>
+        <w:sz w:val="20"/>
+      </w:rPr>
+    </w:lvl>
+    <w:lvl w:ilvl="2" w:tentative="1">
+      <w:start w:val="1"/>
+      <w:numFmt w:val="bullet"/>
+      <w:lvlText w:val=""/>
+      <w:lvlJc w:val="left"/>
+      <w:pPr>
+        <w:tabs>
+          <w:tab w:val="num" w:pos="2160"/>
+        </w:tabs>
+        <w:ind w:left="2160" w:hanging="360"/>
+      </w:pPr>
+      <w:rPr>
+        <w:rFonts w:ascii="Wingdings" w:hAnsi="Wingdings" w:hint="default"/>
+        <w:sz w:val="20"/>
+      </w:rPr>
+    </w:lvl>
+    <w:lvl w:ilvl="3" w:tentative="1">
+      <w:start w:val="1"/>
+      <w:numFmt w:val="bullet"/>
+      <w:lvlText w:val=""/>
+      <w:lvlJc w:val="left"/>
+      <w:pPr>
+        <w:tabs>
+          <w:tab w:val="num" w:pos="2880"/>
+        </w:tabs>
+        <w:ind w:left="2880" w:hanging="360"/>
+      </w:pPr>
+      <w:rPr>
+        <w:rFonts w:ascii="Wingdings" w:hAnsi="Wingdings" w:hint="default"/>
+        <w:sz w:val="20"/>
+      </w:rPr>
+    </w:lvl>
+    <w:lvl w:ilvl="4" w:tentative="1">
+      <w:start w:val="1"/>
+      <w:numFmt w:val="bullet"/>
+      <w:lvlText w:val=""/>
+      <w:lvlJc w:val="left"/>
+      <w:pPr>
+        <w:tabs>
+          <w:tab w:val="num" w:pos="3600"/>
+        </w:tabs>
+        <w:ind w:left="3600" w:hanging="360"/>
+      </w:pPr>
+      <w:rPr>
+        <w:rFonts w:ascii="Wingdings" w:hAnsi="Wingdings" w:hint="default"/>
+        <w:sz w:val="20"/>
+      </w:rPr>
+    </w:lvl>
+    <w:lvl w:ilvl="5" w:tentative="1">
+      <w:start w:val="1"/>
+      <w:numFmt w:val="bullet"/>
+      <w:lvlText w:val=""/>
+      <w:lvlJc w:val="left"/>
+      <w:pPr>
+        <w:tabs>
+          <w:tab w:val="num" w:pos="4320"/>
+        </w:tabs>
+        <w:ind w:left="4320" w:hanging="360"/>
+      </w:pPr>
+      <w:rPr>
+        <w:rFonts w:ascii="Wingdings" w:hAnsi="Wingdings" w:hint="default"/>
+        <w:sz w:val="20"/>
+      </w:rPr>
+    </w:lvl>
+    <w:lvl w:ilvl="6" w:tentative="1">
+      <w:start w:val="1"/>
+      <w:numFmt w:val="bullet"/>
+      <w:lvlText w:val=""/>
+      <w:lvlJc w:val="left"/>
+      <w:pPr>
+        <w:tabs>
+          <w:tab w:val="num" w:pos="5040"/>
+        </w:tabs>
+        <w:ind w:left="5040" w:hanging="360"/>
+      </w:pPr>
+      <w:rPr>
+        <w:rFonts w:ascii="Wingdings" w:hAnsi="Wingdings" w:hint="default"/>
+        <w:sz w:val="20"/>
+      </w:rPr>
+    </w:lvl>
+    <w:lvl w:ilvl="7" w:tentative="1">
+      <w:start w:val="1"/>
+      <w:numFmt w:val="bullet"/>
+      <w:lvlText w:val=""/>
+      <w:lvlJc w:val="left"/>
+      <w:pPr>
+        <w:tabs>
+          <w:tab w:val="num" w:pos="5760"/>
+        </w:tabs>
+        <w:ind w:left="5760" w:hanging="360"/>
+      </w:pPr>
+      <w:rPr>
+        <w:rFonts w:ascii="Wingdings" w:hAnsi="Wingdings" w:hint="default"/>
+        <w:sz w:val="20"/>
+      </w:rPr>
+    </w:lvl>
+    <w:lvl w:ilvl="8" w:tentative="1">
+      <w:start w:val="1"/>
+      <w:numFmt w:val="bullet"/>
+      <w:lvlText w:val=""/>
+      <w:lvlJc w:val="left"/>
+      <w:pPr>
+        <w:tabs>
+          <w:tab w:val="num" w:pos="6480"/>
+        </w:tabs>
+        <w:ind w:left="6480" w:hanging="360"/>
+      </w:pPr>
+      <w:rPr>
+        <w:rFonts w:ascii="Wingdings" w:hAnsi="Wingdings" w:hint="default"/>
+        <w:sz w:val="20"/>
+      </w:rPr>
+    </w:lvl>
+  </w:abstractNum>
+  <w:abstractNum w:abstractNumId="12" w15:restartNumberingAfterBreak="0">
     <w:nsid w:val="284E78E7"/>
     <w:multiLevelType w:val="multilevel"/>
     <w:tmpl w:val="07B029DA"/>
@@ -4279,7 +4894,7 @@
       </w:pPr>
     </w:lvl>
   </w:abstractNum>
-  <w:abstractNum w:abstractNumId="10" w15:restartNumberingAfterBreak="0">
+  <w:abstractNum w:abstractNumId="13" w15:restartNumberingAfterBreak="0">
     <w:nsid w:val="2A442F90"/>
     <w:multiLevelType w:val="multilevel"/>
     <w:tmpl w:val="CFDA657C"/>
@@ -4428,7 +5043,7 @@
       </w:rPr>
     </w:lvl>
   </w:abstractNum>
-  <w:abstractNum w:abstractNumId="11" w15:restartNumberingAfterBreak="0">
+  <w:abstractNum w:abstractNumId="14" w15:restartNumberingAfterBreak="0">
     <w:nsid w:val="2B132FBB"/>
     <w:multiLevelType w:val="multilevel"/>
     <w:tmpl w:val="A3BC14FA"/>
@@ -4577,7 +5192,156 @@
       </w:rPr>
     </w:lvl>
   </w:abstractNum>
-  <w:abstractNum w:abstractNumId="12" w15:restartNumberingAfterBreak="0">
+  <w:abstractNum w:abstractNumId="15" w15:restartNumberingAfterBreak="0">
+    <w:nsid w:val="2B79011E"/>
+    <w:multiLevelType w:val="multilevel"/>
+    <w:tmpl w:val="F5708EAE"/>
+    <w:lvl w:ilvl="0">
+      <w:start w:val="1"/>
+      <w:numFmt w:val="bullet"/>
+      <w:lvlText w:val=""/>
+      <w:lvlJc w:val="left"/>
+      <w:pPr>
+        <w:tabs>
+          <w:tab w:val="num" w:pos="720"/>
+        </w:tabs>
+        <w:ind w:left="720" w:hanging="360"/>
+      </w:pPr>
+      <w:rPr>
+        <w:rFonts w:ascii="Symbol" w:hAnsi="Symbol" w:hint="default"/>
+        <w:sz w:val="20"/>
+      </w:rPr>
+    </w:lvl>
+    <w:lvl w:ilvl="1">
+      <w:start w:val="1"/>
+      <w:numFmt w:val="bullet"/>
+      <w:lvlText w:val="o"/>
+      <w:lvlJc w:val="left"/>
+      <w:pPr>
+        <w:tabs>
+          <w:tab w:val="num" w:pos="1440"/>
+        </w:tabs>
+        <w:ind w:left="1440" w:hanging="360"/>
+      </w:pPr>
+      <w:rPr>
+        <w:rFonts w:ascii="Courier New" w:hAnsi="Courier New" w:hint="default"/>
+        <w:sz w:val="20"/>
+      </w:rPr>
+    </w:lvl>
+    <w:lvl w:ilvl="2" w:tentative="1">
+      <w:start w:val="1"/>
+      <w:numFmt w:val="bullet"/>
+      <w:lvlText w:val=""/>
+      <w:lvlJc w:val="left"/>
+      <w:pPr>
+        <w:tabs>
+          <w:tab w:val="num" w:pos="2160"/>
+        </w:tabs>
+        <w:ind w:left="2160" w:hanging="360"/>
+      </w:pPr>
+      <w:rPr>
+        <w:rFonts w:ascii="Wingdings" w:hAnsi="Wingdings" w:hint="default"/>
+        <w:sz w:val="20"/>
+      </w:rPr>
+    </w:lvl>
+    <w:lvl w:ilvl="3" w:tentative="1">
+      <w:start w:val="1"/>
+      <w:numFmt w:val="bullet"/>
+      <w:lvlText w:val=""/>
+      <w:lvlJc w:val="left"/>
+      <w:pPr>
+        <w:tabs>
+          <w:tab w:val="num" w:pos="2880"/>
+        </w:tabs>
+        <w:ind w:left="2880" w:hanging="360"/>
+      </w:pPr>
+      <w:rPr>
+        <w:rFonts w:ascii="Wingdings" w:hAnsi="Wingdings" w:hint="default"/>
+        <w:sz w:val="20"/>
+      </w:rPr>
+    </w:lvl>
+    <w:lvl w:ilvl="4" w:tentative="1">
+      <w:start w:val="1"/>
+      <w:numFmt w:val="bullet"/>
+      <w:lvlText w:val=""/>
+      <w:lvlJc w:val="left"/>
+      <w:pPr>
+        <w:tabs>
+          <w:tab w:val="num" w:pos="3600"/>
+        </w:tabs>
+        <w:ind w:left="3600" w:hanging="360"/>
+      </w:pPr>
+      <w:rPr>
+        <w:rFonts w:ascii="Wingdings" w:hAnsi="Wingdings" w:hint="default"/>
+        <w:sz w:val="20"/>
+      </w:rPr>
+    </w:lvl>
+    <w:lvl w:ilvl="5" w:tentative="1">
+      <w:start w:val="1"/>
+      <w:numFmt w:val="bullet"/>
+      <w:lvlText w:val=""/>
+      <w:lvlJc w:val="left"/>
+      <w:pPr>
+        <w:tabs>
+          <w:tab w:val="num" w:pos="4320"/>
+        </w:tabs>
+        <w:ind w:left="4320" w:hanging="360"/>
+      </w:pPr>
+      <w:rPr>
+        <w:rFonts w:ascii="Wingdings" w:hAnsi="Wingdings" w:hint="default"/>
+        <w:sz w:val="20"/>
+      </w:rPr>
+    </w:lvl>
+    <w:lvl w:ilvl="6" w:tentative="1">
+      <w:start w:val="1"/>
+      <w:numFmt w:val="bullet"/>
+      <w:lvlText w:val=""/>
+      <w:lvlJc w:val="left"/>
+      <w:pPr>
+        <w:tabs>
+          <w:tab w:val="num" w:pos="5040"/>
+        </w:tabs>
+        <w:ind w:left="5040" w:hanging="360"/>
+      </w:pPr>
+      <w:rPr>
+        <w:rFonts w:ascii="Wingdings" w:hAnsi="Wingdings" w:hint="default"/>
+        <w:sz w:val="20"/>
+      </w:rPr>
+    </w:lvl>
+    <w:lvl w:ilvl="7" w:tentative="1">
+      <w:start w:val="1"/>
+      <w:numFmt w:val="bullet"/>
+      <w:lvlText w:val=""/>
+      <w:lvlJc w:val="left"/>
+      <w:pPr>
+        <w:tabs>
+          <w:tab w:val="num" w:pos="5760"/>
+        </w:tabs>
+        <w:ind w:left="5760" w:hanging="360"/>
+      </w:pPr>
+      <w:rPr>
+        <w:rFonts w:ascii="Wingdings" w:hAnsi="Wingdings" w:hint="default"/>
+        <w:sz w:val="20"/>
+      </w:rPr>
+    </w:lvl>
+    <w:lvl w:ilvl="8" w:tentative="1">
+      <w:start w:val="1"/>
+      <w:numFmt w:val="bullet"/>
+      <w:lvlText w:val=""/>
+      <w:lvlJc w:val="left"/>
+      <w:pPr>
+        <w:tabs>
+          <w:tab w:val="num" w:pos="6480"/>
+        </w:tabs>
+        <w:ind w:left="6480" w:hanging="360"/>
+      </w:pPr>
+      <w:rPr>
+        <w:rFonts w:ascii="Wingdings" w:hAnsi="Wingdings" w:hint="default"/>
+        <w:sz w:val="20"/>
+      </w:rPr>
+    </w:lvl>
+  </w:abstractNum>
+  <w:abstractNum w:abstractNumId="16" w15:restartNumberingAfterBreak="0">
     <w:nsid w:val="2BDF3CA7"/>
     <w:multiLevelType w:val="multilevel"/>
     <w:tmpl w:val="0A048448"/>
@@ -4726,7 +5490,7 @@
       </w:rPr>
     </w:lvl>
   </w:abstractNum>
-  <w:abstractNum w:abstractNumId="13" w15:restartNumberingAfterBreak="0">
+  <w:abstractNum w:abstractNumId="17" w15:restartNumberingAfterBreak="0">
     <w:nsid w:val="2D0F63DD"/>
     <w:multiLevelType w:val="multilevel"/>
     <w:tmpl w:val="E5A699C0"/>
@@ -4875,7 +5639,7 @@
       </w:rPr>
     </w:lvl>
   </w:abstractNum>
-  <w:abstractNum w:abstractNumId="14" w15:restartNumberingAfterBreak="0">
+  <w:abstractNum w:abstractNumId="18" w15:restartNumberingAfterBreak="0">
     <w:nsid w:val="2F476777"/>
     <w:multiLevelType w:val="multilevel"/>
     <w:tmpl w:val="203048F4"/>
@@ -4988,7 +5752,7 @@
       </w:pPr>
     </w:lvl>
   </w:abstractNum>
-  <w:abstractNum w:abstractNumId="15" w15:restartNumberingAfterBreak="0">
+  <w:abstractNum w:abstractNumId="19" w15:restartNumberingAfterBreak="0">
     <w:nsid w:val="30BA1C82"/>
     <w:multiLevelType w:val="multilevel"/>
     <w:tmpl w:val="BCA81210"/>
@@ -5101,7 +5865,7 @@
       </w:pPr>
     </w:lvl>
   </w:abstractNum>
-  <w:abstractNum w:abstractNumId="16" w15:restartNumberingAfterBreak="0">
+  <w:abstractNum w:abstractNumId="20" w15:restartNumberingAfterBreak="0">
     <w:nsid w:val="32E670D2"/>
     <w:multiLevelType w:val="multilevel"/>
     <w:tmpl w:val="FF5AA3F4"/>
@@ -5250,7 +6014,7 @@
       </w:rPr>
     </w:lvl>
   </w:abstractNum>
-  <w:abstractNum w:abstractNumId="17" w15:restartNumberingAfterBreak="0">
+  <w:abstractNum w:abstractNumId="21" w15:restartNumberingAfterBreak="0">
     <w:nsid w:val="346B2339"/>
     <w:multiLevelType w:val="multilevel"/>
     <w:tmpl w:val="EA9857BC"/>
@@ -5367,7 +6131,7 @@
       </w:pPr>
     </w:lvl>
   </w:abstractNum>
-  <w:abstractNum w:abstractNumId="18" w15:restartNumberingAfterBreak="0">
+  <w:abstractNum w:abstractNumId="22" w15:restartNumberingAfterBreak="0">
     <w:nsid w:val="350D68EC"/>
     <w:multiLevelType w:val="multilevel"/>
     <w:tmpl w:val="FF0C16CE"/>
@@ -5516,7 +6280,7 @@
       </w:rPr>
     </w:lvl>
   </w:abstractNum>
-  <w:abstractNum w:abstractNumId="19" w15:restartNumberingAfterBreak="0">
+  <w:abstractNum w:abstractNumId="23" w15:restartNumberingAfterBreak="0">
     <w:nsid w:val="3ABC7EAA"/>
     <w:multiLevelType w:val="multilevel"/>
     <w:tmpl w:val="21E483D2"/>
@@ -5665,7 +6429,7 @@
       </w:rPr>
     </w:lvl>
   </w:abstractNum>
-  <w:abstractNum w:abstractNumId="20" w15:restartNumberingAfterBreak="0">
+  <w:abstractNum w:abstractNumId="24" w15:restartNumberingAfterBreak="0">
     <w:nsid w:val="40827AA9"/>
     <w:multiLevelType w:val="multilevel"/>
     <w:tmpl w:val="12967732"/>
@@ -5814,7 +6578,7 @@
       </w:rPr>
     </w:lvl>
   </w:abstractNum>
-  <w:abstractNum w:abstractNumId="21" w15:restartNumberingAfterBreak="0">
+  <w:abstractNum w:abstractNumId="25" w15:restartNumberingAfterBreak="0">
     <w:nsid w:val="40FB2666"/>
     <w:multiLevelType w:val="multilevel"/>
     <w:tmpl w:val="A89A9FA8"/>
@@ -5963,7 +6727,7 @@
       </w:rPr>
     </w:lvl>
   </w:abstractNum>
-  <w:abstractNum w:abstractNumId="22" w15:restartNumberingAfterBreak="0">
+  <w:abstractNum w:abstractNumId="26" w15:restartNumberingAfterBreak="0">
     <w:nsid w:val="42E935DA"/>
     <w:multiLevelType w:val="multilevel"/>
     <w:tmpl w:val="777653F0"/>
@@ -6112,7 +6876,7 @@
       </w:rPr>
     </w:lvl>
   </w:abstractNum>
-  <w:abstractNum w:abstractNumId="23" w15:restartNumberingAfterBreak="0">
+  <w:abstractNum w:abstractNumId="27" w15:restartNumberingAfterBreak="0">
     <w:nsid w:val="437F3287"/>
     <w:multiLevelType w:val="multilevel"/>
     <w:tmpl w:val="B458016C"/>
@@ -6229,7 +6993,7 @@
       </w:pPr>
     </w:lvl>
   </w:abstractNum>
-  <w:abstractNum w:abstractNumId="24" w15:restartNumberingAfterBreak="0">
+  <w:abstractNum w:abstractNumId="28" w15:restartNumberingAfterBreak="0">
     <w:nsid w:val="43B06F8E"/>
     <w:multiLevelType w:val="multilevel"/>
     <w:tmpl w:val="F29AA7E2"/>
@@ -6378,7 +7142,7 @@
       </w:rPr>
     </w:lvl>
   </w:abstractNum>
-  <w:abstractNum w:abstractNumId="25" w15:restartNumberingAfterBreak="0">
+  <w:abstractNum w:abstractNumId="29" w15:restartNumberingAfterBreak="0">
     <w:nsid w:val="43DC0AE7"/>
     <w:multiLevelType w:val="multilevel"/>
     <w:tmpl w:val="D556F83A"/>
@@ -6527,7 +7291,7 @@
       </w:rPr>
     </w:lvl>
   </w:abstractNum>
-  <w:abstractNum w:abstractNumId="26" w15:restartNumberingAfterBreak="0">
+  <w:abstractNum w:abstractNumId="30" w15:restartNumberingAfterBreak="0">
     <w:nsid w:val="46003303"/>
     <w:multiLevelType w:val="multilevel"/>
     <w:tmpl w:val="4B6AA276"/>
@@ -6676,7 +7440,7 @@
       </w:rPr>
     </w:lvl>
   </w:abstractNum>
-  <w:abstractNum w:abstractNumId="27" w15:restartNumberingAfterBreak="0">
+  <w:abstractNum w:abstractNumId="31" w15:restartNumberingAfterBreak="0">
     <w:nsid w:val="477048FF"/>
     <w:multiLevelType w:val="multilevel"/>
     <w:tmpl w:val="37BC7524"/>
@@ -6825,7 +7589,7 @@
       </w:rPr>
     </w:lvl>
   </w:abstractNum>
-  <w:abstractNum w:abstractNumId="28" w15:restartNumberingAfterBreak="0">
+  <w:abstractNum w:abstractNumId="32" w15:restartNumberingAfterBreak="0">
     <w:nsid w:val="483150EE"/>
     <w:multiLevelType w:val="multilevel"/>
     <w:tmpl w:val="0794F6A8"/>
@@ -6974,7 +7738,7 @@
       </w:rPr>
     </w:lvl>
   </w:abstractNum>
-  <w:abstractNum w:abstractNumId="29" w15:restartNumberingAfterBreak="0">
+  <w:abstractNum w:abstractNumId="33" w15:restartNumberingAfterBreak="0">
     <w:nsid w:val="4A2418ED"/>
     <w:multiLevelType w:val="multilevel"/>
     <w:tmpl w:val="CFD6EBB0"/>
@@ -7087,7 +7851,7 @@
       </w:pPr>
     </w:lvl>
   </w:abstractNum>
-  <w:abstractNum w:abstractNumId="30" w15:restartNumberingAfterBreak="0">
+  <w:abstractNum w:abstractNumId="34" w15:restartNumberingAfterBreak="0">
     <w:nsid w:val="4B357CF1"/>
     <w:multiLevelType w:val="multilevel"/>
     <w:tmpl w:val="EC96EB86"/>
@@ -7236,7 +8000,7 @@
       </w:rPr>
     </w:lvl>
   </w:abstractNum>
-  <w:abstractNum w:abstractNumId="31" w15:restartNumberingAfterBreak="0">
+  <w:abstractNum w:abstractNumId="35" w15:restartNumberingAfterBreak="0">
     <w:nsid w:val="4C4E0B34"/>
     <w:multiLevelType w:val="multilevel"/>
     <w:tmpl w:val="0C3EF702"/>
@@ -7385,7 +8149,7 @@
       </w:rPr>
     </w:lvl>
   </w:abstractNum>
-  <w:abstractNum w:abstractNumId="32" w15:restartNumberingAfterBreak="0">
+  <w:abstractNum w:abstractNumId="36" w15:restartNumberingAfterBreak="0">
     <w:nsid w:val="4D155BEC"/>
     <w:multiLevelType w:val="multilevel"/>
     <w:tmpl w:val="6C72D048"/>
@@ -7498,7 +8262,7 @@
       </w:pPr>
     </w:lvl>
   </w:abstractNum>
-  <w:abstractNum w:abstractNumId="33" w15:restartNumberingAfterBreak="0">
+  <w:abstractNum w:abstractNumId="37" w15:restartNumberingAfterBreak="0">
     <w:nsid w:val="4D841498"/>
     <w:multiLevelType w:val="multilevel"/>
     <w:tmpl w:val="88DCED38"/>
@@ -7647,7 +8411,7 @@
       </w:rPr>
     </w:lvl>
   </w:abstractNum>
-  <w:abstractNum w:abstractNumId="34" w15:restartNumberingAfterBreak="0">
+  <w:abstractNum w:abstractNumId="38" w15:restartNumberingAfterBreak="0">
     <w:nsid w:val="4DA33644"/>
     <w:multiLevelType w:val="multilevel"/>
     <w:tmpl w:val="284E96C6"/>
@@ -7796,7 +8560,7 @@
       </w:rPr>
     </w:lvl>
   </w:abstractNum>
-  <w:abstractNum w:abstractNumId="35" w15:restartNumberingAfterBreak="0">
+  <w:abstractNum w:abstractNumId="39" w15:restartNumberingAfterBreak="0">
     <w:nsid w:val="4F3D0A6F"/>
     <w:multiLevelType w:val="multilevel"/>
     <w:tmpl w:val="EC3097AE"/>
@@ -7945,7 +8709,7 @@
       </w:rPr>
     </w:lvl>
   </w:abstractNum>
-  <w:abstractNum w:abstractNumId="36" w15:restartNumberingAfterBreak="0">
+  <w:abstractNum w:abstractNumId="40" w15:restartNumberingAfterBreak="0">
     <w:nsid w:val="5170787B"/>
     <w:multiLevelType w:val="multilevel"/>
     <w:tmpl w:val="BF1AD916"/>
@@ -8094,7 +8858,7 @@
       </w:rPr>
     </w:lvl>
   </w:abstractNum>
-  <w:abstractNum w:abstractNumId="37" w15:restartNumberingAfterBreak="0">
+  <w:abstractNum w:abstractNumId="41" w15:restartNumberingAfterBreak="0">
     <w:nsid w:val="53286BDB"/>
     <w:multiLevelType w:val="multilevel"/>
     <w:tmpl w:val="E814D130"/>
@@ -8243,7 +9007,156 @@
       </w:rPr>
     </w:lvl>
   </w:abstractNum>
-  <w:abstractNum w:abstractNumId="38" w15:restartNumberingAfterBreak="0">
+  <w:abstractNum w:abstractNumId="42" w15:restartNumberingAfterBreak="0">
+    <w:nsid w:val="540B67FB"/>
+    <w:multiLevelType w:val="multilevel"/>
+    <w:tmpl w:val="968A9AA8"/>
+    <w:lvl w:ilvl="0">
+      <w:start w:val="1"/>
+      <w:numFmt w:val="bullet"/>
+      <w:lvlText w:val=""/>
+      <w:lvlJc w:val="left"/>
+      <w:pPr>
+        <w:tabs>
+          <w:tab w:val="num" w:pos="720"/>
+        </w:tabs>
+        <w:ind w:left="720" w:hanging="360"/>
+      </w:pPr>
+      <w:rPr>
+        <w:rFonts w:ascii="Symbol" w:hAnsi="Symbol" w:hint="default"/>
+        <w:sz w:val="20"/>
+      </w:rPr>
+    </w:lvl>
+    <w:lvl w:ilvl="1" w:tentative="1">
+      <w:start w:val="1"/>
+      <w:numFmt w:val="bullet"/>
+      <w:lvlText w:val="o"/>
+      <w:lvlJc w:val="left"/>
+      <w:pPr>
+        <w:tabs>
+          <w:tab w:val="num" w:pos="1440"/>
+        </w:tabs>
+        <w:ind w:left="1440" w:hanging="360"/>
+      </w:pPr>
+      <w:rPr>
+        <w:rFonts w:ascii="Courier New" w:hAnsi="Courier New" w:hint="default"/>
+        <w:sz w:val="20"/>
+      </w:rPr>
+    </w:lvl>
+    <w:lvl w:ilvl="2" w:tentative="1">
+      <w:start w:val="1"/>
+      <w:numFmt w:val="bullet"/>
+      <w:lvlText w:val=""/>
+      <w:lvlJc w:val="left"/>
+      <w:pPr>
+        <w:tabs>
+          <w:tab w:val="num" w:pos="2160"/>
+        </w:tabs>
+        <w:ind w:left="2160" w:hanging="360"/>
+      </w:pPr>
+      <w:rPr>
+        <w:rFonts w:ascii="Wingdings" w:hAnsi="Wingdings" w:hint="default"/>
+        <w:sz w:val="20"/>
+      </w:rPr>
+    </w:lvl>
+    <w:lvl w:ilvl="3" w:tentative="1">
+      <w:start w:val="1"/>
+      <w:numFmt w:val="bullet"/>
+      <w:lvlText w:val=""/>
+      <w:lvlJc w:val="left"/>
+      <w:pPr>
+        <w:tabs>
+          <w:tab w:val="num" w:pos="2880"/>
+        </w:tabs>
+        <w:ind w:left="2880" w:hanging="360"/>
+      </w:pPr>
+      <w:rPr>
+        <w:rFonts w:ascii="Wingdings" w:hAnsi="Wingdings" w:hint="default"/>
+        <w:sz w:val="20"/>
+      </w:rPr>
+    </w:lvl>
+    <w:lvl w:ilvl="4" w:tentative="1">
+      <w:start w:val="1"/>
+      <w:numFmt w:val="bullet"/>
+      <w:lvlText w:val=""/>
+      <w:lvlJc w:val="left"/>
+      <w:pPr>
+        <w:tabs>
+          <w:tab w:val="num" w:pos="3600"/>
+        </w:tabs>
+        <w:ind w:left="3600" w:hanging="360"/>
+      </w:pPr>
+      <w:rPr>
+        <w:rFonts w:ascii="Wingdings" w:hAnsi="Wingdings" w:hint="default"/>
+        <w:sz w:val="20"/>
+      </w:rPr>
+    </w:lvl>
+    <w:lvl w:ilvl="5" w:tentative="1">
+      <w:start w:val="1"/>
+      <w:numFmt w:val="bullet"/>
+      <w:lvlText w:val=""/>
+      <w:lvlJc w:val="left"/>
+      <w:pPr>
+        <w:tabs>
+          <w:tab w:val="num" w:pos="4320"/>
+        </w:tabs>
+        <w:ind w:left="4320" w:hanging="360"/>
+      </w:pPr>
+      <w:rPr>
+        <w:rFonts w:ascii="Wingdings" w:hAnsi="Wingdings" w:hint="default"/>
+        <w:sz w:val="20"/>
+      </w:rPr>
+    </w:lvl>
+    <w:lvl w:ilvl="6" w:tentative="1">
+      <w:start w:val="1"/>
+      <w:numFmt w:val="bullet"/>
+      <w:lvlText w:val=""/>
+      <w:lvlJc w:val="left"/>
+      <w:pPr>
+        <w:tabs>
+          <w:tab w:val="num" w:pos="5040"/>
+        </w:tabs>
+        <w:ind w:left="5040" w:hanging="360"/>
+      </w:pPr>
+      <w:rPr>
+        <w:rFonts w:ascii="Wingdings" w:hAnsi="Wingdings" w:hint="default"/>
+        <w:sz w:val="20"/>
+      </w:rPr>
+    </w:lvl>
+    <w:lvl w:ilvl="7" w:tentative="1">
+      <w:start w:val="1"/>
+      <w:numFmt w:val="bullet"/>
+      <w:lvlText w:val=""/>
+      <w:lvlJc w:val="left"/>
+      <w:pPr>
+        <w:tabs>
+          <w:tab w:val="num" w:pos="5760"/>
+        </w:tabs>
+        <w:ind w:left="5760" w:hanging="360"/>
+      </w:pPr>
+      <w:rPr>
+        <w:rFonts w:ascii="Wingdings" w:hAnsi="Wingdings" w:hint="default"/>
+        <w:sz w:val="20"/>
+      </w:rPr>
+    </w:lvl>
+    <w:lvl w:ilvl="8" w:tentative="1">
+      <w:start w:val="1"/>
+      <w:numFmt w:val="bullet"/>
+      <w:lvlText w:val=""/>
+      <w:lvlJc w:val="left"/>
+      <w:pPr>
+        <w:tabs>
+          <w:tab w:val="num" w:pos="6480"/>
+        </w:tabs>
+        <w:ind w:left="6480" w:hanging="360"/>
+      </w:pPr>
+      <w:rPr>
+        <w:rFonts w:ascii="Wingdings" w:hAnsi="Wingdings" w:hint="default"/>
+        <w:sz w:val="20"/>
+      </w:rPr>
+    </w:lvl>
+  </w:abstractNum>
+  <w:abstractNum w:abstractNumId="43" w15:restartNumberingAfterBreak="0">
     <w:nsid w:val="5591667A"/>
     <w:multiLevelType w:val="multilevel"/>
     <w:tmpl w:val="48BCD73E"/>
@@ -8392,7 +9305,7 @@
       </w:rPr>
     </w:lvl>
   </w:abstractNum>
-  <w:abstractNum w:abstractNumId="39" w15:restartNumberingAfterBreak="0">
+  <w:abstractNum w:abstractNumId="44" w15:restartNumberingAfterBreak="0">
     <w:nsid w:val="56D15607"/>
     <w:multiLevelType w:val="multilevel"/>
     <w:tmpl w:val="219A7EA0"/>
@@ -8541,7 +9454,7 @@
       </w:rPr>
     </w:lvl>
   </w:abstractNum>
-  <w:abstractNum w:abstractNumId="40" w15:restartNumberingAfterBreak="0">
+  <w:abstractNum w:abstractNumId="45" w15:restartNumberingAfterBreak="0">
     <w:nsid w:val="58F577EA"/>
     <w:multiLevelType w:val="multilevel"/>
     <w:tmpl w:val="1FCE6872"/>
@@ -8654,7 +9567,7 @@
       </w:pPr>
     </w:lvl>
   </w:abstractNum>
-  <w:abstractNum w:abstractNumId="41" w15:restartNumberingAfterBreak="0">
+  <w:abstractNum w:abstractNumId="46" w15:restartNumberingAfterBreak="0">
     <w:nsid w:val="59C63B0F"/>
     <w:multiLevelType w:val="multilevel"/>
     <w:tmpl w:val="F2148F00"/>
@@ -8803,7 +9716,7 @@
       </w:rPr>
     </w:lvl>
   </w:abstractNum>
-  <w:abstractNum w:abstractNumId="42" w15:restartNumberingAfterBreak="0">
+  <w:abstractNum w:abstractNumId="47" w15:restartNumberingAfterBreak="0">
     <w:nsid w:val="5B2B4E6B"/>
     <w:multiLevelType w:val="multilevel"/>
     <w:tmpl w:val="3EDCD256"/>
@@ -8952,7 +9865,7 @@
       </w:rPr>
     </w:lvl>
   </w:abstractNum>
-  <w:abstractNum w:abstractNumId="43" w15:restartNumberingAfterBreak="0">
+  <w:abstractNum w:abstractNumId="48" w15:restartNumberingAfterBreak="0">
     <w:nsid w:val="5DF84E24"/>
     <w:multiLevelType w:val="multilevel"/>
     <w:tmpl w:val="009C9F22"/>
@@ -9101,7 +10014,156 @@
       </w:rPr>
     </w:lvl>
   </w:abstractNum>
-  <w:abstractNum w:abstractNumId="44" w15:restartNumberingAfterBreak="0">
+  <w:abstractNum w:abstractNumId="49" w15:restartNumberingAfterBreak="0">
+    <w:nsid w:val="62F8182B"/>
+    <w:multiLevelType w:val="multilevel"/>
+    <w:tmpl w:val="B308D736"/>
+    <w:lvl w:ilvl="0">
+      <w:start w:val="1"/>
+      <w:numFmt w:val="bullet"/>
+      <w:lvlText w:val=""/>
+      <w:lvlJc w:val="left"/>
+      <w:pPr>
+        <w:tabs>
+          <w:tab w:val="num" w:pos="720"/>
+        </w:tabs>
+        <w:ind w:left="720" w:hanging="360"/>
+      </w:pPr>
+      <w:rPr>
+        <w:rFonts w:ascii="Symbol" w:hAnsi="Symbol" w:hint="default"/>
+        <w:sz w:val="20"/>
+      </w:rPr>
+    </w:lvl>
+    <w:lvl w:ilvl="1">
+      <w:start w:val="1"/>
+      <w:numFmt w:val="bullet"/>
+      <w:lvlText w:val="o"/>
+      <w:lvlJc w:val="left"/>
+      <w:pPr>
+        <w:tabs>
+          <w:tab w:val="num" w:pos="1440"/>
+        </w:tabs>
+        <w:ind w:left="1440" w:hanging="360"/>
+      </w:pPr>
+      <w:rPr>
+        <w:rFonts w:ascii="Courier New" w:hAnsi="Courier New" w:hint="default"/>
+        <w:sz w:val="20"/>
+      </w:rPr>
+    </w:lvl>
+    <w:lvl w:ilvl="2" w:tentative="1">
+      <w:start w:val="1"/>
+      <w:numFmt w:val="bullet"/>
+      <w:lvlText w:val=""/>
+      <w:lvlJc w:val="left"/>
+      <w:pPr>
+        <w:tabs>
+          <w:tab w:val="num" w:pos="2160"/>
+        </w:tabs>
+        <w:ind w:left="2160" w:hanging="360"/>
+      </w:pPr>
+      <w:rPr>
+        <w:rFonts w:ascii="Wingdings" w:hAnsi="Wingdings" w:hint="default"/>
+        <w:sz w:val="20"/>
+      </w:rPr>
+    </w:lvl>
+    <w:lvl w:ilvl="3" w:tentative="1">
+      <w:start w:val="1"/>
+      <w:numFmt w:val="bullet"/>
+      <w:lvlText w:val=""/>
+      <w:lvlJc w:val="left"/>
+      <w:pPr>
+        <w:tabs>
+          <w:tab w:val="num" w:pos="2880"/>
+        </w:tabs>
+        <w:ind w:left="2880" w:hanging="360"/>
+      </w:pPr>
+      <w:rPr>
+        <w:rFonts w:ascii="Wingdings" w:hAnsi="Wingdings" w:hint="default"/>
+        <w:sz w:val="20"/>
+      </w:rPr>
+    </w:lvl>
+    <w:lvl w:ilvl="4" w:tentative="1">
+      <w:start w:val="1"/>
+      <w:numFmt w:val="bullet"/>
+      <w:lvlText w:val=""/>
+      <w:lvlJc w:val="left"/>
+      <w:pPr>
+        <w:tabs>
+          <w:tab w:val="num" w:pos="3600"/>
+        </w:tabs>
+        <w:ind w:left="3600" w:hanging="360"/>
+      </w:pPr>
+      <w:rPr>
+        <w:rFonts w:ascii="Wingdings" w:hAnsi="Wingdings" w:hint="default"/>
+        <w:sz w:val="20"/>
+      </w:rPr>
+    </w:lvl>
+    <w:lvl w:ilvl="5" w:tentative="1">
+      <w:start w:val="1"/>
+      <w:numFmt w:val="bullet"/>
+      <w:lvlText w:val=""/>
+      <w:lvlJc w:val="left"/>
+      <w:pPr>
+        <w:tabs>
+          <w:tab w:val="num" w:pos="4320"/>
+        </w:tabs>
+        <w:ind w:left="4320" w:hanging="360"/>
+      </w:pPr>
+      <w:rPr>
+        <w:rFonts w:ascii="Wingdings" w:hAnsi="Wingdings" w:hint="default"/>
+        <w:sz w:val="20"/>
+      </w:rPr>
+    </w:lvl>
+    <w:lvl w:ilvl="6" w:tentative="1">
+      <w:start w:val="1"/>
+      <w:numFmt w:val="bullet"/>
+      <w:lvlText w:val=""/>
+      <w:lvlJc w:val="left"/>
+      <w:pPr>
+        <w:tabs>
+          <w:tab w:val="num" w:pos="5040"/>
+        </w:tabs>
+        <w:ind w:left="5040" w:hanging="360"/>
+      </w:pPr>
+      <w:rPr>
+        <w:rFonts w:ascii="Wingdings" w:hAnsi="Wingdings" w:hint="default"/>
+        <w:sz w:val="20"/>
+      </w:rPr>
+    </w:lvl>
+    <w:lvl w:ilvl="7" w:tentative="1">
+      <w:start w:val="1"/>
+      <w:numFmt w:val="bullet"/>
+      <w:lvlText w:val=""/>
+      <w:lvlJc w:val="left"/>
+      <w:pPr>
+        <w:tabs>
+          <w:tab w:val="num" w:pos="5760"/>
+        </w:tabs>
+        <w:ind w:left="5760" w:hanging="360"/>
+      </w:pPr>
+      <w:rPr>
+        <w:rFonts w:ascii="Wingdings" w:hAnsi="Wingdings" w:hint="default"/>
+        <w:sz w:val="20"/>
+      </w:rPr>
+    </w:lvl>
+    <w:lvl w:ilvl="8" w:tentative="1">
+      <w:start w:val="1"/>
+      <w:numFmt w:val="bullet"/>
+      <w:lvlText w:val=""/>
+      <w:lvlJc w:val="left"/>
+      <w:pPr>
+        <w:tabs>
+          <w:tab w:val="num" w:pos="6480"/>
+        </w:tabs>
+        <w:ind w:left="6480" w:hanging="360"/>
+      </w:pPr>
+      <w:rPr>
+        <w:rFonts w:ascii="Wingdings" w:hAnsi="Wingdings" w:hint="default"/>
+        <w:sz w:val="20"/>
+      </w:rPr>
+    </w:lvl>
+  </w:abstractNum>
+  <w:abstractNum w:abstractNumId="50" w15:restartNumberingAfterBreak="0">
     <w:nsid w:val="66366DFD"/>
     <w:multiLevelType w:val="multilevel"/>
     <w:tmpl w:val="BC940D88"/>
@@ -9250,7 +10312,7 @@
       </w:rPr>
     </w:lvl>
   </w:abstractNum>
-  <w:abstractNum w:abstractNumId="45" w15:restartNumberingAfterBreak="0">
+  <w:abstractNum w:abstractNumId="51" w15:restartNumberingAfterBreak="0">
     <w:nsid w:val="69677046"/>
     <w:multiLevelType w:val="multilevel"/>
     <w:tmpl w:val="E60A9EC4"/>
@@ -9399,7 +10461,7 @@
       </w:rPr>
     </w:lvl>
   </w:abstractNum>
-  <w:abstractNum w:abstractNumId="46" w15:restartNumberingAfterBreak="0">
+  <w:abstractNum w:abstractNumId="52" w15:restartNumberingAfterBreak="0">
     <w:nsid w:val="69A35096"/>
     <w:multiLevelType w:val="multilevel"/>
     <w:tmpl w:val="AB5684E6"/>
@@ -9548,7 +10610,7 @@
       </w:rPr>
     </w:lvl>
   </w:abstractNum>
-  <w:abstractNum w:abstractNumId="47" w15:restartNumberingAfterBreak="0">
+  <w:abstractNum w:abstractNumId="53" w15:restartNumberingAfterBreak="0">
     <w:nsid w:val="6E14358C"/>
     <w:multiLevelType w:val="multilevel"/>
     <w:tmpl w:val="F9CCB572"/>
@@ -9697,7 +10759,7 @@
       </w:rPr>
     </w:lvl>
   </w:abstractNum>
-  <w:abstractNum w:abstractNumId="48" w15:restartNumberingAfterBreak="0">
+  <w:abstractNum w:abstractNumId="54" w15:restartNumberingAfterBreak="0">
     <w:nsid w:val="70762879"/>
     <w:multiLevelType w:val="multilevel"/>
     <w:tmpl w:val="A3269C60"/>
@@ -9810,7 +10872,7 @@
       </w:pPr>
     </w:lvl>
   </w:abstractNum>
-  <w:abstractNum w:abstractNumId="49" w15:restartNumberingAfterBreak="0">
+  <w:abstractNum w:abstractNumId="55" w15:restartNumberingAfterBreak="0">
     <w:nsid w:val="72307DE2"/>
     <w:multiLevelType w:val="multilevel"/>
     <w:tmpl w:val="5A7E1426"/>
@@ -9959,7 +11021,7 @@
       </w:rPr>
     </w:lvl>
   </w:abstractNum>
-  <w:abstractNum w:abstractNumId="50" w15:restartNumberingAfterBreak="0">
+  <w:abstractNum w:abstractNumId="56" w15:restartNumberingAfterBreak="0">
     <w:nsid w:val="738F00A8"/>
     <w:multiLevelType w:val="multilevel"/>
     <w:tmpl w:val="90F0BE58"/>
@@ -10108,7 +11170,7 @@
       </w:rPr>
     </w:lvl>
   </w:abstractNum>
-  <w:abstractNum w:abstractNumId="51" w15:restartNumberingAfterBreak="0">
+  <w:abstractNum w:abstractNumId="57" w15:restartNumberingAfterBreak="0">
     <w:nsid w:val="76C12A28"/>
     <w:multiLevelType w:val="multilevel"/>
     <w:tmpl w:val="E738EF1E"/>
@@ -10253,7 +11315,156 @@
       </w:rPr>
     </w:lvl>
   </w:abstractNum>
-  <w:abstractNum w:abstractNumId="52" w15:restartNumberingAfterBreak="0">
+  <w:abstractNum w:abstractNumId="58" w15:restartNumberingAfterBreak="0">
+    <w:nsid w:val="78162CAB"/>
+    <w:multiLevelType w:val="multilevel"/>
+    <w:tmpl w:val="C7FE156A"/>
+    <w:lvl w:ilvl="0">
+      <w:start w:val="1"/>
+      <w:numFmt w:val="bullet"/>
+      <w:lvlText w:val=""/>
+      <w:lvlJc w:val="left"/>
+      <w:pPr>
+        <w:tabs>
+          <w:tab w:val="num" w:pos="720"/>
+        </w:tabs>
+        <w:ind w:left="720" w:hanging="360"/>
+      </w:pPr>
+      <w:rPr>
+        <w:rFonts w:ascii="Symbol" w:hAnsi="Symbol" w:hint="default"/>
+        <w:sz w:val="20"/>
+      </w:rPr>
+    </w:lvl>
+    <w:lvl w:ilvl="1">
+      <w:start w:val="1"/>
+      <w:numFmt w:val="bullet"/>
+      <w:lvlText w:val="o"/>
+      <w:lvlJc w:val="left"/>
+      <w:pPr>
+        <w:tabs>
+          <w:tab w:val="num" w:pos="1440"/>
+        </w:tabs>
+        <w:ind w:left="1440" w:hanging="360"/>
+      </w:pPr>
+      <w:rPr>
+        <w:rFonts w:ascii="Courier New" w:hAnsi="Courier New" w:hint="default"/>
+        <w:sz w:val="20"/>
+      </w:rPr>
+    </w:lvl>
+    <w:lvl w:ilvl="2" w:tentative="1">
+      <w:start w:val="1"/>
+      <w:numFmt w:val="bullet"/>
+      <w:lvlText w:val=""/>
+      <w:lvlJc w:val="left"/>
+      <w:pPr>
+        <w:tabs>
+          <w:tab w:val="num" w:pos="2160"/>
+        </w:tabs>
+        <w:ind w:left="2160" w:hanging="360"/>
+      </w:pPr>
+      <w:rPr>
+        <w:rFonts w:ascii="Wingdings" w:hAnsi="Wingdings" w:hint="default"/>
+        <w:sz w:val="20"/>
+      </w:rPr>
+    </w:lvl>
+    <w:lvl w:ilvl="3" w:tentative="1">
+      <w:start w:val="1"/>
+      <w:numFmt w:val="bullet"/>
+      <w:lvlText w:val=""/>
+      <w:lvlJc w:val="left"/>
+      <w:pPr>
+        <w:tabs>
+          <w:tab w:val="num" w:pos="2880"/>
+        </w:tabs>
+        <w:ind w:left="2880" w:hanging="360"/>
+      </w:pPr>
+      <w:rPr>
+        <w:rFonts w:ascii="Wingdings" w:hAnsi="Wingdings" w:hint="default"/>
+        <w:sz w:val="20"/>
+      </w:rPr>
+    </w:lvl>
+    <w:lvl w:ilvl="4" w:tentative="1">
+      <w:start w:val="1"/>
+      <w:numFmt w:val="bullet"/>
+      <w:lvlText w:val=""/>
+      <w:lvlJc w:val="left"/>
+      <w:pPr>
+        <w:tabs>
+          <w:tab w:val="num" w:pos="3600"/>
+        </w:tabs>
+        <w:ind w:left="3600" w:hanging="360"/>
+      </w:pPr>
+      <w:rPr>
+        <w:rFonts w:ascii="Wingdings" w:hAnsi="Wingdings" w:hint="default"/>
+        <w:sz w:val="20"/>
+      </w:rPr>
+    </w:lvl>
+    <w:lvl w:ilvl="5" w:tentative="1">
+      <w:start w:val="1"/>
+      <w:numFmt w:val="bullet"/>
+      <w:lvlText w:val=""/>
+      <w:lvlJc w:val="left"/>
+      <w:pPr>
+        <w:tabs>
+          <w:tab w:val="num" w:pos="4320"/>
+        </w:tabs>
+        <w:ind w:left="4320" w:hanging="360"/>
+      </w:pPr>
+      <w:rPr>
+        <w:rFonts w:ascii="Wingdings" w:hAnsi="Wingdings" w:hint="default"/>
+        <w:sz w:val="20"/>
+      </w:rPr>
+    </w:lvl>
+    <w:lvl w:ilvl="6" w:tentative="1">
+      <w:start w:val="1"/>
+      <w:numFmt w:val="bullet"/>
+      <w:lvlText w:val=""/>
+      <w:lvlJc w:val="left"/>
+      <w:pPr>
+        <w:tabs>
+          <w:tab w:val="num" w:pos="5040"/>
+        </w:tabs>
+        <w:ind w:left="5040" w:hanging="360"/>
+      </w:pPr>
+      <w:rPr>
+        <w:rFonts w:ascii="Wingdings" w:hAnsi="Wingdings" w:hint="default"/>
+        <w:sz w:val="20"/>
+      </w:rPr>
+    </w:lvl>
+    <w:lvl w:ilvl="7" w:tentative="1">
+      <w:start w:val="1"/>
+      <w:numFmt w:val="bullet"/>
+      <w:lvlText w:val=""/>
+      <w:lvlJc w:val="left"/>
+      <w:pPr>
+        <w:tabs>
+          <w:tab w:val="num" w:pos="5760"/>
+        </w:tabs>
+        <w:ind w:left="5760" w:hanging="360"/>
+      </w:pPr>
+      <w:rPr>
+        <w:rFonts w:ascii="Wingdings" w:hAnsi="Wingdings" w:hint="default"/>
+        <w:sz w:val="20"/>
+      </w:rPr>
+    </w:lvl>
+    <w:lvl w:ilvl="8" w:tentative="1">
+      <w:start w:val="1"/>
+      <w:numFmt w:val="bullet"/>
+      <w:lvlText w:val=""/>
+      <w:lvlJc w:val="left"/>
+      <w:pPr>
+        <w:tabs>
+          <w:tab w:val="num" w:pos="6480"/>
+        </w:tabs>
+        <w:ind w:left="6480" w:hanging="360"/>
+      </w:pPr>
+      <w:rPr>
+        <w:rFonts w:ascii="Wingdings" w:hAnsi="Wingdings" w:hint="default"/>
+        <w:sz w:val="20"/>
+      </w:rPr>
+    </w:lvl>
+  </w:abstractNum>
+  <w:abstractNum w:abstractNumId="59" w15:restartNumberingAfterBreak="0">
     <w:nsid w:val="78AA66AD"/>
     <w:multiLevelType w:val="multilevel"/>
     <w:tmpl w:val="83143FD4"/>
@@ -10402,7 +11613,7 @@
       </w:rPr>
     </w:lvl>
   </w:abstractNum>
-  <w:abstractNum w:abstractNumId="53" w15:restartNumberingAfterBreak="0">
+  <w:abstractNum w:abstractNumId="60" w15:restartNumberingAfterBreak="0">
     <w:nsid w:val="7B9D1AF5"/>
     <w:multiLevelType w:val="multilevel"/>
     <w:tmpl w:val="CD4C99AC"/>
@@ -10551,7 +11762,7 @@
       </w:rPr>
     </w:lvl>
   </w:abstractNum>
-  <w:abstractNum w:abstractNumId="54" w15:restartNumberingAfterBreak="0">
+  <w:abstractNum w:abstractNumId="61" w15:restartNumberingAfterBreak="0">
     <w:nsid w:val="7D753358"/>
     <w:multiLevelType w:val="multilevel"/>
     <w:tmpl w:val="E1A2A10E"/>
@@ -10700,170 +11911,343 @@
       </w:rPr>
     </w:lvl>
   </w:abstractNum>
+  <w:abstractNum w:abstractNumId="62" w15:restartNumberingAfterBreak="0">
+    <w:nsid w:val="7EB7168D"/>
+    <w:multiLevelType w:val="multilevel"/>
+    <w:tmpl w:val="A376612A"/>
+    <w:lvl w:ilvl="0">
+      <w:start w:val="1"/>
+      <w:numFmt w:val="bullet"/>
+      <w:lvlText w:val=""/>
+      <w:lvlJc w:val="left"/>
+      <w:pPr>
+        <w:tabs>
+          <w:tab w:val="num" w:pos="720"/>
+        </w:tabs>
+        <w:ind w:left="720" w:hanging="360"/>
+      </w:pPr>
+      <w:rPr>
+        <w:rFonts w:ascii="Symbol" w:hAnsi="Symbol" w:hint="default"/>
+        <w:sz w:val="20"/>
+      </w:rPr>
+    </w:lvl>
+    <w:lvl w:ilvl="1" w:tentative="1">
+      <w:start w:val="1"/>
+      <w:numFmt w:val="bullet"/>
+      <w:lvlText w:val="o"/>
+      <w:lvlJc w:val="left"/>
+      <w:pPr>
+        <w:tabs>
+          <w:tab w:val="num" w:pos="1440"/>
+        </w:tabs>
+        <w:ind w:left="1440" w:hanging="360"/>
+      </w:pPr>
+      <w:rPr>
+        <w:rFonts w:ascii="Courier New" w:hAnsi="Courier New" w:hint="default"/>
+        <w:sz w:val="20"/>
+      </w:rPr>
+    </w:lvl>
+    <w:lvl w:ilvl="2" w:tentative="1">
+      <w:start w:val="1"/>
+      <w:numFmt w:val="bullet"/>
+      <w:lvlText w:val=""/>
+      <w:lvlJc w:val="left"/>
+      <w:pPr>
+        <w:tabs>
+          <w:tab w:val="num" w:pos="2160"/>
+        </w:tabs>
+        <w:ind w:left="2160" w:hanging="360"/>
+      </w:pPr>
+      <w:rPr>
+        <w:rFonts w:ascii="Wingdings" w:hAnsi="Wingdings" w:hint="default"/>
+        <w:sz w:val="20"/>
+      </w:rPr>
+    </w:lvl>
+    <w:lvl w:ilvl="3" w:tentative="1">
+      <w:start w:val="1"/>
+      <w:numFmt w:val="bullet"/>
+      <w:lvlText w:val=""/>
+      <w:lvlJc w:val="left"/>
+      <w:pPr>
+        <w:tabs>
+          <w:tab w:val="num" w:pos="2880"/>
+        </w:tabs>
+        <w:ind w:left="2880" w:hanging="360"/>
+      </w:pPr>
+      <w:rPr>
+        <w:rFonts w:ascii="Wingdings" w:hAnsi="Wingdings" w:hint="default"/>
+        <w:sz w:val="20"/>
+      </w:rPr>
+    </w:lvl>
+    <w:lvl w:ilvl="4" w:tentative="1">
+      <w:start w:val="1"/>
+      <w:numFmt w:val="bullet"/>
+      <w:lvlText w:val=""/>
+      <w:lvlJc w:val="left"/>
+      <w:pPr>
+        <w:tabs>
+          <w:tab w:val="num" w:pos="3600"/>
+        </w:tabs>
+        <w:ind w:left="3600" w:hanging="360"/>
+      </w:pPr>
+      <w:rPr>
+        <w:rFonts w:ascii="Wingdings" w:hAnsi="Wingdings" w:hint="default"/>
+        <w:sz w:val="20"/>
+      </w:rPr>
+    </w:lvl>
+    <w:lvl w:ilvl="5" w:tentative="1">
+      <w:start w:val="1"/>
+      <w:numFmt w:val="bullet"/>
+      <w:lvlText w:val=""/>
+      <w:lvlJc w:val="left"/>
+      <w:pPr>
+        <w:tabs>
+          <w:tab w:val="num" w:pos="4320"/>
+        </w:tabs>
+        <w:ind w:left="4320" w:hanging="360"/>
+      </w:pPr>
+      <w:rPr>
+        <w:rFonts w:ascii="Wingdings" w:hAnsi="Wingdings" w:hint="default"/>
+        <w:sz w:val="20"/>
+      </w:rPr>
+    </w:lvl>
+    <w:lvl w:ilvl="6" w:tentative="1">
+      <w:start w:val="1"/>
+      <w:numFmt w:val="bullet"/>
+      <w:lvlText w:val=""/>
+      <w:lvlJc w:val="left"/>
+      <w:pPr>
+        <w:tabs>
+          <w:tab w:val="num" w:pos="5040"/>
+        </w:tabs>
+        <w:ind w:left="5040" w:hanging="360"/>
+      </w:pPr>
+      <w:rPr>
+        <w:rFonts w:ascii="Wingdings" w:hAnsi="Wingdings" w:hint="default"/>
+        <w:sz w:val="20"/>
+      </w:rPr>
+    </w:lvl>
+    <w:lvl w:ilvl="7" w:tentative="1">
+      <w:start w:val="1"/>
+      <w:numFmt w:val="bullet"/>
+      <w:lvlText w:val=""/>
+      <w:lvlJc w:val="left"/>
+      <w:pPr>
+        <w:tabs>
+          <w:tab w:val="num" w:pos="5760"/>
+        </w:tabs>
+        <w:ind w:left="5760" w:hanging="360"/>
+      </w:pPr>
+      <w:rPr>
+        <w:rFonts w:ascii="Wingdings" w:hAnsi="Wingdings" w:hint="default"/>
+        <w:sz w:val="20"/>
+      </w:rPr>
+    </w:lvl>
+    <w:lvl w:ilvl="8" w:tentative="1">
+      <w:start w:val="1"/>
+      <w:numFmt w:val="bullet"/>
+      <w:lvlText w:val=""/>
+      <w:lvlJc w:val="left"/>
+      <w:pPr>
+        <w:tabs>
+          <w:tab w:val="num" w:pos="6480"/>
+        </w:tabs>
+        <w:ind w:left="6480" w:hanging="360"/>
+      </w:pPr>
+      <w:rPr>
+        <w:rFonts w:ascii="Wingdings" w:hAnsi="Wingdings" w:hint="default"/>
+        <w:sz w:val="20"/>
+      </w:rPr>
+    </w:lvl>
+  </w:abstractNum>
   <w:num w:numId="1" w16cid:durableId="2123499918">
+    <w:abstractNumId w:val="27"/>
+  </w:num>
+  <w:num w:numId="2" w16cid:durableId="54545400">
+    <w:abstractNumId w:val="18"/>
+  </w:num>
+  <w:num w:numId="3" w16cid:durableId="94716372">
+    <w:abstractNumId w:val="14"/>
+  </w:num>
+  <w:num w:numId="4" w16cid:durableId="1999648806">
+    <w:abstractNumId w:val="17"/>
+  </w:num>
+  <w:num w:numId="5" w16cid:durableId="1170801067">
+    <w:abstractNumId w:val="26"/>
+  </w:num>
+  <w:num w:numId="6" w16cid:durableId="823352073">
+    <w:abstractNumId w:val="16"/>
+  </w:num>
+  <w:num w:numId="7" w16cid:durableId="112284375">
+    <w:abstractNumId w:val="12"/>
+  </w:num>
+  <w:num w:numId="8" w16cid:durableId="7756177">
+    <w:abstractNumId w:val="36"/>
+  </w:num>
+  <w:num w:numId="9" w16cid:durableId="797381797">
+    <w:abstractNumId w:val="45"/>
+  </w:num>
+  <w:num w:numId="10" w16cid:durableId="946545795">
     <w:abstractNumId w:val="23"/>
   </w:num>
-  <w:num w:numId="2" w16cid:durableId="54545400">
-    <w:abstractNumId w:val="14"/>
-  </w:num>
-  <w:num w:numId="3" w16cid:durableId="94716372">
-    <w:abstractNumId w:val="11"/>
-  </w:num>
-  <w:num w:numId="4" w16cid:durableId="1999648806">
-    <w:abstractNumId w:val="13"/>
-  </w:num>
-  <w:num w:numId="5" w16cid:durableId="1170801067">
-    <w:abstractNumId w:val="22"/>
-  </w:num>
-  <w:num w:numId="6" w16cid:durableId="823352073">
-    <w:abstractNumId w:val="12"/>
-  </w:num>
-  <w:num w:numId="7" w16cid:durableId="112284375">
-    <w:abstractNumId w:val="9"/>
-  </w:num>
-  <w:num w:numId="8" w16cid:durableId="7756177">
-    <w:abstractNumId w:val="32"/>
-  </w:num>
-  <w:num w:numId="9" w16cid:durableId="797381797">
-    <w:abstractNumId w:val="40"/>
-  </w:num>
-  <w:num w:numId="10" w16cid:durableId="946545795">
-    <w:abstractNumId w:val="19"/>
-  </w:num>
   <w:num w:numId="11" w16cid:durableId="15230442">
-    <w:abstractNumId w:val="46"/>
+    <w:abstractNumId w:val="52"/>
   </w:num>
   <w:num w:numId="12" w16cid:durableId="643049309">
     <w:abstractNumId w:val="2"/>
   </w:num>
   <w:num w:numId="13" w16cid:durableId="1878423789">
-    <w:abstractNumId w:val="38"/>
+    <w:abstractNumId w:val="43"/>
   </w:num>
   <w:num w:numId="14" w16cid:durableId="791946895">
-    <w:abstractNumId w:val="49"/>
+    <w:abstractNumId w:val="55"/>
   </w:num>
   <w:num w:numId="15" w16cid:durableId="1429306985">
-    <w:abstractNumId w:val="31"/>
+    <w:abstractNumId w:val="35"/>
   </w:num>
   <w:num w:numId="16" w16cid:durableId="1787693991">
+    <w:abstractNumId w:val="41"/>
+  </w:num>
+  <w:num w:numId="17" w16cid:durableId="1111625063">
+    <w:abstractNumId w:val="6"/>
+  </w:num>
+  <w:num w:numId="18" w16cid:durableId="939410341">
+    <w:abstractNumId w:val="39"/>
+  </w:num>
+  <w:num w:numId="19" w16cid:durableId="1017342667">
+    <w:abstractNumId w:val="48"/>
+  </w:num>
+  <w:num w:numId="20" w16cid:durableId="787814604">
+    <w:abstractNumId w:val="22"/>
+  </w:num>
+  <w:num w:numId="21" w16cid:durableId="654338653">
+    <w:abstractNumId w:val="53"/>
+  </w:num>
+  <w:num w:numId="22" w16cid:durableId="478500824">
     <w:abstractNumId w:val="37"/>
   </w:num>
-  <w:num w:numId="17" w16cid:durableId="1111625063">
-    <w:abstractNumId w:val="5"/>
-  </w:num>
-  <w:num w:numId="18" w16cid:durableId="939410341">
-    <w:abstractNumId w:val="35"/>
-  </w:num>
-  <w:num w:numId="19" w16cid:durableId="1017342667">
-    <w:abstractNumId w:val="43"/>
-  </w:num>
-  <w:num w:numId="20" w16cid:durableId="787814604">
-    <w:abstractNumId w:val="18"/>
-  </w:num>
-  <w:num w:numId="21" w16cid:durableId="654338653">
-    <w:abstractNumId w:val="47"/>
-  </w:num>
-  <w:num w:numId="22" w16cid:durableId="478500824">
-    <w:abstractNumId w:val="33"/>
-  </w:num>
   <w:num w:numId="23" w16cid:durableId="789322387">
-    <w:abstractNumId w:val="16"/>
+    <w:abstractNumId w:val="20"/>
   </w:num>
   <w:num w:numId="24" w16cid:durableId="535893008">
-    <w:abstractNumId w:val="7"/>
+    <w:abstractNumId w:val="9"/>
   </w:num>
   <w:num w:numId="25" w16cid:durableId="563687877">
-    <w:abstractNumId w:val="39"/>
+    <w:abstractNumId w:val="44"/>
   </w:num>
   <w:num w:numId="26" w16cid:durableId="74908660">
     <w:abstractNumId w:val="3"/>
   </w:num>
   <w:num w:numId="27" w16cid:durableId="328295272">
-    <w:abstractNumId w:val="26"/>
+    <w:abstractNumId w:val="30"/>
   </w:num>
   <w:num w:numId="28" w16cid:durableId="1222254257">
-    <w:abstractNumId w:val="41"/>
+    <w:abstractNumId w:val="46"/>
   </w:num>
   <w:num w:numId="29" w16cid:durableId="1066958302">
-    <w:abstractNumId w:val="6"/>
+    <w:abstractNumId w:val="8"/>
   </w:num>
   <w:num w:numId="30" w16cid:durableId="2705640">
-    <w:abstractNumId w:val="52"/>
+    <w:abstractNumId w:val="59"/>
   </w:num>
   <w:num w:numId="31" w16cid:durableId="308756269">
     <w:abstractNumId w:val="0"/>
   </w:num>
   <w:num w:numId="32" w16cid:durableId="1069885313">
-    <w:abstractNumId w:val="48"/>
+    <w:abstractNumId w:val="54"/>
   </w:num>
   <w:num w:numId="33" w16cid:durableId="410200889">
-    <w:abstractNumId w:val="17"/>
+    <w:abstractNumId w:val="21"/>
   </w:num>
   <w:num w:numId="34" w16cid:durableId="1987397321">
     <w:abstractNumId w:val="4"/>
   </w:num>
   <w:num w:numId="35" w16cid:durableId="286399995">
-    <w:abstractNumId w:val="20"/>
+    <w:abstractNumId w:val="24"/>
   </w:num>
   <w:num w:numId="36" w16cid:durableId="1280186521">
-    <w:abstractNumId w:val="44"/>
+    <w:abstractNumId w:val="50"/>
   </w:num>
   <w:num w:numId="37" w16cid:durableId="508326391">
-    <w:abstractNumId w:val="45"/>
+    <w:abstractNumId w:val="51"/>
   </w:num>
   <w:num w:numId="38" w16cid:durableId="1566717478">
-    <w:abstractNumId w:val="50"/>
+    <w:abstractNumId w:val="56"/>
   </w:num>
   <w:num w:numId="39" w16cid:durableId="399641768">
-    <w:abstractNumId w:val="54"/>
+    <w:abstractNumId w:val="61"/>
   </w:num>
   <w:num w:numId="40" w16cid:durableId="640380764">
-    <w:abstractNumId w:val="25"/>
+    <w:abstractNumId w:val="29"/>
   </w:num>
   <w:num w:numId="41" w16cid:durableId="1647467152">
-    <w:abstractNumId w:val="53"/>
+    <w:abstractNumId w:val="60"/>
   </w:num>
   <w:num w:numId="42" w16cid:durableId="443429365">
     <w:abstractNumId w:val="1"/>
   </w:num>
   <w:num w:numId="43" w16cid:durableId="885525793">
-    <w:abstractNumId w:val="21"/>
+    <w:abstractNumId w:val="25"/>
   </w:num>
   <w:num w:numId="44" w16cid:durableId="1873490691">
-    <w:abstractNumId w:val="51"/>
+    <w:abstractNumId w:val="57"/>
   </w:num>
   <w:num w:numId="45" w16cid:durableId="1450514678">
+    <w:abstractNumId w:val="38"/>
+  </w:num>
+  <w:num w:numId="46" w16cid:durableId="956982036">
+    <w:abstractNumId w:val="31"/>
+  </w:num>
+  <w:num w:numId="47" w16cid:durableId="1664039887">
+    <w:abstractNumId w:val="40"/>
+  </w:num>
+  <w:num w:numId="48" w16cid:durableId="810361841">
+    <w:abstractNumId w:val="19"/>
+  </w:num>
+  <w:num w:numId="49" w16cid:durableId="793864180">
+    <w:abstractNumId w:val="33"/>
+  </w:num>
+  <w:num w:numId="50" w16cid:durableId="62143239">
+    <w:abstractNumId w:val="28"/>
+  </w:num>
+  <w:num w:numId="51" w16cid:durableId="1920166544">
+    <w:abstractNumId w:val="13"/>
+  </w:num>
+  <w:num w:numId="52" w16cid:durableId="1427917876">
+    <w:abstractNumId w:val="47"/>
+  </w:num>
+  <w:num w:numId="53" w16cid:durableId="979925361">
+    <w:abstractNumId w:val="10"/>
+  </w:num>
+  <w:num w:numId="54" w16cid:durableId="403257299">
+    <w:abstractNumId w:val="32"/>
+  </w:num>
+  <w:num w:numId="55" w16cid:durableId="239490611">
     <w:abstractNumId w:val="34"/>
   </w:num>
-  <w:num w:numId="46" w16cid:durableId="956982036">
-    <w:abstractNumId w:val="27"/>
+  <w:num w:numId="56" w16cid:durableId="1268973906">
+    <w:abstractNumId w:val="5"/>
   </w:num>
-  <w:num w:numId="47" w16cid:durableId="1664039887">
-    <w:abstractNumId w:val="36"/>
+  <w:num w:numId="57" w16cid:durableId="1429698951">
+    <w:abstractNumId w:val="7"/>
   </w:num>
-  <w:num w:numId="48" w16cid:durableId="810361841">
-    <w:abstractNumId w:val="15"/>
+  <w:num w:numId="58" w16cid:durableId="1112632153">
+    <w:abstractNumId w:val="11"/>
   </w:num>
-  <w:num w:numId="49" w16cid:durableId="793864180">
-    <w:abstractNumId w:val="29"/>
+  <w:num w:numId="59" w16cid:durableId="1618949142">
+    <w:abstractNumId w:val="58"/>
   </w:num>
-  <w:num w:numId="50" w16cid:durableId="62143239">
-    <w:abstractNumId w:val="24"/>
+  <w:num w:numId="60" w16cid:durableId="63534470">
+    <w:abstractNumId w:val="62"/>
   </w:num>
-  <w:num w:numId="51" w16cid:durableId="1920166544">
-    <w:abstractNumId w:val="10"/>
-  </w:num>
-  <w:num w:numId="52" w16cid:durableId="1427917876">
+  <w:num w:numId="61" w16cid:durableId="1191995844">
     <w:abstractNumId w:val="42"/>
   </w:num>
-  <w:num w:numId="53" w16cid:durableId="979925361">
-    <w:abstractNumId w:val="8"/>
+  <w:num w:numId="62" w16cid:durableId="2007902701">
+    <w:abstractNumId w:val="49"/>
   </w:num>
-  <w:num w:numId="54" w16cid:durableId="403257299">
-    <w:abstractNumId w:val="28"/>
-  </w:num>
-  <w:num w:numId="55" w16cid:durableId="239490611">
-    <w:abstractNumId w:val="30"/>
+  <w:num w:numId="63" w16cid:durableId="570701637">
+    <w:abstractNumId w:val="15"/>
   </w:num>
 </w:numbering>
 </file>
@@ -12398,6 +13782,26 @@
     <w:basedOn w:val="DefaultParagraphFont"/>
     <w:rsid w:val="00725DC6"/>
   </w:style>
+  <w:style w:type="character" w:customStyle="1" w:styleId="ng-tns-c3110852119-758">
+    <w:name w:val="ng-tns-c3110852119-758"/>
+    <w:basedOn w:val="DefaultParagraphFont"/>
+    <w:rsid w:val="006F70B1"/>
+  </w:style>
+  <w:style w:type="character" w:customStyle="1" w:styleId="ng-tns-c3110852119-759">
+    <w:name w:val="ng-tns-c3110852119-759"/>
+    <w:basedOn w:val="DefaultParagraphFont"/>
+    <w:rsid w:val="006F70B1"/>
+  </w:style>
+  <w:style w:type="character" w:customStyle="1" w:styleId="ng-tns-c3110852119-760">
+    <w:name w:val="ng-tns-c3110852119-760"/>
+    <w:basedOn w:val="DefaultParagraphFont"/>
+    <w:rsid w:val="006F70B1"/>
+  </w:style>
+  <w:style w:type="character" w:customStyle="1" w:styleId="ng-tns-c3110852119-761">
+    <w:name w:val="ng-tns-c3110852119-761"/>
+    <w:basedOn w:val="DefaultParagraphFont"/>
+    <w:rsid w:val="006F70B1"/>
+  </w:style>
 </w:styles>
 </file>
 

</xml_diff>

<commit_message>
feat: Implementa envio de e-mails transacionais
</commit_message>
<xml_diff>
--- a/outros_documentos/Manual de Implantação e Arquitetura da Plataforma IAprovas.docx
+++ b/outros_documentos/Manual de Implantação e Arquitetura da Plataforma IAprovas.docx
@@ -60,7 +60,7 @@
           <w:kern w:val="0"/>
           <w14:ligatures w14:val="none"/>
         </w:rPr>
-        <w:t>Versão 1.4 - 21 de Junho de 2025</w:t>
+        <w:t>Versão 1.5 - 23 de Junho de 2025</w:t>
       </w:r>
     </w:p>
     <w:p>
@@ -154,7 +154,7 @@
       <w:pPr>
         <w:numPr>
           <w:ilvl w:val="0"/>
-          <w:numId w:val="56"/>
+          <w:numId w:val="64"/>
         </w:numPr>
         <w:spacing w:before="100" w:beforeAutospacing="1" w:after="100" w:afterAutospacing="1" w:line="240" w:lineRule="auto"/>
         <w:rPr>
@@ -236,7 +236,7 @@
       <w:pPr>
         <w:numPr>
           <w:ilvl w:val="0"/>
-          <w:numId w:val="56"/>
+          <w:numId w:val="64"/>
         </w:numPr>
         <w:spacing w:before="100" w:beforeAutospacing="1" w:after="100" w:afterAutospacing="1" w:line="240" w:lineRule="auto"/>
         <w:rPr>
@@ -318,7 +318,7 @@
       <w:pPr>
         <w:numPr>
           <w:ilvl w:val="0"/>
-          <w:numId w:val="56"/>
+          <w:numId w:val="64"/>
         </w:numPr>
         <w:spacing w:before="100" w:beforeAutospacing="1" w:after="100" w:afterAutospacing="1" w:line="240" w:lineRule="auto"/>
         <w:rPr>
@@ -400,7 +400,7 @@
       <w:pPr>
         <w:numPr>
           <w:ilvl w:val="0"/>
-          <w:numId w:val="56"/>
+          <w:numId w:val="64"/>
         </w:numPr>
         <w:spacing w:before="100" w:beforeAutospacing="1" w:after="100" w:afterAutospacing="1" w:line="240" w:lineRule="auto"/>
         <w:rPr>
@@ -468,7 +468,7 @@
       <w:pPr>
         <w:numPr>
           <w:ilvl w:val="0"/>
-          <w:numId w:val="57"/>
+          <w:numId w:val="65"/>
         </w:numPr>
         <w:spacing w:before="100" w:beforeAutospacing="1" w:after="100" w:afterAutospacing="1" w:line="240" w:lineRule="auto"/>
         <w:rPr>
@@ -526,7 +526,7 @@
       <w:pPr>
         <w:numPr>
           <w:ilvl w:val="0"/>
-          <w:numId w:val="57"/>
+          <w:numId w:val="65"/>
         </w:numPr>
         <w:spacing w:before="100" w:beforeAutospacing="1" w:after="100" w:afterAutospacing="1" w:line="240" w:lineRule="auto"/>
         <w:rPr>
@@ -558,7 +558,7 @@
       <w:pPr>
         <w:numPr>
           <w:ilvl w:val="0"/>
-          <w:numId w:val="57"/>
+          <w:numId w:val="65"/>
         </w:numPr>
         <w:spacing w:before="100" w:beforeAutospacing="1" w:after="100" w:afterAutospacing="1" w:line="240" w:lineRule="auto"/>
         <w:rPr>
@@ -590,7 +590,7 @@
       <w:pPr>
         <w:numPr>
           <w:ilvl w:val="0"/>
-          <w:numId w:val="57"/>
+          <w:numId w:val="65"/>
         </w:numPr>
         <w:spacing w:before="100" w:beforeAutospacing="1" w:after="100" w:afterAutospacing="1" w:line="240" w:lineRule="auto"/>
         <w:rPr>
@@ -673,7 +673,7 @@
       <w:pPr>
         <w:numPr>
           <w:ilvl w:val="0"/>
-          <w:numId w:val="57"/>
+          <w:numId w:val="65"/>
         </w:numPr>
         <w:spacing w:before="100" w:beforeAutospacing="1" w:after="100" w:afterAutospacing="1" w:line="240" w:lineRule="auto"/>
         <w:rPr>
@@ -705,7 +705,7 @@
       <w:pPr>
         <w:numPr>
           <w:ilvl w:val="0"/>
-          <w:numId w:val="57"/>
+          <w:numId w:val="65"/>
         </w:numPr>
         <w:spacing w:before="100" w:beforeAutospacing="1" w:after="100" w:afterAutospacing="1" w:line="240" w:lineRule="auto"/>
         <w:rPr>
@@ -737,7 +737,7 @@
       <w:pPr>
         <w:numPr>
           <w:ilvl w:val="0"/>
-          <w:numId w:val="57"/>
+          <w:numId w:val="65"/>
         </w:numPr>
         <w:spacing w:before="100" w:beforeAutospacing="1" w:after="100" w:afterAutospacing="1" w:line="240" w:lineRule="auto"/>
         <w:rPr>
@@ -800,7 +800,7 @@
       <w:pPr>
         <w:numPr>
           <w:ilvl w:val="0"/>
-          <w:numId w:val="58"/>
+          <w:numId w:val="66"/>
         </w:numPr>
         <w:spacing w:before="100" w:beforeAutospacing="1" w:after="100" w:afterAutospacing="1" w:line="240" w:lineRule="auto"/>
         <w:rPr>
@@ -824,7 +824,7 @@
       <w:pPr>
         <w:numPr>
           <w:ilvl w:val="1"/>
-          <w:numId w:val="58"/>
+          <w:numId w:val="66"/>
         </w:numPr>
         <w:spacing w:before="100" w:beforeAutospacing="1" w:after="100" w:afterAutospacing="1" w:line="240" w:lineRule="auto"/>
         <w:rPr>
@@ -874,7 +874,7 @@
       <w:pPr>
         <w:numPr>
           <w:ilvl w:val="1"/>
-          <w:numId w:val="58"/>
+          <w:numId w:val="66"/>
         </w:numPr>
         <w:spacing w:before="100" w:beforeAutospacing="1" w:after="100" w:afterAutospacing="1" w:line="240" w:lineRule="auto"/>
         <w:rPr>
@@ -960,7 +960,7 @@
       <w:pPr>
         <w:numPr>
           <w:ilvl w:val="0"/>
-          <w:numId w:val="58"/>
+          <w:numId w:val="66"/>
         </w:numPr>
         <w:spacing w:before="100" w:beforeAutospacing="1" w:after="100" w:afterAutospacing="1" w:line="240" w:lineRule="auto"/>
         <w:rPr>
@@ -984,7 +984,7 @@
       <w:pPr>
         <w:numPr>
           <w:ilvl w:val="1"/>
-          <w:numId w:val="58"/>
+          <w:numId w:val="66"/>
         </w:numPr>
         <w:spacing w:before="100" w:beforeAutospacing="1" w:after="100" w:afterAutospacing="1" w:line="240" w:lineRule="auto"/>
         <w:rPr>
@@ -1016,7 +1016,7 @@
       <w:pPr>
         <w:numPr>
           <w:ilvl w:val="1"/>
-          <w:numId w:val="58"/>
+          <w:numId w:val="66"/>
         </w:numPr>
         <w:spacing w:before="100" w:beforeAutospacing="1" w:after="100" w:afterAutospacing="1" w:line="240" w:lineRule="auto"/>
         <w:rPr>
@@ -1102,7 +1102,7 @@
       <w:pPr>
         <w:numPr>
           <w:ilvl w:val="1"/>
-          <w:numId w:val="58"/>
+          <w:numId w:val="66"/>
         </w:numPr>
         <w:spacing w:before="100" w:beforeAutospacing="1" w:after="100" w:afterAutospacing="1" w:line="240" w:lineRule="auto"/>
         <w:rPr>
@@ -1188,7 +1188,7 @@
       <w:pPr>
         <w:numPr>
           <w:ilvl w:val="0"/>
-          <w:numId w:val="58"/>
+          <w:numId w:val="66"/>
         </w:numPr>
         <w:spacing w:before="100" w:beforeAutospacing="1" w:after="100" w:afterAutospacing="1" w:line="240" w:lineRule="auto"/>
         <w:rPr>
@@ -1212,7 +1212,7 @@
       <w:pPr>
         <w:numPr>
           <w:ilvl w:val="1"/>
-          <w:numId w:val="58"/>
+          <w:numId w:val="66"/>
         </w:numPr>
         <w:spacing w:before="100" w:beforeAutospacing="1" w:after="100" w:afterAutospacing="1" w:line="240" w:lineRule="auto"/>
         <w:rPr>
@@ -1262,7 +1262,7 @@
       <w:pPr>
         <w:numPr>
           <w:ilvl w:val="0"/>
-          <w:numId w:val="58"/>
+          <w:numId w:val="66"/>
         </w:numPr>
         <w:spacing w:before="100" w:beforeAutospacing="1" w:after="100" w:afterAutospacing="1" w:line="240" w:lineRule="auto"/>
         <w:rPr>
@@ -1286,7 +1286,7 @@
       <w:pPr>
         <w:numPr>
           <w:ilvl w:val="1"/>
-          <w:numId w:val="58"/>
+          <w:numId w:val="66"/>
         </w:numPr>
         <w:spacing w:before="100" w:beforeAutospacing="1" w:after="100" w:afterAutospacing="1" w:line="240" w:lineRule="auto"/>
         <w:rPr>
@@ -1318,7 +1318,7 @@
       <w:pPr>
         <w:numPr>
           <w:ilvl w:val="1"/>
-          <w:numId w:val="58"/>
+          <w:numId w:val="66"/>
         </w:numPr>
         <w:spacing w:before="100" w:beforeAutospacing="1" w:after="100" w:afterAutospacing="1" w:line="240" w:lineRule="auto"/>
         <w:rPr>
@@ -1343,8 +1343,88 @@
           <w:kern w:val="0"/>
           <w14:ligatures w14:val="none"/>
         </w:rPr>
-        <w:t xml:space="preserve"> O domínio </w:t>
-      </w:r>
+        <w:t xml:space="preserve"> O domínio iaprovas.com.br foi verificado no Resend para garantir a máxima entregabilidade dos e-mails.</w:t>
+      </w:r>
+    </w:p>
+    <w:p>
+      <w:pPr>
+        <w:spacing w:before="100" w:beforeAutospacing="1" w:after="100" w:afterAutospacing="1" w:line="240" w:lineRule="auto"/>
+        <w:outlineLvl w:val="3"/>
+        <w:rPr>
+          <w:rFonts w:ascii="Times New Roman" w:eastAsia="Times New Roman" w:hAnsi="Times New Roman" w:cs="Times New Roman"/>
+          <w:b/>
+          <w:bCs/>
+          <w:kern w:val="0"/>
+          <w14:ligatures w14:val="none"/>
+        </w:rPr>
+      </w:pPr>
+      <w:r>
+        <w:rPr>
+          <w:rFonts w:ascii="Times New Roman" w:eastAsia="Times New Roman" w:hAnsi="Times New Roman" w:cs="Times New Roman"/>
+          <w:b/>
+          <w:bCs/>
+          <w:kern w:val="0"/>
+          <w14:ligatures w14:val="none"/>
+        </w:rPr>
+        <w:t>Parte 3: Deploy na Render (Produção)</w:t>
+      </w:r>
+    </w:p>
+    <w:p>
+      <w:pPr>
+        <w:spacing w:before="100" w:beforeAutospacing="1" w:after="100" w:afterAutospacing="1" w:line="240" w:lineRule="auto"/>
+        <w:rPr>
+          <w:rFonts w:ascii="Times New Roman" w:eastAsia="Times New Roman" w:hAnsi="Times New Roman" w:cs="Times New Roman"/>
+          <w:kern w:val="0"/>
+          <w14:ligatures w14:val="none"/>
+        </w:rPr>
+      </w:pPr>
+      <w:r>
+        <w:rPr>
+          <w:rFonts w:ascii="Times New Roman" w:eastAsia="Times New Roman" w:hAnsi="Times New Roman" w:cs="Times New Roman"/>
+          <w:kern w:val="0"/>
+          <w14:ligatures w14:val="none"/>
+        </w:rPr>
+        <w:lastRenderedPageBreak/>
+        <w:t>Colocamos a aplicação no ar usando a plataforma Render.</w:t>
+      </w:r>
+    </w:p>
+    <w:p>
+      <w:pPr>
+        <w:numPr>
+          <w:ilvl w:val="0"/>
+          <w:numId w:val="67"/>
+        </w:numPr>
+        <w:spacing w:before="100" w:beforeAutospacing="1" w:after="100" w:afterAutospacing="1" w:line="240" w:lineRule="auto"/>
+        <w:rPr>
+          <w:rFonts w:ascii="Times New Roman" w:eastAsia="Times New Roman" w:hAnsi="Times New Roman" w:cs="Times New Roman"/>
+          <w:kern w:val="0"/>
+          <w14:ligatures w14:val="none"/>
+        </w:rPr>
+      </w:pPr>
+      <w:r>
+        <w:rPr>
+          <w:rFonts w:ascii="Times New Roman" w:eastAsia="Times New Roman" w:hAnsi="Times New Roman" w:cs="Times New Roman"/>
+          <w:b/>
+          <w:bCs/>
+          <w:kern w:val="0"/>
+          <w14:ligatures w14:val="none"/>
+        </w:rPr>
+        <w:t>3.1. Arquivos de Configuração para Deploy:</w:t>
+      </w:r>
+    </w:p>
+    <w:p>
+      <w:pPr>
+        <w:numPr>
+          <w:ilvl w:val="1"/>
+          <w:numId w:val="67"/>
+        </w:numPr>
+        <w:spacing w:before="100" w:beforeAutospacing="1" w:after="100" w:afterAutospacing="1" w:line="240" w:lineRule="auto"/>
+        <w:rPr>
+          <w:rFonts w:ascii="Times New Roman" w:eastAsia="Times New Roman" w:hAnsi="Times New Roman" w:cs="Times New Roman"/>
+          <w:kern w:val="0"/>
+          <w14:ligatures w14:val="none"/>
+        </w:rPr>
+      </w:pPr>
       <w:r>
         <w:rPr>
           <w:rFonts w:ascii="Courier New" w:eastAsia="Times New Roman" w:hAnsi="Courier New" w:cs="Courier New"/>
@@ -1353,19 +1433,469 @@
           <w:szCs w:val="20"/>
           <w14:ligatures w14:val="none"/>
         </w:rPr>
-        <w:t>iaprovas.com.br</w:t>
-      </w:r>
-      <w:r>
-        <w:rPr>
-          <w:rFonts w:ascii="Times New Roman" w:eastAsia="Times New Roman" w:hAnsi="Times New Roman" w:cs="Times New Roman"/>
-          <w:kern w:val="0"/>
-          <w14:ligatures w14:val="none"/>
-        </w:rPr>
-        <w:t xml:space="preserve"> foi verificado no Resend para garantir a máxima entregabilidade dos e-mails.</w:t>
+        <w:t>requirements.txt</w:t>
+      </w:r>
+      <w:r>
+        <w:rPr>
+          <w:rFonts w:ascii="Times New Roman" w:eastAsia="Times New Roman" w:hAnsi="Times New Roman" w:cs="Times New Roman"/>
+          <w:kern w:val="0"/>
+          <w14:ligatures w14:val="none"/>
+        </w:rPr>
+        <w:t>: Lista todas as bibliotecas Python que o backend precisa.</w:t>
       </w:r>
     </w:p>
     <w:p>
       <w:pPr>
+        <w:numPr>
+          <w:ilvl w:val="1"/>
+          <w:numId w:val="67"/>
+        </w:numPr>
+        <w:spacing w:before="100" w:beforeAutospacing="1" w:after="100" w:afterAutospacing="1" w:line="240" w:lineRule="auto"/>
+        <w:rPr>
+          <w:rFonts w:ascii="Times New Roman" w:eastAsia="Times New Roman" w:hAnsi="Times New Roman" w:cs="Times New Roman"/>
+          <w:kern w:val="0"/>
+          <w14:ligatures w14:val="none"/>
+        </w:rPr>
+      </w:pPr>
+      <w:r>
+        <w:rPr>
+          <w:rFonts w:ascii="Courier New" w:eastAsia="Times New Roman" w:hAnsi="Courier New" w:cs="Courier New"/>
+          <w:kern w:val="0"/>
+          <w:sz w:val="20"/>
+          <w:szCs w:val="20"/>
+          <w14:ligatures w14:val="none"/>
+        </w:rPr>
+        <w:t>build.sh</w:t>
+      </w:r>
+      <w:r>
+        <w:rPr>
+          <w:rFonts w:ascii="Times New Roman" w:eastAsia="Times New Roman" w:hAnsi="Times New Roman" w:cs="Times New Roman"/>
+          <w:kern w:val="0"/>
+          <w14:ligatures w14:val="none"/>
+        </w:rPr>
+        <w:t>: Script executado pelo Render para instalar as dependências (</w:t>
+      </w:r>
+      <w:r>
+        <w:rPr>
+          <w:rFonts w:ascii="Courier New" w:eastAsia="Times New Roman" w:hAnsi="Courier New" w:cs="Courier New"/>
+          <w:kern w:val="0"/>
+          <w:sz w:val="20"/>
+          <w:szCs w:val="20"/>
+          <w14:ligatures w14:val="none"/>
+        </w:rPr>
+        <w:t>pip install -r requirements.txt</w:t>
+      </w:r>
+      <w:r>
+        <w:rPr>
+          <w:rFonts w:ascii="Times New Roman" w:eastAsia="Times New Roman" w:hAnsi="Times New Roman" w:cs="Times New Roman"/>
+          <w:kern w:val="0"/>
+          <w14:ligatures w14:val="none"/>
+        </w:rPr>
+        <w:t>).</w:t>
+      </w:r>
+    </w:p>
+    <w:p>
+      <w:pPr>
+        <w:numPr>
+          <w:ilvl w:val="1"/>
+          <w:numId w:val="67"/>
+        </w:numPr>
+        <w:spacing w:before="100" w:beforeAutospacing="1" w:after="100" w:afterAutospacing="1" w:line="240" w:lineRule="auto"/>
+        <w:rPr>
+          <w:rFonts w:ascii="Times New Roman" w:eastAsia="Times New Roman" w:hAnsi="Times New Roman" w:cs="Times New Roman"/>
+          <w:kern w:val="0"/>
+          <w14:ligatures w14:val="none"/>
+        </w:rPr>
+      </w:pPr>
+      <w:r>
+        <w:rPr>
+          <w:rFonts w:ascii="Courier New" w:eastAsia="Times New Roman" w:hAnsi="Courier New" w:cs="Courier New"/>
+          <w:kern w:val="0"/>
+          <w:sz w:val="20"/>
+          <w:szCs w:val="20"/>
+          <w14:ligatures w14:val="none"/>
+        </w:rPr>
+        <w:t>Procfile</w:t>
+      </w:r>
+      <w:r>
+        <w:rPr>
+          <w:rFonts w:ascii="Times New Roman" w:eastAsia="Times New Roman" w:hAnsi="Times New Roman" w:cs="Times New Roman"/>
+          <w:kern w:val="0"/>
+          <w14:ligatures w14:val="none"/>
+        </w:rPr>
+        <w:t xml:space="preserve">: Define o comando para iniciar o servidor: </w:t>
+      </w:r>
+      <w:r>
+        <w:rPr>
+          <w:rFonts w:ascii="Courier New" w:eastAsia="Times New Roman" w:hAnsi="Courier New" w:cs="Courier New"/>
+          <w:kern w:val="0"/>
+          <w:sz w:val="20"/>
+          <w:szCs w:val="20"/>
+          <w14:ligatures w14:val="none"/>
+        </w:rPr>
+        <w:t>web: gunicorn app:app</w:t>
+      </w:r>
+      <w:r>
+        <w:rPr>
+          <w:rFonts w:ascii="Times New Roman" w:eastAsia="Times New Roman" w:hAnsi="Times New Roman" w:cs="Times New Roman"/>
+          <w:kern w:val="0"/>
+          <w14:ligatures w14:val="none"/>
+        </w:rPr>
+        <w:t>.</w:t>
+      </w:r>
+    </w:p>
+    <w:p>
+      <w:pPr>
+        <w:numPr>
+          <w:ilvl w:val="0"/>
+          <w:numId w:val="67"/>
+        </w:numPr>
+        <w:spacing w:before="100" w:beforeAutospacing="1" w:after="100" w:afterAutospacing="1" w:line="240" w:lineRule="auto"/>
+        <w:rPr>
+          <w:rFonts w:ascii="Times New Roman" w:eastAsia="Times New Roman" w:hAnsi="Times New Roman" w:cs="Times New Roman"/>
+          <w:kern w:val="0"/>
+          <w14:ligatures w14:val="none"/>
+        </w:rPr>
+      </w:pPr>
+      <w:r>
+        <w:rPr>
+          <w:rFonts w:ascii="Times New Roman" w:eastAsia="Times New Roman" w:hAnsi="Times New Roman" w:cs="Times New Roman"/>
+          <w:b/>
+          <w:bCs/>
+          <w:kern w:val="0"/>
+          <w14:ligatures w14:val="none"/>
+        </w:rPr>
+        <w:t>3.2. Deploy do Backend (Web Service):</w:t>
+      </w:r>
+    </w:p>
+    <w:p>
+      <w:pPr>
+        <w:numPr>
+          <w:ilvl w:val="1"/>
+          <w:numId w:val="67"/>
+        </w:numPr>
+        <w:spacing w:before="100" w:beforeAutospacing="1" w:after="100" w:afterAutospacing="1" w:line="240" w:lineRule="auto"/>
+        <w:rPr>
+          <w:rFonts w:ascii="Times New Roman" w:eastAsia="Times New Roman" w:hAnsi="Times New Roman" w:cs="Times New Roman"/>
+          <w:kern w:val="0"/>
+          <w14:ligatures w14:val="none"/>
+        </w:rPr>
+      </w:pPr>
+      <w:r>
+        <w:rPr>
+          <w:rFonts w:ascii="Times New Roman" w:eastAsia="Times New Roman" w:hAnsi="Times New Roman" w:cs="Times New Roman"/>
+          <w:kern w:val="0"/>
+          <w14:ligatures w14:val="none"/>
+        </w:rPr>
+        <w:t>Criamos um "Web Service" na Render conectado ao nosso GitHub.</w:t>
+      </w:r>
+    </w:p>
+    <w:p>
+      <w:pPr>
+        <w:numPr>
+          <w:ilvl w:val="1"/>
+          <w:numId w:val="67"/>
+        </w:numPr>
+        <w:spacing w:before="100" w:beforeAutospacing="1" w:after="100" w:afterAutospacing="1" w:line="240" w:lineRule="auto"/>
+        <w:rPr>
+          <w:rFonts w:ascii="Times New Roman" w:eastAsia="Times New Roman" w:hAnsi="Times New Roman" w:cs="Times New Roman"/>
+          <w:kern w:val="0"/>
+          <w14:ligatures w14:val="none"/>
+        </w:rPr>
+      </w:pPr>
+      <w:r>
+        <w:rPr>
+          <w:rFonts w:ascii="Times New Roman" w:eastAsia="Times New Roman" w:hAnsi="Times New Roman" w:cs="Times New Roman"/>
+          <w:b/>
+          <w:bCs/>
+          <w:kern w:val="0"/>
+          <w14:ligatures w14:val="none"/>
+        </w:rPr>
+        <w:t>Configurações:</w:t>
+      </w:r>
+      <w:r>
+        <w:rPr>
+          <w:rFonts w:ascii="Times New Roman" w:eastAsia="Times New Roman" w:hAnsi="Times New Roman" w:cs="Times New Roman"/>
+          <w:kern w:val="0"/>
+          <w14:ligatures w14:val="none"/>
+        </w:rPr>
+        <w:t xml:space="preserve"> Runtime: </w:t>
+      </w:r>
+      <w:r>
+        <w:rPr>
+          <w:rFonts w:ascii="Courier New" w:eastAsia="Times New Roman" w:hAnsi="Courier New" w:cs="Courier New"/>
+          <w:kern w:val="0"/>
+          <w:sz w:val="20"/>
+          <w:szCs w:val="20"/>
+          <w14:ligatures w14:val="none"/>
+        </w:rPr>
+        <w:t>Python 3</w:t>
+      </w:r>
+      <w:r>
+        <w:rPr>
+          <w:rFonts w:ascii="Times New Roman" w:eastAsia="Times New Roman" w:hAnsi="Times New Roman" w:cs="Times New Roman"/>
+          <w:kern w:val="0"/>
+          <w14:ligatures w14:val="none"/>
+        </w:rPr>
+        <w:t xml:space="preserve">, Build Command: </w:t>
+      </w:r>
+      <w:r>
+        <w:rPr>
+          <w:rFonts w:ascii="Courier New" w:eastAsia="Times New Roman" w:hAnsi="Courier New" w:cs="Courier New"/>
+          <w:kern w:val="0"/>
+          <w:sz w:val="20"/>
+          <w:szCs w:val="20"/>
+          <w14:ligatures w14:val="none"/>
+        </w:rPr>
+        <w:t>bash build.sh</w:t>
+      </w:r>
+      <w:r>
+        <w:rPr>
+          <w:rFonts w:ascii="Times New Roman" w:eastAsia="Times New Roman" w:hAnsi="Times New Roman" w:cs="Times New Roman"/>
+          <w:kern w:val="0"/>
+          <w14:ligatures w14:val="none"/>
+        </w:rPr>
+        <w:t xml:space="preserve">, Start Command: </w:t>
+      </w:r>
+      <w:r>
+        <w:rPr>
+          <w:rFonts w:ascii="Courier New" w:eastAsia="Times New Roman" w:hAnsi="Courier New" w:cs="Courier New"/>
+          <w:kern w:val="0"/>
+          <w:sz w:val="20"/>
+          <w:szCs w:val="20"/>
+          <w14:ligatures w14:val="none"/>
+        </w:rPr>
+        <w:t>gunicorn app:app</w:t>
+      </w:r>
+      <w:r>
+        <w:rPr>
+          <w:rFonts w:ascii="Times New Roman" w:eastAsia="Times New Roman" w:hAnsi="Times New Roman" w:cs="Times New Roman"/>
+          <w:kern w:val="0"/>
+          <w14:ligatures w14:val="none"/>
+        </w:rPr>
+        <w:t>.</w:t>
+      </w:r>
+    </w:p>
+    <w:p>
+      <w:pPr>
+        <w:numPr>
+          <w:ilvl w:val="1"/>
+          <w:numId w:val="67"/>
+        </w:numPr>
+        <w:spacing w:before="100" w:beforeAutospacing="1" w:after="100" w:afterAutospacing="1" w:line="240" w:lineRule="auto"/>
+        <w:rPr>
+          <w:rFonts w:ascii="Times New Roman" w:eastAsia="Times New Roman" w:hAnsi="Times New Roman" w:cs="Times New Roman"/>
+          <w:kern w:val="0"/>
+          <w14:ligatures w14:val="none"/>
+        </w:rPr>
+      </w:pPr>
+      <w:r>
+        <w:rPr>
+          <w:rFonts w:ascii="Times New Roman" w:eastAsia="Times New Roman" w:hAnsi="Times New Roman" w:cs="Times New Roman"/>
+          <w:b/>
+          <w:bCs/>
+          <w:kern w:val="0"/>
+          <w14:ligatures w14:val="none"/>
+        </w:rPr>
+        <w:t>Variáveis de Ambiente:</w:t>
+      </w:r>
+      <w:r>
+        <w:rPr>
+          <w:rFonts w:ascii="Times New Roman" w:eastAsia="Times New Roman" w:hAnsi="Times New Roman" w:cs="Times New Roman"/>
+          <w:kern w:val="0"/>
+          <w14:ligatures w14:val="none"/>
+        </w:rPr>
+        <w:t xml:space="preserve"> Configuramos um "Environment Group" na Render com as chaves: </w:t>
+      </w:r>
+      <w:r>
+        <w:rPr>
+          <w:rFonts w:ascii="Courier New" w:eastAsia="Times New Roman" w:hAnsi="Courier New" w:cs="Courier New"/>
+          <w:kern w:val="0"/>
+          <w:sz w:val="20"/>
+          <w:szCs w:val="20"/>
+          <w14:ligatures w14:val="none"/>
+        </w:rPr>
+        <w:t>OPENAI_API_KEY</w:t>
+      </w:r>
+      <w:r>
+        <w:rPr>
+          <w:rFonts w:ascii="Times New Roman" w:eastAsia="Times New Roman" w:hAnsi="Times New Roman" w:cs="Times New Roman"/>
+          <w:kern w:val="0"/>
+          <w14:ligatures w14:val="none"/>
+        </w:rPr>
+        <w:t xml:space="preserve">, </w:t>
+      </w:r>
+      <w:r>
+        <w:rPr>
+          <w:rFonts w:ascii="Courier New" w:eastAsia="Times New Roman" w:hAnsi="Courier New" w:cs="Courier New"/>
+          <w:kern w:val="0"/>
+          <w:sz w:val="20"/>
+          <w:szCs w:val="20"/>
+          <w14:ligatures w14:val="none"/>
+        </w:rPr>
+        <w:t>STRIPE_SECRET_KEY</w:t>
+      </w:r>
+      <w:r>
+        <w:rPr>
+          <w:rFonts w:ascii="Times New Roman" w:eastAsia="Times New Roman" w:hAnsi="Times New Roman" w:cs="Times New Roman"/>
+          <w:kern w:val="0"/>
+          <w14:ligatures w14:val="none"/>
+        </w:rPr>
+        <w:t xml:space="preserve"> (produção), </w:t>
+      </w:r>
+      <w:r>
+        <w:rPr>
+          <w:rFonts w:ascii="Courier New" w:eastAsia="Times New Roman" w:hAnsi="Courier New" w:cs="Courier New"/>
+          <w:kern w:val="0"/>
+          <w:sz w:val="20"/>
+          <w:szCs w:val="20"/>
+          <w14:ligatures w14:val="none"/>
+        </w:rPr>
+        <w:t>STRIPE_WEBHOOK_SECRET</w:t>
+      </w:r>
+      <w:r>
+        <w:rPr>
+          <w:rFonts w:ascii="Times New Roman" w:eastAsia="Times New Roman" w:hAnsi="Times New Roman" w:cs="Times New Roman"/>
+          <w:kern w:val="0"/>
+          <w14:ligatures w14:val="none"/>
+        </w:rPr>
+        <w:t xml:space="preserve"> (produção), </w:t>
+      </w:r>
+      <w:r>
+        <w:rPr>
+          <w:rFonts w:ascii="Courier New" w:eastAsia="Times New Roman" w:hAnsi="Courier New" w:cs="Courier New"/>
+          <w:kern w:val="0"/>
+          <w:sz w:val="20"/>
+          <w:szCs w:val="20"/>
+          <w14:ligatures w14:val="none"/>
+        </w:rPr>
+        <w:t>RESEND_API_KEY</w:t>
+      </w:r>
+      <w:r>
+        <w:rPr>
+          <w:rFonts w:ascii="Times New Roman" w:eastAsia="Times New Roman" w:hAnsi="Times New Roman" w:cs="Times New Roman"/>
+          <w:kern w:val="0"/>
+          <w14:ligatures w14:val="none"/>
+        </w:rPr>
+        <w:t xml:space="preserve"> e o conteúdo do </w:t>
+      </w:r>
+      <w:r>
+        <w:rPr>
+          <w:rFonts w:ascii="Courier New" w:eastAsia="Times New Roman" w:hAnsi="Courier New" w:cs="Courier New"/>
+          <w:kern w:val="0"/>
+          <w:sz w:val="20"/>
+          <w:szCs w:val="20"/>
+          <w14:ligatures w14:val="none"/>
+        </w:rPr>
+        <w:t>serviceAccountKey.json</w:t>
+      </w:r>
+      <w:r>
+        <w:rPr>
+          <w:rFonts w:ascii="Times New Roman" w:eastAsia="Times New Roman" w:hAnsi="Times New Roman" w:cs="Times New Roman"/>
+          <w:kern w:val="0"/>
+          <w14:ligatures w14:val="none"/>
+        </w:rPr>
+        <w:t xml:space="preserve"> como um "Secret File".</w:t>
+      </w:r>
+    </w:p>
+    <w:p>
+      <w:pPr>
+        <w:numPr>
+          <w:ilvl w:val="0"/>
+          <w:numId w:val="67"/>
+        </w:numPr>
+        <w:spacing w:before="100" w:beforeAutospacing="1" w:after="100" w:afterAutospacing="1" w:line="240" w:lineRule="auto"/>
+        <w:rPr>
+          <w:rFonts w:ascii="Times New Roman" w:eastAsia="Times New Roman" w:hAnsi="Times New Roman" w:cs="Times New Roman"/>
+          <w:kern w:val="0"/>
+          <w14:ligatures w14:val="none"/>
+        </w:rPr>
+      </w:pPr>
+      <w:r>
+        <w:rPr>
+          <w:rFonts w:ascii="Times New Roman" w:eastAsia="Times New Roman" w:hAnsi="Times New Roman" w:cs="Times New Roman"/>
+          <w:b/>
+          <w:bCs/>
+          <w:kern w:val="0"/>
+          <w14:ligatures w14:val="none"/>
+        </w:rPr>
+        <w:t>3.3. Deploy do Frontend (Static Site):</w:t>
+      </w:r>
+    </w:p>
+    <w:p>
+      <w:pPr>
+        <w:numPr>
+          <w:ilvl w:val="1"/>
+          <w:numId w:val="67"/>
+        </w:numPr>
+        <w:spacing w:before="100" w:beforeAutospacing="1" w:after="100" w:afterAutospacing="1" w:line="240" w:lineRule="auto"/>
+        <w:rPr>
+          <w:rFonts w:ascii="Times New Roman" w:eastAsia="Times New Roman" w:hAnsi="Times New Roman" w:cs="Times New Roman"/>
+          <w:kern w:val="0"/>
+          <w14:ligatures w14:val="none"/>
+        </w:rPr>
+      </w:pPr>
+      <w:r>
+        <w:rPr>
+          <w:rFonts w:ascii="Times New Roman" w:eastAsia="Times New Roman" w:hAnsi="Times New Roman" w:cs="Times New Roman"/>
+          <w:kern w:val="0"/>
+          <w14:ligatures w14:val="none"/>
+        </w:rPr>
+        <w:t>Criamos um "Static Site" na Render conectado ao GitHub.</w:t>
+      </w:r>
+    </w:p>
+    <w:p>
+      <w:pPr>
+        <w:numPr>
+          <w:ilvl w:val="1"/>
+          <w:numId w:val="67"/>
+        </w:numPr>
+        <w:spacing w:before="100" w:beforeAutospacing="1" w:after="100" w:afterAutospacing="1" w:line="240" w:lineRule="auto"/>
+        <w:rPr>
+          <w:rFonts w:ascii="Times New Roman" w:eastAsia="Times New Roman" w:hAnsi="Times New Roman" w:cs="Times New Roman"/>
+          <w:kern w:val="0"/>
+          <w14:ligatures w14:val="none"/>
+        </w:rPr>
+      </w:pPr>
+      <w:r>
+        <w:rPr>
+          <w:rFonts w:ascii="Times New Roman" w:eastAsia="Times New Roman" w:hAnsi="Times New Roman" w:cs="Times New Roman"/>
+          <w:b/>
+          <w:bCs/>
+          <w:kern w:val="0"/>
+          <w14:ligatures w14:val="none"/>
+        </w:rPr>
+        <w:t>Configurações:</w:t>
+      </w:r>
+      <w:r>
+        <w:rPr>
+          <w:rFonts w:ascii="Times New Roman" w:eastAsia="Times New Roman" w:hAnsi="Times New Roman" w:cs="Times New Roman"/>
+          <w:kern w:val="0"/>
+          <w14:ligatures w14:val="none"/>
+        </w:rPr>
+        <w:t xml:space="preserve"> Publish Directory: </w:t>
+      </w:r>
+      <w:r>
+        <w:rPr>
+          <w:rFonts w:ascii="Courier New" w:eastAsia="Times New Roman" w:hAnsi="Courier New" w:cs="Courier New"/>
+          <w:kern w:val="0"/>
+          <w:sz w:val="20"/>
+          <w:szCs w:val="20"/>
+          <w14:ligatures w14:val="none"/>
+        </w:rPr>
+        <w:t>.</w:t>
+      </w:r>
+      <w:r>
+        <w:rPr>
+          <w:rFonts w:ascii="Times New Roman" w:eastAsia="Times New Roman" w:hAnsi="Times New Roman" w:cs="Times New Roman"/>
+          <w:kern w:val="0"/>
+          <w14:ligatures w14:val="none"/>
+        </w:rPr>
+        <w:t xml:space="preserve"> (ponto), para publicar todos os arquivos HTML/CSS/JS.</w:t>
+      </w:r>
+    </w:p>
+    <w:p>
+      <w:pPr>
         <w:spacing w:before="100" w:beforeAutospacing="1" w:after="100" w:afterAutospacing="1" w:line="240" w:lineRule="auto"/>
         <w:outlineLvl w:val="3"/>
         <w:rPr>
@@ -1384,7 +1914,7 @@
           <w:kern w:val="0"/>
           <w14:ligatures w14:val="none"/>
         </w:rPr>
-        <w:t>Parte 3: Deploy na Render (Produção)</w:t>
+        <w:t>Parte 4: Arquitetura do Projeto (O que cada arquivo faz)</w:t>
       </w:r>
     </w:p>
     <w:p>
@@ -1399,18 +1929,19 @@
       <w:r>
         <w:rPr>
           <w:rFonts w:ascii="Times New Roman" w:eastAsia="Times New Roman" w:hAnsi="Times New Roman" w:cs="Times New Roman"/>
-          <w:kern w:val="0"/>
-          <w14:ligatures w14:val="none"/>
-        </w:rPr>
-        <w:lastRenderedPageBreak/>
-        <w:t>Colocamos a aplicação no ar usando a plataforma Render.</w:t>
+          <w:b/>
+          <w:bCs/>
+          <w:kern w:val="0"/>
+          <w14:ligatures w14:val="none"/>
+        </w:rPr>
+        <w:t>4.1. Arquivos HTML (A Estrutura):</w:t>
       </w:r>
     </w:p>
     <w:p>
       <w:pPr>
         <w:numPr>
           <w:ilvl w:val="0"/>
-          <w:numId w:val="59"/>
+          <w:numId w:val="68"/>
         </w:numPr>
         <w:spacing w:before="100" w:beforeAutospacing="1" w:after="100" w:afterAutospacing="1" w:line="240" w:lineRule="auto"/>
         <w:rPr>
@@ -1421,20 +1952,280 @@
       </w:pPr>
       <w:r>
         <w:rPr>
+          <w:rFonts w:ascii="Courier New" w:eastAsia="Times New Roman" w:hAnsi="Courier New" w:cs="Courier New"/>
+          <w:kern w:val="0"/>
+          <w:sz w:val="20"/>
+          <w:szCs w:val="20"/>
+          <w14:ligatures w14:val="none"/>
+        </w:rPr>
+        <w:t>index.html</w:t>
+      </w:r>
+      <w:r>
+        <w:rPr>
+          <w:rFonts w:ascii="Times New Roman" w:eastAsia="Times New Roman" w:hAnsi="Times New Roman" w:cs="Times New Roman"/>
+          <w:kern w:val="0"/>
+          <w14:ligatures w14:val="none"/>
+        </w:rPr>
+        <w:t>: Página inicial, com a apresentação das funcionalidades e planos.</w:t>
+      </w:r>
+    </w:p>
+    <w:p>
+      <w:pPr>
+        <w:numPr>
+          <w:ilvl w:val="0"/>
+          <w:numId w:val="68"/>
+        </w:numPr>
+        <w:spacing w:before="100" w:beforeAutospacing="1" w:after="100" w:afterAutospacing="1" w:line="240" w:lineRule="auto"/>
+        <w:rPr>
+          <w:rFonts w:ascii="Times New Roman" w:eastAsia="Times New Roman" w:hAnsi="Times New Roman" w:cs="Times New Roman"/>
+          <w:kern w:val="0"/>
+          <w14:ligatures w14:val="none"/>
+        </w:rPr>
+      </w:pPr>
+      <w:r>
+        <w:rPr>
+          <w:rFonts w:ascii="Courier New" w:eastAsia="Times New Roman" w:hAnsi="Courier New" w:cs="Courier New"/>
+          <w:kern w:val="0"/>
+          <w:sz w:val="20"/>
+          <w:szCs w:val="20"/>
+          <w14:ligatures w14:val="none"/>
+        </w:rPr>
+        <w:t>home.html</w:t>
+      </w:r>
+      <w:r>
+        <w:rPr>
+          <w:rFonts w:ascii="Times New Roman" w:eastAsia="Times New Roman" w:hAnsi="Times New Roman" w:cs="Times New Roman"/>
+          <w:kern w:val="0"/>
+          <w14:ligatures w14:val="none"/>
+        </w:rPr>
+        <w:t>: Dashboard principal. Contém "cards" de acesso rápido para todas as funcionalidades, incluindo a nova seção de "Material de Estudo".</w:t>
+      </w:r>
+    </w:p>
+    <w:p>
+      <w:pPr>
+        <w:numPr>
+          <w:ilvl w:val="0"/>
+          <w:numId w:val="68"/>
+        </w:numPr>
+        <w:spacing w:before="100" w:beforeAutospacing="1" w:after="100" w:afterAutospacing="1" w:line="240" w:lineRule="auto"/>
+        <w:rPr>
+          <w:rFonts w:ascii="Times New Roman" w:eastAsia="Times New Roman" w:hAnsi="Times New Roman" w:cs="Times New Roman"/>
+          <w:kern w:val="0"/>
+          <w14:ligatures w14:val="none"/>
+        </w:rPr>
+      </w:pPr>
+      <w:r>
+        <w:rPr>
+          <w:rFonts w:ascii="Courier New" w:eastAsia="Times New Roman" w:hAnsi="Courier New" w:cs="Courier New"/>
+          <w:kern w:val="0"/>
+          <w:sz w:val="20"/>
+          <w:szCs w:val="20"/>
+          <w14:ligatures w14:val="none"/>
+        </w:rPr>
+        <w:t>login.html</w:t>
+      </w:r>
+      <w:r>
+        <w:rPr>
+          <w:rFonts w:ascii="Times New Roman" w:eastAsia="Times New Roman" w:hAnsi="Times New Roman" w:cs="Times New Roman"/>
+          <w:kern w:val="0"/>
+          <w14:ligatures w14:val="none"/>
+        </w:rPr>
+        <w:t xml:space="preserve">, </w:t>
+      </w:r>
+      <w:r>
+        <w:rPr>
+          <w:rFonts w:ascii="Courier New" w:eastAsia="Times New Roman" w:hAnsi="Courier New" w:cs="Courier New"/>
+          <w:kern w:val="0"/>
+          <w:sz w:val="20"/>
+          <w:szCs w:val="20"/>
+          <w14:ligatures w14:val="none"/>
+        </w:rPr>
+        <w:t>cadastro.html</w:t>
+      </w:r>
+      <w:r>
+        <w:rPr>
+          <w:rFonts w:ascii="Times New Roman" w:eastAsia="Times New Roman" w:hAnsi="Times New Roman" w:cs="Times New Roman"/>
+          <w:kern w:val="0"/>
+          <w14:ligatures w14:val="none"/>
+        </w:rPr>
+        <w:t>: Páginas de autenticação.</w:t>
+      </w:r>
+    </w:p>
+    <w:p>
+      <w:pPr>
+        <w:numPr>
+          <w:ilvl w:val="0"/>
+          <w:numId w:val="68"/>
+        </w:numPr>
+        <w:spacing w:before="100" w:beforeAutospacing="1" w:after="100" w:afterAutospacing="1" w:line="240" w:lineRule="auto"/>
+        <w:rPr>
+          <w:rFonts w:ascii="Times New Roman" w:eastAsia="Times New Roman" w:hAnsi="Times New Roman" w:cs="Times New Roman"/>
+          <w:kern w:val="0"/>
+          <w14:ligatures w14:val="none"/>
+        </w:rPr>
+      </w:pPr>
+      <w:r>
+        <w:rPr>
+          <w:rFonts w:ascii="Courier New" w:eastAsia="Times New Roman" w:hAnsi="Courier New" w:cs="Courier New"/>
+          <w:kern w:val="0"/>
+          <w:sz w:val="20"/>
+          <w:szCs w:val="20"/>
+          <w14:ligatures w14:val="none"/>
+        </w:rPr>
+        <w:t>cronograma.html</w:t>
+      </w:r>
+      <w:r>
+        <w:rPr>
+          <w:rFonts w:ascii="Times New Roman" w:eastAsia="Times New Roman" w:hAnsi="Times New Roman" w:cs="Times New Roman"/>
+          <w:kern w:val="0"/>
+          <w14:ligatures w14:val="none"/>
+        </w:rPr>
+        <w:t xml:space="preserve">, </w:t>
+      </w:r>
+      <w:r>
+        <w:rPr>
+          <w:rFonts w:ascii="Courier New" w:eastAsia="Times New Roman" w:hAnsi="Courier New" w:cs="Courier New"/>
+          <w:kern w:val="0"/>
+          <w:sz w:val="20"/>
+          <w:szCs w:val="20"/>
+          <w14:ligatures w14:val="none"/>
+        </w:rPr>
+        <w:t>exercicios.html</w:t>
+      </w:r>
+      <w:r>
+        <w:rPr>
+          <w:rFonts w:ascii="Times New Roman" w:eastAsia="Times New Roman" w:hAnsi="Times New Roman" w:cs="Times New Roman"/>
+          <w:kern w:val="0"/>
+          <w14:ligatures w14:val="none"/>
+        </w:rPr>
+        <w:t xml:space="preserve">, </w:t>
+      </w:r>
+      <w:r>
+        <w:rPr>
+          <w:rFonts w:ascii="Courier New" w:eastAsia="Times New Roman" w:hAnsi="Courier New" w:cs="Courier New"/>
+          <w:kern w:val="0"/>
+          <w:sz w:val="20"/>
+          <w:szCs w:val="20"/>
+          <w14:ligatures w14:val="none"/>
+        </w:rPr>
+        <w:t>discursivas.html</w:t>
+      </w:r>
+      <w:r>
+        <w:rPr>
+          <w:rFonts w:ascii="Times New Roman" w:eastAsia="Times New Roman" w:hAnsi="Times New Roman" w:cs="Times New Roman"/>
+          <w:kern w:val="0"/>
+          <w14:ligatures w14:val="none"/>
+        </w:rPr>
+        <w:t xml:space="preserve">, </w:t>
+      </w:r>
+      <w:r>
+        <w:rPr>
+          <w:rFonts w:ascii="Courier New" w:eastAsia="Times New Roman" w:hAnsi="Courier New" w:cs="Courier New"/>
+          <w:kern w:val="0"/>
+          <w:sz w:val="20"/>
+          <w:szCs w:val="20"/>
+          <w14:ligatures w14:val="none"/>
+        </w:rPr>
+        <w:t>dicas-estrategicas.html</w:t>
+      </w:r>
+      <w:r>
+        <w:rPr>
+          <w:rFonts w:ascii="Times New Roman" w:eastAsia="Times New Roman" w:hAnsi="Times New Roman" w:cs="Times New Roman"/>
+          <w:kern w:val="0"/>
+          <w14:ligatures w14:val="none"/>
+        </w:rPr>
+        <w:t>: Páginas de funcionalidades do usuário, que agora incluem um contador de uso diário.</w:t>
+      </w:r>
+    </w:p>
+    <w:p>
+      <w:pPr>
+        <w:numPr>
+          <w:ilvl w:val="0"/>
+          <w:numId w:val="68"/>
+        </w:numPr>
+        <w:spacing w:before="100" w:beforeAutospacing="1" w:after="100" w:afterAutospacing="1" w:line="240" w:lineRule="auto"/>
+        <w:rPr>
+          <w:rFonts w:ascii="Times New Roman" w:eastAsia="Times New Roman" w:hAnsi="Times New Roman" w:cs="Times New Roman"/>
+          <w:kern w:val="0"/>
+          <w14:ligatures w14:val="none"/>
+        </w:rPr>
+      </w:pPr>
+      <w:r>
+        <w:rPr>
+          <w:rFonts w:ascii="Courier New" w:eastAsia="Times New Roman" w:hAnsi="Courier New" w:cs="Courier New"/>
+          <w:kern w:val="0"/>
+          <w:sz w:val="20"/>
+          <w:szCs w:val="20"/>
+          <w14:ligatures w14:val="none"/>
+        </w:rPr>
+        <w:t>material-de-estudo.html</w:t>
+      </w:r>
+      <w:r>
+        <w:rPr>
+          <w:rFonts w:ascii="Times New Roman" w:eastAsia="Times New Roman" w:hAnsi="Times New Roman" w:cs="Times New Roman"/>
+          <w:kern w:val="0"/>
+          <w14:ligatures w14:val="none"/>
+        </w:rPr>
+        <w:t>: Nova página que disponibiliza guias em PDF para download e uma playlist de videoaulas incorporadas do YouTube.</w:t>
+      </w:r>
+    </w:p>
+    <w:p>
+      <w:pPr>
+        <w:numPr>
+          <w:ilvl w:val="0"/>
+          <w:numId w:val="68"/>
+        </w:numPr>
+        <w:spacing w:before="100" w:beforeAutospacing="1" w:after="100" w:afterAutospacing="1" w:line="240" w:lineRule="auto"/>
+        <w:rPr>
+          <w:rFonts w:ascii="Times New Roman" w:eastAsia="Times New Roman" w:hAnsi="Times New Roman" w:cs="Times New Roman"/>
+          <w:kern w:val="0"/>
+          <w14:ligatures w14:val="none"/>
+        </w:rPr>
+      </w:pPr>
+      <w:r>
+        <w:rPr>
+          <w:rFonts w:ascii="Courier New" w:eastAsia="Times New Roman" w:hAnsi="Courier New" w:cs="Courier New"/>
+          <w:kern w:val="0"/>
+          <w:sz w:val="20"/>
+          <w:szCs w:val="20"/>
+          <w14:ligatures w14:val="none"/>
+        </w:rPr>
+        <w:t>meu-perfil.html</w:t>
+      </w:r>
+      <w:r>
+        <w:rPr>
+          <w:rFonts w:ascii="Times New Roman" w:eastAsia="Times New Roman" w:hAnsi="Times New Roman" w:cs="Times New Roman"/>
+          <w:kern w:val="0"/>
+          <w14:ligatures w14:val="none"/>
+        </w:rPr>
+        <w:t>: Página para gerenciamento da conta do usuário.</w:t>
+      </w:r>
+    </w:p>
+    <w:p>
+      <w:pPr>
+        <w:spacing w:before="100" w:beforeAutospacing="1" w:after="100" w:afterAutospacing="1" w:line="240" w:lineRule="auto"/>
+        <w:rPr>
+          <w:rFonts w:ascii="Times New Roman" w:eastAsia="Times New Roman" w:hAnsi="Times New Roman" w:cs="Times New Roman"/>
+          <w:kern w:val="0"/>
+          <w14:ligatures w14:val="none"/>
+        </w:rPr>
+      </w:pPr>
+      <w:r>
+        <w:rPr>
           <w:rFonts w:ascii="Times New Roman" w:eastAsia="Times New Roman" w:hAnsi="Times New Roman" w:cs="Times New Roman"/>
           <w:b/>
           <w:bCs/>
           <w:kern w:val="0"/>
           <w14:ligatures w14:val="none"/>
         </w:rPr>
-        <w:t>3.1. Arquivos de Configuração para Deploy:</w:t>
+        <w:t>4.2. Arquivos de Estilo CSS (A Aparência):</w:t>
       </w:r>
     </w:p>
     <w:p>
       <w:pPr>
         <w:numPr>
-          <w:ilvl w:val="1"/>
-          <w:numId w:val="59"/>
+          <w:ilvl w:val="0"/>
+          <w:numId w:val="69"/>
         </w:numPr>
         <w:spacing w:before="100" w:beforeAutospacing="1" w:after="100" w:afterAutospacing="1" w:line="240" w:lineRule="auto"/>
         <w:rPr>
@@ -1451,22 +2242,58 @@
           <w:szCs w:val="20"/>
           <w14:ligatures w14:val="none"/>
         </w:rPr>
-        <w:t>requirements.txt</w:t>
-      </w:r>
-      <w:r>
-        <w:rPr>
-          <w:rFonts w:ascii="Times New Roman" w:eastAsia="Times New Roman" w:hAnsi="Times New Roman" w:cs="Times New Roman"/>
-          <w:kern w:val="0"/>
-          <w14:ligatures w14:val="none"/>
-        </w:rPr>
-        <w:t>: Lista todas as bibliotecas Python que o backend precisa.</w:t>
+        <w:t>styles.css</w:t>
+      </w:r>
+      <w:r>
+        <w:rPr>
+          <w:rFonts w:ascii="Times New Roman" w:eastAsia="Times New Roman" w:hAnsi="Times New Roman" w:cs="Times New Roman"/>
+          <w:kern w:val="0"/>
+          <w14:ligatures w14:val="none"/>
+        </w:rPr>
+        <w:t xml:space="preserve">: Estilo principal para páginas públicas (como </w:t>
+      </w:r>
+      <w:r>
+        <w:rPr>
+          <w:rFonts w:ascii="Courier New" w:eastAsia="Times New Roman" w:hAnsi="Courier New" w:cs="Courier New"/>
+          <w:kern w:val="0"/>
+          <w:sz w:val="20"/>
+          <w:szCs w:val="20"/>
+          <w14:ligatures w14:val="none"/>
+        </w:rPr>
+        <w:t>index.html</w:t>
+      </w:r>
+      <w:r>
+        <w:rPr>
+          <w:rFonts w:ascii="Times New Roman" w:eastAsia="Times New Roman" w:hAnsi="Times New Roman" w:cs="Times New Roman"/>
+          <w:kern w:val="0"/>
+          <w14:ligatures w14:val="none"/>
+        </w:rPr>
+        <w:t xml:space="preserve">, </w:t>
+      </w:r>
+      <w:r>
+        <w:rPr>
+          <w:rFonts w:ascii="Courier New" w:eastAsia="Times New Roman" w:hAnsi="Courier New" w:cs="Courier New"/>
+          <w:kern w:val="0"/>
+          <w:sz w:val="20"/>
+          <w:szCs w:val="20"/>
+          <w14:ligatures w14:val="none"/>
+        </w:rPr>
+        <w:t>login.html</w:t>
+      </w:r>
+      <w:r>
+        <w:rPr>
+          <w:rFonts w:ascii="Times New Roman" w:eastAsia="Times New Roman" w:hAnsi="Times New Roman" w:cs="Times New Roman"/>
+          <w:kern w:val="0"/>
+          <w14:ligatures w14:val="none"/>
+        </w:rPr>
+        <w:t>).</w:t>
       </w:r>
     </w:p>
     <w:p>
       <w:pPr>
         <w:numPr>
-          <w:ilvl w:val="1"/>
-          <w:numId w:val="59"/>
+          <w:ilvl w:val="0"/>
+          <w:numId w:val="69"/>
         </w:numPr>
         <w:spacing w:before="100" w:beforeAutospacing="1" w:after="100" w:afterAutospacing="1" w:line="240" w:lineRule="auto"/>
         <w:rPr>
@@ -1483,16 +2310,50 @@
           <w:szCs w:val="20"/>
           <w14:ligatures w14:val="none"/>
         </w:rPr>
-        <w:t>build.sh</w:t>
-      </w:r>
-      <w:r>
-        <w:rPr>
-          <w:rFonts w:ascii="Times New Roman" w:eastAsia="Times New Roman" w:hAnsi="Times New Roman" w:cs="Times New Roman"/>
-          <w:kern w:val="0"/>
-          <w14:ligatures w14:val="none"/>
-        </w:rPr>
-        <w:t>: Script executado pelo Render para instalar as dependências (</w:t>
-      </w:r>
+        <w:t>dashboard-lovable.css</w:t>
+      </w:r>
+      <w:r>
+        <w:rPr>
+          <w:rFonts w:ascii="Times New Roman" w:eastAsia="Times New Roman" w:hAnsi="Times New Roman" w:cs="Times New Roman"/>
+          <w:kern w:val="0"/>
+          <w14:ligatures w14:val="none"/>
+        </w:rPr>
+        <w:t>: Estilo para o painel do usuário. Foi atualizado para incluir os estilos da nova página de "Material de Estudo" e das caixas de informação de limite de uso.</w:t>
+      </w:r>
+    </w:p>
+    <w:p>
+      <w:pPr>
+        <w:spacing w:before="100" w:beforeAutospacing="1" w:after="100" w:afterAutospacing="1" w:line="240" w:lineRule="auto"/>
+        <w:rPr>
+          <w:rFonts w:ascii="Times New Roman" w:eastAsia="Times New Roman" w:hAnsi="Times New Roman" w:cs="Times New Roman"/>
+          <w:kern w:val="0"/>
+          <w14:ligatures w14:val="none"/>
+        </w:rPr>
+      </w:pPr>
+      <w:r>
+        <w:rPr>
+          <w:rFonts w:ascii="Times New Roman" w:eastAsia="Times New Roman" w:hAnsi="Times New Roman" w:cs="Times New Roman"/>
+          <w:b/>
+          <w:bCs/>
+          <w:kern w:val="0"/>
+          <w14:ligatures w14:val="none"/>
+        </w:rPr>
+        <w:t>4.3. Arquivos JavaScript (A Interatividade):</w:t>
+      </w:r>
+    </w:p>
+    <w:p>
+      <w:pPr>
+        <w:numPr>
+          <w:ilvl w:val="0"/>
+          <w:numId w:val="70"/>
+        </w:numPr>
+        <w:spacing w:before="100" w:beforeAutospacing="1" w:after="100" w:afterAutospacing="1" w:line="240" w:lineRule="auto"/>
+        <w:rPr>
+          <w:rFonts w:ascii="Times New Roman" w:eastAsia="Times New Roman" w:hAnsi="Times New Roman" w:cs="Times New Roman"/>
+          <w:kern w:val="0"/>
+          <w14:ligatures w14:val="none"/>
+        </w:rPr>
+      </w:pPr>
       <w:r>
         <w:rPr>
           <w:rFonts w:ascii="Courier New" w:eastAsia="Times New Roman" w:hAnsi="Courier New" w:cs="Courier New"/>
@@ -1501,22 +2362,40 @@
           <w:szCs w:val="20"/>
           <w14:ligatures w14:val="none"/>
         </w:rPr>
-        <w:t>pip install -r requirements.txt</w:t>
-      </w:r>
-      <w:r>
-        <w:rPr>
-          <w:rFonts w:ascii="Times New Roman" w:eastAsia="Times New Roman" w:hAnsi="Times New Roman" w:cs="Times New Roman"/>
-          <w:kern w:val="0"/>
-          <w14:ligatures w14:val="none"/>
-        </w:rPr>
-        <w:t>).</w:t>
+        <w:t>main-app.js</w:t>
+      </w:r>
+      <w:r>
+        <w:rPr>
+          <w:rFonts w:ascii="Times New Roman" w:eastAsia="Times New Roman" w:hAnsi="Times New Roman" w:cs="Times New Roman"/>
+          <w:kern w:val="0"/>
+          <w14:ligatures w14:val="none"/>
+        </w:rPr>
+        <w:t xml:space="preserve">: Orquestrador principal do dashboard. Gerencia o estado de autenticação e dispara o evento </w:t>
+      </w:r>
+      <w:r>
+        <w:rPr>
+          <w:rFonts w:ascii="Courier New" w:eastAsia="Times New Roman" w:hAnsi="Courier New" w:cs="Courier New"/>
+          <w:kern w:val="0"/>
+          <w:sz w:val="20"/>
+          <w:szCs w:val="20"/>
+          <w14:ligatures w14:val="none"/>
+        </w:rPr>
+        <w:t>userDataReady</w:t>
+      </w:r>
+      <w:r>
+        <w:rPr>
+          <w:rFonts w:ascii="Times New Roman" w:eastAsia="Times New Roman" w:hAnsi="Times New Roman" w:cs="Times New Roman"/>
+          <w:kern w:val="0"/>
+          <w14:ligatures w14:val="none"/>
+        </w:rPr>
+        <w:t xml:space="preserve"> para sincronizar a inicialização de outras páginas.</w:t>
       </w:r>
     </w:p>
     <w:p>
       <w:pPr>
         <w:numPr>
-          <w:ilvl w:val="1"/>
-          <w:numId w:val="59"/>
+          <w:ilvl w:val="0"/>
+          <w:numId w:val="70"/>
         </w:numPr>
         <w:spacing w:before="100" w:beforeAutospacing="1" w:after="100" w:afterAutospacing="1" w:line="240" w:lineRule="auto"/>
         <w:rPr>
@@ -1533,15 +2412,16 @@
           <w:szCs w:val="20"/>
           <w14:ligatures w14:val="none"/>
         </w:rPr>
-        <w:t>Procfile</w:t>
-      </w:r>
-      <w:r>
-        <w:rPr>
-          <w:rFonts w:ascii="Times New Roman" w:eastAsia="Times New Roman" w:hAnsi="Times New Roman" w:cs="Times New Roman"/>
-          <w:kern w:val="0"/>
-          <w14:ligatures w14:val="none"/>
-        </w:rPr>
-        <w:t xml:space="preserve">: Define o comando para iniciar o servidor: </w:t>
+        <w:lastRenderedPageBreak/>
+        <w:t>api.js</w:t>
+      </w:r>
+      <w:r>
+        <w:rPr>
+          <w:rFonts w:ascii="Times New Roman" w:eastAsia="Times New Roman" w:hAnsi="Times New Roman" w:cs="Times New Roman"/>
+          <w:kern w:val="0"/>
+          <w14:ligatures w14:val="none"/>
+        </w:rPr>
+        <w:t xml:space="preserve">: Centraliza todas as chamadas </w:t>
       </w:r>
       <w:r>
         <w:rPr>
@@ -1551,942 +2431,76 @@
           <w:szCs w:val="20"/>
           <w14:ligatures w14:val="none"/>
         </w:rPr>
-        <w:t>web: gunicorn app:app</w:t>
-      </w:r>
-      <w:r>
-        <w:rPr>
-          <w:rFonts w:ascii="Times New Roman" w:eastAsia="Times New Roman" w:hAnsi="Times New Roman" w:cs="Times New Roman"/>
-          <w:kern w:val="0"/>
-          <w14:ligatures w14:val="none"/>
-        </w:rPr>
-        <w:t>.</w:t>
+        <w:t>fetch</w:t>
+      </w:r>
+      <w:r>
+        <w:rPr>
+          <w:rFonts w:ascii="Times New Roman" w:eastAsia="Times New Roman" w:hAnsi="Times New Roman" w:cs="Times New Roman"/>
+          <w:kern w:val="0"/>
+          <w14:ligatures w14:val="none"/>
+        </w:rPr>
+        <w:t xml:space="preserve"> para o backend. A </w:t>
+      </w:r>
+      <w:r>
+        <w:rPr>
+          <w:rFonts w:ascii="Courier New" w:eastAsia="Times New Roman" w:hAnsi="Courier New" w:cs="Courier New"/>
+          <w:kern w:val="0"/>
+          <w:sz w:val="20"/>
+          <w:szCs w:val="20"/>
+          <w14:ligatures w14:val="none"/>
+        </w:rPr>
+        <w:t>API_BASE_URL</w:t>
+      </w:r>
+      <w:r>
+        <w:rPr>
+          <w:rFonts w:ascii="Times New Roman" w:eastAsia="Times New Roman" w:hAnsi="Times New Roman" w:cs="Times New Roman"/>
+          <w:kern w:val="0"/>
+          <w14:ligatures w14:val="none"/>
+        </w:rPr>
+        <w:t xml:space="preserve"> é dinâmica e a função </w:t>
+      </w:r>
+      <w:r>
+        <w:rPr>
+          <w:rFonts w:ascii="Courier New" w:eastAsia="Times New Roman" w:hAnsi="Courier New" w:cs="Courier New"/>
+          <w:kern w:val="0"/>
+          <w:sz w:val="20"/>
+          <w:szCs w:val="20"/>
+          <w14:ligatures w14:val="none"/>
+        </w:rPr>
+        <w:t>fetchApi</w:t>
+      </w:r>
+      <w:r>
+        <w:rPr>
+          <w:rFonts w:ascii="Times New Roman" w:eastAsia="Times New Roman" w:hAnsi="Times New Roman" w:cs="Times New Roman"/>
+          <w:kern w:val="0"/>
+          <w14:ligatures w14:val="none"/>
+        </w:rPr>
+        <w:t xml:space="preserve"> foi aprimorada para interpretar respostas de erro (como </w:t>
+      </w:r>
+      <w:r>
+        <w:rPr>
+          <w:rFonts w:ascii="Courier New" w:eastAsia="Times New Roman" w:hAnsi="Courier New" w:cs="Courier New"/>
+          <w:kern w:val="0"/>
+          <w:sz w:val="20"/>
+          <w:szCs w:val="20"/>
+          <w14:ligatures w14:val="none"/>
+        </w:rPr>
+        <w:t>429 Too Many Requests</w:t>
+      </w:r>
+      <w:r>
+        <w:rPr>
+          <w:rFonts w:ascii="Times New Roman" w:eastAsia="Times New Roman" w:hAnsi="Times New Roman" w:cs="Times New Roman"/>
+          <w:kern w:val="0"/>
+          <w14:ligatures w14:val="none"/>
+        </w:rPr>
+        <w:t>) e repassar mensagens amigáveis.</w:t>
       </w:r>
     </w:p>
     <w:p>
       <w:pPr>
         <w:numPr>
           <w:ilvl w:val="0"/>
-          <w:numId w:val="59"/>
-        </w:numPr>
-        <w:spacing w:before="100" w:beforeAutospacing="1" w:after="100" w:afterAutospacing="1" w:line="240" w:lineRule="auto"/>
-        <w:rPr>
-          <w:rFonts w:ascii="Times New Roman" w:eastAsia="Times New Roman" w:hAnsi="Times New Roman" w:cs="Times New Roman"/>
-          <w:kern w:val="0"/>
-          <w14:ligatures w14:val="none"/>
-        </w:rPr>
-      </w:pPr>
-      <w:r>
-        <w:rPr>
-          <w:rFonts w:ascii="Times New Roman" w:eastAsia="Times New Roman" w:hAnsi="Times New Roman" w:cs="Times New Roman"/>
-          <w:b/>
-          <w:bCs/>
-          <w:kern w:val="0"/>
-          <w14:ligatures w14:val="none"/>
-        </w:rPr>
-        <w:t>3.2. Deploy do Backend (Web Service):</w:t>
-      </w:r>
-    </w:p>
-    <w:p>
-      <w:pPr>
-        <w:numPr>
-          <w:ilvl w:val="1"/>
-          <w:numId w:val="59"/>
-        </w:numPr>
-        <w:spacing w:before="100" w:beforeAutospacing="1" w:after="100" w:afterAutospacing="1" w:line="240" w:lineRule="auto"/>
-        <w:rPr>
-          <w:rFonts w:ascii="Times New Roman" w:eastAsia="Times New Roman" w:hAnsi="Times New Roman" w:cs="Times New Roman"/>
-          <w:kern w:val="0"/>
-          <w14:ligatures w14:val="none"/>
-        </w:rPr>
-      </w:pPr>
-      <w:r>
-        <w:rPr>
-          <w:rFonts w:ascii="Times New Roman" w:eastAsia="Times New Roman" w:hAnsi="Times New Roman" w:cs="Times New Roman"/>
-          <w:kern w:val="0"/>
-          <w14:ligatures w14:val="none"/>
-        </w:rPr>
-        <w:t>Criamos um "Web Service" na Render conectado ao nosso GitHub.</w:t>
-      </w:r>
-    </w:p>
-    <w:p>
-      <w:pPr>
-        <w:numPr>
-          <w:ilvl w:val="1"/>
-          <w:numId w:val="59"/>
-        </w:numPr>
-        <w:spacing w:before="100" w:beforeAutospacing="1" w:after="100" w:afterAutospacing="1" w:line="240" w:lineRule="auto"/>
-        <w:rPr>
-          <w:rFonts w:ascii="Times New Roman" w:eastAsia="Times New Roman" w:hAnsi="Times New Roman" w:cs="Times New Roman"/>
-          <w:kern w:val="0"/>
-          <w14:ligatures w14:val="none"/>
-        </w:rPr>
-      </w:pPr>
-      <w:r>
-        <w:rPr>
-          <w:rFonts w:ascii="Times New Roman" w:eastAsia="Times New Roman" w:hAnsi="Times New Roman" w:cs="Times New Roman"/>
-          <w:b/>
-          <w:bCs/>
-          <w:kern w:val="0"/>
-          <w14:ligatures w14:val="none"/>
-        </w:rPr>
-        <w:t>Configurações:</w:t>
-      </w:r>
-      <w:r>
-        <w:rPr>
-          <w:rFonts w:ascii="Times New Roman" w:eastAsia="Times New Roman" w:hAnsi="Times New Roman" w:cs="Times New Roman"/>
-          <w:kern w:val="0"/>
-          <w14:ligatures w14:val="none"/>
-        </w:rPr>
-        <w:t xml:space="preserve"> Runtime: </w:t>
-      </w:r>
-      <w:r>
-        <w:rPr>
-          <w:rFonts w:ascii="Courier New" w:eastAsia="Times New Roman" w:hAnsi="Courier New" w:cs="Courier New"/>
-          <w:kern w:val="0"/>
-          <w:sz w:val="20"/>
-          <w:szCs w:val="20"/>
-          <w14:ligatures w14:val="none"/>
-        </w:rPr>
-        <w:t>Python 3</w:t>
-      </w:r>
-      <w:r>
-        <w:rPr>
-          <w:rFonts w:ascii="Times New Roman" w:eastAsia="Times New Roman" w:hAnsi="Times New Roman" w:cs="Times New Roman"/>
-          <w:kern w:val="0"/>
-          <w14:ligatures w14:val="none"/>
-        </w:rPr>
-        <w:t xml:space="preserve">, Build Command: </w:t>
-      </w:r>
-      <w:r>
-        <w:rPr>
-          <w:rFonts w:ascii="Courier New" w:eastAsia="Times New Roman" w:hAnsi="Courier New" w:cs="Courier New"/>
-          <w:kern w:val="0"/>
-          <w:sz w:val="20"/>
-          <w:szCs w:val="20"/>
-          <w14:ligatures w14:val="none"/>
-        </w:rPr>
-        <w:t>bash build.sh</w:t>
-      </w:r>
-      <w:r>
-        <w:rPr>
-          <w:rFonts w:ascii="Times New Roman" w:eastAsia="Times New Roman" w:hAnsi="Times New Roman" w:cs="Times New Roman"/>
-          <w:kern w:val="0"/>
-          <w14:ligatures w14:val="none"/>
-        </w:rPr>
-        <w:t xml:space="preserve">, Start Command: </w:t>
-      </w:r>
-      <w:r>
-        <w:rPr>
-          <w:rFonts w:ascii="Courier New" w:eastAsia="Times New Roman" w:hAnsi="Courier New" w:cs="Courier New"/>
-          <w:kern w:val="0"/>
-          <w:sz w:val="20"/>
-          <w:szCs w:val="20"/>
-          <w14:ligatures w14:val="none"/>
-        </w:rPr>
-        <w:t>gunicorn app:app</w:t>
-      </w:r>
-      <w:r>
-        <w:rPr>
-          <w:rFonts w:ascii="Times New Roman" w:eastAsia="Times New Roman" w:hAnsi="Times New Roman" w:cs="Times New Roman"/>
-          <w:kern w:val="0"/>
-          <w14:ligatures w14:val="none"/>
-        </w:rPr>
-        <w:t>.</w:t>
-      </w:r>
-    </w:p>
-    <w:p>
-      <w:pPr>
-        <w:numPr>
-          <w:ilvl w:val="1"/>
-          <w:numId w:val="59"/>
-        </w:numPr>
-        <w:spacing w:before="100" w:beforeAutospacing="1" w:after="100" w:afterAutospacing="1" w:line="240" w:lineRule="auto"/>
-        <w:rPr>
-          <w:rFonts w:ascii="Times New Roman" w:eastAsia="Times New Roman" w:hAnsi="Times New Roman" w:cs="Times New Roman"/>
-          <w:kern w:val="0"/>
-          <w14:ligatures w14:val="none"/>
-        </w:rPr>
-      </w:pPr>
-      <w:r>
-        <w:rPr>
-          <w:rFonts w:ascii="Times New Roman" w:eastAsia="Times New Roman" w:hAnsi="Times New Roman" w:cs="Times New Roman"/>
-          <w:b/>
-          <w:bCs/>
-          <w:kern w:val="0"/>
-          <w14:ligatures w14:val="none"/>
-        </w:rPr>
-        <w:t>Variáveis de Ambiente:</w:t>
-      </w:r>
-      <w:r>
-        <w:rPr>
-          <w:rFonts w:ascii="Times New Roman" w:eastAsia="Times New Roman" w:hAnsi="Times New Roman" w:cs="Times New Roman"/>
-          <w:kern w:val="0"/>
-          <w14:ligatures w14:val="none"/>
-        </w:rPr>
-        <w:t xml:space="preserve"> Configuramos um "Environment Group" na Render com as chaves: </w:t>
-      </w:r>
-      <w:r>
-        <w:rPr>
-          <w:rFonts w:ascii="Courier New" w:eastAsia="Times New Roman" w:hAnsi="Courier New" w:cs="Courier New"/>
-          <w:kern w:val="0"/>
-          <w:sz w:val="20"/>
-          <w:szCs w:val="20"/>
-          <w14:ligatures w14:val="none"/>
-        </w:rPr>
-        <w:t>OPENAI_API_KEY</w:t>
-      </w:r>
-      <w:r>
-        <w:rPr>
-          <w:rFonts w:ascii="Times New Roman" w:eastAsia="Times New Roman" w:hAnsi="Times New Roman" w:cs="Times New Roman"/>
-          <w:kern w:val="0"/>
-          <w14:ligatures w14:val="none"/>
-        </w:rPr>
-        <w:t xml:space="preserve">, </w:t>
-      </w:r>
-      <w:r>
-        <w:rPr>
-          <w:rFonts w:ascii="Courier New" w:eastAsia="Times New Roman" w:hAnsi="Courier New" w:cs="Courier New"/>
-          <w:kern w:val="0"/>
-          <w:sz w:val="20"/>
-          <w:szCs w:val="20"/>
-          <w14:ligatures w14:val="none"/>
-        </w:rPr>
-        <w:t>STRIPE_SECRET_KEY</w:t>
-      </w:r>
-      <w:r>
-        <w:rPr>
-          <w:rFonts w:ascii="Times New Roman" w:eastAsia="Times New Roman" w:hAnsi="Times New Roman" w:cs="Times New Roman"/>
-          <w:kern w:val="0"/>
-          <w14:ligatures w14:val="none"/>
-        </w:rPr>
-        <w:t xml:space="preserve"> (produção), </w:t>
-      </w:r>
-      <w:r>
-        <w:rPr>
-          <w:rFonts w:ascii="Courier New" w:eastAsia="Times New Roman" w:hAnsi="Courier New" w:cs="Courier New"/>
-          <w:kern w:val="0"/>
-          <w:sz w:val="20"/>
-          <w:szCs w:val="20"/>
-          <w14:ligatures w14:val="none"/>
-        </w:rPr>
-        <w:t>STRIPE_WEBHOOK_SECRET</w:t>
-      </w:r>
-      <w:r>
-        <w:rPr>
-          <w:rFonts w:ascii="Times New Roman" w:eastAsia="Times New Roman" w:hAnsi="Times New Roman" w:cs="Times New Roman"/>
-          <w:kern w:val="0"/>
-          <w14:ligatures w14:val="none"/>
-        </w:rPr>
-        <w:t xml:space="preserve"> (produção), </w:t>
-      </w:r>
-      <w:r>
-        <w:rPr>
-          <w:rFonts w:ascii="Courier New" w:eastAsia="Times New Roman" w:hAnsi="Courier New" w:cs="Courier New"/>
-          <w:kern w:val="0"/>
-          <w:sz w:val="20"/>
-          <w:szCs w:val="20"/>
-          <w14:ligatures w14:val="none"/>
-        </w:rPr>
-        <w:t>RESEND_API_KEY</w:t>
-      </w:r>
-      <w:r>
-        <w:rPr>
-          <w:rFonts w:ascii="Times New Roman" w:eastAsia="Times New Roman" w:hAnsi="Times New Roman" w:cs="Times New Roman"/>
-          <w:kern w:val="0"/>
-          <w14:ligatures w14:val="none"/>
-        </w:rPr>
-        <w:t xml:space="preserve"> e o conteúdo do </w:t>
-      </w:r>
-      <w:r>
-        <w:rPr>
-          <w:rFonts w:ascii="Courier New" w:eastAsia="Times New Roman" w:hAnsi="Courier New" w:cs="Courier New"/>
-          <w:kern w:val="0"/>
-          <w:sz w:val="20"/>
-          <w:szCs w:val="20"/>
-          <w14:ligatures w14:val="none"/>
-        </w:rPr>
-        <w:t>serviceAccountKey.json</w:t>
-      </w:r>
-      <w:r>
-        <w:rPr>
-          <w:rFonts w:ascii="Times New Roman" w:eastAsia="Times New Roman" w:hAnsi="Times New Roman" w:cs="Times New Roman"/>
-          <w:kern w:val="0"/>
-          <w14:ligatures w14:val="none"/>
-        </w:rPr>
-        <w:t xml:space="preserve"> como um "Secret File".</w:t>
-      </w:r>
-    </w:p>
-    <w:p>
-      <w:pPr>
-        <w:numPr>
-          <w:ilvl w:val="0"/>
-          <w:numId w:val="59"/>
-        </w:numPr>
-        <w:spacing w:before="100" w:beforeAutospacing="1" w:after="100" w:afterAutospacing="1" w:line="240" w:lineRule="auto"/>
-        <w:rPr>
-          <w:rFonts w:ascii="Times New Roman" w:eastAsia="Times New Roman" w:hAnsi="Times New Roman" w:cs="Times New Roman"/>
-          <w:kern w:val="0"/>
-          <w14:ligatures w14:val="none"/>
-        </w:rPr>
-      </w:pPr>
-      <w:r>
-        <w:rPr>
-          <w:rFonts w:ascii="Times New Roman" w:eastAsia="Times New Roman" w:hAnsi="Times New Roman" w:cs="Times New Roman"/>
-          <w:b/>
-          <w:bCs/>
-          <w:kern w:val="0"/>
-          <w14:ligatures w14:val="none"/>
-        </w:rPr>
-        <w:t>3.3. Deploy do Frontend (Static Site):</w:t>
-      </w:r>
-    </w:p>
-    <w:p>
-      <w:pPr>
-        <w:numPr>
-          <w:ilvl w:val="1"/>
-          <w:numId w:val="59"/>
-        </w:numPr>
-        <w:spacing w:before="100" w:beforeAutospacing="1" w:after="100" w:afterAutospacing="1" w:line="240" w:lineRule="auto"/>
-        <w:rPr>
-          <w:rFonts w:ascii="Times New Roman" w:eastAsia="Times New Roman" w:hAnsi="Times New Roman" w:cs="Times New Roman"/>
-          <w:kern w:val="0"/>
-          <w14:ligatures w14:val="none"/>
-        </w:rPr>
-      </w:pPr>
-      <w:r>
-        <w:rPr>
-          <w:rFonts w:ascii="Times New Roman" w:eastAsia="Times New Roman" w:hAnsi="Times New Roman" w:cs="Times New Roman"/>
-          <w:kern w:val="0"/>
-          <w14:ligatures w14:val="none"/>
-        </w:rPr>
-        <w:t>Criamos um "Static Site" na Render conectado ao GitHub.</w:t>
-      </w:r>
-    </w:p>
-    <w:p>
-      <w:pPr>
-        <w:numPr>
-          <w:ilvl w:val="1"/>
-          <w:numId w:val="59"/>
-        </w:numPr>
-        <w:spacing w:before="100" w:beforeAutospacing="1" w:after="100" w:afterAutospacing="1" w:line="240" w:lineRule="auto"/>
-        <w:rPr>
-          <w:rFonts w:ascii="Times New Roman" w:eastAsia="Times New Roman" w:hAnsi="Times New Roman" w:cs="Times New Roman"/>
-          <w:kern w:val="0"/>
-          <w14:ligatures w14:val="none"/>
-        </w:rPr>
-      </w:pPr>
-      <w:r>
-        <w:rPr>
-          <w:rFonts w:ascii="Times New Roman" w:eastAsia="Times New Roman" w:hAnsi="Times New Roman" w:cs="Times New Roman"/>
-          <w:b/>
-          <w:bCs/>
-          <w:kern w:val="0"/>
-          <w14:ligatures w14:val="none"/>
-        </w:rPr>
-        <w:t>Configurações:</w:t>
-      </w:r>
-      <w:r>
-        <w:rPr>
-          <w:rFonts w:ascii="Times New Roman" w:eastAsia="Times New Roman" w:hAnsi="Times New Roman" w:cs="Times New Roman"/>
-          <w:kern w:val="0"/>
-          <w14:ligatures w14:val="none"/>
-        </w:rPr>
-        <w:t xml:space="preserve"> Publish Directory: </w:t>
-      </w:r>
-      <w:r>
-        <w:rPr>
-          <w:rFonts w:ascii="Courier New" w:eastAsia="Times New Roman" w:hAnsi="Courier New" w:cs="Courier New"/>
-          <w:kern w:val="0"/>
-          <w:sz w:val="20"/>
-          <w:szCs w:val="20"/>
-          <w14:ligatures w14:val="none"/>
-        </w:rPr>
-        <w:t>.</w:t>
-      </w:r>
-      <w:r>
-        <w:rPr>
-          <w:rFonts w:ascii="Times New Roman" w:eastAsia="Times New Roman" w:hAnsi="Times New Roman" w:cs="Times New Roman"/>
-          <w:kern w:val="0"/>
-          <w14:ligatures w14:val="none"/>
-        </w:rPr>
-        <w:t xml:space="preserve"> (ponto), para publicar todos os arquivos HTML/CSS/JS.</w:t>
-      </w:r>
-    </w:p>
-    <w:p>
-      <w:pPr>
-        <w:spacing w:before="100" w:beforeAutospacing="1" w:after="100" w:afterAutospacing="1" w:line="240" w:lineRule="auto"/>
-        <w:outlineLvl w:val="3"/>
-        <w:rPr>
-          <w:rFonts w:ascii="Times New Roman" w:eastAsia="Times New Roman" w:hAnsi="Times New Roman" w:cs="Times New Roman"/>
-          <w:b/>
-          <w:bCs/>
-          <w:kern w:val="0"/>
-          <w14:ligatures w14:val="none"/>
-        </w:rPr>
-      </w:pPr>
-      <w:r>
-        <w:rPr>
-          <w:rFonts w:ascii="Times New Roman" w:eastAsia="Times New Roman" w:hAnsi="Times New Roman" w:cs="Times New Roman"/>
-          <w:b/>
-          <w:bCs/>
-          <w:kern w:val="0"/>
-          <w14:ligatures w14:val="none"/>
-        </w:rPr>
-        <w:t>Parte 4: Arquitetura do Projeto (O que cada arquivo faz)</w:t>
-      </w:r>
-    </w:p>
-    <w:p>
-      <w:pPr>
-        <w:spacing w:before="100" w:beforeAutospacing="1" w:after="100" w:afterAutospacing="1" w:line="240" w:lineRule="auto"/>
-        <w:rPr>
-          <w:rFonts w:ascii="Times New Roman" w:eastAsia="Times New Roman" w:hAnsi="Times New Roman" w:cs="Times New Roman"/>
-          <w:kern w:val="0"/>
-          <w14:ligatures w14:val="none"/>
-        </w:rPr>
-      </w:pPr>
-      <w:r>
-        <w:rPr>
-          <w:rFonts w:ascii="Times New Roman" w:eastAsia="Times New Roman" w:hAnsi="Times New Roman" w:cs="Times New Roman"/>
-          <w:b/>
-          <w:bCs/>
-          <w:kern w:val="0"/>
-          <w14:ligatures w14:val="none"/>
-        </w:rPr>
-        <w:t>4.1. Arquivos HTML (A Estrutura):</w:t>
-      </w:r>
-    </w:p>
-    <w:p>
-      <w:pPr>
-        <w:numPr>
-          <w:ilvl w:val="0"/>
-          <w:numId w:val="60"/>
-        </w:numPr>
-        <w:spacing w:before="100" w:beforeAutospacing="1" w:after="100" w:afterAutospacing="1" w:line="240" w:lineRule="auto"/>
-        <w:rPr>
-          <w:rFonts w:ascii="Times New Roman" w:eastAsia="Times New Roman" w:hAnsi="Times New Roman" w:cs="Times New Roman"/>
-          <w:kern w:val="0"/>
-          <w14:ligatures w14:val="none"/>
-        </w:rPr>
-      </w:pPr>
-      <w:r>
-        <w:rPr>
-          <w:rFonts w:ascii="Courier New" w:eastAsia="Times New Roman" w:hAnsi="Courier New" w:cs="Courier New"/>
-          <w:kern w:val="0"/>
-          <w:sz w:val="20"/>
-          <w:szCs w:val="20"/>
-          <w14:ligatures w14:val="none"/>
-        </w:rPr>
-        <w:t>index.html</w:t>
-      </w:r>
-      <w:r>
-        <w:rPr>
-          <w:rFonts w:ascii="Times New Roman" w:eastAsia="Times New Roman" w:hAnsi="Times New Roman" w:cs="Times New Roman"/>
-          <w:kern w:val="0"/>
-          <w14:ligatures w14:val="none"/>
-        </w:rPr>
-        <w:t>: Página inicial, com a apresentação das funcionalidades e planos.</w:t>
-      </w:r>
-    </w:p>
-    <w:p>
-      <w:pPr>
-        <w:numPr>
-          <w:ilvl w:val="0"/>
-          <w:numId w:val="60"/>
-        </w:numPr>
-        <w:spacing w:before="100" w:beforeAutospacing="1" w:after="100" w:afterAutospacing="1" w:line="240" w:lineRule="auto"/>
-        <w:rPr>
-          <w:rFonts w:ascii="Times New Roman" w:eastAsia="Times New Roman" w:hAnsi="Times New Roman" w:cs="Times New Roman"/>
-          <w:kern w:val="0"/>
-          <w14:ligatures w14:val="none"/>
-        </w:rPr>
-      </w:pPr>
-      <w:r>
-        <w:rPr>
-          <w:rFonts w:ascii="Courier New" w:eastAsia="Times New Roman" w:hAnsi="Courier New" w:cs="Courier New"/>
-          <w:kern w:val="0"/>
-          <w:sz w:val="20"/>
-          <w:szCs w:val="20"/>
-          <w14:ligatures w14:val="none"/>
-        </w:rPr>
-        <w:t>login.html</w:t>
-      </w:r>
-      <w:r>
-        <w:rPr>
-          <w:rFonts w:ascii="Times New Roman" w:eastAsia="Times New Roman" w:hAnsi="Times New Roman" w:cs="Times New Roman"/>
-          <w:kern w:val="0"/>
-          <w14:ligatures w14:val="none"/>
-        </w:rPr>
-        <w:t xml:space="preserve">, </w:t>
-      </w:r>
-      <w:r>
-        <w:rPr>
-          <w:rFonts w:ascii="Courier New" w:eastAsia="Times New Roman" w:hAnsi="Courier New" w:cs="Courier New"/>
-          <w:kern w:val="0"/>
-          <w:sz w:val="20"/>
-          <w:szCs w:val="20"/>
-          <w14:ligatures w14:val="none"/>
-        </w:rPr>
-        <w:t>cadastro.html</w:t>
-      </w:r>
-      <w:r>
-        <w:rPr>
-          <w:rFonts w:ascii="Times New Roman" w:eastAsia="Times New Roman" w:hAnsi="Times New Roman" w:cs="Times New Roman"/>
-          <w:kern w:val="0"/>
-          <w14:ligatures w14:val="none"/>
-        </w:rPr>
-        <w:t>: Páginas de autenticação.</w:t>
-      </w:r>
-    </w:p>
-    <w:p>
-      <w:pPr>
-        <w:numPr>
-          <w:ilvl w:val="0"/>
-          <w:numId w:val="60"/>
-        </w:numPr>
-        <w:spacing w:before="100" w:beforeAutospacing="1" w:after="100" w:afterAutospacing="1" w:line="240" w:lineRule="auto"/>
-        <w:rPr>
-          <w:rFonts w:ascii="Times New Roman" w:eastAsia="Times New Roman" w:hAnsi="Times New Roman" w:cs="Times New Roman"/>
-          <w:kern w:val="0"/>
-          <w14:ligatures w14:val="none"/>
-        </w:rPr>
-      </w:pPr>
-      <w:r>
-        <w:rPr>
-          <w:rFonts w:ascii="Courier New" w:eastAsia="Times New Roman" w:hAnsi="Courier New" w:cs="Courier New"/>
-          <w:kern w:val="0"/>
-          <w:sz w:val="20"/>
-          <w:szCs w:val="20"/>
-          <w14:ligatures w14:val="none"/>
-        </w:rPr>
-        <w:t>home.html</w:t>
-      </w:r>
-      <w:r>
-        <w:rPr>
-          <w:rFonts w:ascii="Times New Roman" w:eastAsia="Times New Roman" w:hAnsi="Times New Roman" w:cs="Times New Roman"/>
-          <w:kern w:val="0"/>
-          <w14:ligatures w14:val="none"/>
-        </w:rPr>
-        <w:t xml:space="preserve">, </w:t>
-      </w:r>
-      <w:r>
-        <w:rPr>
-          <w:rFonts w:ascii="Courier New" w:eastAsia="Times New Roman" w:hAnsi="Courier New" w:cs="Courier New"/>
-          <w:kern w:val="0"/>
-          <w:sz w:val="20"/>
-          <w:szCs w:val="20"/>
-          <w14:ligatures w14:val="none"/>
-        </w:rPr>
-        <w:t>exercicios.html</w:t>
-      </w:r>
-      <w:r>
-        <w:rPr>
-          <w:rFonts w:ascii="Times New Roman" w:eastAsia="Times New Roman" w:hAnsi="Times New Roman" w:cs="Times New Roman"/>
-          <w:kern w:val="0"/>
-          <w14:ligatures w14:val="none"/>
-        </w:rPr>
-        <w:t xml:space="preserve">, </w:t>
-      </w:r>
-      <w:r>
-        <w:rPr>
-          <w:rFonts w:ascii="Courier New" w:eastAsia="Times New Roman" w:hAnsi="Courier New" w:cs="Courier New"/>
-          <w:kern w:val="0"/>
-          <w:sz w:val="20"/>
-          <w:szCs w:val="20"/>
-          <w14:ligatures w14:val="none"/>
-        </w:rPr>
-        <w:t>discursivas.html</w:t>
-      </w:r>
-      <w:r>
-        <w:rPr>
-          <w:rFonts w:ascii="Times New Roman" w:eastAsia="Times New Roman" w:hAnsi="Times New Roman" w:cs="Times New Roman"/>
-          <w:kern w:val="0"/>
-          <w14:ligatures w14:val="none"/>
-        </w:rPr>
-        <w:t xml:space="preserve">, </w:t>
-      </w:r>
-      <w:r>
-        <w:rPr>
-          <w:rFonts w:ascii="Courier New" w:eastAsia="Times New Roman" w:hAnsi="Courier New" w:cs="Courier New"/>
-          <w:kern w:val="0"/>
-          <w:sz w:val="20"/>
-          <w:szCs w:val="20"/>
-          <w14:ligatures w14:val="none"/>
-        </w:rPr>
-        <w:t>dicas-estrategicas.html</w:t>
-      </w:r>
-      <w:r>
-        <w:rPr>
-          <w:rFonts w:ascii="Times New Roman" w:eastAsia="Times New Roman" w:hAnsi="Times New Roman" w:cs="Times New Roman"/>
-          <w:kern w:val="0"/>
-          <w14:ligatures w14:val="none"/>
-        </w:rPr>
-        <w:t>: Páginas de funcionalidades do dashboard do usuário.</w:t>
-      </w:r>
-    </w:p>
-    <w:p>
-      <w:pPr>
-        <w:numPr>
-          <w:ilvl w:val="0"/>
-          <w:numId w:val="60"/>
-        </w:numPr>
-        <w:spacing w:before="100" w:beforeAutospacing="1" w:after="100" w:afterAutospacing="1" w:line="240" w:lineRule="auto"/>
-        <w:rPr>
-          <w:rFonts w:ascii="Times New Roman" w:eastAsia="Times New Roman" w:hAnsi="Times New Roman" w:cs="Times New Roman"/>
-          <w:kern w:val="0"/>
-          <w14:ligatures w14:val="none"/>
-        </w:rPr>
-      </w:pPr>
-      <w:r>
-        <w:rPr>
-          <w:rFonts w:ascii="Courier New" w:eastAsia="Times New Roman" w:hAnsi="Courier New" w:cs="Courier New"/>
-          <w:kern w:val="0"/>
-          <w:sz w:val="20"/>
-          <w:szCs w:val="20"/>
-          <w14:ligatures w14:val="none"/>
-        </w:rPr>
-        <w:t>cronograma.html</w:t>
-      </w:r>
-      <w:r>
-        <w:rPr>
-          <w:rFonts w:ascii="Times New Roman" w:eastAsia="Times New Roman" w:hAnsi="Times New Roman" w:cs="Times New Roman"/>
-          <w:kern w:val="0"/>
-          <w14:ligatures w14:val="none"/>
-        </w:rPr>
-        <w:t>: Página para geração e visualização de cronogramas. O formulário foi atualizado para incluir uma lista de matérias comuns (checkboxes) e um campo de "tags" para adicionar outras.</w:t>
-      </w:r>
-    </w:p>
-    <w:p>
-      <w:pPr>
-        <w:numPr>
-          <w:ilvl w:val="0"/>
-          <w:numId w:val="60"/>
-        </w:numPr>
-        <w:spacing w:before="100" w:beforeAutospacing="1" w:after="100" w:afterAutospacing="1" w:line="240" w:lineRule="auto"/>
-        <w:rPr>
-          <w:rFonts w:ascii="Times New Roman" w:eastAsia="Times New Roman" w:hAnsi="Times New Roman" w:cs="Times New Roman"/>
-          <w:kern w:val="0"/>
-          <w14:ligatures w14:val="none"/>
-        </w:rPr>
-      </w:pPr>
-      <w:r>
-        <w:rPr>
-          <w:rFonts w:ascii="Courier New" w:eastAsia="Times New Roman" w:hAnsi="Courier New" w:cs="Courier New"/>
-          <w:kern w:val="0"/>
-          <w:sz w:val="20"/>
-          <w:szCs w:val="20"/>
-          <w14:ligatures w14:val="none"/>
-        </w:rPr>
-        <w:t>meu-perfil.html</w:t>
-      </w:r>
-      <w:r>
-        <w:rPr>
-          <w:rFonts w:ascii="Times New Roman" w:eastAsia="Times New Roman" w:hAnsi="Times New Roman" w:cs="Times New Roman"/>
-          <w:kern w:val="0"/>
-          <w14:ligatures w14:val="none"/>
-        </w:rPr>
-        <w:t>: Página para gerenciamento da conta do usuário, incluindo dados pessoais, alteração de senha, gestão de assinatura e exclusão de conta.</w:t>
-      </w:r>
-    </w:p>
-    <w:p>
-      <w:pPr>
-        <w:spacing w:before="100" w:beforeAutospacing="1" w:after="100" w:afterAutospacing="1" w:line="240" w:lineRule="auto"/>
-        <w:rPr>
-          <w:rFonts w:ascii="Times New Roman" w:eastAsia="Times New Roman" w:hAnsi="Times New Roman" w:cs="Times New Roman"/>
-          <w:kern w:val="0"/>
-          <w14:ligatures w14:val="none"/>
-        </w:rPr>
-      </w:pPr>
-      <w:r>
-        <w:rPr>
-          <w:rFonts w:ascii="Times New Roman" w:eastAsia="Times New Roman" w:hAnsi="Times New Roman" w:cs="Times New Roman"/>
-          <w:b/>
-          <w:bCs/>
-          <w:kern w:val="0"/>
-          <w14:ligatures w14:val="none"/>
-        </w:rPr>
-        <w:t>4.2. Arquivos de Estilo CSS (A Aparência):</w:t>
-      </w:r>
-    </w:p>
-    <w:p>
-      <w:pPr>
-        <w:numPr>
-          <w:ilvl w:val="0"/>
-          <w:numId w:val="61"/>
-        </w:numPr>
-        <w:spacing w:before="100" w:beforeAutospacing="1" w:after="100" w:afterAutospacing="1" w:line="240" w:lineRule="auto"/>
-        <w:rPr>
-          <w:rFonts w:ascii="Times New Roman" w:eastAsia="Times New Roman" w:hAnsi="Times New Roman" w:cs="Times New Roman"/>
-          <w:kern w:val="0"/>
-          <w14:ligatures w14:val="none"/>
-        </w:rPr>
-      </w:pPr>
-      <w:r>
-        <w:rPr>
-          <w:rFonts w:ascii="Courier New" w:eastAsia="Times New Roman" w:hAnsi="Courier New" w:cs="Courier New"/>
-          <w:kern w:val="0"/>
-          <w:sz w:val="20"/>
-          <w:szCs w:val="20"/>
-          <w14:ligatures w14:val="none"/>
-        </w:rPr>
-        <w:t>styles.css</w:t>
-      </w:r>
-      <w:r>
-        <w:rPr>
-          <w:rFonts w:ascii="Times New Roman" w:eastAsia="Times New Roman" w:hAnsi="Times New Roman" w:cs="Times New Roman"/>
-          <w:kern w:val="0"/>
-          <w14:ligatures w14:val="none"/>
-        </w:rPr>
-        <w:t xml:space="preserve">: Estilo principal para páginas públicas (como </w:t>
-      </w:r>
-      <w:r>
-        <w:rPr>
-          <w:rFonts w:ascii="Courier New" w:eastAsia="Times New Roman" w:hAnsi="Courier New" w:cs="Courier New"/>
-          <w:kern w:val="0"/>
-          <w:sz w:val="20"/>
-          <w:szCs w:val="20"/>
-          <w14:ligatures w14:val="none"/>
-        </w:rPr>
-        <w:t>index.html</w:t>
-      </w:r>
-      <w:r>
-        <w:rPr>
-          <w:rFonts w:ascii="Times New Roman" w:eastAsia="Times New Roman" w:hAnsi="Times New Roman" w:cs="Times New Roman"/>
-          <w:kern w:val="0"/>
-          <w14:ligatures w14:val="none"/>
-        </w:rPr>
-        <w:t xml:space="preserve">, </w:t>
-      </w:r>
-      <w:r>
-        <w:rPr>
-          <w:rFonts w:ascii="Courier New" w:eastAsia="Times New Roman" w:hAnsi="Courier New" w:cs="Courier New"/>
-          <w:kern w:val="0"/>
-          <w:sz w:val="20"/>
-          <w:szCs w:val="20"/>
-          <w14:ligatures w14:val="none"/>
-        </w:rPr>
-        <w:t>login.html</w:t>
-      </w:r>
-      <w:r>
-        <w:rPr>
-          <w:rFonts w:ascii="Times New Roman" w:eastAsia="Times New Roman" w:hAnsi="Times New Roman" w:cs="Times New Roman"/>
-          <w:kern w:val="0"/>
-          <w14:ligatures w14:val="none"/>
-        </w:rPr>
-        <w:t>).</w:t>
-      </w:r>
-    </w:p>
-    <w:p>
-      <w:pPr>
-        <w:numPr>
-          <w:ilvl w:val="0"/>
-          <w:numId w:val="61"/>
-        </w:numPr>
-        <w:spacing w:before="100" w:beforeAutospacing="1" w:after="100" w:afterAutospacing="1" w:line="240" w:lineRule="auto"/>
-        <w:rPr>
-          <w:rFonts w:ascii="Times New Roman" w:eastAsia="Times New Roman" w:hAnsi="Times New Roman" w:cs="Times New Roman"/>
-          <w:kern w:val="0"/>
-          <w14:ligatures w14:val="none"/>
-        </w:rPr>
-      </w:pPr>
-      <w:r>
-        <w:rPr>
-          <w:rFonts w:ascii="Courier New" w:eastAsia="Times New Roman" w:hAnsi="Courier New" w:cs="Courier New"/>
-          <w:kern w:val="0"/>
-          <w:sz w:val="20"/>
-          <w:szCs w:val="20"/>
-          <w14:ligatures w14:val="none"/>
-        </w:rPr>
-        <w:t>dashboard-lovable.css</w:t>
-      </w:r>
-      <w:r>
-        <w:rPr>
-          <w:rFonts w:ascii="Times New Roman" w:eastAsia="Times New Roman" w:hAnsi="Times New Roman" w:cs="Times New Roman"/>
-          <w:kern w:val="0"/>
-          <w14:ligatures w14:val="none"/>
-        </w:rPr>
-        <w:t>: Estilo para o painel do usuário. Contém todos os estilos para os componentes do dashboard, modais, formulários, incluindo a grade de checkboxes de matérias e as caixas de informação de limite de uso.</w:t>
-      </w:r>
-    </w:p>
-    <w:p>
-      <w:pPr>
-        <w:spacing w:before="100" w:beforeAutospacing="1" w:after="100" w:afterAutospacing="1" w:line="240" w:lineRule="auto"/>
-        <w:rPr>
-          <w:rFonts w:ascii="Times New Roman" w:eastAsia="Times New Roman" w:hAnsi="Times New Roman" w:cs="Times New Roman"/>
-          <w:kern w:val="0"/>
-          <w14:ligatures w14:val="none"/>
-        </w:rPr>
-      </w:pPr>
-      <w:r>
-        <w:rPr>
-          <w:rFonts w:ascii="Times New Roman" w:eastAsia="Times New Roman" w:hAnsi="Times New Roman" w:cs="Times New Roman"/>
-          <w:b/>
-          <w:bCs/>
-          <w:kern w:val="0"/>
-          <w14:ligatures w14:val="none"/>
-        </w:rPr>
-        <w:t>4.3. Arquivos JavaScript (A Interatividade):</w:t>
-      </w:r>
-    </w:p>
-    <w:p>
-      <w:pPr>
-        <w:numPr>
-          <w:ilvl w:val="0"/>
-          <w:numId w:val="62"/>
-        </w:numPr>
-        <w:spacing w:before="100" w:beforeAutospacing="1" w:after="100" w:afterAutospacing="1" w:line="240" w:lineRule="auto"/>
-        <w:rPr>
-          <w:rFonts w:ascii="Times New Roman" w:eastAsia="Times New Roman" w:hAnsi="Times New Roman" w:cs="Times New Roman"/>
-          <w:kern w:val="0"/>
-          <w14:ligatures w14:val="none"/>
-        </w:rPr>
-      </w:pPr>
-      <w:r>
-        <w:rPr>
-          <w:rFonts w:ascii="Courier New" w:eastAsia="Times New Roman" w:hAnsi="Courier New" w:cs="Courier New"/>
-          <w:kern w:val="0"/>
-          <w:sz w:val="20"/>
-          <w:szCs w:val="20"/>
-          <w14:ligatures w14:val="none"/>
-        </w:rPr>
-        <w:t>main-app.js</w:t>
-      </w:r>
-      <w:r>
-        <w:rPr>
-          <w:rFonts w:ascii="Times New Roman" w:eastAsia="Times New Roman" w:hAnsi="Times New Roman" w:cs="Times New Roman"/>
-          <w:kern w:val="0"/>
-          <w14:ligatures w14:val="none"/>
-        </w:rPr>
-        <w:t xml:space="preserve">: Orquestrador principal do dashboard. Gerencia o estado de autenticação e dispara o evento </w:t>
-      </w:r>
-      <w:r>
-        <w:rPr>
-          <w:rFonts w:ascii="Courier New" w:eastAsia="Times New Roman" w:hAnsi="Courier New" w:cs="Courier New"/>
-          <w:kern w:val="0"/>
-          <w:sz w:val="20"/>
-          <w:szCs w:val="20"/>
-          <w14:ligatures w14:val="none"/>
-        </w:rPr>
-        <w:t>userDataReady</w:t>
-      </w:r>
-      <w:r>
-        <w:rPr>
-          <w:rFonts w:ascii="Times New Roman" w:eastAsia="Times New Roman" w:hAnsi="Times New Roman" w:cs="Times New Roman"/>
-          <w:kern w:val="0"/>
-          <w14:ligatures w14:val="none"/>
-        </w:rPr>
-        <w:t xml:space="preserve"> para sincronizar a inicialização de outras páginas.</w:t>
-      </w:r>
-    </w:p>
-    <w:p>
-      <w:pPr>
-        <w:numPr>
-          <w:ilvl w:val="0"/>
-          <w:numId w:val="62"/>
-        </w:numPr>
-        <w:spacing w:before="100" w:beforeAutospacing="1" w:after="100" w:afterAutospacing="1" w:line="240" w:lineRule="auto"/>
-        <w:rPr>
-          <w:rFonts w:ascii="Times New Roman" w:eastAsia="Times New Roman" w:hAnsi="Times New Roman" w:cs="Times New Roman"/>
-          <w:kern w:val="0"/>
-          <w14:ligatures w14:val="none"/>
-        </w:rPr>
-      </w:pPr>
-      <w:r>
-        <w:rPr>
-          <w:rFonts w:ascii="Courier New" w:eastAsia="Times New Roman" w:hAnsi="Courier New" w:cs="Courier New"/>
-          <w:kern w:val="0"/>
-          <w:sz w:val="20"/>
-          <w:szCs w:val="20"/>
-          <w14:ligatures w14:val="none"/>
-        </w:rPr>
-        <w:lastRenderedPageBreak/>
-        <w:t>api.js</w:t>
-      </w:r>
-      <w:r>
-        <w:rPr>
-          <w:rFonts w:ascii="Times New Roman" w:eastAsia="Times New Roman" w:hAnsi="Times New Roman" w:cs="Times New Roman"/>
-          <w:kern w:val="0"/>
-          <w14:ligatures w14:val="none"/>
-        </w:rPr>
-        <w:t xml:space="preserve">: Centraliza todas as chamadas </w:t>
-      </w:r>
-      <w:r>
-        <w:rPr>
-          <w:rFonts w:ascii="Courier New" w:eastAsia="Times New Roman" w:hAnsi="Courier New" w:cs="Courier New"/>
-          <w:kern w:val="0"/>
-          <w:sz w:val="20"/>
-          <w:szCs w:val="20"/>
-          <w14:ligatures w14:val="none"/>
-        </w:rPr>
-        <w:t>fetch</w:t>
-      </w:r>
-      <w:r>
-        <w:rPr>
-          <w:rFonts w:ascii="Times New Roman" w:eastAsia="Times New Roman" w:hAnsi="Times New Roman" w:cs="Times New Roman"/>
-          <w:kern w:val="0"/>
-          <w14:ligatures w14:val="none"/>
-        </w:rPr>
-        <w:t xml:space="preserve"> para o backend. A </w:t>
-      </w:r>
-      <w:r>
-        <w:rPr>
-          <w:rFonts w:ascii="Courier New" w:eastAsia="Times New Roman" w:hAnsi="Courier New" w:cs="Courier New"/>
-          <w:kern w:val="0"/>
-          <w:sz w:val="20"/>
-          <w:szCs w:val="20"/>
-          <w14:ligatures w14:val="none"/>
-        </w:rPr>
-        <w:t>API_BASE_URL</w:t>
-      </w:r>
-      <w:r>
-        <w:rPr>
-          <w:rFonts w:ascii="Times New Roman" w:eastAsia="Times New Roman" w:hAnsi="Times New Roman" w:cs="Times New Roman"/>
-          <w:kern w:val="0"/>
-          <w14:ligatures w14:val="none"/>
-        </w:rPr>
-        <w:t xml:space="preserve"> é dinâmica e a função </w:t>
-      </w:r>
-      <w:r>
-        <w:rPr>
-          <w:rFonts w:ascii="Courier New" w:eastAsia="Times New Roman" w:hAnsi="Courier New" w:cs="Courier New"/>
-          <w:kern w:val="0"/>
-          <w:sz w:val="20"/>
-          <w:szCs w:val="20"/>
-          <w14:ligatures w14:val="none"/>
-        </w:rPr>
-        <w:t>fetchApi</w:t>
-      </w:r>
-      <w:r>
-        <w:rPr>
-          <w:rFonts w:ascii="Times New Roman" w:eastAsia="Times New Roman" w:hAnsi="Times New Roman" w:cs="Times New Roman"/>
-          <w:kern w:val="0"/>
-          <w14:ligatures w14:val="none"/>
-        </w:rPr>
-        <w:t xml:space="preserve"> foi aprimorada para interpretar respostas de erro (como </w:t>
-      </w:r>
-      <w:r>
-        <w:rPr>
-          <w:rFonts w:ascii="Courier New" w:eastAsia="Times New Roman" w:hAnsi="Courier New" w:cs="Courier New"/>
-          <w:kern w:val="0"/>
-          <w:sz w:val="20"/>
-          <w:szCs w:val="20"/>
-          <w14:ligatures w14:val="none"/>
-        </w:rPr>
-        <w:t>429 Too Many Requests</w:t>
-      </w:r>
-      <w:r>
-        <w:rPr>
-          <w:rFonts w:ascii="Times New Roman" w:eastAsia="Times New Roman" w:hAnsi="Times New Roman" w:cs="Times New Roman"/>
-          <w:kern w:val="0"/>
-          <w14:ligatures w14:val="none"/>
-        </w:rPr>
-        <w:t>) e repassar mensagens amigáveis.</w:t>
-      </w:r>
-    </w:p>
-    <w:p>
-      <w:pPr>
-        <w:numPr>
-          <w:ilvl w:val="0"/>
-          <w:numId w:val="62"/>
+          <w:numId w:val="70"/>
         </w:numPr>
         <w:spacing w:before="100" w:beforeAutospacing="1" w:after="100" w:afterAutospacing="1" w:line="240" w:lineRule="auto"/>
         <w:rPr>
@@ -2562,7 +2576,7 @@
       <w:pPr>
         <w:numPr>
           <w:ilvl w:val="1"/>
-          <w:numId w:val="62"/>
+          <w:numId w:val="70"/>
         </w:numPr>
         <w:spacing w:before="100" w:beforeAutospacing="1" w:after="100" w:afterAutospacing="1" w:line="240" w:lineRule="auto"/>
         <w:rPr>
@@ -2612,7 +2626,7 @@
       <w:pPr>
         <w:numPr>
           <w:ilvl w:val="1"/>
-          <w:numId w:val="62"/>
+          <w:numId w:val="70"/>
         </w:numPr>
         <w:spacing w:before="100" w:beforeAutospacing="1" w:after="100" w:afterAutospacing="1" w:line="240" w:lineRule="auto"/>
         <w:rPr>
@@ -2656,6 +2670,38 @@
           <w14:ligatures w14:val="none"/>
         </w:rPr>
         <w:t xml:space="preserve"> para buscar e exibir ao usuário quantos usos daquela funcionalidade ele ainda tem disponíveis no dia, com base em seu plano.</w:t>
+      </w:r>
+    </w:p>
+    <w:p>
+      <w:pPr>
+        <w:numPr>
+          <w:ilvl w:val="0"/>
+          <w:numId w:val="70"/>
+        </w:numPr>
+        <w:spacing w:before="100" w:beforeAutospacing="1" w:after="100" w:afterAutospacing="1" w:line="240" w:lineRule="auto"/>
+        <w:rPr>
+          <w:rFonts w:ascii="Times New Roman" w:eastAsia="Times New Roman" w:hAnsi="Times New Roman" w:cs="Times New Roman"/>
+          <w:kern w:val="0"/>
+          <w14:ligatures w14:val="none"/>
+        </w:rPr>
+      </w:pPr>
+      <w:r>
+        <w:rPr>
+          <w:rFonts w:ascii="Courier New" w:eastAsia="Times New Roman" w:hAnsi="Courier New" w:cs="Courier New"/>
+          <w:kern w:val="0"/>
+          <w:sz w:val="20"/>
+          <w:szCs w:val="20"/>
+          <w14:ligatures w14:val="none"/>
+        </w:rPr>
+        <w:t>material-de-estudo.js</w:t>
+      </w:r>
+      <w:r>
+        <w:rPr>
+          <w:rFonts w:ascii="Times New Roman" w:eastAsia="Times New Roman" w:hAnsi="Times New Roman" w:cs="Times New Roman"/>
+          <w:kern w:val="0"/>
+          <w14:ligatures w14:val="none"/>
+        </w:rPr>
+        <w:t>: Novo script que gerencia a interatividade da página de materiais, populando a lista de vídeos e controlando o player incorporado do YouTube.</w:t>
       </w:r>
     </w:p>
     <w:p>
@@ -2704,7 +2750,7 @@
       <w:pPr>
         <w:numPr>
           <w:ilvl w:val="0"/>
-          <w:numId w:val="63"/>
+          <w:numId w:val="71"/>
         </w:numPr>
         <w:spacing w:before="100" w:beforeAutospacing="1" w:after="100" w:afterAutospacing="1" w:line="240" w:lineRule="auto"/>
         <w:rPr>
@@ -2748,7 +2794,7 @@
       <w:pPr>
         <w:numPr>
           <w:ilvl w:val="1"/>
-          <w:numId w:val="63"/>
+          <w:numId w:val="71"/>
         </w:numPr>
         <w:spacing w:before="100" w:beforeAutospacing="1" w:after="100" w:afterAutospacing="1" w:line="240" w:lineRule="auto"/>
         <w:rPr>
@@ -2906,7 +2952,7 @@
       <w:pPr>
         <w:numPr>
           <w:ilvl w:val="1"/>
-          <w:numId w:val="63"/>
+          <w:numId w:val="71"/>
         </w:numPr>
         <w:spacing w:before="100" w:beforeAutospacing="1" w:after="100" w:afterAutospacing="1" w:line="240" w:lineRule="auto"/>
         <w:rPr>
@@ -2949,7 +2995,7 @@
           <w:kern w:val="0"/>
           <w14:ligatures w14:val="none"/>
         </w:rPr>
-        <w:t xml:space="preserve"> que verifica o uso de cada funcionalidade por usuário com base no seu plano (trial, premium, etc.) antes de executar uma chamada à API da OpenAI. A rota </w:t>
+        <w:t xml:space="preserve"> que verifica o uso de cada funcionalidade por usuário com base no seu plano (trial ou pago) antes de executar uma chamada à API da OpenAI. A rota </w:t>
       </w:r>
       <w:r>
         <w:rPr>
@@ -2974,7 +3020,7 @@
       <w:pPr>
         <w:numPr>
           <w:ilvl w:val="1"/>
-          <w:numId w:val="63"/>
+          <w:numId w:val="71"/>
         </w:numPr>
         <w:spacing w:before="100" w:beforeAutospacing="1" w:after="100" w:afterAutospacing="1" w:line="240" w:lineRule="auto"/>
         <w:rPr>
@@ -3364,6 +3410,268 @@
     </w:lvl>
   </w:abstractNum>
   <w:abstractNum w:abstractNumId="2" w15:restartNumberingAfterBreak="0">
+    <w:nsid w:val="068A150B"/>
+    <w:multiLevelType w:val="multilevel"/>
+    <w:tmpl w:val="FA2C142A"/>
+    <w:lvl w:ilvl="0">
+      <w:start w:val="1"/>
+      <w:numFmt w:val="decimal"/>
+      <w:lvlText w:val="%1."/>
+      <w:lvlJc w:val="left"/>
+      <w:pPr>
+        <w:tabs>
+          <w:tab w:val="num" w:pos="720"/>
+        </w:tabs>
+        <w:ind w:left="720" w:hanging="360"/>
+      </w:pPr>
+    </w:lvl>
+    <w:lvl w:ilvl="1" w:tentative="1">
+      <w:start w:val="1"/>
+      <w:numFmt w:val="decimal"/>
+      <w:lvlText w:val="%2."/>
+      <w:lvlJc w:val="left"/>
+      <w:pPr>
+        <w:tabs>
+          <w:tab w:val="num" w:pos="1440"/>
+        </w:tabs>
+        <w:ind w:left="1440" w:hanging="360"/>
+      </w:pPr>
+    </w:lvl>
+    <w:lvl w:ilvl="2" w:tentative="1">
+      <w:start w:val="1"/>
+      <w:numFmt w:val="decimal"/>
+      <w:lvlText w:val="%3."/>
+      <w:lvlJc w:val="left"/>
+      <w:pPr>
+        <w:tabs>
+          <w:tab w:val="num" w:pos="2160"/>
+        </w:tabs>
+        <w:ind w:left="2160" w:hanging="360"/>
+      </w:pPr>
+    </w:lvl>
+    <w:lvl w:ilvl="3" w:tentative="1">
+      <w:start w:val="1"/>
+      <w:numFmt w:val="decimal"/>
+      <w:lvlText w:val="%4."/>
+      <w:lvlJc w:val="left"/>
+      <w:pPr>
+        <w:tabs>
+          <w:tab w:val="num" w:pos="2880"/>
+        </w:tabs>
+        <w:ind w:left="2880" w:hanging="360"/>
+      </w:pPr>
+    </w:lvl>
+    <w:lvl w:ilvl="4" w:tentative="1">
+      <w:start w:val="1"/>
+      <w:numFmt w:val="decimal"/>
+      <w:lvlText w:val="%5."/>
+      <w:lvlJc w:val="left"/>
+      <w:pPr>
+        <w:tabs>
+          <w:tab w:val="num" w:pos="3600"/>
+        </w:tabs>
+        <w:ind w:left="3600" w:hanging="360"/>
+      </w:pPr>
+    </w:lvl>
+    <w:lvl w:ilvl="5" w:tentative="1">
+      <w:start w:val="1"/>
+      <w:numFmt w:val="decimal"/>
+      <w:lvlText w:val="%6."/>
+      <w:lvlJc w:val="left"/>
+      <w:pPr>
+        <w:tabs>
+          <w:tab w:val="num" w:pos="4320"/>
+        </w:tabs>
+        <w:ind w:left="4320" w:hanging="360"/>
+      </w:pPr>
+    </w:lvl>
+    <w:lvl w:ilvl="6" w:tentative="1">
+      <w:start w:val="1"/>
+      <w:numFmt w:val="decimal"/>
+      <w:lvlText w:val="%7."/>
+      <w:lvlJc w:val="left"/>
+      <w:pPr>
+        <w:tabs>
+          <w:tab w:val="num" w:pos="5040"/>
+        </w:tabs>
+        <w:ind w:left="5040" w:hanging="360"/>
+      </w:pPr>
+    </w:lvl>
+    <w:lvl w:ilvl="7" w:tentative="1">
+      <w:start w:val="1"/>
+      <w:numFmt w:val="decimal"/>
+      <w:lvlText w:val="%8."/>
+      <w:lvlJc w:val="left"/>
+      <w:pPr>
+        <w:tabs>
+          <w:tab w:val="num" w:pos="5760"/>
+        </w:tabs>
+        <w:ind w:left="5760" w:hanging="360"/>
+      </w:pPr>
+    </w:lvl>
+    <w:lvl w:ilvl="8" w:tentative="1">
+      <w:start w:val="1"/>
+      <w:numFmt w:val="decimal"/>
+      <w:lvlText w:val="%9."/>
+      <w:lvlJc w:val="left"/>
+      <w:pPr>
+        <w:tabs>
+          <w:tab w:val="num" w:pos="6480"/>
+        </w:tabs>
+        <w:ind w:left="6480" w:hanging="360"/>
+      </w:pPr>
+    </w:lvl>
+  </w:abstractNum>
+  <w:abstractNum w:abstractNumId="3" w15:restartNumberingAfterBreak="0">
+    <w:nsid w:val="0780719D"/>
+    <w:multiLevelType w:val="multilevel"/>
+    <w:tmpl w:val="C27494CA"/>
+    <w:lvl w:ilvl="0">
+      <w:start w:val="1"/>
+      <w:numFmt w:val="bullet"/>
+      <w:lvlText w:val=""/>
+      <w:lvlJc w:val="left"/>
+      <w:pPr>
+        <w:tabs>
+          <w:tab w:val="num" w:pos="720"/>
+        </w:tabs>
+        <w:ind w:left="720" w:hanging="360"/>
+      </w:pPr>
+      <w:rPr>
+        <w:rFonts w:ascii="Symbol" w:hAnsi="Symbol" w:hint="default"/>
+        <w:sz w:val="20"/>
+      </w:rPr>
+    </w:lvl>
+    <w:lvl w:ilvl="1">
+      <w:start w:val="1"/>
+      <w:numFmt w:val="bullet"/>
+      <w:lvlText w:val="o"/>
+      <w:lvlJc w:val="left"/>
+      <w:pPr>
+        <w:tabs>
+          <w:tab w:val="num" w:pos="1440"/>
+        </w:tabs>
+        <w:ind w:left="1440" w:hanging="360"/>
+      </w:pPr>
+      <w:rPr>
+        <w:rFonts w:ascii="Courier New" w:hAnsi="Courier New" w:hint="default"/>
+        <w:sz w:val="20"/>
+      </w:rPr>
+    </w:lvl>
+    <w:lvl w:ilvl="2" w:tentative="1">
+      <w:start w:val="1"/>
+      <w:numFmt w:val="bullet"/>
+      <w:lvlText w:val=""/>
+      <w:lvlJc w:val="left"/>
+      <w:pPr>
+        <w:tabs>
+          <w:tab w:val="num" w:pos="2160"/>
+        </w:tabs>
+        <w:ind w:left="2160" w:hanging="360"/>
+      </w:pPr>
+      <w:rPr>
+        <w:rFonts w:ascii="Wingdings" w:hAnsi="Wingdings" w:hint="default"/>
+        <w:sz w:val="20"/>
+      </w:rPr>
+    </w:lvl>
+    <w:lvl w:ilvl="3" w:tentative="1">
+      <w:start w:val="1"/>
+      <w:numFmt w:val="bullet"/>
+      <w:lvlText w:val=""/>
+      <w:lvlJc w:val="left"/>
+      <w:pPr>
+        <w:tabs>
+          <w:tab w:val="num" w:pos="2880"/>
+        </w:tabs>
+        <w:ind w:left="2880" w:hanging="360"/>
+      </w:pPr>
+      <w:rPr>
+        <w:rFonts w:ascii="Wingdings" w:hAnsi="Wingdings" w:hint="default"/>
+        <w:sz w:val="20"/>
+      </w:rPr>
+    </w:lvl>
+    <w:lvl w:ilvl="4" w:tentative="1">
+      <w:start w:val="1"/>
+      <w:numFmt w:val="bullet"/>
+      <w:lvlText w:val=""/>
+      <w:lvlJc w:val="left"/>
+      <w:pPr>
+        <w:tabs>
+          <w:tab w:val="num" w:pos="3600"/>
+        </w:tabs>
+        <w:ind w:left="3600" w:hanging="360"/>
+      </w:pPr>
+      <w:rPr>
+        <w:rFonts w:ascii="Wingdings" w:hAnsi="Wingdings" w:hint="default"/>
+        <w:sz w:val="20"/>
+      </w:rPr>
+    </w:lvl>
+    <w:lvl w:ilvl="5" w:tentative="1">
+      <w:start w:val="1"/>
+      <w:numFmt w:val="bullet"/>
+      <w:lvlText w:val=""/>
+      <w:lvlJc w:val="left"/>
+      <w:pPr>
+        <w:tabs>
+          <w:tab w:val="num" w:pos="4320"/>
+        </w:tabs>
+        <w:ind w:left="4320" w:hanging="360"/>
+      </w:pPr>
+      <w:rPr>
+        <w:rFonts w:ascii="Wingdings" w:hAnsi="Wingdings" w:hint="default"/>
+        <w:sz w:val="20"/>
+      </w:rPr>
+    </w:lvl>
+    <w:lvl w:ilvl="6" w:tentative="1">
+      <w:start w:val="1"/>
+      <w:numFmt w:val="bullet"/>
+      <w:lvlText w:val=""/>
+      <w:lvlJc w:val="left"/>
+      <w:pPr>
+        <w:tabs>
+          <w:tab w:val="num" w:pos="5040"/>
+        </w:tabs>
+        <w:ind w:left="5040" w:hanging="360"/>
+      </w:pPr>
+      <w:rPr>
+        <w:rFonts w:ascii="Wingdings" w:hAnsi="Wingdings" w:hint="default"/>
+        <w:sz w:val="20"/>
+      </w:rPr>
+    </w:lvl>
+    <w:lvl w:ilvl="7" w:tentative="1">
+      <w:start w:val="1"/>
+      <w:numFmt w:val="bullet"/>
+      <w:lvlText w:val=""/>
+      <w:lvlJc w:val="left"/>
+      <w:pPr>
+        <w:tabs>
+          <w:tab w:val="num" w:pos="5760"/>
+        </w:tabs>
+        <w:ind w:left="5760" w:hanging="360"/>
+      </w:pPr>
+      <w:rPr>
+        <w:rFonts w:ascii="Wingdings" w:hAnsi="Wingdings" w:hint="default"/>
+        <w:sz w:val="20"/>
+      </w:rPr>
+    </w:lvl>
+    <w:lvl w:ilvl="8" w:tentative="1">
+      <w:start w:val="1"/>
+      <w:numFmt w:val="bullet"/>
+      <w:lvlText w:val=""/>
+      <w:lvlJc w:val="left"/>
+      <w:pPr>
+        <w:tabs>
+          <w:tab w:val="num" w:pos="6480"/>
+        </w:tabs>
+        <w:ind w:left="6480" w:hanging="360"/>
+      </w:pPr>
+      <w:rPr>
+        <w:rFonts w:ascii="Wingdings" w:hAnsi="Wingdings" w:hint="default"/>
+        <w:sz w:val="20"/>
+      </w:rPr>
+    </w:lvl>
+  </w:abstractNum>
+  <w:abstractNum w:abstractNumId="4" w15:restartNumberingAfterBreak="0">
     <w:nsid w:val="08D6350E"/>
     <w:multiLevelType w:val="multilevel"/>
     <w:tmpl w:val="3EC8F54E"/>
@@ -3512,7 +3820,7 @@
       </w:rPr>
     </w:lvl>
   </w:abstractNum>
-  <w:abstractNum w:abstractNumId="3" w15:restartNumberingAfterBreak="0">
+  <w:abstractNum w:abstractNumId="5" w15:restartNumberingAfterBreak="0">
     <w:nsid w:val="0A3D09A4"/>
     <w:multiLevelType w:val="multilevel"/>
     <w:tmpl w:val="24B81104"/>
@@ -3661,7 +3969,7 @@
       </w:rPr>
     </w:lvl>
   </w:abstractNum>
-  <w:abstractNum w:abstractNumId="4" w15:restartNumberingAfterBreak="0">
+  <w:abstractNum w:abstractNumId="6" w15:restartNumberingAfterBreak="0">
     <w:nsid w:val="0D505DA3"/>
     <w:multiLevelType w:val="multilevel"/>
     <w:tmpl w:val="2048EC6E"/>
@@ -3810,7 +4118,7 @@
       </w:rPr>
     </w:lvl>
   </w:abstractNum>
-  <w:abstractNum w:abstractNumId="5" w15:restartNumberingAfterBreak="0">
+  <w:abstractNum w:abstractNumId="7" w15:restartNumberingAfterBreak="0">
     <w:nsid w:val="0E86557D"/>
     <w:multiLevelType w:val="multilevel"/>
     <w:tmpl w:val="A844BE06"/>
@@ -3923,7 +4231,7 @@
       </w:pPr>
     </w:lvl>
   </w:abstractNum>
-  <w:abstractNum w:abstractNumId="6" w15:restartNumberingAfterBreak="0">
+  <w:abstractNum w:abstractNumId="8" w15:restartNumberingAfterBreak="0">
     <w:nsid w:val="10E854A5"/>
     <w:multiLevelType w:val="multilevel"/>
     <w:tmpl w:val="F7089556"/>
@@ -4072,7 +4380,7 @@
       </w:rPr>
     </w:lvl>
   </w:abstractNum>
-  <w:abstractNum w:abstractNumId="7" w15:restartNumberingAfterBreak="0">
+  <w:abstractNum w:abstractNumId="9" w15:restartNumberingAfterBreak="0">
     <w:nsid w:val="116743E7"/>
     <w:multiLevelType w:val="multilevel"/>
     <w:tmpl w:val="7CDA349C"/>
@@ -4185,7 +4493,7 @@
       </w:pPr>
     </w:lvl>
   </w:abstractNum>
-  <w:abstractNum w:abstractNumId="8" w15:restartNumberingAfterBreak="0">
+  <w:abstractNum w:abstractNumId="10" w15:restartNumberingAfterBreak="0">
     <w:nsid w:val="14152FAF"/>
     <w:multiLevelType w:val="multilevel"/>
     <w:tmpl w:val="01D4877E"/>
@@ -4334,7 +4642,269 @@
       </w:rPr>
     </w:lvl>
   </w:abstractNum>
-  <w:abstractNum w:abstractNumId="9" w15:restartNumberingAfterBreak="0">
+  <w:abstractNum w:abstractNumId="11" w15:restartNumberingAfterBreak="0">
+    <w:nsid w:val="17206666"/>
+    <w:multiLevelType w:val="multilevel"/>
+    <w:tmpl w:val="3DF09A5C"/>
+    <w:lvl w:ilvl="0">
+      <w:start w:val="1"/>
+      <w:numFmt w:val="decimal"/>
+      <w:lvlText w:val="%1."/>
+      <w:lvlJc w:val="left"/>
+      <w:pPr>
+        <w:tabs>
+          <w:tab w:val="num" w:pos="720"/>
+        </w:tabs>
+        <w:ind w:left="720" w:hanging="360"/>
+      </w:pPr>
+    </w:lvl>
+    <w:lvl w:ilvl="1" w:tentative="1">
+      <w:start w:val="1"/>
+      <w:numFmt w:val="decimal"/>
+      <w:lvlText w:val="%2."/>
+      <w:lvlJc w:val="left"/>
+      <w:pPr>
+        <w:tabs>
+          <w:tab w:val="num" w:pos="1440"/>
+        </w:tabs>
+        <w:ind w:left="1440" w:hanging="360"/>
+      </w:pPr>
+    </w:lvl>
+    <w:lvl w:ilvl="2" w:tentative="1">
+      <w:start w:val="1"/>
+      <w:numFmt w:val="decimal"/>
+      <w:lvlText w:val="%3."/>
+      <w:lvlJc w:val="left"/>
+      <w:pPr>
+        <w:tabs>
+          <w:tab w:val="num" w:pos="2160"/>
+        </w:tabs>
+        <w:ind w:left="2160" w:hanging="360"/>
+      </w:pPr>
+    </w:lvl>
+    <w:lvl w:ilvl="3" w:tentative="1">
+      <w:start w:val="1"/>
+      <w:numFmt w:val="decimal"/>
+      <w:lvlText w:val="%4."/>
+      <w:lvlJc w:val="left"/>
+      <w:pPr>
+        <w:tabs>
+          <w:tab w:val="num" w:pos="2880"/>
+        </w:tabs>
+        <w:ind w:left="2880" w:hanging="360"/>
+      </w:pPr>
+    </w:lvl>
+    <w:lvl w:ilvl="4" w:tentative="1">
+      <w:start w:val="1"/>
+      <w:numFmt w:val="decimal"/>
+      <w:lvlText w:val="%5."/>
+      <w:lvlJc w:val="left"/>
+      <w:pPr>
+        <w:tabs>
+          <w:tab w:val="num" w:pos="3600"/>
+        </w:tabs>
+        <w:ind w:left="3600" w:hanging="360"/>
+      </w:pPr>
+    </w:lvl>
+    <w:lvl w:ilvl="5" w:tentative="1">
+      <w:start w:val="1"/>
+      <w:numFmt w:val="decimal"/>
+      <w:lvlText w:val="%6."/>
+      <w:lvlJc w:val="left"/>
+      <w:pPr>
+        <w:tabs>
+          <w:tab w:val="num" w:pos="4320"/>
+        </w:tabs>
+        <w:ind w:left="4320" w:hanging="360"/>
+      </w:pPr>
+    </w:lvl>
+    <w:lvl w:ilvl="6" w:tentative="1">
+      <w:start w:val="1"/>
+      <w:numFmt w:val="decimal"/>
+      <w:lvlText w:val="%7."/>
+      <w:lvlJc w:val="left"/>
+      <w:pPr>
+        <w:tabs>
+          <w:tab w:val="num" w:pos="5040"/>
+        </w:tabs>
+        <w:ind w:left="5040" w:hanging="360"/>
+      </w:pPr>
+    </w:lvl>
+    <w:lvl w:ilvl="7" w:tentative="1">
+      <w:start w:val="1"/>
+      <w:numFmt w:val="decimal"/>
+      <w:lvlText w:val="%8."/>
+      <w:lvlJc w:val="left"/>
+      <w:pPr>
+        <w:tabs>
+          <w:tab w:val="num" w:pos="5760"/>
+        </w:tabs>
+        <w:ind w:left="5760" w:hanging="360"/>
+      </w:pPr>
+    </w:lvl>
+    <w:lvl w:ilvl="8" w:tentative="1">
+      <w:start w:val="1"/>
+      <w:numFmt w:val="decimal"/>
+      <w:lvlText w:val="%9."/>
+      <w:lvlJc w:val="left"/>
+      <w:pPr>
+        <w:tabs>
+          <w:tab w:val="num" w:pos="6480"/>
+        </w:tabs>
+        <w:ind w:left="6480" w:hanging="360"/>
+      </w:pPr>
+    </w:lvl>
+  </w:abstractNum>
+  <w:abstractNum w:abstractNumId="12" w15:restartNumberingAfterBreak="0">
+    <w:nsid w:val="1A48036B"/>
+    <w:multiLevelType w:val="multilevel"/>
+    <w:tmpl w:val="C3B6C9D4"/>
+    <w:lvl w:ilvl="0">
+      <w:start w:val="1"/>
+      <w:numFmt w:val="bullet"/>
+      <w:lvlText w:val=""/>
+      <w:lvlJc w:val="left"/>
+      <w:pPr>
+        <w:tabs>
+          <w:tab w:val="num" w:pos="720"/>
+        </w:tabs>
+        <w:ind w:left="720" w:hanging="360"/>
+      </w:pPr>
+      <w:rPr>
+        <w:rFonts w:ascii="Symbol" w:hAnsi="Symbol" w:hint="default"/>
+        <w:sz w:val="20"/>
+      </w:rPr>
+    </w:lvl>
+    <w:lvl w:ilvl="1" w:tentative="1">
+      <w:start w:val="1"/>
+      <w:numFmt w:val="bullet"/>
+      <w:lvlText w:val="o"/>
+      <w:lvlJc w:val="left"/>
+      <w:pPr>
+        <w:tabs>
+          <w:tab w:val="num" w:pos="1440"/>
+        </w:tabs>
+        <w:ind w:left="1440" w:hanging="360"/>
+      </w:pPr>
+      <w:rPr>
+        <w:rFonts w:ascii="Courier New" w:hAnsi="Courier New" w:hint="default"/>
+        <w:sz w:val="20"/>
+      </w:rPr>
+    </w:lvl>
+    <w:lvl w:ilvl="2" w:tentative="1">
+      <w:start w:val="1"/>
+      <w:numFmt w:val="bullet"/>
+      <w:lvlText w:val=""/>
+      <w:lvlJc w:val="left"/>
+      <w:pPr>
+        <w:tabs>
+          <w:tab w:val="num" w:pos="2160"/>
+        </w:tabs>
+        <w:ind w:left="2160" w:hanging="360"/>
+      </w:pPr>
+      <w:rPr>
+        <w:rFonts w:ascii="Wingdings" w:hAnsi="Wingdings" w:hint="default"/>
+        <w:sz w:val="20"/>
+      </w:rPr>
+    </w:lvl>
+    <w:lvl w:ilvl="3" w:tentative="1">
+      <w:start w:val="1"/>
+      <w:numFmt w:val="bullet"/>
+      <w:lvlText w:val=""/>
+      <w:lvlJc w:val="left"/>
+      <w:pPr>
+        <w:tabs>
+          <w:tab w:val="num" w:pos="2880"/>
+        </w:tabs>
+        <w:ind w:left="2880" w:hanging="360"/>
+      </w:pPr>
+      <w:rPr>
+        <w:rFonts w:ascii="Wingdings" w:hAnsi="Wingdings" w:hint="default"/>
+        <w:sz w:val="20"/>
+      </w:rPr>
+    </w:lvl>
+    <w:lvl w:ilvl="4" w:tentative="1">
+      <w:start w:val="1"/>
+      <w:numFmt w:val="bullet"/>
+      <w:lvlText w:val=""/>
+      <w:lvlJc w:val="left"/>
+      <w:pPr>
+        <w:tabs>
+          <w:tab w:val="num" w:pos="3600"/>
+        </w:tabs>
+        <w:ind w:left="3600" w:hanging="360"/>
+      </w:pPr>
+      <w:rPr>
+        <w:rFonts w:ascii="Wingdings" w:hAnsi="Wingdings" w:hint="default"/>
+        <w:sz w:val="20"/>
+      </w:rPr>
+    </w:lvl>
+    <w:lvl w:ilvl="5" w:tentative="1">
+      <w:start w:val="1"/>
+      <w:numFmt w:val="bullet"/>
+      <w:lvlText w:val=""/>
+      <w:lvlJc w:val="left"/>
+      <w:pPr>
+        <w:tabs>
+          <w:tab w:val="num" w:pos="4320"/>
+        </w:tabs>
+        <w:ind w:left="4320" w:hanging="360"/>
+      </w:pPr>
+      <w:rPr>
+        <w:rFonts w:ascii="Wingdings" w:hAnsi="Wingdings" w:hint="default"/>
+        <w:sz w:val="20"/>
+      </w:rPr>
+    </w:lvl>
+    <w:lvl w:ilvl="6" w:tentative="1">
+      <w:start w:val="1"/>
+      <w:numFmt w:val="bullet"/>
+      <w:lvlText w:val=""/>
+      <w:lvlJc w:val="left"/>
+      <w:pPr>
+        <w:tabs>
+          <w:tab w:val="num" w:pos="5040"/>
+        </w:tabs>
+        <w:ind w:left="5040" w:hanging="360"/>
+      </w:pPr>
+      <w:rPr>
+        <w:rFonts w:ascii="Wingdings" w:hAnsi="Wingdings" w:hint="default"/>
+        <w:sz w:val="20"/>
+      </w:rPr>
+    </w:lvl>
+    <w:lvl w:ilvl="7" w:tentative="1">
+      <w:start w:val="1"/>
+      <w:numFmt w:val="bullet"/>
+      <w:lvlText w:val=""/>
+      <w:lvlJc w:val="left"/>
+      <w:pPr>
+        <w:tabs>
+          <w:tab w:val="num" w:pos="5760"/>
+        </w:tabs>
+        <w:ind w:left="5760" w:hanging="360"/>
+      </w:pPr>
+      <w:rPr>
+        <w:rFonts w:ascii="Wingdings" w:hAnsi="Wingdings" w:hint="default"/>
+        <w:sz w:val="20"/>
+      </w:rPr>
+    </w:lvl>
+    <w:lvl w:ilvl="8" w:tentative="1">
+      <w:start w:val="1"/>
+      <w:numFmt w:val="bullet"/>
+      <w:lvlText w:val=""/>
+      <w:lvlJc w:val="left"/>
+      <w:pPr>
+        <w:tabs>
+          <w:tab w:val="num" w:pos="6480"/>
+        </w:tabs>
+        <w:ind w:left="6480" w:hanging="360"/>
+      </w:pPr>
+      <w:rPr>
+        <w:rFonts w:ascii="Wingdings" w:hAnsi="Wingdings" w:hint="default"/>
+        <w:sz w:val="20"/>
+      </w:rPr>
+    </w:lvl>
+  </w:abstractNum>
+  <w:abstractNum w:abstractNumId="13" w15:restartNumberingAfterBreak="0">
     <w:nsid w:val="1CB87772"/>
     <w:multiLevelType w:val="multilevel"/>
     <w:tmpl w:val="4FEC88EC"/>
@@ -4483,7 +5053,7 @@
       </w:rPr>
     </w:lvl>
   </w:abstractNum>
-  <w:abstractNum w:abstractNumId="10" w15:restartNumberingAfterBreak="0">
+  <w:abstractNum w:abstractNumId="14" w15:restartNumberingAfterBreak="0">
     <w:nsid w:val="200805BD"/>
     <w:multiLevelType w:val="multilevel"/>
     <w:tmpl w:val="B330EE8E"/>
@@ -4632,7 +5202,7 @@
       </w:rPr>
     </w:lvl>
   </w:abstractNum>
-  <w:abstractNum w:abstractNumId="11" w15:restartNumberingAfterBreak="0">
+  <w:abstractNum w:abstractNumId="15" w15:restartNumberingAfterBreak="0">
     <w:nsid w:val="24645803"/>
     <w:multiLevelType w:val="multilevel"/>
     <w:tmpl w:val="87F2DA0C"/>
@@ -4781,7 +5351,7 @@
       </w:rPr>
     </w:lvl>
   </w:abstractNum>
-  <w:abstractNum w:abstractNumId="12" w15:restartNumberingAfterBreak="0">
+  <w:abstractNum w:abstractNumId="16" w15:restartNumberingAfterBreak="0">
     <w:nsid w:val="284E78E7"/>
     <w:multiLevelType w:val="multilevel"/>
     <w:tmpl w:val="07B029DA"/>
@@ -4894,7 +5464,7 @@
       </w:pPr>
     </w:lvl>
   </w:abstractNum>
-  <w:abstractNum w:abstractNumId="13" w15:restartNumberingAfterBreak="0">
+  <w:abstractNum w:abstractNumId="17" w15:restartNumberingAfterBreak="0">
     <w:nsid w:val="2A442F90"/>
     <w:multiLevelType w:val="multilevel"/>
     <w:tmpl w:val="CFDA657C"/>
@@ -5043,7 +5613,7 @@
       </w:rPr>
     </w:lvl>
   </w:abstractNum>
-  <w:abstractNum w:abstractNumId="14" w15:restartNumberingAfterBreak="0">
+  <w:abstractNum w:abstractNumId="18" w15:restartNumberingAfterBreak="0">
     <w:nsid w:val="2B132FBB"/>
     <w:multiLevelType w:val="multilevel"/>
     <w:tmpl w:val="A3BC14FA"/>
@@ -5192,7 +5762,7 @@
       </w:rPr>
     </w:lvl>
   </w:abstractNum>
-  <w:abstractNum w:abstractNumId="15" w15:restartNumberingAfterBreak="0">
+  <w:abstractNum w:abstractNumId="19" w15:restartNumberingAfterBreak="0">
     <w:nsid w:val="2B79011E"/>
     <w:multiLevelType w:val="multilevel"/>
     <w:tmpl w:val="F5708EAE"/>
@@ -5341,7 +5911,7 @@
       </w:rPr>
     </w:lvl>
   </w:abstractNum>
-  <w:abstractNum w:abstractNumId="16" w15:restartNumberingAfterBreak="0">
+  <w:abstractNum w:abstractNumId="20" w15:restartNumberingAfterBreak="0">
     <w:nsid w:val="2BDF3CA7"/>
     <w:multiLevelType w:val="multilevel"/>
     <w:tmpl w:val="0A048448"/>
@@ -5490,7 +6060,7 @@
       </w:rPr>
     </w:lvl>
   </w:abstractNum>
-  <w:abstractNum w:abstractNumId="17" w15:restartNumberingAfterBreak="0">
+  <w:abstractNum w:abstractNumId="21" w15:restartNumberingAfterBreak="0">
     <w:nsid w:val="2D0F63DD"/>
     <w:multiLevelType w:val="multilevel"/>
     <w:tmpl w:val="E5A699C0"/>
@@ -5639,7 +6209,7 @@
       </w:rPr>
     </w:lvl>
   </w:abstractNum>
-  <w:abstractNum w:abstractNumId="18" w15:restartNumberingAfterBreak="0">
+  <w:abstractNum w:abstractNumId="22" w15:restartNumberingAfterBreak="0">
     <w:nsid w:val="2F476777"/>
     <w:multiLevelType w:val="multilevel"/>
     <w:tmpl w:val="203048F4"/>
@@ -5752,7 +6322,7 @@
       </w:pPr>
     </w:lvl>
   </w:abstractNum>
-  <w:abstractNum w:abstractNumId="19" w15:restartNumberingAfterBreak="0">
+  <w:abstractNum w:abstractNumId="23" w15:restartNumberingAfterBreak="0">
     <w:nsid w:val="30BA1C82"/>
     <w:multiLevelType w:val="multilevel"/>
     <w:tmpl w:val="BCA81210"/>
@@ -5865,7 +6435,7 @@
       </w:pPr>
     </w:lvl>
   </w:abstractNum>
-  <w:abstractNum w:abstractNumId="20" w15:restartNumberingAfterBreak="0">
+  <w:abstractNum w:abstractNumId="24" w15:restartNumberingAfterBreak="0">
     <w:nsid w:val="32E670D2"/>
     <w:multiLevelType w:val="multilevel"/>
     <w:tmpl w:val="FF5AA3F4"/>
@@ -6014,7 +6584,7 @@
       </w:rPr>
     </w:lvl>
   </w:abstractNum>
-  <w:abstractNum w:abstractNumId="21" w15:restartNumberingAfterBreak="0">
+  <w:abstractNum w:abstractNumId="25" w15:restartNumberingAfterBreak="0">
     <w:nsid w:val="346B2339"/>
     <w:multiLevelType w:val="multilevel"/>
     <w:tmpl w:val="EA9857BC"/>
@@ -6131,7 +6701,7 @@
       </w:pPr>
     </w:lvl>
   </w:abstractNum>
-  <w:abstractNum w:abstractNumId="22" w15:restartNumberingAfterBreak="0">
+  <w:abstractNum w:abstractNumId="26" w15:restartNumberingAfterBreak="0">
     <w:nsid w:val="350D68EC"/>
     <w:multiLevelType w:val="multilevel"/>
     <w:tmpl w:val="FF0C16CE"/>
@@ -6280,7 +6850,7 @@
       </w:rPr>
     </w:lvl>
   </w:abstractNum>
-  <w:abstractNum w:abstractNumId="23" w15:restartNumberingAfterBreak="0">
+  <w:abstractNum w:abstractNumId="27" w15:restartNumberingAfterBreak="0">
     <w:nsid w:val="3ABC7EAA"/>
     <w:multiLevelType w:val="multilevel"/>
     <w:tmpl w:val="21E483D2"/>
@@ -6429,7 +6999,156 @@
       </w:rPr>
     </w:lvl>
   </w:abstractNum>
-  <w:abstractNum w:abstractNumId="24" w15:restartNumberingAfterBreak="0">
+  <w:abstractNum w:abstractNumId="28" w15:restartNumberingAfterBreak="0">
+    <w:nsid w:val="3B4343F0"/>
+    <w:multiLevelType w:val="multilevel"/>
+    <w:tmpl w:val="3D205C7E"/>
+    <w:lvl w:ilvl="0">
+      <w:start w:val="1"/>
+      <w:numFmt w:val="bullet"/>
+      <w:lvlText w:val=""/>
+      <w:lvlJc w:val="left"/>
+      <w:pPr>
+        <w:tabs>
+          <w:tab w:val="num" w:pos="720"/>
+        </w:tabs>
+        <w:ind w:left="720" w:hanging="360"/>
+      </w:pPr>
+      <w:rPr>
+        <w:rFonts w:ascii="Symbol" w:hAnsi="Symbol" w:hint="default"/>
+        <w:sz w:val="20"/>
+      </w:rPr>
+    </w:lvl>
+    <w:lvl w:ilvl="1" w:tentative="1">
+      <w:start w:val="1"/>
+      <w:numFmt w:val="bullet"/>
+      <w:lvlText w:val="o"/>
+      <w:lvlJc w:val="left"/>
+      <w:pPr>
+        <w:tabs>
+          <w:tab w:val="num" w:pos="1440"/>
+        </w:tabs>
+        <w:ind w:left="1440" w:hanging="360"/>
+      </w:pPr>
+      <w:rPr>
+        <w:rFonts w:ascii="Courier New" w:hAnsi="Courier New" w:hint="default"/>
+        <w:sz w:val="20"/>
+      </w:rPr>
+    </w:lvl>
+    <w:lvl w:ilvl="2" w:tentative="1">
+      <w:start w:val="1"/>
+      <w:numFmt w:val="bullet"/>
+      <w:lvlText w:val=""/>
+      <w:lvlJc w:val="left"/>
+      <w:pPr>
+        <w:tabs>
+          <w:tab w:val="num" w:pos="2160"/>
+        </w:tabs>
+        <w:ind w:left="2160" w:hanging="360"/>
+      </w:pPr>
+      <w:rPr>
+        <w:rFonts w:ascii="Wingdings" w:hAnsi="Wingdings" w:hint="default"/>
+        <w:sz w:val="20"/>
+      </w:rPr>
+    </w:lvl>
+    <w:lvl w:ilvl="3" w:tentative="1">
+      <w:start w:val="1"/>
+      <w:numFmt w:val="bullet"/>
+      <w:lvlText w:val=""/>
+      <w:lvlJc w:val="left"/>
+      <w:pPr>
+        <w:tabs>
+          <w:tab w:val="num" w:pos="2880"/>
+        </w:tabs>
+        <w:ind w:left="2880" w:hanging="360"/>
+      </w:pPr>
+      <w:rPr>
+        <w:rFonts w:ascii="Wingdings" w:hAnsi="Wingdings" w:hint="default"/>
+        <w:sz w:val="20"/>
+      </w:rPr>
+    </w:lvl>
+    <w:lvl w:ilvl="4" w:tentative="1">
+      <w:start w:val="1"/>
+      <w:numFmt w:val="bullet"/>
+      <w:lvlText w:val=""/>
+      <w:lvlJc w:val="left"/>
+      <w:pPr>
+        <w:tabs>
+          <w:tab w:val="num" w:pos="3600"/>
+        </w:tabs>
+        <w:ind w:left="3600" w:hanging="360"/>
+      </w:pPr>
+      <w:rPr>
+        <w:rFonts w:ascii="Wingdings" w:hAnsi="Wingdings" w:hint="default"/>
+        <w:sz w:val="20"/>
+      </w:rPr>
+    </w:lvl>
+    <w:lvl w:ilvl="5" w:tentative="1">
+      <w:start w:val="1"/>
+      <w:numFmt w:val="bullet"/>
+      <w:lvlText w:val=""/>
+      <w:lvlJc w:val="left"/>
+      <w:pPr>
+        <w:tabs>
+          <w:tab w:val="num" w:pos="4320"/>
+        </w:tabs>
+        <w:ind w:left="4320" w:hanging="360"/>
+      </w:pPr>
+      <w:rPr>
+        <w:rFonts w:ascii="Wingdings" w:hAnsi="Wingdings" w:hint="default"/>
+        <w:sz w:val="20"/>
+      </w:rPr>
+    </w:lvl>
+    <w:lvl w:ilvl="6" w:tentative="1">
+      <w:start w:val="1"/>
+      <w:numFmt w:val="bullet"/>
+      <w:lvlText w:val=""/>
+      <w:lvlJc w:val="left"/>
+      <w:pPr>
+        <w:tabs>
+          <w:tab w:val="num" w:pos="5040"/>
+        </w:tabs>
+        <w:ind w:left="5040" w:hanging="360"/>
+      </w:pPr>
+      <w:rPr>
+        <w:rFonts w:ascii="Wingdings" w:hAnsi="Wingdings" w:hint="default"/>
+        <w:sz w:val="20"/>
+      </w:rPr>
+    </w:lvl>
+    <w:lvl w:ilvl="7" w:tentative="1">
+      <w:start w:val="1"/>
+      <w:numFmt w:val="bullet"/>
+      <w:lvlText w:val=""/>
+      <w:lvlJc w:val="left"/>
+      <w:pPr>
+        <w:tabs>
+          <w:tab w:val="num" w:pos="5760"/>
+        </w:tabs>
+        <w:ind w:left="5760" w:hanging="360"/>
+      </w:pPr>
+      <w:rPr>
+        <w:rFonts w:ascii="Wingdings" w:hAnsi="Wingdings" w:hint="default"/>
+        <w:sz w:val="20"/>
+      </w:rPr>
+    </w:lvl>
+    <w:lvl w:ilvl="8" w:tentative="1">
+      <w:start w:val="1"/>
+      <w:numFmt w:val="bullet"/>
+      <w:lvlText w:val=""/>
+      <w:lvlJc w:val="left"/>
+      <w:pPr>
+        <w:tabs>
+          <w:tab w:val="num" w:pos="6480"/>
+        </w:tabs>
+        <w:ind w:left="6480" w:hanging="360"/>
+      </w:pPr>
+      <w:rPr>
+        <w:rFonts w:ascii="Wingdings" w:hAnsi="Wingdings" w:hint="default"/>
+        <w:sz w:val="20"/>
+      </w:rPr>
+    </w:lvl>
+  </w:abstractNum>
+  <w:abstractNum w:abstractNumId="29" w15:restartNumberingAfterBreak="0">
     <w:nsid w:val="40827AA9"/>
     <w:multiLevelType w:val="multilevel"/>
     <w:tmpl w:val="12967732"/>
@@ -6578,7 +7297,7 @@
       </w:rPr>
     </w:lvl>
   </w:abstractNum>
-  <w:abstractNum w:abstractNumId="25" w15:restartNumberingAfterBreak="0">
+  <w:abstractNum w:abstractNumId="30" w15:restartNumberingAfterBreak="0">
     <w:nsid w:val="40FB2666"/>
     <w:multiLevelType w:val="multilevel"/>
     <w:tmpl w:val="A89A9FA8"/>
@@ -6727,7 +7446,305 @@
       </w:rPr>
     </w:lvl>
   </w:abstractNum>
-  <w:abstractNum w:abstractNumId="26" w15:restartNumberingAfterBreak="0">
+  <w:abstractNum w:abstractNumId="31" w15:restartNumberingAfterBreak="0">
+    <w:nsid w:val="420C16A3"/>
+    <w:multiLevelType w:val="multilevel"/>
+    <w:tmpl w:val="23D87F72"/>
+    <w:lvl w:ilvl="0">
+      <w:start w:val="1"/>
+      <w:numFmt w:val="bullet"/>
+      <w:lvlText w:val=""/>
+      <w:lvlJc w:val="left"/>
+      <w:pPr>
+        <w:tabs>
+          <w:tab w:val="num" w:pos="720"/>
+        </w:tabs>
+        <w:ind w:left="720" w:hanging="360"/>
+      </w:pPr>
+      <w:rPr>
+        <w:rFonts w:ascii="Symbol" w:hAnsi="Symbol" w:hint="default"/>
+        <w:sz w:val="20"/>
+      </w:rPr>
+    </w:lvl>
+    <w:lvl w:ilvl="1">
+      <w:start w:val="1"/>
+      <w:numFmt w:val="bullet"/>
+      <w:lvlText w:val="o"/>
+      <w:lvlJc w:val="left"/>
+      <w:pPr>
+        <w:tabs>
+          <w:tab w:val="num" w:pos="1440"/>
+        </w:tabs>
+        <w:ind w:left="1440" w:hanging="360"/>
+      </w:pPr>
+      <w:rPr>
+        <w:rFonts w:ascii="Courier New" w:hAnsi="Courier New" w:hint="default"/>
+        <w:sz w:val="20"/>
+      </w:rPr>
+    </w:lvl>
+    <w:lvl w:ilvl="2" w:tentative="1">
+      <w:start w:val="1"/>
+      <w:numFmt w:val="bullet"/>
+      <w:lvlText w:val=""/>
+      <w:lvlJc w:val="left"/>
+      <w:pPr>
+        <w:tabs>
+          <w:tab w:val="num" w:pos="2160"/>
+        </w:tabs>
+        <w:ind w:left="2160" w:hanging="360"/>
+      </w:pPr>
+      <w:rPr>
+        <w:rFonts w:ascii="Wingdings" w:hAnsi="Wingdings" w:hint="default"/>
+        <w:sz w:val="20"/>
+      </w:rPr>
+    </w:lvl>
+    <w:lvl w:ilvl="3" w:tentative="1">
+      <w:start w:val="1"/>
+      <w:numFmt w:val="bullet"/>
+      <w:lvlText w:val=""/>
+      <w:lvlJc w:val="left"/>
+      <w:pPr>
+        <w:tabs>
+          <w:tab w:val="num" w:pos="2880"/>
+        </w:tabs>
+        <w:ind w:left="2880" w:hanging="360"/>
+      </w:pPr>
+      <w:rPr>
+        <w:rFonts w:ascii="Wingdings" w:hAnsi="Wingdings" w:hint="default"/>
+        <w:sz w:val="20"/>
+      </w:rPr>
+    </w:lvl>
+    <w:lvl w:ilvl="4" w:tentative="1">
+      <w:start w:val="1"/>
+      <w:numFmt w:val="bullet"/>
+      <w:lvlText w:val=""/>
+      <w:lvlJc w:val="left"/>
+      <w:pPr>
+        <w:tabs>
+          <w:tab w:val="num" w:pos="3600"/>
+        </w:tabs>
+        <w:ind w:left="3600" w:hanging="360"/>
+      </w:pPr>
+      <w:rPr>
+        <w:rFonts w:ascii="Wingdings" w:hAnsi="Wingdings" w:hint="default"/>
+        <w:sz w:val="20"/>
+      </w:rPr>
+    </w:lvl>
+    <w:lvl w:ilvl="5" w:tentative="1">
+      <w:start w:val="1"/>
+      <w:numFmt w:val="bullet"/>
+      <w:lvlText w:val=""/>
+      <w:lvlJc w:val="left"/>
+      <w:pPr>
+        <w:tabs>
+          <w:tab w:val="num" w:pos="4320"/>
+        </w:tabs>
+        <w:ind w:left="4320" w:hanging="360"/>
+      </w:pPr>
+      <w:rPr>
+        <w:rFonts w:ascii="Wingdings" w:hAnsi="Wingdings" w:hint="default"/>
+        <w:sz w:val="20"/>
+      </w:rPr>
+    </w:lvl>
+    <w:lvl w:ilvl="6" w:tentative="1">
+      <w:start w:val="1"/>
+      <w:numFmt w:val="bullet"/>
+      <w:lvlText w:val=""/>
+      <w:lvlJc w:val="left"/>
+      <w:pPr>
+        <w:tabs>
+          <w:tab w:val="num" w:pos="5040"/>
+        </w:tabs>
+        <w:ind w:left="5040" w:hanging="360"/>
+      </w:pPr>
+      <w:rPr>
+        <w:rFonts w:ascii="Wingdings" w:hAnsi="Wingdings" w:hint="default"/>
+        <w:sz w:val="20"/>
+      </w:rPr>
+    </w:lvl>
+    <w:lvl w:ilvl="7" w:tentative="1">
+      <w:start w:val="1"/>
+      <w:numFmt w:val="bullet"/>
+      <w:lvlText w:val=""/>
+      <w:lvlJc w:val="left"/>
+      <w:pPr>
+        <w:tabs>
+          <w:tab w:val="num" w:pos="5760"/>
+        </w:tabs>
+        <w:ind w:left="5760" w:hanging="360"/>
+      </w:pPr>
+      <w:rPr>
+        <w:rFonts w:ascii="Wingdings" w:hAnsi="Wingdings" w:hint="default"/>
+        <w:sz w:val="20"/>
+      </w:rPr>
+    </w:lvl>
+    <w:lvl w:ilvl="8" w:tentative="1">
+      <w:start w:val="1"/>
+      <w:numFmt w:val="bullet"/>
+      <w:lvlText w:val=""/>
+      <w:lvlJc w:val="left"/>
+      <w:pPr>
+        <w:tabs>
+          <w:tab w:val="num" w:pos="6480"/>
+        </w:tabs>
+        <w:ind w:left="6480" w:hanging="360"/>
+      </w:pPr>
+      <w:rPr>
+        <w:rFonts w:ascii="Wingdings" w:hAnsi="Wingdings" w:hint="default"/>
+        <w:sz w:val="20"/>
+      </w:rPr>
+    </w:lvl>
+  </w:abstractNum>
+  <w:abstractNum w:abstractNumId="32" w15:restartNumberingAfterBreak="0">
+    <w:nsid w:val="426D095A"/>
+    <w:multiLevelType w:val="multilevel"/>
+    <w:tmpl w:val="BF301078"/>
+    <w:lvl w:ilvl="0">
+      <w:start w:val="1"/>
+      <w:numFmt w:val="bullet"/>
+      <w:lvlText w:val=""/>
+      <w:lvlJc w:val="left"/>
+      <w:pPr>
+        <w:tabs>
+          <w:tab w:val="num" w:pos="720"/>
+        </w:tabs>
+        <w:ind w:left="720" w:hanging="360"/>
+      </w:pPr>
+      <w:rPr>
+        <w:rFonts w:ascii="Symbol" w:hAnsi="Symbol" w:hint="default"/>
+        <w:sz w:val="20"/>
+      </w:rPr>
+    </w:lvl>
+    <w:lvl w:ilvl="1">
+      <w:start w:val="1"/>
+      <w:numFmt w:val="bullet"/>
+      <w:lvlText w:val="o"/>
+      <w:lvlJc w:val="left"/>
+      <w:pPr>
+        <w:tabs>
+          <w:tab w:val="num" w:pos="1440"/>
+        </w:tabs>
+        <w:ind w:left="1440" w:hanging="360"/>
+      </w:pPr>
+      <w:rPr>
+        <w:rFonts w:ascii="Courier New" w:hAnsi="Courier New" w:hint="default"/>
+        <w:sz w:val="20"/>
+      </w:rPr>
+    </w:lvl>
+    <w:lvl w:ilvl="2" w:tentative="1">
+      <w:start w:val="1"/>
+      <w:numFmt w:val="bullet"/>
+      <w:lvlText w:val=""/>
+      <w:lvlJc w:val="left"/>
+      <w:pPr>
+        <w:tabs>
+          <w:tab w:val="num" w:pos="2160"/>
+        </w:tabs>
+        <w:ind w:left="2160" w:hanging="360"/>
+      </w:pPr>
+      <w:rPr>
+        <w:rFonts w:ascii="Wingdings" w:hAnsi="Wingdings" w:hint="default"/>
+        <w:sz w:val="20"/>
+      </w:rPr>
+    </w:lvl>
+    <w:lvl w:ilvl="3" w:tentative="1">
+      <w:start w:val="1"/>
+      <w:numFmt w:val="bullet"/>
+      <w:lvlText w:val=""/>
+      <w:lvlJc w:val="left"/>
+      <w:pPr>
+        <w:tabs>
+          <w:tab w:val="num" w:pos="2880"/>
+        </w:tabs>
+        <w:ind w:left="2880" w:hanging="360"/>
+      </w:pPr>
+      <w:rPr>
+        <w:rFonts w:ascii="Wingdings" w:hAnsi="Wingdings" w:hint="default"/>
+        <w:sz w:val="20"/>
+      </w:rPr>
+    </w:lvl>
+    <w:lvl w:ilvl="4" w:tentative="1">
+      <w:start w:val="1"/>
+      <w:numFmt w:val="bullet"/>
+      <w:lvlText w:val=""/>
+      <w:lvlJc w:val="left"/>
+      <w:pPr>
+        <w:tabs>
+          <w:tab w:val="num" w:pos="3600"/>
+        </w:tabs>
+        <w:ind w:left="3600" w:hanging="360"/>
+      </w:pPr>
+      <w:rPr>
+        <w:rFonts w:ascii="Wingdings" w:hAnsi="Wingdings" w:hint="default"/>
+        <w:sz w:val="20"/>
+      </w:rPr>
+    </w:lvl>
+    <w:lvl w:ilvl="5" w:tentative="1">
+      <w:start w:val="1"/>
+      <w:numFmt w:val="bullet"/>
+      <w:lvlText w:val=""/>
+      <w:lvlJc w:val="left"/>
+      <w:pPr>
+        <w:tabs>
+          <w:tab w:val="num" w:pos="4320"/>
+        </w:tabs>
+        <w:ind w:left="4320" w:hanging="360"/>
+      </w:pPr>
+      <w:rPr>
+        <w:rFonts w:ascii="Wingdings" w:hAnsi="Wingdings" w:hint="default"/>
+        <w:sz w:val="20"/>
+      </w:rPr>
+    </w:lvl>
+    <w:lvl w:ilvl="6" w:tentative="1">
+      <w:start w:val="1"/>
+      <w:numFmt w:val="bullet"/>
+      <w:lvlText w:val=""/>
+      <w:lvlJc w:val="left"/>
+      <w:pPr>
+        <w:tabs>
+          <w:tab w:val="num" w:pos="5040"/>
+        </w:tabs>
+        <w:ind w:left="5040" w:hanging="360"/>
+      </w:pPr>
+      <w:rPr>
+        <w:rFonts w:ascii="Wingdings" w:hAnsi="Wingdings" w:hint="default"/>
+        <w:sz w:val="20"/>
+      </w:rPr>
+    </w:lvl>
+    <w:lvl w:ilvl="7" w:tentative="1">
+      <w:start w:val="1"/>
+      <w:numFmt w:val="bullet"/>
+      <w:lvlText w:val=""/>
+      <w:lvlJc w:val="left"/>
+      <w:pPr>
+        <w:tabs>
+          <w:tab w:val="num" w:pos="5760"/>
+        </w:tabs>
+        <w:ind w:left="5760" w:hanging="360"/>
+      </w:pPr>
+      <w:rPr>
+        <w:rFonts w:ascii="Wingdings" w:hAnsi="Wingdings" w:hint="default"/>
+        <w:sz w:val="20"/>
+      </w:rPr>
+    </w:lvl>
+    <w:lvl w:ilvl="8" w:tentative="1">
+      <w:start w:val="1"/>
+      <w:numFmt w:val="bullet"/>
+      <w:lvlText w:val=""/>
+      <w:lvlJc w:val="left"/>
+      <w:pPr>
+        <w:tabs>
+          <w:tab w:val="num" w:pos="6480"/>
+        </w:tabs>
+        <w:ind w:left="6480" w:hanging="360"/>
+      </w:pPr>
+      <w:rPr>
+        <w:rFonts w:ascii="Wingdings" w:hAnsi="Wingdings" w:hint="default"/>
+        <w:sz w:val="20"/>
+      </w:rPr>
+    </w:lvl>
+  </w:abstractNum>
+  <w:abstractNum w:abstractNumId="33" w15:restartNumberingAfterBreak="0">
     <w:nsid w:val="42E935DA"/>
     <w:multiLevelType w:val="multilevel"/>
     <w:tmpl w:val="777653F0"/>
@@ -6876,7 +7893,7 @@
       </w:rPr>
     </w:lvl>
   </w:abstractNum>
-  <w:abstractNum w:abstractNumId="27" w15:restartNumberingAfterBreak="0">
+  <w:abstractNum w:abstractNumId="34" w15:restartNumberingAfterBreak="0">
     <w:nsid w:val="437F3287"/>
     <w:multiLevelType w:val="multilevel"/>
     <w:tmpl w:val="B458016C"/>
@@ -6993,7 +8010,7 @@
       </w:pPr>
     </w:lvl>
   </w:abstractNum>
-  <w:abstractNum w:abstractNumId="28" w15:restartNumberingAfterBreak="0">
+  <w:abstractNum w:abstractNumId="35" w15:restartNumberingAfterBreak="0">
     <w:nsid w:val="43B06F8E"/>
     <w:multiLevelType w:val="multilevel"/>
     <w:tmpl w:val="F29AA7E2"/>
@@ -7142,7 +8159,7 @@
       </w:rPr>
     </w:lvl>
   </w:abstractNum>
-  <w:abstractNum w:abstractNumId="29" w15:restartNumberingAfterBreak="0">
+  <w:abstractNum w:abstractNumId="36" w15:restartNumberingAfterBreak="0">
     <w:nsid w:val="43DC0AE7"/>
     <w:multiLevelType w:val="multilevel"/>
     <w:tmpl w:val="D556F83A"/>
@@ -7291,7 +8308,7 @@
       </w:rPr>
     </w:lvl>
   </w:abstractNum>
-  <w:abstractNum w:abstractNumId="30" w15:restartNumberingAfterBreak="0">
+  <w:abstractNum w:abstractNumId="37" w15:restartNumberingAfterBreak="0">
     <w:nsid w:val="46003303"/>
     <w:multiLevelType w:val="multilevel"/>
     <w:tmpl w:val="4B6AA276"/>
@@ -7440,7 +8457,7 @@
       </w:rPr>
     </w:lvl>
   </w:abstractNum>
-  <w:abstractNum w:abstractNumId="31" w15:restartNumberingAfterBreak="0">
+  <w:abstractNum w:abstractNumId="38" w15:restartNumberingAfterBreak="0">
     <w:nsid w:val="477048FF"/>
     <w:multiLevelType w:val="multilevel"/>
     <w:tmpl w:val="37BC7524"/>
@@ -7589,7 +8606,7 @@
       </w:rPr>
     </w:lvl>
   </w:abstractNum>
-  <w:abstractNum w:abstractNumId="32" w15:restartNumberingAfterBreak="0">
+  <w:abstractNum w:abstractNumId="39" w15:restartNumberingAfterBreak="0">
     <w:nsid w:val="483150EE"/>
     <w:multiLevelType w:val="multilevel"/>
     <w:tmpl w:val="0794F6A8"/>
@@ -7738,7 +8755,7 @@
       </w:rPr>
     </w:lvl>
   </w:abstractNum>
-  <w:abstractNum w:abstractNumId="33" w15:restartNumberingAfterBreak="0">
+  <w:abstractNum w:abstractNumId="40" w15:restartNumberingAfterBreak="0">
     <w:nsid w:val="4A2418ED"/>
     <w:multiLevelType w:val="multilevel"/>
     <w:tmpl w:val="CFD6EBB0"/>
@@ -7851,7 +8868,7 @@
       </w:pPr>
     </w:lvl>
   </w:abstractNum>
-  <w:abstractNum w:abstractNumId="34" w15:restartNumberingAfterBreak="0">
+  <w:abstractNum w:abstractNumId="41" w15:restartNumberingAfterBreak="0">
     <w:nsid w:val="4B357CF1"/>
     <w:multiLevelType w:val="multilevel"/>
     <w:tmpl w:val="EC96EB86"/>
@@ -8000,7 +9017,7 @@
       </w:rPr>
     </w:lvl>
   </w:abstractNum>
-  <w:abstractNum w:abstractNumId="35" w15:restartNumberingAfterBreak="0">
+  <w:abstractNum w:abstractNumId="42" w15:restartNumberingAfterBreak="0">
     <w:nsid w:val="4C4E0B34"/>
     <w:multiLevelType w:val="multilevel"/>
     <w:tmpl w:val="0C3EF702"/>
@@ -8149,7 +9166,7 @@
       </w:rPr>
     </w:lvl>
   </w:abstractNum>
-  <w:abstractNum w:abstractNumId="36" w15:restartNumberingAfterBreak="0">
+  <w:abstractNum w:abstractNumId="43" w15:restartNumberingAfterBreak="0">
     <w:nsid w:val="4D155BEC"/>
     <w:multiLevelType w:val="multilevel"/>
     <w:tmpl w:val="6C72D048"/>
@@ -8262,7 +9279,7 @@
       </w:pPr>
     </w:lvl>
   </w:abstractNum>
-  <w:abstractNum w:abstractNumId="37" w15:restartNumberingAfterBreak="0">
+  <w:abstractNum w:abstractNumId="44" w15:restartNumberingAfterBreak="0">
     <w:nsid w:val="4D841498"/>
     <w:multiLevelType w:val="multilevel"/>
     <w:tmpl w:val="88DCED38"/>
@@ -8411,7 +9428,7 @@
       </w:rPr>
     </w:lvl>
   </w:abstractNum>
-  <w:abstractNum w:abstractNumId="38" w15:restartNumberingAfterBreak="0">
+  <w:abstractNum w:abstractNumId="45" w15:restartNumberingAfterBreak="0">
     <w:nsid w:val="4DA33644"/>
     <w:multiLevelType w:val="multilevel"/>
     <w:tmpl w:val="284E96C6"/>
@@ -8560,7 +9577,7 @@
       </w:rPr>
     </w:lvl>
   </w:abstractNum>
-  <w:abstractNum w:abstractNumId="39" w15:restartNumberingAfterBreak="0">
+  <w:abstractNum w:abstractNumId="46" w15:restartNumberingAfterBreak="0">
     <w:nsid w:val="4F3D0A6F"/>
     <w:multiLevelType w:val="multilevel"/>
     <w:tmpl w:val="EC3097AE"/>
@@ -8709,7 +9726,7 @@
       </w:rPr>
     </w:lvl>
   </w:abstractNum>
-  <w:abstractNum w:abstractNumId="40" w15:restartNumberingAfterBreak="0">
+  <w:abstractNum w:abstractNumId="47" w15:restartNumberingAfterBreak="0">
     <w:nsid w:val="5170787B"/>
     <w:multiLevelType w:val="multilevel"/>
     <w:tmpl w:val="BF1AD916"/>
@@ -8858,7 +9875,7 @@
       </w:rPr>
     </w:lvl>
   </w:abstractNum>
-  <w:abstractNum w:abstractNumId="41" w15:restartNumberingAfterBreak="0">
+  <w:abstractNum w:abstractNumId="48" w15:restartNumberingAfterBreak="0">
     <w:nsid w:val="53286BDB"/>
     <w:multiLevelType w:val="multilevel"/>
     <w:tmpl w:val="E814D130"/>
@@ -9007,7 +10024,7 @@
       </w:rPr>
     </w:lvl>
   </w:abstractNum>
-  <w:abstractNum w:abstractNumId="42" w15:restartNumberingAfterBreak="0">
+  <w:abstractNum w:abstractNumId="49" w15:restartNumberingAfterBreak="0">
     <w:nsid w:val="540B67FB"/>
     <w:multiLevelType w:val="multilevel"/>
     <w:tmpl w:val="968A9AA8"/>
@@ -9156,7 +10173,7 @@
       </w:rPr>
     </w:lvl>
   </w:abstractNum>
-  <w:abstractNum w:abstractNumId="43" w15:restartNumberingAfterBreak="0">
+  <w:abstractNum w:abstractNumId="50" w15:restartNumberingAfterBreak="0">
     <w:nsid w:val="5591667A"/>
     <w:multiLevelType w:val="multilevel"/>
     <w:tmpl w:val="48BCD73E"/>
@@ -9305,7 +10322,7 @@
       </w:rPr>
     </w:lvl>
   </w:abstractNum>
-  <w:abstractNum w:abstractNumId="44" w15:restartNumberingAfterBreak="0">
+  <w:abstractNum w:abstractNumId="51" w15:restartNumberingAfterBreak="0">
     <w:nsid w:val="56D15607"/>
     <w:multiLevelType w:val="multilevel"/>
     <w:tmpl w:val="219A7EA0"/>
@@ -9454,7 +10471,7 @@
       </w:rPr>
     </w:lvl>
   </w:abstractNum>
-  <w:abstractNum w:abstractNumId="45" w15:restartNumberingAfterBreak="0">
+  <w:abstractNum w:abstractNumId="52" w15:restartNumberingAfterBreak="0">
     <w:nsid w:val="58F577EA"/>
     <w:multiLevelType w:val="multilevel"/>
     <w:tmpl w:val="1FCE6872"/>
@@ -9567,7 +10584,7 @@
       </w:pPr>
     </w:lvl>
   </w:abstractNum>
-  <w:abstractNum w:abstractNumId="46" w15:restartNumberingAfterBreak="0">
+  <w:abstractNum w:abstractNumId="53" w15:restartNumberingAfterBreak="0">
     <w:nsid w:val="59C63B0F"/>
     <w:multiLevelType w:val="multilevel"/>
     <w:tmpl w:val="F2148F00"/>
@@ -9716,7 +10733,7 @@
       </w:rPr>
     </w:lvl>
   </w:abstractNum>
-  <w:abstractNum w:abstractNumId="47" w15:restartNumberingAfterBreak="0">
+  <w:abstractNum w:abstractNumId="54" w15:restartNumberingAfterBreak="0">
     <w:nsid w:val="5B2B4E6B"/>
     <w:multiLevelType w:val="multilevel"/>
     <w:tmpl w:val="3EDCD256"/>
@@ -9865,7 +10882,156 @@
       </w:rPr>
     </w:lvl>
   </w:abstractNum>
-  <w:abstractNum w:abstractNumId="48" w15:restartNumberingAfterBreak="0">
+  <w:abstractNum w:abstractNumId="55" w15:restartNumberingAfterBreak="0">
+    <w:nsid w:val="5C4F0C41"/>
+    <w:multiLevelType w:val="multilevel"/>
+    <w:tmpl w:val="93883362"/>
+    <w:lvl w:ilvl="0">
+      <w:start w:val="1"/>
+      <w:numFmt w:val="bullet"/>
+      <w:lvlText w:val=""/>
+      <w:lvlJc w:val="left"/>
+      <w:pPr>
+        <w:tabs>
+          <w:tab w:val="num" w:pos="720"/>
+        </w:tabs>
+        <w:ind w:left="720" w:hanging="360"/>
+      </w:pPr>
+      <w:rPr>
+        <w:rFonts w:ascii="Symbol" w:hAnsi="Symbol" w:hint="default"/>
+        <w:sz w:val="20"/>
+      </w:rPr>
+    </w:lvl>
+    <w:lvl w:ilvl="1">
+      <w:start w:val="1"/>
+      <w:numFmt w:val="bullet"/>
+      <w:lvlText w:val="o"/>
+      <w:lvlJc w:val="left"/>
+      <w:pPr>
+        <w:tabs>
+          <w:tab w:val="num" w:pos="1440"/>
+        </w:tabs>
+        <w:ind w:left="1440" w:hanging="360"/>
+      </w:pPr>
+      <w:rPr>
+        <w:rFonts w:ascii="Courier New" w:hAnsi="Courier New" w:hint="default"/>
+        <w:sz w:val="20"/>
+      </w:rPr>
+    </w:lvl>
+    <w:lvl w:ilvl="2" w:tentative="1">
+      <w:start w:val="1"/>
+      <w:numFmt w:val="bullet"/>
+      <w:lvlText w:val=""/>
+      <w:lvlJc w:val="left"/>
+      <w:pPr>
+        <w:tabs>
+          <w:tab w:val="num" w:pos="2160"/>
+        </w:tabs>
+        <w:ind w:left="2160" w:hanging="360"/>
+      </w:pPr>
+      <w:rPr>
+        <w:rFonts w:ascii="Wingdings" w:hAnsi="Wingdings" w:hint="default"/>
+        <w:sz w:val="20"/>
+      </w:rPr>
+    </w:lvl>
+    <w:lvl w:ilvl="3" w:tentative="1">
+      <w:start w:val="1"/>
+      <w:numFmt w:val="bullet"/>
+      <w:lvlText w:val=""/>
+      <w:lvlJc w:val="left"/>
+      <w:pPr>
+        <w:tabs>
+          <w:tab w:val="num" w:pos="2880"/>
+        </w:tabs>
+        <w:ind w:left="2880" w:hanging="360"/>
+      </w:pPr>
+      <w:rPr>
+        <w:rFonts w:ascii="Wingdings" w:hAnsi="Wingdings" w:hint="default"/>
+        <w:sz w:val="20"/>
+      </w:rPr>
+    </w:lvl>
+    <w:lvl w:ilvl="4" w:tentative="1">
+      <w:start w:val="1"/>
+      <w:numFmt w:val="bullet"/>
+      <w:lvlText w:val=""/>
+      <w:lvlJc w:val="left"/>
+      <w:pPr>
+        <w:tabs>
+          <w:tab w:val="num" w:pos="3600"/>
+        </w:tabs>
+        <w:ind w:left="3600" w:hanging="360"/>
+      </w:pPr>
+      <w:rPr>
+        <w:rFonts w:ascii="Wingdings" w:hAnsi="Wingdings" w:hint="default"/>
+        <w:sz w:val="20"/>
+      </w:rPr>
+    </w:lvl>
+    <w:lvl w:ilvl="5" w:tentative="1">
+      <w:start w:val="1"/>
+      <w:numFmt w:val="bullet"/>
+      <w:lvlText w:val=""/>
+      <w:lvlJc w:val="left"/>
+      <w:pPr>
+        <w:tabs>
+          <w:tab w:val="num" w:pos="4320"/>
+        </w:tabs>
+        <w:ind w:left="4320" w:hanging="360"/>
+      </w:pPr>
+      <w:rPr>
+        <w:rFonts w:ascii="Wingdings" w:hAnsi="Wingdings" w:hint="default"/>
+        <w:sz w:val="20"/>
+      </w:rPr>
+    </w:lvl>
+    <w:lvl w:ilvl="6" w:tentative="1">
+      <w:start w:val="1"/>
+      <w:numFmt w:val="bullet"/>
+      <w:lvlText w:val=""/>
+      <w:lvlJc w:val="left"/>
+      <w:pPr>
+        <w:tabs>
+          <w:tab w:val="num" w:pos="5040"/>
+        </w:tabs>
+        <w:ind w:left="5040" w:hanging="360"/>
+      </w:pPr>
+      <w:rPr>
+        <w:rFonts w:ascii="Wingdings" w:hAnsi="Wingdings" w:hint="default"/>
+        <w:sz w:val="20"/>
+      </w:rPr>
+    </w:lvl>
+    <w:lvl w:ilvl="7" w:tentative="1">
+      <w:start w:val="1"/>
+      <w:numFmt w:val="bullet"/>
+      <w:lvlText w:val=""/>
+      <w:lvlJc w:val="left"/>
+      <w:pPr>
+        <w:tabs>
+          <w:tab w:val="num" w:pos="5760"/>
+        </w:tabs>
+        <w:ind w:left="5760" w:hanging="360"/>
+      </w:pPr>
+      <w:rPr>
+        <w:rFonts w:ascii="Wingdings" w:hAnsi="Wingdings" w:hint="default"/>
+        <w:sz w:val="20"/>
+      </w:rPr>
+    </w:lvl>
+    <w:lvl w:ilvl="8" w:tentative="1">
+      <w:start w:val="1"/>
+      <w:numFmt w:val="bullet"/>
+      <w:lvlText w:val=""/>
+      <w:lvlJc w:val="left"/>
+      <w:pPr>
+        <w:tabs>
+          <w:tab w:val="num" w:pos="6480"/>
+        </w:tabs>
+        <w:ind w:left="6480" w:hanging="360"/>
+      </w:pPr>
+      <w:rPr>
+        <w:rFonts w:ascii="Wingdings" w:hAnsi="Wingdings" w:hint="default"/>
+        <w:sz w:val="20"/>
+      </w:rPr>
+    </w:lvl>
+  </w:abstractNum>
+  <w:abstractNum w:abstractNumId="56" w15:restartNumberingAfterBreak="0">
     <w:nsid w:val="5DF84E24"/>
     <w:multiLevelType w:val="multilevel"/>
     <w:tmpl w:val="009C9F22"/>
@@ -10014,7 +11180,7 @@
       </w:rPr>
     </w:lvl>
   </w:abstractNum>
-  <w:abstractNum w:abstractNumId="49" w15:restartNumberingAfterBreak="0">
+  <w:abstractNum w:abstractNumId="57" w15:restartNumberingAfterBreak="0">
     <w:nsid w:val="62F8182B"/>
     <w:multiLevelType w:val="multilevel"/>
     <w:tmpl w:val="B308D736"/>
@@ -10163,7 +11329,7 @@
       </w:rPr>
     </w:lvl>
   </w:abstractNum>
-  <w:abstractNum w:abstractNumId="50" w15:restartNumberingAfterBreak="0">
+  <w:abstractNum w:abstractNumId="58" w15:restartNumberingAfterBreak="0">
     <w:nsid w:val="66366DFD"/>
     <w:multiLevelType w:val="multilevel"/>
     <w:tmpl w:val="BC940D88"/>
@@ -10312,7 +11478,7 @@
       </w:rPr>
     </w:lvl>
   </w:abstractNum>
-  <w:abstractNum w:abstractNumId="51" w15:restartNumberingAfterBreak="0">
+  <w:abstractNum w:abstractNumId="59" w15:restartNumberingAfterBreak="0">
     <w:nsid w:val="69677046"/>
     <w:multiLevelType w:val="multilevel"/>
     <w:tmpl w:val="E60A9EC4"/>
@@ -10461,7 +11627,7 @@
       </w:rPr>
     </w:lvl>
   </w:abstractNum>
-  <w:abstractNum w:abstractNumId="52" w15:restartNumberingAfterBreak="0">
+  <w:abstractNum w:abstractNumId="60" w15:restartNumberingAfterBreak="0">
     <w:nsid w:val="69A35096"/>
     <w:multiLevelType w:val="multilevel"/>
     <w:tmpl w:val="AB5684E6"/>
@@ -10610,7 +11776,7 @@
       </w:rPr>
     </w:lvl>
   </w:abstractNum>
-  <w:abstractNum w:abstractNumId="53" w15:restartNumberingAfterBreak="0">
+  <w:abstractNum w:abstractNumId="61" w15:restartNumberingAfterBreak="0">
     <w:nsid w:val="6E14358C"/>
     <w:multiLevelType w:val="multilevel"/>
     <w:tmpl w:val="F9CCB572"/>
@@ -10759,7 +11925,7 @@
       </w:rPr>
     </w:lvl>
   </w:abstractNum>
-  <w:abstractNum w:abstractNumId="54" w15:restartNumberingAfterBreak="0">
+  <w:abstractNum w:abstractNumId="62" w15:restartNumberingAfterBreak="0">
     <w:nsid w:val="70762879"/>
     <w:multiLevelType w:val="multilevel"/>
     <w:tmpl w:val="A3269C60"/>
@@ -10872,7 +12038,7 @@
       </w:pPr>
     </w:lvl>
   </w:abstractNum>
-  <w:abstractNum w:abstractNumId="55" w15:restartNumberingAfterBreak="0">
+  <w:abstractNum w:abstractNumId="63" w15:restartNumberingAfterBreak="0">
     <w:nsid w:val="72307DE2"/>
     <w:multiLevelType w:val="multilevel"/>
     <w:tmpl w:val="5A7E1426"/>
@@ -11021,7 +12187,7 @@
       </w:rPr>
     </w:lvl>
   </w:abstractNum>
-  <w:abstractNum w:abstractNumId="56" w15:restartNumberingAfterBreak="0">
+  <w:abstractNum w:abstractNumId="64" w15:restartNumberingAfterBreak="0">
     <w:nsid w:val="738F00A8"/>
     <w:multiLevelType w:val="multilevel"/>
     <w:tmpl w:val="90F0BE58"/>
@@ -11170,7 +12336,7 @@
       </w:rPr>
     </w:lvl>
   </w:abstractNum>
-  <w:abstractNum w:abstractNumId="57" w15:restartNumberingAfterBreak="0">
+  <w:abstractNum w:abstractNumId="65" w15:restartNumberingAfterBreak="0">
     <w:nsid w:val="76C12A28"/>
     <w:multiLevelType w:val="multilevel"/>
     <w:tmpl w:val="E738EF1E"/>
@@ -11315,7 +12481,7 @@
       </w:rPr>
     </w:lvl>
   </w:abstractNum>
-  <w:abstractNum w:abstractNumId="58" w15:restartNumberingAfterBreak="0">
+  <w:abstractNum w:abstractNumId="66" w15:restartNumberingAfterBreak="0">
     <w:nsid w:val="78162CAB"/>
     <w:multiLevelType w:val="multilevel"/>
     <w:tmpl w:val="C7FE156A"/>
@@ -11464,7 +12630,7 @@
       </w:rPr>
     </w:lvl>
   </w:abstractNum>
-  <w:abstractNum w:abstractNumId="59" w15:restartNumberingAfterBreak="0">
+  <w:abstractNum w:abstractNumId="67" w15:restartNumberingAfterBreak="0">
     <w:nsid w:val="78AA66AD"/>
     <w:multiLevelType w:val="multilevel"/>
     <w:tmpl w:val="83143FD4"/>
@@ -11613,7 +12779,7 @@
       </w:rPr>
     </w:lvl>
   </w:abstractNum>
-  <w:abstractNum w:abstractNumId="60" w15:restartNumberingAfterBreak="0">
+  <w:abstractNum w:abstractNumId="68" w15:restartNumberingAfterBreak="0">
     <w:nsid w:val="7B9D1AF5"/>
     <w:multiLevelType w:val="multilevel"/>
     <w:tmpl w:val="CD4C99AC"/>
@@ -11762,7 +12928,7 @@
       </w:rPr>
     </w:lvl>
   </w:abstractNum>
-  <w:abstractNum w:abstractNumId="61" w15:restartNumberingAfterBreak="0">
+  <w:abstractNum w:abstractNumId="69" w15:restartNumberingAfterBreak="0">
     <w:nsid w:val="7D753358"/>
     <w:multiLevelType w:val="multilevel"/>
     <w:tmpl w:val="E1A2A10E"/>
@@ -11911,7 +13077,7 @@
       </w:rPr>
     </w:lvl>
   </w:abstractNum>
-  <w:abstractNum w:abstractNumId="62" w15:restartNumberingAfterBreak="0">
+  <w:abstractNum w:abstractNumId="70" w15:restartNumberingAfterBreak="0">
     <w:nsid w:val="7EB7168D"/>
     <w:multiLevelType w:val="multilevel"/>
     <w:tmpl w:val="A376612A"/>
@@ -12061,193 +13227,217 @@
     </w:lvl>
   </w:abstractNum>
   <w:num w:numId="1" w16cid:durableId="2123499918">
+    <w:abstractNumId w:val="34"/>
+  </w:num>
+  <w:num w:numId="2" w16cid:durableId="54545400">
+    <w:abstractNumId w:val="22"/>
+  </w:num>
+  <w:num w:numId="3" w16cid:durableId="94716372">
+    <w:abstractNumId w:val="18"/>
+  </w:num>
+  <w:num w:numId="4" w16cid:durableId="1999648806">
+    <w:abstractNumId w:val="21"/>
+  </w:num>
+  <w:num w:numId="5" w16cid:durableId="1170801067">
+    <w:abstractNumId w:val="33"/>
+  </w:num>
+  <w:num w:numId="6" w16cid:durableId="823352073">
+    <w:abstractNumId w:val="20"/>
+  </w:num>
+  <w:num w:numId="7" w16cid:durableId="112284375">
+    <w:abstractNumId w:val="16"/>
+  </w:num>
+  <w:num w:numId="8" w16cid:durableId="7756177">
+    <w:abstractNumId w:val="43"/>
+  </w:num>
+  <w:num w:numId="9" w16cid:durableId="797381797">
+    <w:abstractNumId w:val="52"/>
+  </w:num>
+  <w:num w:numId="10" w16cid:durableId="946545795">
     <w:abstractNumId w:val="27"/>
   </w:num>
-  <w:num w:numId="2" w16cid:durableId="54545400">
-    <w:abstractNumId w:val="18"/>
+  <w:num w:numId="11" w16cid:durableId="15230442">
+    <w:abstractNumId w:val="60"/>
   </w:num>
-  <w:num w:numId="3" w16cid:durableId="94716372">
-    <w:abstractNumId w:val="14"/>
+  <w:num w:numId="12" w16cid:durableId="643049309">
+    <w:abstractNumId w:val="4"/>
   </w:num>
-  <w:num w:numId="4" w16cid:durableId="1999648806">
-    <w:abstractNumId w:val="17"/>
+  <w:num w:numId="13" w16cid:durableId="1878423789">
+    <w:abstractNumId w:val="50"/>
   </w:num>
-  <w:num w:numId="5" w16cid:durableId="1170801067">
+  <w:num w:numId="14" w16cid:durableId="791946895">
+    <w:abstractNumId w:val="63"/>
+  </w:num>
+  <w:num w:numId="15" w16cid:durableId="1429306985">
+    <w:abstractNumId w:val="42"/>
+  </w:num>
+  <w:num w:numId="16" w16cid:durableId="1787693991">
+    <w:abstractNumId w:val="48"/>
+  </w:num>
+  <w:num w:numId="17" w16cid:durableId="1111625063">
+    <w:abstractNumId w:val="8"/>
+  </w:num>
+  <w:num w:numId="18" w16cid:durableId="939410341">
+    <w:abstractNumId w:val="46"/>
+  </w:num>
+  <w:num w:numId="19" w16cid:durableId="1017342667">
+    <w:abstractNumId w:val="56"/>
+  </w:num>
+  <w:num w:numId="20" w16cid:durableId="787814604">
     <w:abstractNumId w:val="26"/>
   </w:num>
-  <w:num w:numId="6" w16cid:durableId="823352073">
-    <w:abstractNumId w:val="16"/>
+  <w:num w:numId="21" w16cid:durableId="654338653">
+    <w:abstractNumId w:val="61"/>
   </w:num>
-  <w:num w:numId="7" w16cid:durableId="112284375">
-    <w:abstractNumId w:val="12"/>
+  <w:num w:numId="22" w16cid:durableId="478500824">
+    <w:abstractNumId w:val="44"/>
   </w:num>
-  <w:num w:numId="8" w16cid:durableId="7756177">
-    <w:abstractNumId w:val="36"/>
+  <w:num w:numId="23" w16cid:durableId="789322387">
+    <w:abstractNumId w:val="24"/>
   </w:num>
-  <w:num w:numId="9" w16cid:durableId="797381797">
-    <w:abstractNumId w:val="45"/>
+  <w:num w:numId="24" w16cid:durableId="535893008">
+    <w:abstractNumId w:val="13"/>
   </w:num>
-  <w:num w:numId="10" w16cid:durableId="946545795">
-    <w:abstractNumId w:val="23"/>
+  <w:num w:numId="25" w16cid:durableId="563687877">
+    <w:abstractNumId w:val="51"/>
   </w:num>
-  <w:num w:numId="11" w16cid:durableId="15230442">
-    <w:abstractNumId w:val="52"/>
+  <w:num w:numId="26" w16cid:durableId="74908660">
+    <w:abstractNumId w:val="5"/>
   </w:num>
-  <w:num w:numId="12" w16cid:durableId="643049309">
-    <w:abstractNumId w:val="2"/>
+  <w:num w:numId="27" w16cid:durableId="328295272">
+    <w:abstractNumId w:val="37"/>
   </w:num>
-  <w:num w:numId="13" w16cid:durableId="1878423789">
-    <w:abstractNumId w:val="43"/>
-  </w:num>
-  <w:num w:numId="14" w16cid:durableId="791946895">
-    <w:abstractNumId w:val="55"/>
-  </w:num>
-  <w:num w:numId="15" w16cid:durableId="1429306985">
-    <w:abstractNumId w:val="35"/>
-  </w:num>
-  <w:num w:numId="16" w16cid:durableId="1787693991">
-    <w:abstractNumId w:val="41"/>
-  </w:num>
-  <w:num w:numId="17" w16cid:durableId="1111625063">
-    <w:abstractNumId w:val="6"/>
-  </w:num>
-  <w:num w:numId="18" w16cid:durableId="939410341">
-    <w:abstractNumId w:val="39"/>
-  </w:num>
-  <w:num w:numId="19" w16cid:durableId="1017342667">
-    <w:abstractNumId w:val="48"/>
-  </w:num>
-  <w:num w:numId="20" w16cid:durableId="787814604">
-    <w:abstractNumId w:val="22"/>
-  </w:num>
-  <w:num w:numId="21" w16cid:durableId="654338653">
+  <w:num w:numId="28" w16cid:durableId="1222254257">
     <w:abstractNumId w:val="53"/>
   </w:num>
-  <w:num w:numId="22" w16cid:durableId="478500824">
-    <w:abstractNumId w:val="37"/>
-  </w:num>
-  <w:num w:numId="23" w16cid:durableId="789322387">
-    <w:abstractNumId w:val="20"/>
-  </w:num>
-  <w:num w:numId="24" w16cid:durableId="535893008">
-    <w:abstractNumId w:val="9"/>
-  </w:num>
-  <w:num w:numId="25" w16cid:durableId="563687877">
-    <w:abstractNumId w:val="44"/>
-  </w:num>
-  <w:num w:numId="26" w16cid:durableId="74908660">
-    <w:abstractNumId w:val="3"/>
-  </w:num>
-  <w:num w:numId="27" w16cid:durableId="328295272">
-    <w:abstractNumId w:val="30"/>
-  </w:num>
-  <w:num w:numId="28" w16cid:durableId="1222254257">
-    <w:abstractNumId w:val="46"/>
-  </w:num>
   <w:num w:numId="29" w16cid:durableId="1066958302">
-    <w:abstractNumId w:val="8"/>
+    <w:abstractNumId w:val="10"/>
   </w:num>
   <w:num w:numId="30" w16cid:durableId="2705640">
-    <w:abstractNumId w:val="59"/>
+    <w:abstractNumId w:val="67"/>
   </w:num>
   <w:num w:numId="31" w16cid:durableId="308756269">
     <w:abstractNumId w:val="0"/>
   </w:num>
   <w:num w:numId="32" w16cid:durableId="1069885313">
-    <w:abstractNumId w:val="54"/>
+    <w:abstractNumId w:val="62"/>
   </w:num>
   <w:num w:numId="33" w16cid:durableId="410200889">
-    <w:abstractNumId w:val="21"/>
+    <w:abstractNumId w:val="25"/>
   </w:num>
   <w:num w:numId="34" w16cid:durableId="1987397321">
-    <w:abstractNumId w:val="4"/>
+    <w:abstractNumId w:val="6"/>
   </w:num>
   <w:num w:numId="35" w16cid:durableId="286399995">
-    <w:abstractNumId w:val="24"/>
+    <w:abstractNumId w:val="29"/>
   </w:num>
   <w:num w:numId="36" w16cid:durableId="1280186521">
-    <w:abstractNumId w:val="50"/>
+    <w:abstractNumId w:val="58"/>
   </w:num>
   <w:num w:numId="37" w16cid:durableId="508326391">
-    <w:abstractNumId w:val="51"/>
+    <w:abstractNumId w:val="59"/>
   </w:num>
   <w:num w:numId="38" w16cid:durableId="1566717478">
-    <w:abstractNumId w:val="56"/>
+    <w:abstractNumId w:val="64"/>
   </w:num>
   <w:num w:numId="39" w16cid:durableId="399641768">
-    <w:abstractNumId w:val="61"/>
+    <w:abstractNumId w:val="69"/>
   </w:num>
   <w:num w:numId="40" w16cid:durableId="640380764">
-    <w:abstractNumId w:val="29"/>
+    <w:abstractNumId w:val="36"/>
   </w:num>
   <w:num w:numId="41" w16cid:durableId="1647467152">
-    <w:abstractNumId w:val="60"/>
+    <w:abstractNumId w:val="68"/>
   </w:num>
   <w:num w:numId="42" w16cid:durableId="443429365">
     <w:abstractNumId w:val="1"/>
   </w:num>
   <w:num w:numId="43" w16cid:durableId="885525793">
-    <w:abstractNumId w:val="25"/>
+    <w:abstractNumId w:val="30"/>
   </w:num>
   <w:num w:numId="44" w16cid:durableId="1873490691">
+    <w:abstractNumId w:val="65"/>
+  </w:num>
+  <w:num w:numId="45" w16cid:durableId="1450514678">
+    <w:abstractNumId w:val="45"/>
+  </w:num>
+  <w:num w:numId="46" w16cid:durableId="956982036">
+    <w:abstractNumId w:val="38"/>
+  </w:num>
+  <w:num w:numId="47" w16cid:durableId="1664039887">
+    <w:abstractNumId w:val="47"/>
+  </w:num>
+  <w:num w:numId="48" w16cid:durableId="810361841">
+    <w:abstractNumId w:val="23"/>
+  </w:num>
+  <w:num w:numId="49" w16cid:durableId="793864180">
+    <w:abstractNumId w:val="40"/>
+  </w:num>
+  <w:num w:numId="50" w16cid:durableId="62143239">
+    <w:abstractNumId w:val="35"/>
+  </w:num>
+  <w:num w:numId="51" w16cid:durableId="1920166544">
+    <w:abstractNumId w:val="17"/>
+  </w:num>
+  <w:num w:numId="52" w16cid:durableId="1427917876">
+    <w:abstractNumId w:val="54"/>
+  </w:num>
+  <w:num w:numId="53" w16cid:durableId="979925361">
+    <w:abstractNumId w:val="14"/>
+  </w:num>
+  <w:num w:numId="54" w16cid:durableId="403257299">
+    <w:abstractNumId w:val="39"/>
+  </w:num>
+  <w:num w:numId="55" w16cid:durableId="239490611">
+    <w:abstractNumId w:val="41"/>
+  </w:num>
+  <w:num w:numId="56" w16cid:durableId="1268973906">
+    <w:abstractNumId w:val="7"/>
+  </w:num>
+  <w:num w:numId="57" w16cid:durableId="1429698951">
+    <w:abstractNumId w:val="9"/>
+  </w:num>
+  <w:num w:numId="58" w16cid:durableId="1112632153">
+    <w:abstractNumId w:val="15"/>
+  </w:num>
+  <w:num w:numId="59" w16cid:durableId="1618949142">
+    <w:abstractNumId w:val="66"/>
+  </w:num>
+  <w:num w:numId="60" w16cid:durableId="63534470">
+    <w:abstractNumId w:val="70"/>
+  </w:num>
+  <w:num w:numId="61" w16cid:durableId="1191995844">
+    <w:abstractNumId w:val="49"/>
+  </w:num>
+  <w:num w:numId="62" w16cid:durableId="2007902701">
     <w:abstractNumId w:val="57"/>
   </w:num>
-  <w:num w:numId="45" w16cid:durableId="1450514678">
-    <w:abstractNumId w:val="38"/>
-  </w:num>
-  <w:num w:numId="46" w16cid:durableId="956982036">
-    <w:abstractNumId w:val="31"/>
-  </w:num>
-  <w:num w:numId="47" w16cid:durableId="1664039887">
-    <w:abstractNumId w:val="40"/>
-  </w:num>
-  <w:num w:numId="48" w16cid:durableId="810361841">
+  <w:num w:numId="63" w16cid:durableId="570701637">
     <w:abstractNumId w:val="19"/>
   </w:num>
-  <w:num w:numId="49" w16cid:durableId="793864180">
-    <w:abstractNumId w:val="33"/>
+  <w:num w:numId="64" w16cid:durableId="860163229">
+    <w:abstractNumId w:val="11"/>
   </w:num>
-  <w:num w:numId="50" w16cid:durableId="62143239">
+  <w:num w:numId="65" w16cid:durableId="1920674537">
+    <w:abstractNumId w:val="2"/>
+  </w:num>
+  <w:num w:numId="66" w16cid:durableId="119882388">
+    <w:abstractNumId w:val="32"/>
+  </w:num>
+  <w:num w:numId="67" w16cid:durableId="1054475171">
+    <w:abstractNumId w:val="55"/>
+  </w:num>
+  <w:num w:numId="68" w16cid:durableId="1625043341">
     <w:abstractNumId w:val="28"/>
   </w:num>
-  <w:num w:numId="51" w16cid:durableId="1920166544">
-    <w:abstractNumId w:val="13"/>
+  <w:num w:numId="69" w16cid:durableId="692344093">
+    <w:abstractNumId w:val="12"/>
   </w:num>
-  <w:num w:numId="52" w16cid:durableId="1427917876">
-    <w:abstractNumId w:val="47"/>
+  <w:num w:numId="70" w16cid:durableId="1288849997">
+    <w:abstractNumId w:val="3"/>
   </w:num>
-  <w:num w:numId="53" w16cid:durableId="979925361">
-    <w:abstractNumId w:val="10"/>
-  </w:num>
-  <w:num w:numId="54" w16cid:durableId="403257299">
-    <w:abstractNumId w:val="32"/>
-  </w:num>
-  <w:num w:numId="55" w16cid:durableId="239490611">
-    <w:abstractNumId w:val="34"/>
-  </w:num>
-  <w:num w:numId="56" w16cid:durableId="1268973906">
-    <w:abstractNumId w:val="5"/>
-  </w:num>
-  <w:num w:numId="57" w16cid:durableId="1429698951">
-    <w:abstractNumId w:val="7"/>
-  </w:num>
-  <w:num w:numId="58" w16cid:durableId="1112632153">
-    <w:abstractNumId w:val="11"/>
-  </w:num>
-  <w:num w:numId="59" w16cid:durableId="1618949142">
-    <w:abstractNumId w:val="58"/>
-  </w:num>
-  <w:num w:numId="60" w16cid:durableId="63534470">
-    <w:abstractNumId w:val="62"/>
-  </w:num>
-  <w:num w:numId="61" w16cid:durableId="1191995844">
-    <w:abstractNumId w:val="42"/>
-  </w:num>
-  <w:num w:numId="62" w16cid:durableId="2007902701">
-    <w:abstractNumId w:val="49"/>
-  </w:num>
-  <w:num w:numId="63" w16cid:durableId="570701637">
-    <w:abstractNumId w:val="15"/>
+  <w:num w:numId="71" w16cid:durableId="1378049795">
+    <w:abstractNumId w:val="31"/>
   </w:num>
 </w:numbering>
 </file>
@@ -13802,6 +14992,26 @@
     <w:basedOn w:val="DefaultParagraphFont"/>
     <w:rsid w:val="006F70B1"/>
   </w:style>
+  <w:style w:type="character" w:customStyle="1" w:styleId="ng-tns-c3110852119-1258">
+    <w:name w:val="ng-tns-c3110852119-1258"/>
+    <w:basedOn w:val="DefaultParagraphFont"/>
+    <w:rsid w:val="00051E06"/>
+  </w:style>
+  <w:style w:type="character" w:customStyle="1" w:styleId="ng-tns-c3110852119-1259">
+    <w:name w:val="ng-tns-c3110852119-1259"/>
+    <w:basedOn w:val="DefaultParagraphFont"/>
+    <w:rsid w:val="00051E06"/>
+  </w:style>
+  <w:style w:type="character" w:customStyle="1" w:styleId="ng-tns-c3110852119-1260">
+    <w:name w:val="ng-tns-c3110852119-1260"/>
+    <w:basedOn w:val="DefaultParagraphFont"/>
+    <w:rsid w:val="00051E06"/>
+  </w:style>
+  <w:style w:type="character" w:customStyle="1" w:styleId="ng-tns-c3110852119-1261">
+    <w:name w:val="ng-tns-c3110852119-1261"/>
+    <w:basedOn w:val="DefaultParagraphFont"/>
+    <w:rsid w:val="00051E06"/>
+  </w:style>
 </w:styles>
 </file>
 

</xml_diff>